<commit_message>
updated the lusca course, labs, and solutions
</commit_message>
<xml_diff>
--- a/node/lesson-85-lusca/instructions/lusca.docx
+++ b/node/lesson-85-lusca/instructions/lusca.docx
@@ -7,8 +7,13 @@
         <w:pStyle w:val="Title"/>
       </w:pPr>
       <w:r>
-        <w:t>Security in Kraken with Lusca</w:t>
-      </w:r>
+        <w:t xml:space="preserve">Security in Kraken with </w:t>
+      </w:r>
+      <w:proofErr w:type="spellStart"/>
+      <w:r>
+        <w:t>Lusca</w:t>
+      </w:r>
+      <w:proofErr w:type="spellEnd"/>
     </w:p>
     <w:p>
       <w:r>
@@ -21,8 +26,13 @@
         <w:t xml:space="preserve"> will familiarize yourself with </w:t>
       </w:r>
       <w:r>
-        <w:t>the security features in Kraken, offered by Lusca</w:t>
-      </w:r>
+        <w:t xml:space="preserve">the security features in Kraken, offered by </w:t>
+      </w:r>
+      <w:proofErr w:type="spellStart"/>
+      <w:r>
+        <w:t>Lusca</w:t>
+      </w:r>
+      <w:proofErr w:type="spellEnd"/>
       <w:r>
         <w:t>.</w:t>
       </w:r>
@@ -51,8 +61,13 @@
           <w:numId w:val="18"/>
         </w:numPr>
       </w:pPr>
-      <w:r>
-        <w:t>cross-site request forgeries (CSRF/XSRF)</w:t>
+      <w:proofErr w:type="gramStart"/>
+      <w:r>
+        <w:t>cross</w:t>
+      </w:r>
+      <w:proofErr w:type="gramEnd"/>
+      <w:r>
+        <w:t>-site request forgeries (CSRF/XSRF)</w:t>
       </w:r>
       <w:r>
         <w:t>,</w:t>
@@ -66,8 +81,13 @@
           <w:numId w:val="18"/>
         </w:numPr>
       </w:pPr>
-      <w:r>
-        <w:t>cross-site scripting attacks (XSS),</w:t>
+      <w:proofErr w:type="gramStart"/>
+      <w:r>
+        <w:t>cross</w:t>
+      </w:r>
+      <w:proofErr w:type="gramEnd"/>
+      <w:r>
+        <w:t>-site scripting attacks (XSS),</w:t>
       </w:r>
     </w:p>
     <w:p>
@@ -78,8 +98,13 @@
           <w:numId w:val="18"/>
         </w:numPr>
       </w:pPr>
-      <w:r>
-        <w:t>a browser from downloading unauthorized content via content security policies (CSP).</w:t>
+      <w:proofErr w:type="gramStart"/>
+      <w:r>
+        <w:t>downloading</w:t>
+      </w:r>
+      <w:proofErr w:type="gramEnd"/>
+      <w:r>
+        <w:t xml:space="preserve"> unauthorized content via content security policies (CSP).</w:t>
       </w:r>
     </w:p>
     <w:p>
@@ -97,12 +122,14 @@
       <w:r>
         <w:t xml:space="preserve">The first thing we have to do is to use Node Package Manager, </w:t>
       </w:r>
+      <w:proofErr w:type="spellStart"/>
       <w:r>
         <w:rPr>
           <w:rStyle w:val="InlineCode"/>
         </w:rPr>
         <w:t>npm</w:t>
       </w:r>
+      <w:proofErr w:type="spellEnd"/>
       <w:r>
         <w:t>, to install</w:t>
       </w:r>
@@ -118,11 +145,19 @@
       <w:r>
         <w:t xml:space="preserve">.  Do this by opening a command prompt in the lesson directory and issuing the command </w:t>
       </w:r>
-      <w:r>
-        <w:rPr>
-          <w:rStyle w:val="InlineCode"/>
-        </w:rPr>
-        <w:t xml:space="preserve">npm install </w:t>
+      <w:proofErr w:type="spellStart"/>
+      <w:r>
+        <w:rPr>
+          <w:rStyle w:val="InlineCode"/>
+        </w:rPr>
+        <w:t>npm</w:t>
+      </w:r>
+      <w:proofErr w:type="spellEnd"/>
+      <w:r>
+        <w:rPr>
+          <w:rStyle w:val="InlineCode"/>
+        </w:rPr>
+        <w:t xml:space="preserve"> install </w:t>
       </w:r>
       <w:r>
         <w:rPr>
@@ -171,7 +206,15 @@
         <w:t xml:space="preserve">web application, then </w:t>
       </w:r>
       <w:r>
-        <w:t xml:space="preserve">use Lusca to </w:t>
+        <w:t xml:space="preserve">use </w:t>
+      </w:r>
+      <w:proofErr w:type="spellStart"/>
+      <w:r>
+        <w:t>Lusca</w:t>
+      </w:r>
+      <w:proofErr w:type="spellEnd"/>
+      <w:r>
+        <w:t xml:space="preserve"> to </w:t>
       </w:r>
       <w:r>
         <w:t xml:space="preserve">add our </w:t>
@@ -196,31 +239,61 @@
         <w:pStyle w:val="Step"/>
       </w:pPr>
       <w:r>
-        <w:t xml:space="preserve">Open a terminal in the lab directory, then issue the command </w:t>
-      </w:r>
-      <w:r>
-        <w:rPr>
-          <w:rStyle w:val="InlineCode"/>
-        </w:rPr>
-        <w:t>yo kraken</w:t>
+        <w:t>Open a term</w:t>
+      </w:r>
+      <w:r>
+        <w:t xml:space="preserve">inal in the lab directory and </w:t>
+      </w:r>
+      <w:r>
+        <w:t xml:space="preserve">issue the command </w:t>
+      </w:r>
+      <w:proofErr w:type="spellStart"/>
+      <w:r>
+        <w:rPr>
+          <w:rStyle w:val="InlineCode"/>
+        </w:rPr>
+        <w:t>yo</w:t>
+      </w:r>
+      <w:proofErr w:type="spellEnd"/>
+      <w:r>
+        <w:rPr>
+          <w:rStyle w:val="InlineCode"/>
+        </w:rPr>
+        <w:t xml:space="preserve"> kraken</w:t>
       </w:r>
       <w:r>
         <w:t xml:space="preserve">.  Enter </w:t>
       </w:r>
-      <w:r>
-        <w:rPr>
-          <w:rStyle w:val="InlineCode"/>
-        </w:rPr>
-        <w:t>lusca-test</w:t>
+      <w:proofErr w:type="spellStart"/>
+      <w:r>
+        <w:rPr>
+          <w:rStyle w:val="InlineCode"/>
+        </w:rPr>
+        <w:t>lusca</w:t>
+      </w:r>
+      <w:proofErr w:type="spellEnd"/>
+      <w:r>
+        <w:rPr>
+          <w:rStyle w:val="InlineCode"/>
+        </w:rPr>
+        <w:t>-test</w:t>
       </w:r>
       <w:r>
         <w:t xml:space="preserve"> for the app name, </w:t>
       </w:r>
-      <w:r>
-        <w:rPr>
-          <w:rStyle w:val="InlineCode"/>
-        </w:rPr>
-        <w:t>Lusca Test Application</w:t>
+      <w:proofErr w:type="spellStart"/>
+      <w:r>
+        <w:rPr>
+          <w:rStyle w:val="InlineCode"/>
+        </w:rPr>
+        <w:t>Lusca</w:t>
+      </w:r>
+      <w:proofErr w:type="spellEnd"/>
+      <w:r>
+        <w:rPr>
+          <w:rStyle w:val="InlineCode"/>
+        </w:rPr>
+        <w:t xml:space="preserve"> Test Application</w:t>
       </w:r>
       <w:r>
         <w:t xml:space="preserve"> for the description, and whatever you want for the author.  Take the defaults for the remaining prompts.</w:t>
@@ -233,11 +306,19 @@
       <w:r>
         <w:t xml:space="preserve">This will scaffold a web application that uses Express and Kraken in the directory </w:t>
       </w:r>
-      <w:r>
-        <w:rPr>
-          <w:rStyle w:val="InlineCode"/>
-        </w:rPr>
-        <w:t>lusca-test</w:t>
+      <w:proofErr w:type="spellStart"/>
+      <w:r>
+        <w:rPr>
+          <w:rStyle w:val="InlineCode"/>
+        </w:rPr>
+        <w:t>lusca</w:t>
+      </w:r>
+      <w:proofErr w:type="spellEnd"/>
+      <w:r>
+        <w:rPr>
+          <w:rStyle w:val="InlineCode"/>
+        </w:rPr>
+        <w:t>-test</w:t>
       </w:r>
       <w:r>
         <w:t>.</w:t>
@@ -258,20 +339,36 @@
       <w:r>
         <w:t xml:space="preserve">Change into the </w:t>
       </w:r>
-      <w:r>
-        <w:rPr>
-          <w:rStyle w:val="InlineCode"/>
-        </w:rPr>
-        <w:t>lusca-test</w:t>
+      <w:proofErr w:type="spellStart"/>
+      <w:r>
+        <w:rPr>
+          <w:rStyle w:val="InlineCode"/>
+        </w:rPr>
+        <w:t>lusca</w:t>
+      </w:r>
+      <w:proofErr w:type="spellEnd"/>
+      <w:r>
+        <w:rPr>
+          <w:rStyle w:val="InlineCode"/>
+        </w:rPr>
+        <w:t>-test</w:t>
       </w:r>
       <w:r>
         <w:t xml:space="preserve"> directory and issue the command </w:t>
       </w:r>
-      <w:r>
-        <w:rPr>
-          <w:rStyle w:val="InlineCode"/>
-        </w:rPr>
-        <w:t>npm start</w:t>
+      <w:proofErr w:type="spellStart"/>
+      <w:r>
+        <w:rPr>
+          <w:rStyle w:val="InlineCode"/>
+        </w:rPr>
+        <w:t>npm</w:t>
+      </w:r>
+      <w:proofErr w:type="spellEnd"/>
+      <w:r>
+        <w:rPr>
+          <w:rStyle w:val="InlineCode"/>
+        </w:rPr>
+        <w:t xml:space="preserve"> start</w:t>
       </w:r>
       <w:r>
         <w:t>; this will start the server process.</w:t>
@@ -288,8 +385,16 @@
         <w:rPr>
           <w:rStyle w:val="InlineCode"/>
         </w:rPr>
-        <w:t>http://localhost:8000</w:t>
-      </w:r>
+        <w:t>http://localhost</w:t>
+      </w:r>
+      <w:proofErr w:type="gramStart"/>
+      <w:r>
+        <w:rPr>
+          <w:rStyle w:val="InlineCode"/>
+        </w:rPr>
+        <w:t>:8000</w:t>
+      </w:r>
+      <w:proofErr w:type="gramEnd"/>
       <w:r>
         <w:t xml:space="preserve"> in a web browser.  You should see something similar to the following:</w:t>
       </w:r>
@@ -383,18 +488,35 @@
       <w:r>
         <w:t xml:space="preserve">Open </w:t>
       </w:r>
-      <w:r>
-        <w:rPr>
-          <w:rStyle w:val="InlineCode"/>
-        </w:rPr>
-        <w:t>lusca-test/</w:t>
-      </w:r>
-      <w:r>
-        <w:rPr>
-          <w:rStyle w:val="InlineCode"/>
-        </w:rPr>
-        <w:t>config/</w:t>
-      </w:r>
+      <w:proofErr w:type="spellStart"/>
+      <w:r>
+        <w:rPr>
+          <w:rStyle w:val="InlineCode"/>
+        </w:rPr>
+        <w:t>lusca</w:t>
+      </w:r>
+      <w:proofErr w:type="spellEnd"/>
+      <w:r>
+        <w:rPr>
+          <w:rStyle w:val="InlineCode"/>
+        </w:rPr>
+        <w:t>-test/</w:t>
+      </w:r>
+      <w:proofErr w:type="spellStart"/>
+      <w:r>
+        <w:rPr>
+          <w:rStyle w:val="InlineCode"/>
+        </w:rPr>
+        <w:t>config</w:t>
+      </w:r>
+      <w:proofErr w:type="spellEnd"/>
+      <w:r>
+        <w:rPr>
+          <w:rStyle w:val="InlineCode"/>
+        </w:rPr>
+        <w:t>/</w:t>
+      </w:r>
+      <w:proofErr w:type="spellStart"/>
       <w:r>
         <w:rPr>
           <w:rFonts w:ascii="Monaco" w:hAnsi="Monaco"/>
@@ -411,6 +533,7 @@
         </w:rPr>
         <w:t>.json</w:t>
       </w:r>
+      <w:proofErr w:type="spellEnd"/>
       <w:r>
         <w:t xml:space="preserve"> </w:t>
       </w:r>
@@ -448,7 +571,17 @@
         <w:ind w:left="720"/>
       </w:pPr>
       <w:r>
-        <w:t>"appsec": {</w:t>
+        <w:t>"</w:t>
+      </w:r>
+      <w:proofErr w:type="spellStart"/>
+      <w:proofErr w:type="gramStart"/>
+      <w:r>
+        <w:t>appsec</w:t>
+      </w:r>
+      <w:proofErr w:type="spellEnd"/>
+      <w:proofErr w:type="gramEnd"/>
+      <w:r>
+        <w:t>": {</w:t>
       </w:r>
       <w:r>
         <w:br/>
@@ -484,7 +617,15 @@
         <w:t xml:space="preserve">    </w:t>
       </w:r>
       <w:r>
-        <w:t xml:space="preserve">    "name": "lusca",</w:t>
+        <w:t xml:space="preserve">    "name": "</w:t>
+      </w:r>
+      <w:proofErr w:type="spellStart"/>
+      <w:r>
+        <w:t>lusca</w:t>
+      </w:r>
+      <w:proofErr w:type="spellEnd"/>
+      <w:r>
+        <w:t>",</w:t>
       </w:r>
       <w:r>
         <w:br/>
@@ -514,14 +655,30 @@
         <w:t xml:space="preserve">        </w:t>
       </w:r>
       <w:r>
-        <w:t>"csrf": true,</w:t>
+        <w:t>"</w:t>
+      </w:r>
+      <w:proofErr w:type="spellStart"/>
+      <w:r>
+        <w:t>csrf</w:t>
+      </w:r>
+      <w:proofErr w:type="spellEnd"/>
+      <w:r>
+        <w:t>": true,</w:t>
       </w:r>
       <w:r>
         <w:br/>
         <w:t xml:space="preserve">                </w:t>
       </w:r>
       <w:r>
-        <w:t>"csp": false</w:t>
+        <w:t>"</w:t>
+      </w:r>
+      <w:proofErr w:type="spellStart"/>
+      <w:r>
+        <w:t>csp</w:t>
+      </w:r>
+      <w:proofErr w:type="spellEnd"/>
+      <w:r>
+        <w:t>": false</w:t>
       </w:r>
       <w:r>
         <w:br/>
@@ -582,38 +739,98 @@
       <w:r>
         <w:t xml:space="preserve">) and issue the command </w:t>
       </w:r>
-      <w:r>
-        <w:rPr>
-          <w:rStyle w:val="InlineCode"/>
-        </w:rPr>
-        <w:t>yo kraken:controller csrf</w:t>
-      </w:r>
+      <w:proofErr w:type="spellStart"/>
+      <w:r>
+        <w:rPr>
+          <w:rStyle w:val="InlineCode"/>
+        </w:rPr>
+        <w:t>yo</w:t>
+      </w:r>
+      <w:proofErr w:type="spellEnd"/>
+      <w:r>
+        <w:rPr>
+          <w:rStyle w:val="InlineCode"/>
+        </w:rPr>
+        <w:t xml:space="preserve"> </w:t>
+      </w:r>
+      <w:proofErr w:type="spellStart"/>
+      <w:r>
+        <w:rPr>
+          <w:rStyle w:val="InlineCode"/>
+        </w:rPr>
+        <w:t>kraken</w:t>
+      </w:r>
+      <w:proofErr w:type="gramStart"/>
+      <w:r>
+        <w:rPr>
+          <w:rStyle w:val="InlineCode"/>
+        </w:rPr>
+        <w:t>:controller</w:t>
+      </w:r>
+      <w:proofErr w:type="spellEnd"/>
+      <w:proofErr w:type="gramEnd"/>
+      <w:r>
+        <w:rPr>
+          <w:rStyle w:val="InlineCode"/>
+        </w:rPr>
+        <w:t xml:space="preserve"> </w:t>
+      </w:r>
+      <w:proofErr w:type="spellStart"/>
+      <w:r>
+        <w:rPr>
+          <w:rStyle w:val="InlineCode"/>
+        </w:rPr>
+        <w:t>csrf</w:t>
+      </w:r>
+      <w:proofErr w:type="spellEnd"/>
       <w:r>
         <w:t xml:space="preserve">. </w:t>
       </w:r>
       <w:r>
         <w:t xml:space="preserve">This will create a controller at </w:t>
       </w:r>
-      <w:r>
-        <w:rPr>
-          <w:rStyle w:val="InlineCode"/>
-        </w:rPr>
-        <w:t>lusca-test/controllers/</w:t>
-      </w:r>
-      <w:r>
-        <w:rPr>
-          <w:rStyle w:val="InlineCode"/>
-        </w:rPr>
-        <w:t>csrf/index.js</w:t>
+      <w:proofErr w:type="spellStart"/>
+      <w:r>
+        <w:rPr>
+          <w:rStyle w:val="InlineCode"/>
+        </w:rPr>
+        <w:t>lusca</w:t>
+      </w:r>
+      <w:proofErr w:type="spellEnd"/>
+      <w:r>
+        <w:rPr>
+          <w:rStyle w:val="InlineCode"/>
+        </w:rPr>
+        <w:t>-test/controllers/</w:t>
+      </w:r>
+      <w:r>
+        <w:rPr>
+          <w:rStyle w:val="InlineCode"/>
+        </w:rPr>
+        <w:t>csrf</w:t>
+      </w:r>
+      <w:r>
+        <w:rPr>
+          <w:rStyle w:val="InlineCode"/>
+        </w:rPr>
+        <w:t>.js</w:t>
       </w:r>
       <w:r>
         <w:t xml:space="preserve">, a model at </w:t>
       </w:r>
-      <w:r>
-        <w:rPr>
-          <w:rStyle w:val="InlineCode"/>
-        </w:rPr>
-        <w:t>lusca-test/models/csrf.js</w:t>
+      <w:proofErr w:type="spellStart"/>
+      <w:r>
+        <w:rPr>
+          <w:rStyle w:val="InlineCode"/>
+        </w:rPr>
+        <w:t>lusca</w:t>
+      </w:r>
+      <w:proofErr w:type="spellEnd"/>
+      <w:r>
+        <w:rPr>
+          <w:rStyle w:val="InlineCode"/>
+        </w:rPr>
+        <w:t>-test/models/csrf.js</w:t>
       </w:r>
       <w:r>
         <w:t>.  If it does not create</w:t>
@@ -621,26 +838,64 @@
       <w:r>
         <w:t xml:space="preserve"> a Dust.js view template at </w:t>
       </w:r>
-      <w:r>
-        <w:rPr>
-          <w:rStyle w:val="InlineCode"/>
-        </w:rPr>
-        <w:t>lusca-test/public/templates/</w:t>
-      </w:r>
-      <w:r>
-        <w:rPr>
-          <w:rStyle w:val="InlineCode"/>
-        </w:rPr>
-        <w:t>csrf/index.dust</w:t>
-      </w:r>
+      <w:proofErr w:type="spellStart"/>
+      <w:r>
+        <w:rPr>
+          <w:rStyle w:val="InlineCode"/>
+        </w:rPr>
+        <w:t>lusca</w:t>
+      </w:r>
+      <w:proofErr w:type="spellEnd"/>
+      <w:r>
+        <w:rPr>
+          <w:rStyle w:val="InlineCode"/>
+        </w:rPr>
+        <w:t>-test/public/templates/</w:t>
+      </w:r>
+      <w:proofErr w:type="spellStart"/>
+      <w:r>
+        <w:rPr>
+          <w:rStyle w:val="InlineCode"/>
+        </w:rPr>
+        <w:t>csrf</w:t>
+      </w:r>
+      <w:r>
+        <w:rPr>
+          <w:rStyle w:val="InlineCode"/>
+        </w:rPr>
+        <w:t>.dust</w:t>
+      </w:r>
+      <w:proofErr w:type="spellEnd"/>
       <w:r>
         <w:t xml:space="preserve">, then use the command </w:t>
       </w:r>
-      <w:r>
-        <w:rPr>
-          <w:rStyle w:val="InlineCode"/>
-        </w:rPr>
-        <w:t>yo kraken:</w:t>
+      <w:proofErr w:type="spellStart"/>
+      <w:r>
+        <w:rPr>
+          <w:rStyle w:val="InlineCode"/>
+        </w:rPr>
+        <w:t>yo</w:t>
+      </w:r>
+      <w:proofErr w:type="spellEnd"/>
+      <w:r>
+        <w:rPr>
+          <w:rStyle w:val="InlineCode"/>
+        </w:rPr>
+        <w:t xml:space="preserve"> </w:t>
+      </w:r>
+      <w:proofErr w:type="spellStart"/>
+      <w:r>
+        <w:rPr>
+          <w:rStyle w:val="InlineCode"/>
+        </w:rPr>
+        <w:t>kraken</w:t>
+      </w:r>
+      <w:proofErr w:type="gramStart"/>
+      <w:r>
+        <w:rPr>
+          <w:rStyle w:val="InlineCode"/>
+        </w:rPr>
+        <w:t>:</w:t>
       </w:r>
       <w:r>
         <w:rPr>
@@ -648,14 +903,22 @@
         </w:rPr>
         <w:t>template</w:t>
       </w:r>
-      <w:bookmarkStart w:id="0" w:name="_GoBack"/>
-      <w:bookmarkEnd w:id="0"/>
-      <w:r>
-        <w:rPr>
-          <w:rStyle w:val="InlineCode"/>
-        </w:rPr>
-        <w:t xml:space="preserve"> csrf</w:t>
-      </w:r>
+      <w:proofErr w:type="spellEnd"/>
+      <w:proofErr w:type="gramEnd"/>
+      <w:r>
+        <w:rPr>
+          <w:rStyle w:val="InlineCode"/>
+        </w:rPr>
+        <w:t xml:space="preserve"> </w:t>
+      </w:r>
+      <w:proofErr w:type="spellStart"/>
+      <w:r>
+        <w:rPr>
+          <w:rStyle w:val="InlineCode"/>
+        </w:rPr>
+        <w:t>csrf</w:t>
+      </w:r>
+      <w:proofErr w:type="spellEnd"/>
       <w:r>
         <w:t xml:space="preserve"> to create it.</w:t>
       </w:r>
@@ -675,20 +938,34 @@
       <w:r>
         <w:t xml:space="preserve">Open the Dust template at </w:t>
       </w:r>
-      <w:r>
-        <w:rPr>
-          <w:rStyle w:val="InlineCode"/>
-        </w:rPr>
-        <w:t>lusca-test/public/templates/</w:t>
-      </w:r>
-      <w:r>
-        <w:rPr>
-          <w:rFonts w:ascii="Monaco" w:hAnsi="Monaco"/>
-          <w:sz w:val="20"/>
-          <w:szCs w:val="20"/>
-        </w:rPr>
-        <w:t>csrf/index.dust</w:t>
-      </w:r>
+      <w:proofErr w:type="spellStart"/>
+      <w:r>
+        <w:rPr>
+          <w:rStyle w:val="InlineCode"/>
+        </w:rPr>
+        <w:t>lusca</w:t>
+      </w:r>
+      <w:proofErr w:type="spellEnd"/>
+      <w:r>
+        <w:rPr>
+          <w:rStyle w:val="InlineCode"/>
+        </w:rPr>
+        <w:t>-test/public/templates</w:t>
+      </w:r>
+      <w:r>
+        <w:rPr>
+          <w:rStyle w:val="InlineCode"/>
+        </w:rPr>
+        <w:t>/</w:t>
+      </w:r>
+      <w:proofErr w:type="spellStart"/>
+      <w:r>
+        <w:rPr>
+          <w:rStyle w:val="InlineCode"/>
+        </w:rPr>
+        <w:t>csrf.dust</w:t>
+      </w:r>
+      <w:proofErr w:type="spellEnd"/>
       <w:r>
         <w:t xml:space="preserve"> </w:t>
       </w:r>
@@ -701,7 +978,15 @@
         <w:pStyle w:val="ExampleCode"/>
       </w:pPr>
       <w:r>
-        <w:t>{&gt;"layouts/master" /}</w:t>
+        <w:t>{&gt;"</w:t>
+      </w:r>
+      <w:proofErr w:type="gramStart"/>
+      <w:r>
+        <w:t>layouts</w:t>
+      </w:r>
+      <w:proofErr w:type="gramEnd"/>
+      <w:r>
+        <w:t>/master" /}</w:t>
       </w:r>
       <w:r>
         <w:br/>
@@ -710,7 +995,15 @@
         <w:br/>
       </w:r>
       <w:r>
-        <w:t>{&lt;body}</w:t>
+        <w:t>{&lt;</w:t>
+      </w:r>
+      <w:proofErr w:type="gramStart"/>
+      <w:r>
+        <w:t>body</w:t>
+      </w:r>
+      <w:proofErr w:type="gramEnd"/>
+      <w:r>
+        <w:t>}</w:t>
       </w:r>
       <w:r>
         <w:br/>
@@ -750,14 +1043,38 @@
         <w:t xml:space="preserve">      </w:t>
       </w:r>
       <w:r>
-        <w:t>&lt;br/&gt;</w:t>
+        <w:t>&lt;</w:t>
+      </w:r>
+      <w:proofErr w:type="spellStart"/>
+      <w:r>
+        <w:t>br</w:t>
+      </w:r>
+      <w:proofErr w:type="spellEnd"/>
+      <w:r>
+        <w:t>/&gt;</w:t>
       </w:r>
       <w:r>
         <w:br/>
         <w:t xml:space="preserve">      </w:t>
       </w:r>
       <w:r>
-        <w:t>CSRF Token: &lt;input type="text" name="_csrf" value="{_csrf}"</w:t>
+        <w:t>CSRF Token: &lt;input type="text" name="_</w:t>
+      </w:r>
+      <w:proofErr w:type="spellStart"/>
+      <w:r>
+        <w:t>csrf</w:t>
+      </w:r>
+      <w:proofErr w:type="spellEnd"/>
+      <w:r>
+        <w:t>" value="{_</w:t>
+      </w:r>
+      <w:proofErr w:type="spellStart"/>
+      <w:r>
+        <w:t>csrf</w:t>
+      </w:r>
+      <w:proofErr w:type="spellEnd"/>
+      <w:r>
+        <w:t>}"</w:t>
       </w:r>
       <w:r>
         <w:br/>
@@ -773,7 +1090,15 @@
         <w:t xml:space="preserve">      </w:t>
       </w:r>
       <w:r>
-        <w:t>&lt;br/&gt;</w:t>
+        <w:t>&lt;</w:t>
+      </w:r>
+      <w:proofErr w:type="spellStart"/>
+      <w:r>
+        <w:t>br</w:t>
+      </w:r>
+      <w:proofErr w:type="spellEnd"/>
+      <w:r>
+        <w:t>/&gt;</w:t>
       </w:r>
       <w:r>
         <w:br/>
@@ -932,24 +1257,28 @@
       <w:r>
         <w:t xml:space="preserve">Open </w:t>
       </w:r>
-      <w:r>
-        <w:rPr>
-          <w:rStyle w:val="InlineCode"/>
-        </w:rPr>
-        <w:t>lusca-test/locales/US/en/csrf</w:t>
-      </w:r>
-      <w:r>
-        <w:rPr>
-          <w:rStyle w:val="InlineCode"/>
-        </w:rPr>
-        <w:t>/index</w:t>
-      </w:r>
-      <w:r>
-        <w:rPr>
-          <w:rStyle w:val="InlineCode"/>
-        </w:rPr>
-        <w:t>.properties</w:t>
-      </w:r>
+      <w:proofErr w:type="spellStart"/>
+      <w:r>
+        <w:rPr>
+          <w:rStyle w:val="InlineCode"/>
+        </w:rPr>
+        <w:t>lusca</w:t>
+      </w:r>
+      <w:proofErr w:type="spellEnd"/>
+      <w:r>
+        <w:rPr>
+          <w:rStyle w:val="InlineCode"/>
+        </w:rPr>
+        <w:t>-test/locales/US/en/</w:t>
+      </w:r>
+      <w:proofErr w:type="spellStart"/>
+      <w:r>
+        <w:rPr>
+          <w:rStyle w:val="InlineCode"/>
+        </w:rPr>
+        <w:t>csrf.properties</w:t>
+      </w:r>
+      <w:proofErr w:type="spellEnd"/>
       <w:r>
         <w:t xml:space="preserve"> and replace its content with the following:</w:t>
       </w:r>
@@ -958,8 +1287,13 @@
       <w:pPr>
         <w:pStyle w:val="ExampleCode"/>
       </w:pPr>
-      <w:r>
-        <w:t>form=</w:t>
+      <w:proofErr w:type="gramStart"/>
+      <w:r>
+        <w:t>form</w:t>
+      </w:r>
+      <w:proofErr w:type="gramEnd"/>
+      <w:r>
+        <w:t>=</w:t>
       </w:r>
       <w:r>
         <w:t xml:space="preserve">Enter name, then click submit. </w:t>
@@ -970,8 +1304,13 @@
       <w:r>
         <w:br/>
       </w:r>
-      <w:r>
-        <w:t>greetings=Hello, {name}.</w:t>
+      <w:proofErr w:type="gramStart"/>
+      <w:r>
+        <w:t>greetings</w:t>
+      </w:r>
+      <w:proofErr w:type="gramEnd"/>
+      <w:r>
+        <w:t>=Hello, {name}.</w:t>
       </w:r>
     </w:p>
     <w:p>
@@ -995,20 +1334,36 @@
       <w:r>
         <w:t xml:space="preserve">Open the model file </w:t>
       </w:r>
-      <w:r>
-        <w:rPr>
-          <w:rStyle w:val="InlineCode"/>
-        </w:rPr>
-        <w:t>lusca-test/models/csrf.js</w:t>
+      <w:proofErr w:type="spellStart"/>
+      <w:r>
+        <w:rPr>
+          <w:rStyle w:val="InlineCode"/>
+        </w:rPr>
+        <w:t>lusca</w:t>
+      </w:r>
+      <w:proofErr w:type="spellEnd"/>
+      <w:r>
+        <w:rPr>
+          <w:rStyle w:val="InlineCode"/>
+        </w:rPr>
+        <w:t>-test/models/csrf.js</w:t>
       </w:r>
       <w:r>
         <w:t xml:space="preserve"> and change it to return the literal JavaScript object </w:t>
       </w:r>
-      <w:r>
-        <w:rPr>
-          <w:rStyle w:val="InlineCode"/>
-        </w:rPr>
-        <w:t>{ name: 'Dude' }</w:t>
+      <w:proofErr w:type="gramStart"/>
+      <w:r>
+        <w:rPr>
+          <w:rStyle w:val="InlineCode"/>
+        </w:rPr>
+        <w:t>{ name</w:t>
+      </w:r>
+      <w:proofErr w:type="gramEnd"/>
+      <w:r>
+        <w:rPr>
+          <w:rStyle w:val="InlineCode"/>
+        </w:rPr>
+        <w:t>: 'Dude' }</w:t>
       </w:r>
       <w:r>
         <w:t>, which will be the default model that our controller will have the view render.</w:t>
@@ -1035,19 +1390,25 @@
       <w:r>
         <w:t xml:space="preserve">Open the controller in </w:t>
       </w:r>
-      <w:r>
-        <w:rPr>
-          <w:rStyle w:val="InlineCode"/>
-        </w:rPr>
-        <w:t>lusca-test/controllers/</w:t>
-      </w:r>
-      <w:r>
-        <w:rPr>
-          <w:rFonts w:ascii="Monaco" w:hAnsi="Monaco"/>
-          <w:sz w:val="20"/>
-          <w:szCs w:val="20"/>
-        </w:rPr>
-        <w:t>index.js</w:t>
+      <w:proofErr w:type="spellStart"/>
+      <w:r>
+        <w:rPr>
+          <w:rStyle w:val="InlineCode"/>
+        </w:rPr>
+        <w:t>lusca</w:t>
+      </w:r>
+      <w:proofErr w:type="spellEnd"/>
+      <w:r>
+        <w:rPr>
+          <w:rStyle w:val="InlineCode"/>
+        </w:rPr>
+        <w:t>-test/controllers</w:t>
+      </w:r>
+      <w:r>
+        <w:rPr>
+          <w:rStyle w:val="InlineCode"/>
+        </w:rPr>
+        <w:t>/csrf.js</w:t>
       </w:r>
       <w:r>
         <w:t xml:space="preserve"> </w:t>
@@ -1058,69 +1419,449 @@
     </w:p>
     <w:p>
       <w:pPr>
-        <w:pStyle w:val="ExampleCode"/>
-      </w:pPr>
-      <w:r>
-        <w:t>module.exports = function(app) {</w:t>
-      </w:r>
-      <w:r>
-        <w:br/>
-      </w:r>
-      <w:r>
-        <w:t xml:space="preserve">  var model = new CsrfModel();</w:t>
-      </w:r>
-      <w:r>
-        <w:br/>
-      </w:r>
-      <w:r>
-        <w:br/>
-      </w:r>
-      <w:r>
-        <w:t xml:space="preserve">  app.get('/', function(req, res) {</w:t>
-      </w:r>
-      <w:r>
-        <w:br/>
-      </w:r>
-      <w:r>
-        <w:t xml:space="preserve">    res.render('csrf', model);</w:t>
-      </w:r>
-      <w:r>
-        <w:br/>
-      </w:r>
-      <w:r>
-        <w:t xml:space="preserve">  });</w:t>
-      </w:r>
-      <w:r>
-        <w:br/>
-      </w:r>
-      <w:r>
-        <w:br/>
-      </w:r>
-      <w:r>
-        <w:t xml:space="preserve">  app.post('/', function(req, res) {</w:t>
-      </w:r>
-      <w:r>
-        <w:br/>
-      </w:r>
-      <w:r>
-        <w:t xml:space="preserve">    model.name = req.body.name || '(none)';</w:t>
-      </w:r>
-      <w:r>
-        <w:br/>
-      </w:r>
-      <w:r>
-        <w:t xml:space="preserve">    res.render('csrf', model);</w:t>
-      </w:r>
-      <w:r>
-        <w:br/>
-      </w:r>
-      <w:r>
-        <w:t>});</w:t>
-      </w:r>
-    </w:p>
-    <w:p>
-      <w:r>
-        <w:t xml:space="preserve">As you can see, GETs will cause simply cause the form to be rendered will the default model, and POSTs will update the model with the name given in the </w:t>
+        <w:ind w:left="720"/>
+        <w:rPr>
+          <w:rStyle w:val="InlineCode"/>
+        </w:rPr>
+      </w:pPr>
+      <w:r>
+        <w:rPr>
+          <w:rStyle w:val="InlineCode"/>
+        </w:rPr>
+        <w:t>'</w:t>
+      </w:r>
+      <w:proofErr w:type="gramStart"/>
+      <w:r>
+        <w:rPr>
+          <w:rStyle w:val="InlineCode"/>
+        </w:rPr>
+        <w:t>use</w:t>
+      </w:r>
+      <w:proofErr w:type="gramEnd"/>
+      <w:r>
+        <w:rPr>
+          <w:rStyle w:val="InlineCode"/>
+        </w:rPr>
+        <w:t xml:space="preserve"> strict';</w:t>
+      </w:r>
+    </w:p>
+    <w:p>
+      <w:pPr>
+        <w:ind w:left="720"/>
+        <w:rPr>
+          <w:rStyle w:val="InlineCode"/>
+        </w:rPr>
+      </w:pPr>
+    </w:p>
+    <w:p>
+      <w:pPr>
+        <w:ind w:left="720"/>
+        <w:rPr>
+          <w:rStyle w:val="InlineCode"/>
+        </w:rPr>
+      </w:pPr>
+      <w:proofErr w:type="spellStart"/>
+      <w:proofErr w:type="gramStart"/>
+      <w:r>
+        <w:rPr>
+          <w:rStyle w:val="InlineCode"/>
+        </w:rPr>
+        <w:t>var</w:t>
+      </w:r>
+      <w:proofErr w:type="spellEnd"/>
+      <w:proofErr w:type="gramEnd"/>
+      <w:r>
+        <w:rPr>
+          <w:rStyle w:val="InlineCode"/>
+        </w:rPr>
+        <w:t xml:space="preserve"> </w:t>
+      </w:r>
+      <w:proofErr w:type="spellStart"/>
+      <w:r>
+        <w:rPr>
+          <w:rStyle w:val="InlineCode"/>
+        </w:rPr>
+        <w:t>CsrfModel</w:t>
+      </w:r>
+      <w:proofErr w:type="spellEnd"/>
+      <w:r>
+        <w:rPr>
+          <w:rStyle w:val="InlineCode"/>
+        </w:rPr>
+        <w:t xml:space="preserve"> = require('../models/</w:t>
+      </w:r>
+      <w:proofErr w:type="spellStart"/>
+      <w:r>
+        <w:rPr>
+          <w:rStyle w:val="InlineCode"/>
+        </w:rPr>
+        <w:t>csrf</w:t>
+      </w:r>
+      <w:proofErr w:type="spellEnd"/>
+      <w:r>
+        <w:rPr>
+          <w:rStyle w:val="InlineCode"/>
+        </w:rPr>
+        <w:t>');</w:t>
+      </w:r>
+    </w:p>
+    <w:p>
+      <w:pPr>
+        <w:ind w:left="720"/>
+        <w:rPr>
+          <w:rStyle w:val="InlineCode"/>
+        </w:rPr>
+      </w:pPr>
+    </w:p>
+    <w:p>
+      <w:pPr>
+        <w:ind w:left="720"/>
+        <w:rPr>
+          <w:rStyle w:val="InlineCode"/>
+        </w:rPr>
+      </w:pPr>
+    </w:p>
+    <w:p>
+      <w:pPr>
+        <w:ind w:left="720"/>
+        <w:rPr>
+          <w:rStyle w:val="InlineCode"/>
+        </w:rPr>
+      </w:pPr>
+      <w:proofErr w:type="spellStart"/>
+      <w:proofErr w:type="gramStart"/>
+      <w:r>
+        <w:rPr>
+          <w:rStyle w:val="InlineCode"/>
+        </w:rPr>
+        <w:t>module.exports</w:t>
+      </w:r>
+      <w:proofErr w:type="spellEnd"/>
+      <w:proofErr w:type="gramEnd"/>
+      <w:r>
+        <w:rPr>
+          <w:rStyle w:val="InlineCode"/>
+        </w:rPr>
+        <w:t xml:space="preserve"> = function (app) {</w:t>
+      </w:r>
+    </w:p>
+    <w:p>
+      <w:pPr>
+        <w:ind w:left="720"/>
+        <w:rPr>
+          <w:rStyle w:val="InlineCode"/>
+        </w:rPr>
+      </w:pPr>
+      <w:r>
+        <w:rPr>
+          <w:rStyle w:val="InlineCode"/>
+        </w:rPr>
+        <w:t xml:space="preserve">    </w:t>
+      </w:r>
+      <w:proofErr w:type="spellStart"/>
+      <w:proofErr w:type="gramStart"/>
+      <w:r>
+        <w:rPr>
+          <w:rStyle w:val="InlineCode"/>
+        </w:rPr>
+        <w:t>var</w:t>
+      </w:r>
+      <w:proofErr w:type="spellEnd"/>
+      <w:proofErr w:type="gramEnd"/>
+      <w:r>
+        <w:rPr>
+          <w:rStyle w:val="InlineCode"/>
+        </w:rPr>
+        <w:t xml:space="preserve"> model = new </w:t>
+      </w:r>
+      <w:proofErr w:type="spellStart"/>
+      <w:r>
+        <w:rPr>
+          <w:rStyle w:val="InlineCode"/>
+        </w:rPr>
+        <w:t>CsrfModel</w:t>
+      </w:r>
+      <w:proofErr w:type="spellEnd"/>
+      <w:r>
+        <w:rPr>
+          <w:rStyle w:val="InlineCode"/>
+        </w:rPr>
+        <w:t>();</w:t>
+      </w:r>
+    </w:p>
+    <w:p>
+      <w:pPr>
+        <w:ind w:left="720"/>
+        <w:rPr>
+          <w:rStyle w:val="InlineCode"/>
+        </w:rPr>
+      </w:pPr>
+    </w:p>
+    <w:p>
+      <w:pPr>
+        <w:ind w:left="720"/>
+        <w:rPr>
+          <w:rStyle w:val="InlineCode"/>
+        </w:rPr>
+      </w:pPr>
+      <w:r>
+        <w:rPr>
+          <w:rStyle w:val="InlineCode"/>
+        </w:rPr>
+        <w:t xml:space="preserve">    </w:t>
+      </w:r>
+      <w:proofErr w:type="spellStart"/>
+      <w:proofErr w:type="gramStart"/>
+      <w:r>
+        <w:rPr>
+          <w:rStyle w:val="InlineCode"/>
+        </w:rPr>
+        <w:t>app.get</w:t>
+      </w:r>
+      <w:proofErr w:type="spellEnd"/>
+      <w:proofErr w:type="gramEnd"/>
+      <w:r>
+        <w:rPr>
+          <w:rStyle w:val="InlineCode"/>
+        </w:rPr>
+        <w:t>('/', function (</w:t>
+      </w:r>
+      <w:proofErr w:type="spellStart"/>
+      <w:r>
+        <w:rPr>
+          <w:rStyle w:val="InlineCode"/>
+        </w:rPr>
+        <w:t>req</w:t>
+      </w:r>
+      <w:proofErr w:type="spellEnd"/>
+      <w:r>
+        <w:rPr>
+          <w:rStyle w:val="InlineCode"/>
+        </w:rPr>
+        <w:t>, res) {</w:t>
+      </w:r>
+    </w:p>
+    <w:p>
+      <w:pPr>
+        <w:ind w:left="720"/>
+        <w:rPr>
+          <w:rStyle w:val="InlineCode"/>
+        </w:rPr>
+      </w:pPr>
+      <w:r>
+        <w:rPr>
+          <w:rStyle w:val="InlineCode"/>
+        </w:rPr>
+        <w:t xml:space="preserve">        </w:t>
+      </w:r>
+      <w:proofErr w:type="spellStart"/>
+      <w:proofErr w:type="gramStart"/>
+      <w:r>
+        <w:rPr>
+          <w:rStyle w:val="InlineCode"/>
+        </w:rPr>
+        <w:t>res.render</w:t>
+      </w:r>
+      <w:proofErr w:type="spellEnd"/>
+      <w:proofErr w:type="gramEnd"/>
+      <w:r>
+        <w:rPr>
+          <w:rStyle w:val="InlineCode"/>
+        </w:rPr>
+        <w:t>('</w:t>
+      </w:r>
+      <w:proofErr w:type="spellStart"/>
+      <w:r>
+        <w:rPr>
+          <w:rStyle w:val="InlineCode"/>
+        </w:rPr>
+        <w:t>csrf</w:t>
+      </w:r>
+      <w:proofErr w:type="spellEnd"/>
+      <w:r>
+        <w:rPr>
+          <w:rStyle w:val="InlineCode"/>
+        </w:rPr>
+        <w:t>', model);</w:t>
+      </w:r>
+    </w:p>
+    <w:p>
+      <w:pPr>
+        <w:ind w:left="720"/>
+        <w:rPr>
+          <w:rStyle w:val="InlineCode"/>
+        </w:rPr>
+      </w:pPr>
+      <w:r>
+        <w:rPr>
+          <w:rStyle w:val="InlineCode"/>
+        </w:rPr>
+        <w:t xml:space="preserve">    });</w:t>
+      </w:r>
+    </w:p>
+    <w:p>
+      <w:pPr>
+        <w:ind w:left="720"/>
+        <w:rPr>
+          <w:rStyle w:val="InlineCode"/>
+        </w:rPr>
+      </w:pPr>
+    </w:p>
+    <w:p>
+      <w:pPr>
+        <w:ind w:left="720"/>
+        <w:rPr>
+          <w:rStyle w:val="InlineCode"/>
+        </w:rPr>
+      </w:pPr>
+      <w:r>
+        <w:rPr>
+          <w:rStyle w:val="InlineCode"/>
+        </w:rPr>
+        <w:t xml:space="preserve">    </w:t>
+      </w:r>
+      <w:proofErr w:type="spellStart"/>
+      <w:proofErr w:type="gramStart"/>
+      <w:r>
+        <w:rPr>
+          <w:rStyle w:val="InlineCode"/>
+        </w:rPr>
+        <w:t>app.post</w:t>
+      </w:r>
+      <w:proofErr w:type="spellEnd"/>
+      <w:proofErr w:type="gramEnd"/>
+      <w:r>
+        <w:rPr>
+          <w:rStyle w:val="InlineCode"/>
+        </w:rPr>
+        <w:t>('/', function (</w:t>
+      </w:r>
+      <w:proofErr w:type="spellStart"/>
+      <w:r>
+        <w:rPr>
+          <w:rStyle w:val="InlineCode"/>
+        </w:rPr>
+        <w:t>req</w:t>
+      </w:r>
+      <w:proofErr w:type="spellEnd"/>
+      <w:r>
+        <w:rPr>
+          <w:rStyle w:val="InlineCode"/>
+        </w:rPr>
+        <w:t>, res) {</w:t>
+      </w:r>
+    </w:p>
+    <w:p>
+      <w:pPr>
+        <w:ind w:left="720"/>
+        <w:rPr>
+          <w:rStyle w:val="InlineCode"/>
+        </w:rPr>
+      </w:pPr>
+      <w:r>
+        <w:rPr>
+          <w:rStyle w:val="InlineCode"/>
+        </w:rPr>
+        <w:t xml:space="preserve">        </w:t>
+      </w:r>
+      <w:proofErr w:type="gramStart"/>
+      <w:r>
+        <w:rPr>
+          <w:rStyle w:val="InlineCode"/>
+        </w:rPr>
+        <w:t>model.name</w:t>
+      </w:r>
+      <w:proofErr w:type="gramEnd"/>
+      <w:r>
+        <w:rPr>
+          <w:rStyle w:val="InlineCode"/>
+        </w:rPr>
+        <w:t xml:space="preserve"> = req.body.name || '(none)';</w:t>
+      </w:r>
+    </w:p>
+    <w:p>
+      <w:pPr>
+        <w:ind w:left="720"/>
+        <w:rPr>
+          <w:rStyle w:val="InlineCode"/>
+        </w:rPr>
+      </w:pPr>
+      <w:r>
+        <w:rPr>
+          <w:rStyle w:val="InlineCode"/>
+        </w:rPr>
+        <w:t xml:space="preserve">        </w:t>
+      </w:r>
+      <w:proofErr w:type="spellStart"/>
+      <w:proofErr w:type="gramStart"/>
+      <w:r>
+        <w:rPr>
+          <w:rStyle w:val="InlineCode"/>
+        </w:rPr>
+        <w:t>res.render</w:t>
+      </w:r>
+      <w:proofErr w:type="spellEnd"/>
+      <w:proofErr w:type="gramEnd"/>
+      <w:r>
+        <w:rPr>
+          <w:rStyle w:val="InlineCode"/>
+        </w:rPr>
+        <w:t>('</w:t>
+      </w:r>
+      <w:proofErr w:type="spellStart"/>
+      <w:r>
+        <w:rPr>
+          <w:rStyle w:val="InlineCode"/>
+        </w:rPr>
+        <w:t>csrf</w:t>
+      </w:r>
+      <w:proofErr w:type="spellEnd"/>
+      <w:r>
+        <w:rPr>
+          <w:rStyle w:val="InlineCode"/>
+        </w:rPr>
+        <w:t>', model);</w:t>
+      </w:r>
+    </w:p>
+    <w:p>
+      <w:pPr>
+        <w:ind w:left="720"/>
+        <w:rPr>
+          <w:rStyle w:val="InlineCode"/>
+        </w:rPr>
+      </w:pPr>
+      <w:r>
+        <w:rPr>
+          <w:rStyle w:val="InlineCode"/>
+        </w:rPr>
+        <w:t xml:space="preserve">    });</w:t>
+      </w:r>
+    </w:p>
+    <w:p>
+      <w:pPr>
+        <w:ind w:left="720"/>
+        <w:rPr>
+          <w:rStyle w:val="InlineCode"/>
+        </w:rPr>
+      </w:pPr>
+      <w:r>
+        <w:rPr>
+          <w:rStyle w:val="InlineCode"/>
+        </w:rPr>
+        <w:t>};</w:t>
+      </w:r>
+    </w:p>
+    <w:p/>
+    <w:p/>
+    <w:p>
+      <w:r>
+        <w:t>As you can s</w:t>
+      </w:r>
+      <w:r>
+        <w:t>ee, GETs will cause</w:t>
+      </w:r>
+      <w:r>
+        <w:t xml:space="preserve"> the form to be rendered will the default model, and POSTs will update the model with the name given in the </w:t>
       </w:r>
       <w:r>
         <w:rPr>
@@ -1147,7 +1888,23 @@
         <w:t>.</w:t>
       </w:r>
       <w:r>
-        <w:t xml:space="preserve">  So far, so good.  Easy peasy!</w:t>
+        <w:t xml:space="preserve">  </w:t>
+      </w:r>
+      <w:proofErr w:type="gramStart"/>
+      <w:r>
+        <w:t>So far, so good.</w:t>
+      </w:r>
+      <w:proofErr w:type="gramEnd"/>
+      <w:r>
+        <w:t xml:space="preserve">  Easy </w:t>
+      </w:r>
+      <w:proofErr w:type="spellStart"/>
+      <w:r>
+        <w:t>peasy</w:t>
+      </w:r>
+      <w:proofErr w:type="spellEnd"/>
+      <w:r>
+        <w:t>!</w:t>
       </w:r>
     </w:p>
     <w:p>
@@ -1165,11 +1922,19 @@
       <w:r>
         <w:t xml:space="preserve">Start the web application again with </w:t>
       </w:r>
-      <w:r>
-        <w:rPr>
-          <w:rStyle w:val="InlineCode"/>
-        </w:rPr>
-        <w:t>npm start</w:t>
+      <w:proofErr w:type="spellStart"/>
+      <w:r>
+        <w:rPr>
+          <w:rStyle w:val="InlineCode"/>
+        </w:rPr>
+        <w:t>npm</w:t>
+      </w:r>
+      <w:proofErr w:type="spellEnd"/>
+      <w:r>
+        <w:rPr>
+          <w:rStyle w:val="InlineCode"/>
+        </w:rPr>
+        <w:t xml:space="preserve"> start</w:t>
       </w:r>
       <w:r>
         <w:t xml:space="preserve">, return to the browser and view the URL </w:t>
@@ -1178,7 +1943,21 @@
         <w:rPr>
           <w:rStyle w:val="InlineCode"/>
         </w:rPr>
-        <w:t>http://localhost:8000/csrf</w:t>
+        <w:t>http://localhost</w:t>
+      </w:r>
+      <w:proofErr w:type="gramStart"/>
+      <w:r>
+        <w:rPr>
+          <w:rStyle w:val="InlineCode"/>
+        </w:rPr>
+        <w:t>:8000</w:t>
+      </w:r>
+      <w:proofErr w:type="gramEnd"/>
+      <w:r>
+        <w:rPr>
+          <w:rStyle w:val="InlineCode"/>
+        </w:rPr>
+        <w:t>/csrf</w:t>
       </w:r>
       <w:r>
         <w:t xml:space="preserve">. </w:t>
@@ -1463,18 +2242,42 @@
       <w:r>
         <w:t xml:space="preserve">Our CSRF middleware component, configured in </w:t>
       </w:r>
-      <w:r>
-        <w:rPr>
-          <w:rStyle w:val="InlineCode"/>
-        </w:rPr>
-        <w:t>lusca-test/</w:t>
-      </w:r>
-      <w:r>
-        <w:rPr>
-          <w:rStyle w:val="InlineCode"/>
-        </w:rPr>
-        <w:t>config/config.json</w:t>
-      </w:r>
+      <w:proofErr w:type="spellStart"/>
+      <w:r>
+        <w:rPr>
+          <w:rStyle w:val="InlineCode"/>
+        </w:rPr>
+        <w:t>lusca</w:t>
+      </w:r>
+      <w:proofErr w:type="spellEnd"/>
+      <w:r>
+        <w:rPr>
+          <w:rStyle w:val="InlineCode"/>
+        </w:rPr>
+        <w:t>-test/</w:t>
+      </w:r>
+      <w:proofErr w:type="spellStart"/>
+      <w:r>
+        <w:rPr>
+          <w:rStyle w:val="InlineCode"/>
+        </w:rPr>
+        <w:t>config</w:t>
+      </w:r>
+      <w:proofErr w:type="spellEnd"/>
+      <w:r>
+        <w:rPr>
+          <w:rStyle w:val="InlineCode"/>
+        </w:rPr>
+        <w:t>/</w:t>
+      </w:r>
+      <w:proofErr w:type="spellStart"/>
+      <w:r>
+        <w:rPr>
+          <w:rStyle w:val="InlineCode"/>
+        </w:rPr>
+        <w:t>config.json</w:t>
+      </w:r>
+      <w:proofErr w:type="spellEnd"/>
       <w:r>
         <w:t xml:space="preserve">, has detected the unauthorized request and denied </w:t>
       </w:r>
@@ -1485,7 +2288,21 @@
         <w:rPr>
           <w:rStyle w:val="InlineCode"/>
         </w:rPr>
-        <w:t>http://localhost:8000/csrf</w:t>
+        <w:t>http://localhost</w:t>
+      </w:r>
+      <w:proofErr w:type="gramStart"/>
+      <w:r>
+        <w:rPr>
+          <w:rStyle w:val="InlineCode"/>
+        </w:rPr>
+        <w:t>:8000</w:t>
+      </w:r>
+      <w:proofErr w:type="gramEnd"/>
+      <w:r>
+        <w:rPr>
+          <w:rStyle w:val="InlineCode"/>
+        </w:rPr>
+        <w:t>/csrf</w:t>
       </w:r>
       <w:r>
         <w:t xml:space="preserve"> and resubmit the form without changing the CSRF token; you should see a successful result.</w:t>
@@ -1521,11 +2338,41 @@
       <w:r>
         <w:t xml:space="preserve">Stop the web server and issue the command </w:t>
       </w:r>
-      <w:r>
-        <w:rPr>
-          <w:rStyle w:val="InlineCode"/>
-        </w:rPr>
-        <w:t>yo kraken:controller echo</w:t>
+      <w:proofErr w:type="spellStart"/>
+      <w:r>
+        <w:rPr>
+          <w:rStyle w:val="InlineCode"/>
+        </w:rPr>
+        <w:t>yo</w:t>
+      </w:r>
+      <w:proofErr w:type="spellEnd"/>
+      <w:r>
+        <w:rPr>
+          <w:rStyle w:val="InlineCode"/>
+        </w:rPr>
+        <w:t xml:space="preserve"> </w:t>
+      </w:r>
+      <w:proofErr w:type="spellStart"/>
+      <w:r>
+        <w:rPr>
+          <w:rStyle w:val="InlineCode"/>
+        </w:rPr>
+        <w:t>kraken</w:t>
+      </w:r>
+      <w:proofErr w:type="gramStart"/>
+      <w:r>
+        <w:rPr>
+          <w:rStyle w:val="InlineCode"/>
+        </w:rPr>
+        <w:t>:controller</w:t>
+      </w:r>
+      <w:proofErr w:type="spellEnd"/>
+      <w:proofErr w:type="gramEnd"/>
+      <w:r>
+        <w:rPr>
+          <w:rStyle w:val="InlineCode"/>
+        </w:rPr>
+        <w:t xml:space="preserve"> echo</w:t>
       </w:r>
       <w:r>
         <w:t>, which will generate a model, controller view, and i18n bundle in their respective places.  As you might guess by the name, we're going to simply echo a string that the user submits via a web form.</w:t>
@@ -1553,15 +2400,47 @@
         <w:t xml:space="preserve">First, let's modify the generated echo model, by replacing </w:t>
       </w:r>
       <w:r>
-        <w:t>the content of lusca-test/models/echo.js with the following:</w:t>
+        <w:t xml:space="preserve">the content of </w:t>
+      </w:r>
+      <w:proofErr w:type="spellStart"/>
+      <w:r>
+        <w:rPr>
+          <w:rStyle w:val="InlineCode"/>
+        </w:rPr>
+        <w:t>lusca</w:t>
+      </w:r>
+      <w:proofErr w:type="spellEnd"/>
+      <w:r>
+        <w:rPr>
+          <w:rStyle w:val="InlineCode"/>
+        </w:rPr>
+        <w:t>-test/models/echo.js</w:t>
+      </w:r>
+      <w:r>
+        <w:t xml:space="preserve"> with the following:</w:t>
       </w:r>
     </w:p>
     <w:p>
       <w:pPr>
         <w:pStyle w:val="ExampleCode"/>
       </w:pPr>
-      <w:r>
-        <w:t>module.exports = function EchoModel() {</w:t>
+      <w:proofErr w:type="spellStart"/>
+      <w:proofErr w:type="gramStart"/>
+      <w:r>
+        <w:t>module.exports</w:t>
+      </w:r>
+      <w:proofErr w:type="spellEnd"/>
+      <w:proofErr w:type="gramEnd"/>
+      <w:r>
+        <w:t xml:space="preserve"> = function </w:t>
+      </w:r>
+      <w:proofErr w:type="spellStart"/>
+      <w:r>
+        <w:t>EchoModel</w:t>
+      </w:r>
+      <w:proofErr w:type="spellEnd"/>
+      <w:r>
+        <w:t>() {</w:t>
       </w:r>
       <w:r>
         <w:br/>
@@ -1596,7 +2475,19 @@
         <w:t>Next, update the controller</w:t>
       </w:r>
       <w:r>
-        <w:t>, controllers/echo/index.js</w:t>
+        <w:t xml:space="preserve">, </w:t>
+      </w:r>
+      <w:r>
+        <w:rPr>
+          <w:rStyle w:val="InlineCode"/>
+        </w:rPr>
+        <w:t>controllers/echo</w:t>
+      </w:r>
+      <w:r>
+        <w:rPr>
+          <w:rStyle w:val="InlineCode"/>
+        </w:rPr>
+        <w:t>.js</w:t>
       </w:r>
       <w:r>
         <w:t xml:space="preserve"> to handle HTTP GET &amp; POST requests by simply populating the model with the value of the </w:t>
@@ -1613,180 +2504,518 @@
     </w:p>
     <w:p>
       <w:pPr>
+        <w:rPr>
+          <w:rStyle w:val="InlineCode"/>
+        </w:rPr>
+      </w:pPr>
+      <w:r>
+        <w:rPr>
+          <w:rStyle w:val="InlineCode"/>
+        </w:rPr>
+        <w:t>'</w:t>
+      </w:r>
+      <w:proofErr w:type="gramStart"/>
+      <w:r>
+        <w:rPr>
+          <w:rStyle w:val="InlineCode"/>
+        </w:rPr>
+        <w:t>use</w:t>
+      </w:r>
+      <w:proofErr w:type="gramEnd"/>
+      <w:r>
+        <w:rPr>
+          <w:rStyle w:val="InlineCode"/>
+        </w:rPr>
+        <w:t xml:space="preserve"> strict';</w:t>
+      </w:r>
+    </w:p>
+    <w:p>
+      <w:pPr>
+        <w:rPr>
+          <w:rStyle w:val="InlineCode"/>
+        </w:rPr>
+      </w:pPr>
+    </w:p>
+    <w:p>
+      <w:pPr>
+        <w:rPr>
+          <w:rStyle w:val="InlineCode"/>
+        </w:rPr>
+      </w:pPr>
+      <w:proofErr w:type="spellStart"/>
+      <w:proofErr w:type="gramStart"/>
+      <w:r>
+        <w:rPr>
+          <w:rStyle w:val="InlineCode"/>
+        </w:rPr>
+        <w:t>var</w:t>
+      </w:r>
+      <w:proofErr w:type="spellEnd"/>
+      <w:proofErr w:type="gramEnd"/>
+      <w:r>
+        <w:rPr>
+          <w:rStyle w:val="InlineCode"/>
+        </w:rPr>
+        <w:t xml:space="preserve"> </w:t>
+      </w:r>
+      <w:proofErr w:type="spellStart"/>
+      <w:r>
+        <w:rPr>
+          <w:rStyle w:val="InlineCode"/>
+        </w:rPr>
+        <w:t>EchoModel</w:t>
+      </w:r>
+      <w:proofErr w:type="spellEnd"/>
+      <w:r>
+        <w:rPr>
+          <w:rStyle w:val="InlineCode"/>
+        </w:rPr>
+        <w:t xml:space="preserve"> = require('../models/echo');</w:t>
+      </w:r>
+    </w:p>
+    <w:p>
+      <w:pPr>
+        <w:rPr>
+          <w:rStyle w:val="InlineCode"/>
+        </w:rPr>
+      </w:pPr>
+    </w:p>
+    <w:p>
+      <w:pPr>
+        <w:rPr>
+          <w:rStyle w:val="InlineCode"/>
+        </w:rPr>
+      </w:pPr>
+    </w:p>
+    <w:p>
+      <w:pPr>
+        <w:rPr>
+          <w:rStyle w:val="InlineCode"/>
+        </w:rPr>
+      </w:pPr>
+      <w:proofErr w:type="spellStart"/>
+      <w:proofErr w:type="gramStart"/>
+      <w:r>
+        <w:rPr>
+          <w:rStyle w:val="InlineCode"/>
+        </w:rPr>
+        <w:t>module.exports</w:t>
+      </w:r>
+      <w:proofErr w:type="spellEnd"/>
+      <w:proofErr w:type="gramEnd"/>
+      <w:r>
+        <w:rPr>
+          <w:rStyle w:val="InlineCode"/>
+        </w:rPr>
+        <w:t xml:space="preserve"> = function (router) {</w:t>
+      </w:r>
+    </w:p>
+    <w:p>
+      <w:pPr>
+        <w:rPr>
+          <w:rStyle w:val="InlineCode"/>
+        </w:rPr>
+      </w:pPr>
+      <w:r>
+        <w:rPr>
+          <w:rStyle w:val="InlineCode"/>
+        </w:rPr>
+        <w:t xml:space="preserve">    </w:t>
+      </w:r>
+      <w:proofErr w:type="spellStart"/>
+      <w:proofErr w:type="gramStart"/>
+      <w:r>
+        <w:rPr>
+          <w:rStyle w:val="InlineCode"/>
+        </w:rPr>
+        <w:t>var</w:t>
+      </w:r>
+      <w:proofErr w:type="spellEnd"/>
+      <w:proofErr w:type="gramEnd"/>
+      <w:r>
+        <w:rPr>
+          <w:rStyle w:val="InlineCode"/>
+        </w:rPr>
+        <w:t xml:space="preserve"> model = new </w:t>
+      </w:r>
+      <w:proofErr w:type="spellStart"/>
+      <w:r>
+        <w:rPr>
+          <w:rStyle w:val="InlineCode"/>
+        </w:rPr>
+        <w:t>EchoModel</w:t>
+      </w:r>
+      <w:proofErr w:type="spellEnd"/>
+      <w:r>
+        <w:rPr>
+          <w:rStyle w:val="InlineCode"/>
+        </w:rPr>
+        <w:t>();</w:t>
+      </w:r>
+    </w:p>
+    <w:p>
+      <w:pPr>
+        <w:rPr>
+          <w:rStyle w:val="InlineCode"/>
+        </w:rPr>
+      </w:pPr>
+      <w:r>
+        <w:rPr>
+          <w:rStyle w:val="InlineCode"/>
+        </w:rPr>
+        <w:t xml:space="preserve">    </w:t>
+      </w:r>
+      <w:proofErr w:type="gramStart"/>
+      <w:r>
+        <w:rPr>
+          <w:rStyle w:val="InlineCode"/>
+        </w:rPr>
+        <w:t>function</w:t>
+      </w:r>
+      <w:proofErr w:type="gramEnd"/>
+      <w:r>
+        <w:rPr>
+          <w:rStyle w:val="InlineCode"/>
+        </w:rPr>
+        <w:t xml:space="preserve"> handle(</w:t>
+      </w:r>
+      <w:proofErr w:type="spellStart"/>
+      <w:r>
+        <w:rPr>
+          <w:rStyle w:val="InlineCode"/>
+        </w:rPr>
+        <w:t>req</w:t>
+      </w:r>
+      <w:proofErr w:type="spellEnd"/>
+      <w:r>
+        <w:rPr>
+          <w:rStyle w:val="InlineCode"/>
+        </w:rPr>
+        <w:t>, res) {</w:t>
+      </w:r>
+    </w:p>
+    <w:p>
+      <w:pPr>
+        <w:rPr>
+          <w:rStyle w:val="InlineCode"/>
+        </w:rPr>
+      </w:pPr>
+      <w:r>
+        <w:rPr>
+          <w:rStyle w:val="InlineCode"/>
+        </w:rPr>
+        <w:t xml:space="preserve">        </w:t>
+      </w:r>
+      <w:proofErr w:type="spellStart"/>
+      <w:proofErr w:type="gramStart"/>
+      <w:r>
+        <w:rPr>
+          <w:rStyle w:val="InlineCode"/>
+        </w:rPr>
+        <w:t>model.message</w:t>
+      </w:r>
+      <w:proofErr w:type="spellEnd"/>
+      <w:proofErr w:type="gramEnd"/>
+      <w:r>
+        <w:rPr>
+          <w:rStyle w:val="InlineCode"/>
+        </w:rPr>
+        <w:t xml:space="preserve"> = </w:t>
+      </w:r>
+      <w:proofErr w:type="spellStart"/>
+      <w:r>
+        <w:rPr>
+          <w:rStyle w:val="InlineCode"/>
+        </w:rPr>
+        <w:t>req.param</w:t>
+      </w:r>
+      <w:proofErr w:type="spellEnd"/>
+      <w:r>
+        <w:rPr>
+          <w:rStyle w:val="InlineCode"/>
+        </w:rPr>
+        <w:t xml:space="preserve">('message') || </w:t>
+      </w:r>
+      <w:proofErr w:type="spellStart"/>
+      <w:r>
+        <w:rPr>
+          <w:rStyle w:val="InlineCode"/>
+        </w:rPr>
+        <w:t>model.message</w:t>
+      </w:r>
+      <w:proofErr w:type="spellEnd"/>
+      <w:r>
+        <w:rPr>
+          <w:rStyle w:val="InlineCode"/>
+        </w:rPr>
+        <w:t>;</w:t>
+      </w:r>
+    </w:p>
+    <w:p>
+      <w:pPr>
+        <w:rPr>
+          <w:rStyle w:val="InlineCode"/>
+        </w:rPr>
+      </w:pPr>
+      <w:r>
+        <w:rPr>
+          <w:rStyle w:val="InlineCode"/>
+        </w:rPr>
+        <w:t xml:space="preserve">        </w:t>
+      </w:r>
+      <w:proofErr w:type="spellStart"/>
+      <w:proofErr w:type="gramStart"/>
+      <w:r>
+        <w:rPr>
+          <w:rStyle w:val="InlineCode"/>
+        </w:rPr>
+        <w:t>res.render</w:t>
+      </w:r>
+      <w:proofErr w:type="spellEnd"/>
+      <w:proofErr w:type="gramEnd"/>
+      <w:r>
+        <w:rPr>
+          <w:rStyle w:val="InlineCode"/>
+        </w:rPr>
+        <w:t>('echo', model);</w:t>
+      </w:r>
+    </w:p>
+    <w:p>
+      <w:pPr>
+        <w:rPr>
+          <w:rStyle w:val="InlineCode"/>
+        </w:rPr>
+      </w:pPr>
+      <w:r>
+        <w:rPr>
+          <w:rStyle w:val="InlineCode"/>
+        </w:rPr>
+        <w:t xml:space="preserve">    }</w:t>
+      </w:r>
+    </w:p>
+    <w:p>
+      <w:pPr>
+        <w:rPr>
+          <w:rStyle w:val="InlineCode"/>
+        </w:rPr>
+      </w:pPr>
+    </w:p>
+    <w:p>
+      <w:pPr>
+        <w:rPr>
+          <w:rStyle w:val="InlineCode"/>
+        </w:rPr>
+      </w:pPr>
+      <w:r>
+        <w:rPr>
+          <w:rStyle w:val="InlineCode"/>
+        </w:rPr>
+        <w:t xml:space="preserve">    </w:t>
+      </w:r>
+      <w:proofErr w:type="spellStart"/>
+      <w:proofErr w:type="gramStart"/>
+      <w:r>
+        <w:rPr>
+          <w:rStyle w:val="InlineCode"/>
+        </w:rPr>
+        <w:t>router.get</w:t>
+      </w:r>
+      <w:proofErr w:type="spellEnd"/>
+      <w:proofErr w:type="gramEnd"/>
+      <w:r>
+        <w:rPr>
+          <w:rStyle w:val="InlineCode"/>
+        </w:rPr>
+        <w:t>('/', handle);</w:t>
+      </w:r>
+    </w:p>
+    <w:p>
+      <w:pPr>
+        <w:rPr>
+          <w:rStyle w:val="InlineCode"/>
+        </w:rPr>
+      </w:pPr>
+      <w:r>
+        <w:rPr>
+          <w:rStyle w:val="InlineCode"/>
+        </w:rPr>
+        <w:t xml:space="preserve">    </w:t>
+      </w:r>
+      <w:proofErr w:type="spellStart"/>
+      <w:proofErr w:type="gramStart"/>
+      <w:r>
+        <w:rPr>
+          <w:rStyle w:val="InlineCode"/>
+        </w:rPr>
+        <w:t>router.post</w:t>
+      </w:r>
+      <w:proofErr w:type="spellEnd"/>
+      <w:proofErr w:type="gramEnd"/>
+      <w:r>
+        <w:rPr>
+          <w:rStyle w:val="InlineCode"/>
+        </w:rPr>
+        <w:t>('/', handle);</w:t>
+      </w:r>
+    </w:p>
+    <w:p>
+      <w:pPr>
+        <w:rPr>
+          <w:rStyle w:val="InlineCode"/>
+        </w:rPr>
+      </w:pPr>
+      <w:r>
+        <w:rPr>
+          <w:rStyle w:val="InlineCode"/>
+        </w:rPr>
+        <w:t>};</w:t>
+      </w:r>
+    </w:p>
+    <w:p/>
+    <w:p>
+      <w:pPr>
+        <w:pStyle w:val="Step"/>
+      </w:pPr>
+      <w:r>
+        <w:t xml:space="preserve">Now, update the Dust template </w:t>
+      </w:r>
+      <w:proofErr w:type="spellStart"/>
+      <w:r>
+        <w:rPr>
+          <w:rStyle w:val="InlineCode"/>
+        </w:rPr>
+        <w:t>lusca</w:t>
+      </w:r>
+      <w:proofErr w:type="spellEnd"/>
+      <w:r>
+        <w:rPr>
+          <w:rStyle w:val="InlineCode"/>
+        </w:rPr>
+        <w:t>-test/public/templates</w:t>
+      </w:r>
+      <w:r>
+        <w:rPr>
+          <w:rStyle w:val="InlineCode"/>
+        </w:rPr>
+        <w:t>/</w:t>
+      </w:r>
+      <w:proofErr w:type="spellStart"/>
+      <w:r>
+        <w:rPr>
+          <w:rStyle w:val="InlineCode"/>
+        </w:rPr>
+        <w:t>echo.dust</w:t>
+      </w:r>
+      <w:proofErr w:type="spellEnd"/>
+      <w:r>
+        <w:t xml:space="preserve"> </w:t>
+      </w:r>
+      <w:r>
+        <w:t>that is the HTML form page to have the following content:</w:t>
+      </w:r>
+    </w:p>
+    <w:p>
+      <w:pPr>
         <w:pStyle w:val="ExampleCode"/>
       </w:pPr>
       <w:r>
-        <w:t>module.exports = function (</w:t>
-      </w:r>
-      <w:r>
-        <w:t>router</w:t>
-      </w:r>
-      <w:r>
-        <w:t>) {</w:t>
+        <w:t>{&gt;"</w:t>
+      </w:r>
+      <w:proofErr w:type="gramStart"/>
+      <w:r>
+        <w:t>layouts</w:t>
+      </w:r>
+      <w:proofErr w:type="gramEnd"/>
+      <w:r>
+        <w:t>/master" /}</w:t>
       </w:r>
       <w:r>
         <w:br/>
       </w:r>
       <w:r>
-        <w:t xml:space="preserve">    var model = new EchoModel();</w:t>
+        <w:br/>
+      </w:r>
+      <w:r>
+        <w:t>{&lt;</w:t>
+      </w:r>
+      <w:proofErr w:type="gramStart"/>
+      <w:r>
+        <w:t>body</w:t>
+      </w:r>
+      <w:proofErr w:type="gramEnd"/>
+      <w:r>
+        <w:t>}</w:t>
+      </w:r>
+      <w:r>
+        <w:br/>
+        <w:t xml:space="preserve">  </w:t>
+      </w:r>
+      <w:r>
+        <w:t>&lt;h1&gt;{@pre type="content" key="greeting"/}&lt;/h1&gt;</w:t>
+      </w:r>
+      <w:r>
+        <w:br/>
+        <w:t xml:space="preserve">  </w:t>
+      </w:r>
+      <w:r>
+        <w:t>&lt;form method="post"&gt;</w:t>
       </w:r>
       <w:r>
         <w:br/>
         <w:t xml:space="preserve">    </w:t>
       </w:r>
       <w:r>
-        <w:t>function handle(req, res) {</w:t>
+        <w:t>Message: &lt;input type="text" n</w:t>
+      </w:r>
+      <w:r>
+        <w:t>ame="message" value="{message}"</w:t>
       </w:r>
       <w:r>
         <w:br/>
-      </w:r>
-      <w:r>
-        <w:t xml:space="preserve">        model.message = req.param('message') || model.message;</w:t>
+        <w:t xml:space="preserve">                    </w:t>
+      </w:r>
+      <w:r>
+        <w:t>size="100"/&gt;</w:t>
       </w:r>
       <w:r>
         <w:br/>
-      </w:r>
-      <w:r>
-        <w:t xml:space="preserve">        res.render('echo', model);</w:t>
+        <w:t xml:space="preserve">    </w:t>
+      </w:r>
+      <w:r>
+        <w:t>&lt;input type="hidden" name="_</w:t>
+      </w:r>
+      <w:proofErr w:type="spellStart"/>
+      <w:r>
+        <w:t>csrf</w:t>
+      </w:r>
+      <w:proofErr w:type="spellEnd"/>
+      <w:r>
+        <w:t>" value="{_</w:t>
+      </w:r>
+      <w:proofErr w:type="spellStart"/>
+      <w:r>
+        <w:t>csrf</w:t>
+      </w:r>
+      <w:proofErr w:type="spellEnd"/>
+      <w:r>
+        <w:t>}"/&gt;</w:t>
       </w:r>
       <w:r>
         <w:br/>
-      </w:r>
-      <w:r>
-        <w:t xml:space="preserve">    }</w:t>
-      </w:r>
-      <w:r>
-        <w:br/>
-      </w:r>
-      <w:r>
-        <w:br/>
-      </w:r>
-      <w:r>
         <w:t xml:space="preserve">    </w:t>
       </w:r>
       <w:r>
-        <w:t>router</w:t>
-      </w:r>
-      <w:r>
-        <w:t>.get('/', handle);</w:t>
-      </w:r>
-      <w:r>
-        <w:br/>
-      </w:r>
-      <w:r>
-        <w:t xml:space="preserve">    </w:t>
-      </w:r>
-      <w:r>
-        <w:t>router</w:t>
-      </w:r>
-      <w:r>
-        <w:t>.post('/', handle);</w:t>
-      </w:r>
-      <w:r>
-        <w:br/>
-      </w:r>
-      <w:r>
-        <w:t>};</w:t>
-      </w:r>
-    </w:p>
-    <w:p>
-      <w:pPr>
-        <w:pStyle w:val="Step"/>
-      </w:pPr>
-      <w:r>
-        <w:t xml:space="preserve">Now, update the Dust template </w:t>
-      </w:r>
-      <w:r>
-        <w:rPr>
-          <w:rStyle w:val="InlineCode"/>
-        </w:rPr>
-        <w:t>lusca-test/public/templates/</w:t>
-      </w:r>
-      <w:r>
-        <w:rPr>
-          <w:rFonts w:ascii="Monaco" w:hAnsi="Monaco"/>
-          <w:sz w:val="20"/>
-          <w:szCs w:val="20"/>
-        </w:rPr>
-        <w:t>echo/index.dust</w:t>
-      </w:r>
-      <w:r>
-        <w:t xml:space="preserve"> </w:t>
-      </w:r>
-      <w:r>
-        <w:t>that is the HTML form page to have the following content:</w:t>
-      </w:r>
-    </w:p>
-    <w:p>
-      <w:pPr>
-        <w:pStyle w:val="ExampleCode"/>
-      </w:pPr>
-      <w:r>
-        <w:t>{&gt;"layouts/master" /}</w:t>
-      </w:r>
-      <w:r>
-        <w:br/>
-      </w:r>
-      <w:r>
-        <w:br/>
-      </w:r>
-      <w:r>
-        <w:t>{&lt;body}</w:t>
+        <w:t xml:space="preserve">&lt;input type="submit" value="Submit"/&gt; </w:t>
       </w:r>
       <w:r>
         <w:br/>
         <w:t xml:space="preserve">  </w:t>
       </w:r>
       <w:r>
-        <w:t>&lt;h1&gt;{@pre type="content" key="greeting"/}&lt;/h1&gt;</w:t>
+        <w:t>&lt;/form&gt;</w:t>
       </w:r>
       <w:r>
         <w:br/>
-        <w:t xml:space="preserve">  </w:t>
-      </w:r>
-      <w:r>
-        <w:t>&lt;form method="post"&gt;</w:t>
-      </w:r>
-      <w:r>
-        <w:br/>
-        <w:t xml:space="preserve">    </w:t>
-      </w:r>
-      <w:r>
-        <w:t>Message: &lt;input type="text" n</w:t>
-      </w:r>
-      <w:r>
-        <w:t>ame="message" value="{message}"</w:t>
-      </w:r>
-      <w:r>
-        <w:br/>
-        <w:t xml:space="preserve">                    </w:t>
-      </w:r>
-      <w:r>
-        <w:t>size="100"/&gt;</w:t>
-      </w:r>
-      <w:r>
-        <w:br/>
-        <w:t xml:space="preserve">    </w:t>
-      </w:r>
-      <w:r>
-        <w:t>&lt;input type="hidden" name="_csrf" value="{_csrf}"/&gt;</w:t>
-      </w:r>
-      <w:r>
-        <w:br/>
-        <w:t xml:space="preserve">    </w:t>
-      </w:r>
-      <w:r>
-        <w:t xml:space="preserve">&lt;input type="submit" value="Submit"/&gt; </w:t>
-      </w:r>
-      <w:r>
-        <w:br/>
-        <w:t xml:space="preserve">  </w:t>
-      </w:r>
-      <w:r>
-        <w:t>&lt;/form&gt;</w:t>
-      </w:r>
-      <w:r>
-        <w:br/>
       </w:r>
       <w:r>
         <w:t>{/body}</w:t>
@@ -1821,8 +3050,21 @@
       <w:pPr>
         <w:pStyle w:val="ExampleCode"/>
       </w:pPr>
-      <w:r>
-        <w:t>greeting=You entered: {message|s}</w:t>
+      <w:proofErr w:type="gramStart"/>
+      <w:r>
+        <w:t>greeting</w:t>
+      </w:r>
+      <w:proofErr w:type="gramEnd"/>
+      <w:r>
+        <w:t>=You entered: {</w:t>
+      </w:r>
+      <w:proofErr w:type="spellStart"/>
+      <w:r>
+        <w:t>message|s</w:t>
+      </w:r>
+      <w:proofErr w:type="spellEnd"/>
+      <w:r>
+        <w:t>}</w:t>
       </w:r>
     </w:p>
     <w:p>
@@ -1875,11 +3117,19 @@
       <w:r>
         <w:t xml:space="preserve">Restart the website with </w:t>
       </w:r>
-      <w:r>
-        <w:rPr>
-          <w:rStyle w:val="InlineCode"/>
-        </w:rPr>
-        <w:t>npm start</w:t>
+      <w:proofErr w:type="spellStart"/>
+      <w:r>
+        <w:rPr>
+          <w:rStyle w:val="InlineCode"/>
+        </w:rPr>
+        <w:t>npm</w:t>
+      </w:r>
+      <w:proofErr w:type="spellEnd"/>
+      <w:r>
+        <w:rPr>
+          <w:rStyle w:val="InlineCode"/>
+        </w:rPr>
+        <w:t xml:space="preserve"> start</w:t>
       </w:r>
       <w:r>
         <w:t xml:space="preserve"> and test that the form is behaving properly; that is, that it is echoing the contents of the </w:t>
@@ -1911,20 +3161,58 @@
         <w:rPr>
           <w:rStyle w:val="InlineCode"/>
         </w:rPr>
-        <w:t>Boo &lt;em&gt;H</w:t>
-      </w:r>
-      <w:r>
-        <w:rPr>
-          <w:rStyle w:val="InlineCode"/>
-        </w:rPr>
-        <w:t>oo!&lt;/</w:t>
-      </w:r>
+        <w:t>Boo &lt;</w:t>
+      </w:r>
+      <w:proofErr w:type="spellStart"/>
       <w:r>
         <w:rPr>
           <w:rStyle w:val="InlineCode"/>
         </w:rPr>
         <w:t>em</w:t>
       </w:r>
+      <w:proofErr w:type="spellEnd"/>
+      <w:r>
+        <w:rPr>
+          <w:rStyle w:val="InlineCode"/>
+        </w:rPr>
+        <w:t>&gt;</w:t>
+      </w:r>
+      <w:proofErr w:type="spellStart"/>
+      <w:r>
+        <w:rPr>
+          <w:rStyle w:val="InlineCode"/>
+        </w:rPr>
+        <w:t>H</w:t>
+      </w:r>
+      <w:r>
+        <w:rPr>
+          <w:rStyle w:val="InlineCode"/>
+        </w:rPr>
+        <w:t>oo</w:t>
+      </w:r>
+      <w:proofErr w:type="spellEnd"/>
+      <w:proofErr w:type="gramStart"/>
+      <w:r>
+        <w:rPr>
+          <w:rStyle w:val="InlineCode"/>
+        </w:rPr>
+        <w:t>!&lt;</w:t>
+      </w:r>
+      <w:proofErr w:type="gramEnd"/>
+      <w:r>
+        <w:rPr>
+          <w:rStyle w:val="InlineCode"/>
+        </w:rPr>
+        <w:t>/</w:t>
+      </w:r>
+      <w:proofErr w:type="spellStart"/>
+      <w:r>
+        <w:rPr>
+          <w:rStyle w:val="InlineCode"/>
+        </w:rPr>
+        <w:t>em</w:t>
+      </w:r>
+      <w:proofErr w:type="spellEnd"/>
       <w:r>
         <w:rPr>
           <w:rStyle w:val="InlineCode"/>
@@ -2015,7 +3303,21 @@
         <w:rPr>
           <w:rStyle w:val="InlineCode"/>
         </w:rPr>
-        <w:t>&lt;em&gt;</w:t>
+        <w:t>&lt;</w:t>
+      </w:r>
+      <w:proofErr w:type="spellStart"/>
+      <w:r>
+        <w:rPr>
+          <w:rStyle w:val="InlineCode"/>
+        </w:rPr>
+        <w:t>em</w:t>
+      </w:r>
+      <w:proofErr w:type="spellEnd"/>
+      <w:r>
+        <w:rPr>
+          <w:rStyle w:val="InlineCode"/>
+        </w:rPr>
+        <w:t>&gt;</w:t>
       </w:r>
       <w:r>
         <w:t>, a</w:t>
@@ -2058,7 +3360,21 @@
         <w:rPr>
           <w:rStyle w:val="InlineCode"/>
         </w:rPr>
-        <w:t>http://localhost:8000/echo?message=Hi&amp;lt;script src=&amp;#39;http://localhost:8000/js/evil.js&amp;#39;&amp;gt;&amp;lt;/script&amp;gt;</w:t>
+        <w:t>http://localhost</w:t>
+      </w:r>
+      <w:proofErr w:type="gramStart"/>
+      <w:r>
+        <w:rPr>
+          <w:rStyle w:val="InlineCode"/>
+        </w:rPr>
+        <w:t>:8000</w:t>
+      </w:r>
+      <w:proofErr w:type="gramEnd"/>
+      <w:r>
+        <w:rPr>
+          <w:rStyle w:val="InlineCode"/>
+        </w:rPr>
+        <w:t>/echo?message=Hi&amp;lt;script src=&amp;#39;http://localhost:8000/js/evil.js&amp;#39;&amp;gt;&amp;lt;/script&amp;gt;</w:t>
       </w:r>
       <w:r>
         <w:t>.  As you might expect, once the victim clicks on the link, the browser will see the &lt;script&gt; element, then load and execute the script.</w:t>
@@ -2070,7 +3386,36 @@
         <w:pStyle w:val="Step"/>
       </w:pPr>
       <w:r>
-        <w:t xml:space="preserve">Create a standalone HTML page at lusca-test/puppies.html, demonstrating a way an attacker might </w:t>
+        <w:t xml:space="preserve">Create a standalone HTML page at </w:t>
+      </w:r>
+      <w:proofErr w:type="spellStart"/>
+      <w:r>
+        <w:rPr>
+          <w:rStyle w:val="InlineCode"/>
+        </w:rPr>
+        <w:t>lusca</w:t>
+      </w:r>
+      <w:proofErr w:type="spellEnd"/>
+      <w:r>
+        <w:rPr>
+          <w:rStyle w:val="InlineCode"/>
+        </w:rPr>
+        <w:t>-test/</w:t>
+      </w:r>
+      <w:r>
+        <w:rPr>
+          <w:rStyle w:val="InlineCode"/>
+        </w:rPr>
+        <w:t>public/</w:t>
+      </w:r>
+      <w:r>
+        <w:rPr>
+          <w:rStyle w:val="InlineCode"/>
+        </w:rPr>
+        <w:t>puppies.html</w:t>
+      </w:r>
+      <w:r>
+        <w:t xml:space="preserve">, demonstrating a way an attacker might </w:t>
       </w:r>
       <w:r>
         <w:t>convince a victim to click on the link.  Make its content the following:</w:t>
@@ -2083,7 +3428,15 @@
         <w:ind w:left="540"/>
       </w:pPr>
       <w:r>
-        <w:t>&lt;html&gt;</w:t>
+        <w:t>&lt;</w:t>
+      </w:r>
+      <w:proofErr w:type="gramStart"/>
+      <w:r>
+        <w:t>html</w:t>
+      </w:r>
+      <w:proofErr w:type="gramEnd"/>
+      <w:r>
+        <w:t>&gt;</w:t>
       </w:r>
       <w:r>
         <w:br/>
@@ -2098,7 +3451,15 @@
         <w:t xml:space="preserve">  </w:t>
       </w:r>
       <w:r>
-        <w:t>&lt;h2&gt;Click &lt;a href="http://localhost:8000/echo?message=Hi&amp;lt;script src=&amp;#39;http://localhost:8000/js/evil.js&amp;#39;&amp;gt;&amp;lt;/script&amp;gt;"&gt;here&lt;/a&gt; if you LOVE PUPPIES!&lt;/h2&gt;</w:t>
+        <w:t xml:space="preserve">&lt;h2&gt;Click &lt;a </w:t>
+      </w:r>
+      <w:proofErr w:type="spellStart"/>
+      <w:r>
+        <w:t>href</w:t>
+      </w:r>
+      <w:proofErr w:type="spellEnd"/>
+      <w:r>
+        <w:t>="http://localhost:8000/echo?message=Hi&amp;lt;script src=&amp;#39;http://localhost:8000/js/evil.js&amp;#39;&amp;gt;&amp;lt;/script&amp;gt;"&gt;here&lt;/a&gt; if you LOVE PUPPIES!&lt;/h2&gt;</w:t>
       </w:r>
       <w:r>
         <w:br/>
@@ -2201,8 +3562,16 @@
         <w:rPr>
           <w:rStyle w:val="InlineCode"/>
         </w:rPr>
-        <w:t>localhost:8000</w:t>
-      </w:r>
+        <w:t>localhost</w:t>
+      </w:r>
+      <w:proofErr w:type="gramStart"/>
+      <w:r>
+        <w:rPr>
+          <w:rStyle w:val="InlineCode"/>
+        </w:rPr>
+        <w:t>:8000</w:t>
+      </w:r>
+      <w:proofErr w:type="gramEnd"/>
       <w:r>
         <w:t xml:space="preserve"> for both the target of the attack and the attacker's JavaScript file, a real example would </w:t>
       </w:r>
@@ -2245,11 +3614,33 @@
       <w:r>
         <w:t xml:space="preserve">Create the file </w:t>
       </w:r>
-      <w:r>
-        <w:rPr>
-          <w:rStyle w:val="InlineCode"/>
-        </w:rPr>
-        <w:t>lusca-test/public/js/evil.js</w:t>
+      <w:proofErr w:type="spellStart"/>
+      <w:r>
+        <w:rPr>
+          <w:rStyle w:val="InlineCode"/>
+        </w:rPr>
+        <w:t>lusca</w:t>
+      </w:r>
+      <w:proofErr w:type="spellEnd"/>
+      <w:r>
+        <w:rPr>
+          <w:rStyle w:val="InlineCode"/>
+        </w:rPr>
+        <w:t>-test/public/</w:t>
+      </w:r>
+      <w:proofErr w:type="spellStart"/>
+      <w:r>
+        <w:rPr>
+          <w:rStyle w:val="InlineCode"/>
+        </w:rPr>
+        <w:t>js</w:t>
+      </w:r>
+      <w:proofErr w:type="spellEnd"/>
+      <w:r>
+        <w:rPr>
+          <w:rStyle w:val="InlineCode"/>
+        </w:rPr>
+        <w:t>/evil.js</w:t>
       </w:r>
       <w:r>
         <w:t xml:space="preserve"> and make its content the following:</w:t>
@@ -2259,8 +3650,13 @@
       <w:pPr>
         <w:pStyle w:val="ExampleCode"/>
       </w:pPr>
-      <w:r>
-        <w:t>alert("You've been duped!");</w:t>
+      <w:proofErr w:type="gramStart"/>
+      <w:r>
+        <w:t>alert</w:t>
+      </w:r>
+      <w:proofErr w:type="gramEnd"/>
+      <w:r>
+        <w:t>("You've been duped!");</w:t>
       </w:r>
     </w:p>
     <w:p>
@@ -2285,7 +3681,21 @@
         <w:rPr>
           <w:rStyle w:val="InlineCode"/>
         </w:rPr>
-        <w:t>lusca-test/puppies.html</w:t>
+        <w:t>http://localhost</w:t>
+      </w:r>
+      <w:proofErr w:type="gramStart"/>
+      <w:r>
+        <w:rPr>
+          <w:rStyle w:val="InlineCode"/>
+        </w:rPr>
+        <w:t>:8000</w:t>
+      </w:r>
+      <w:proofErr w:type="gramEnd"/>
+      <w:r>
+        <w:rPr>
+          <w:rStyle w:val="InlineCode"/>
+        </w:rPr>
+        <w:t>/puppies.html</w:t>
       </w:r>
       <w:r>
         <w:t xml:space="preserve"> in a browser.  It should look like the following:</w:t>
@@ -2451,18 +3861,34 @@
       <w:r>
         <w:t xml:space="preserve">Change the file </w:t>
       </w:r>
-      <w:r>
-        <w:rPr>
-          <w:rStyle w:val="InlineCode"/>
-        </w:rPr>
-        <w:t>lusca-test/locales/US/en/</w:t>
-      </w:r>
-      <w:r>
-        <w:t>echo/index.</w:t>
-      </w:r>
-      <w:r>
-        <w:t>properties</w:t>
-      </w:r>
+      <w:proofErr w:type="spellStart"/>
+      <w:r>
+        <w:rPr>
+          <w:rStyle w:val="InlineCode"/>
+        </w:rPr>
+        <w:t>lusca</w:t>
+      </w:r>
+      <w:proofErr w:type="spellEnd"/>
+      <w:r>
+        <w:rPr>
+          <w:rStyle w:val="InlineCode"/>
+        </w:rPr>
+        <w:t>-test/locales/US/en</w:t>
+      </w:r>
+      <w:r>
+        <w:rPr>
+          <w:rStyle w:val="InlineCode"/>
+        </w:rPr>
+        <w:t>/</w:t>
+      </w:r>
+      <w:proofErr w:type="spellStart"/>
+      <w:r>
+        <w:rPr>
+          <w:rStyle w:val="InlineCode"/>
+        </w:rPr>
+        <w:t>echo.properties</w:t>
+      </w:r>
+      <w:proofErr w:type="spellEnd"/>
       <w:r>
         <w:t xml:space="preserve"> </w:t>
       </w:r>
@@ -2474,14 +3900,27 @@
       <w:pPr>
         <w:pStyle w:val="ExampleCode"/>
       </w:pPr>
-      <w:r>
-        <w:t>greeting=You entered: {message|</w:t>
+      <w:proofErr w:type="gramStart"/>
+      <w:r>
+        <w:t>greeting</w:t>
+      </w:r>
+      <w:proofErr w:type="gramEnd"/>
+      <w:r>
+        <w:t>=You entered: {</w:t>
+      </w:r>
+      <w:proofErr w:type="spellStart"/>
+      <w:r>
+        <w:t>message|</w:t>
       </w:r>
       <w:r>
         <w:t>s|</w:t>
       </w:r>
       <w:r>
-        <w:t>h}</w:t>
+        <w:t>h</w:t>
+      </w:r>
+      <w:proofErr w:type="spellEnd"/>
+      <w:r>
+        <w:t>}</w:t>
       </w:r>
     </w:p>
     <w:p>
@@ -2501,7 +3940,21 @@
         <w:rPr>
           <w:rStyle w:val="InlineCode"/>
         </w:rPr>
-        <w:t>lusca-test/puppies.html</w:t>
+        <w:t>http://localhost</w:t>
+      </w:r>
+      <w:proofErr w:type="gramStart"/>
+      <w:r>
+        <w:rPr>
+          <w:rStyle w:val="InlineCode"/>
+        </w:rPr>
+        <w:t>:8000</w:t>
+      </w:r>
+      <w:proofErr w:type="gramEnd"/>
+      <w:r>
+        <w:rPr>
+          <w:rStyle w:val="InlineCode"/>
+        </w:rPr>
+        <w:t>/puppies.html</w:t>
       </w:r>
       <w:r>
         <w:t xml:space="preserve"> in a browser</w:t>
@@ -2619,12 +4072,50 @@
       <w:r>
         <w:t xml:space="preserve">Stop the web server and issue the command </w:t>
       </w:r>
-      <w:r>
-        <w:rPr>
-          <w:rStyle w:val="InlineCode"/>
-        </w:rPr>
-        <w:t>yo kraken:controller csp</w:t>
-      </w:r>
+      <w:proofErr w:type="spellStart"/>
+      <w:r>
+        <w:rPr>
+          <w:rStyle w:val="InlineCode"/>
+        </w:rPr>
+        <w:t>yo</w:t>
+      </w:r>
+      <w:proofErr w:type="spellEnd"/>
+      <w:r>
+        <w:rPr>
+          <w:rStyle w:val="InlineCode"/>
+        </w:rPr>
+        <w:t xml:space="preserve"> </w:t>
+      </w:r>
+      <w:proofErr w:type="spellStart"/>
+      <w:r>
+        <w:rPr>
+          <w:rStyle w:val="InlineCode"/>
+        </w:rPr>
+        <w:t>kraken</w:t>
+      </w:r>
+      <w:proofErr w:type="gramStart"/>
+      <w:r>
+        <w:rPr>
+          <w:rStyle w:val="InlineCode"/>
+        </w:rPr>
+        <w:t>:controller</w:t>
+      </w:r>
+      <w:proofErr w:type="spellEnd"/>
+      <w:proofErr w:type="gramEnd"/>
+      <w:r>
+        <w:rPr>
+          <w:rStyle w:val="InlineCode"/>
+        </w:rPr>
+        <w:t xml:space="preserve"> </w:t>
+      </w:r>
+      <w:proofErr w:type="spellStart"/>
+      <w:r>
+        <w:rPr>
+          <w:rStyle w:val="InlineCode"/>
+        </w:rPr>
+        <w:t>csp</w:t>
+      </w:r>
+      <w:proofErr w:type="spellEnd"/>
       <w:r>
         <w:t>, which will generate a model, controlle</w:t>
       </w:r>
@@ -2650,20 +4141,34 @@
       <w:r>
         <w:t xml:space="preserve">Open the i18n bundle </w:t>
       </w:r>
-      <w:r>
-        <w:rPr>
-          <w:rStyle w:val="InlineCode"/>
-        </w:rPr>
-        <w:t>lusca-test/locales/US/en/</w:t>
-      </w:r>
-      <w:r>
-        <w:rPr>
-          <w:rFonts w:ascii="Monaco" w:hAnsi="Monaco"/>
-          <w:sz w:val="20"/>
-          <w:szCs w:val="20"/>
-        </w:rPr>
-        <w:t>csp/index.properties</w:t>
-      </w:r>
+      <w:proofErr w:type="spellStart"/>
+      <w:r>
+        <w:rPr>
+          <w:rStyle w:val="InlineCode"/>
+        </w:rPr>
+        <w:t>lusca</w:t>
+      </w:r>
+      <w:proofErr w:type="spellEnd"/>
+      <w:r>
+        <w:rPr>
+          <w:rStyle w:val="InlineCode"/>
+        </w:rPr>
+        <w:t>-test/locales/US/en</w:t>
+      </w:r>
+      <w:r>
+        <w:rPr>
+          <w:rStyle w:val="InlineCode"/>
+        </w:rPr>
+        <w:t>/</w:t>
+      </w:r>
+      <w:proofErr w:type="spellStart"/>
+      <w:r>
+        <w:rPr>
+          <w:rStyle w:val="InlineCode"/>
+        </w:rPr>
+        <w:t>csp.properties</w:t>
+      </w:r>
+      <w:proofErr w:type="spellEnd"/>
       <w:r>
         <w:t xml:space="preserve"> </w:t>
       </w:r>
@@ -2675,8 +4180,13 @@
       <w:pPr>
         <w:pStyle w:val="ExampleCode"/>
       </w:pPr>
-      <w:r>
-        <w:t>greeting=Hello, CSP!</w:t>
+      <w:proofErr w:type="gramStart"/>
+      <w:r>
+        <w:t>greeting</w:t>
+      </w:r>
+      <w:proofErr w:type="gramEnd"/>
+      <w:r>
+        <w:t>=Hello, CSP!</w:t>
       </w:r>
     </w:p>
     <w:p>
@@ -2694,20 +4204,34 @@
       <w:r>
         <w:t xml:space="preserve">Open the Dust template </w:t>
       </w:r>
-      <w:r>
-        <w:rPr>
-          <w:rStyle w:val="InlineCode"/>
-        </w:rPr>
-        <w:t>lusca-test/public/templates/</w:t>
-      </w:r>
-      <w:r>
-        <w:rPr>
-          <w:rFonts w:ascii="Monaco" w:hAnsi="Monaco"/>
-          <w:sz w:val="20"/>
-          <w:szCs w:val="20"/>
-        </w:rPr>
-        <w:t>csp/index.dust</w:t>
-      </w:r>
+      <w:proofErr w:type="spellStart"/>
+      <w:r>
+        <w:rPr>
+          <w:rStyle w:val="InlineCode"/>
+        </w:rPr>
+        <w:t>lusca</w:t>
+      </w:r>
+      <w:proofErr w:type="spellEnd"/>
+      <w:r>
+        <w:rPr>
+          <w:rStyle w:val="InlineCode"/>
+        </w:rPr>
+        <w:t>-test/public/templates</w:t>
+      </w:r>
+      <w:r>
+        <w:rPr>
+          <w:rStyle w:val="InlineCode"/>
+        </w:rPr>
+        <w:t>/</w:t>
+      </w:r>
+      <w:proofErr w:type="spellStart"/>
+      <w:r>
+        <w:rPr>
+          <w:rStyle w:val="InlineCode"/>
+        </w:rPr>
+        <w:t>csp.dust</w:t>
+      </w:r>
+      <w:proofErr w:type="spellEnd"/>
       <w:r>
         <w:t xml:space="preserve"> </w:t>
       </w:r>
@@ -2720,7 +4244,15 @@
         <w:pStyle w:val="ExampleCode"/>
       </w:pPr>
       <w:r>
-        <w:t>{&gt;"layouts/master" /}</w:t>
+        <w:t>{&gt;"</w:t>
+      </w:r>
+      <w:proofErr w:type="gramStart"/>
+      <w:r>
+        <w:t>layouts</w:t>
+      </w:r>
+      <w:proofErr w:type="gramEnd"/>
+      <w:r>
+        <w:t>/master" /}</w:t>
       </w:r>
       <w:r>
         <w:br/>
@@ -2729,21 +4261,61 @@
         <w:br/>
       </w:r>
       <w:r>
-        <w:t>{&lt;body}</w:t>
+        <w:t>{&lt;</w:t>
+      </w:r>
+      <w:proofErr w:type="gramStart"/>
+      <w:r>
+        <w:t>body</w:t>
+      </w:r>
+      <w:proofErr w:type="gramEnd"/>
+      <w:r>
+        <w:t>}</w:t>
       </w:r>
       <w:r>
         <w:br/>
       </w:r>
       <w:r>
         <w:tab/>
-        <w:t>&lt;script type="text/javascript" src="https://ajax.googleapis.com/ajax/libs/jquery/1.11.0/jquery.min.js"&gt;&lt;/script&gt;</w:t>
+        <w:t>&lt;script type="text/</w:t>
+      </w:r>
+      <w:proofErr w:type="spellStart"/>
+      <w:r>
+        <w:t>javascript</w:t>
+      </w:r>
+      <w:proofErr w:type="spellEnd"/>
+      <w:r>
+        <w:t>" src="https://ajax.googleapis.com/ajax/libs/jquery/1.11.0/jquery.min.js"&gt;&lt;/script&gt;</w:t>
       </w:r>
       <w:r>
         <w:br/>
       </w:r>
       <w:r>
         <w:tab/>
-        <w:t>&lt;script type="text/javascript" src="js/csp-detect.js"&gt;&lt;/script&gt;</w:t>
+        <w:t>&lt;script type="text/</w:t>
+      </w:r>
+      <w:proofErr w:type="spellStart"/>
+      <w:r>
+        <w:t>javascript</w:t>
+      </w:r>
+      <w:proofErr w:type="spellEnd"/>
+      <w:r>
+        <w:t xml:space="preserve">" </w:t>
+      </w:r>
+      <w:proofErr w:type="spellStart"/>
+      <w:r>
+        <w:t>src</w:t>
+      </w:r>
+      <w:proofErr w:type="spellEnd"/>
+      <w:r>
+        <w:t>="</w:t>
+      </w:r>
+      <w:proofErr w:type="spellStart"/>
+      <w:r>
+        <w:t>js</w:t>
+      </w:r>
+      <w:proofErr w:type="spellEnd"/>
+      <w:r>
+        <w:t>/csp-detect.js"&gt;&lt;/script&gt;</w:t>
       </w:r>
       <w:r>
         <w:br/>
@@ -2754,7 +4326,15 @@
     </w:p>
     <w:p>
       <w:r>
-        <w:t xml:space="preserve">Notice that this template is including an external jQuery script and another script from the originating website, </w:t>
+        <w:t xml:space="preserve">Notice that this template is including an external </w:t>
+      </w:r>
+      <w:proofErr w:type="spellStart"/>
+      <w:r>
+        <w:t>jQuery</w:t>
+      </w:r>
+      <w:proofErr w:type="spellEnd"/>
+      <w:r>
+        <w:t xml:space="preserve"> script and another script from the originating website, </w:t>
       </w:r>
       <w:hyperlink r:id="rId18" w:history="1">
         <w:r>
@@ -2783,11 +4363,33 @@
       <w:r>
         <w:t xml:space="preserve">Create a new file called </w:t>
       </w:r>
-      <w:r>
-        <w:rPr>
-          <w:rStyle w:val="InlineCode"/>
-        </w:rPr>
-        <w:t>lusca-test/public/js/csp-detect.js</w:t>
+      <w:proofErr w:type="spellStart"/>
+      <w:r>
+        <w:rPr>
+          <w:rStyle w:val="InlineCode"/>
+        </w:rPr>
+        <w:t>lusca</w:t>
+      </w:r>
+      <w:proofErr w:type="spellEnd"/>
+      <w:r>
+        <w:rPr>
+          <w:rStyle w:val="InlineCode"/>
+        </w:rPr>
+        <w:t>-test/public/</w:t>
+      </w:r>
+      <w:proofErr w:type="spellStart"/>
+      <w:r>
+        <w:rPr>
+          <w:rStyle w:val="InlineCode"/>
+        </w:rPr>
+        <w:t>js</w:t>
+      </w:r>
+      <w:proofErr w:type="spellEnd"/>
+      <w:r>
+        <w:rPr>
+          <w:rStyle w:val="InlineCode"/>
+        </w:rPr>
+        <w:t>/csp-detect.js</w:t>
       </w:r>
       <w:r>
         <w:t xml:space="preserve"> and set its contents to the following:</w:t>
@@ -2799,7 +4401,15 @@
         <w:pStyle w:val="ExampleCode"/>
       </w:pPr>
       <w:r>
-        <w:t>'use strict';</w:t>
+        <w:t>'</w:t>
+      </w:r>
+      <w:proofErr w:type="gramStart"/>
+      <w:r>
+        <w:t>use</w:t>
+      </w:r>
+      <w:proofErr w:type="gramEnd"/>
+      <w:r>
+        <w:t xml:space="preserve"> strict';</w:t>
       </w:r>
       <w:r>
         <w:br/>
@@ -2815,7 +4425,14 @@
       </w:r>
       <w:r>
         <w:tab/>
-        <w:t>var not;</w:t>
+      </w:r>
+      <w:proofErr w:type="spellStart"/>
+      <w:r>
+        <w:t>var</w:t>
+      </w:r>
+      <w:proofErr w:type="spellEnd"/>
+      <w:r>
+        <w:t xml:space="preserve"> not;</w:t>
       </w:r>
       <w:r>
         <w:br/>
@@ -2863,7 +4480,14 @@
       </w:r>
       <w:r>
         <w:tab/>
-        <w:t>document.write('&lt;h1&gt;External script ' + not +  'loaded!&lt;/h1&gt;');</w:t>
+      </w:r>
+      <w:proofErr w:type="spellStart"/>
+      <w:r>
+        <w:t>document.write</w:t>
+      </w:r>
+      <w:proofErr w:type="spellEnd"/>
+      <w:r>
+        <w:t>('&lt;h1&gt;External script ' + not +  'loaded!&lt;/h1&gt;');</w:t>
       </w:r>
       <w:r>
         <w:br/>
@@ -2880,7 +4504,15 @@
     </w:p>
     <w:p>
       <w:r>
-        <w:t>As you can see, this script will detect whether or not the jQuery script was loaded</w:t>
+        <w:t xml:space="preserve">As you can see, this script will detect whether or not the </w:t>
+      </w:r>
+      <w:proofErr w:type="spellStart"/>
+      <w:r>
+        <w:t>jQuery</w:t>
+      </w:r>
+      <w:proofErr w:type="spellEnd"/>
+      <w:r>
+        <w:t xml:space="preserve"> script was loaded</w:t>
       </w:r>
       <w:r>
         <w:t xml:space="preserve"> and render a message saying so.</w:t>
@@ -2898,21 +4530,25 @@
       <w:r>
         <w:t xml:space="preserve">If the </w:t>
       </w:r>
+      <w:proofErr w:type="spellStart"/>
       <w:r>
         <w:rPr>
           <w:rStyle w:val="InlineCode"/>
         </w:rPr>
         <w:t>appsec</w:t>
       </w:r>
+      <w:proofErr w:type="spellEnd"/>
       <w:r>
         <w:t xml:space="preserve"> property's </w:t>
       </w:r>
+      <w:proofErr w:type="spellStart"/>
       <w:r>
         <w:rPr>
           <w:rStyle w:val="InlineCode"/>
         </w:rPr>
         <w:t>csp</w:t>
       </w:r>
+      <w:proofErr w:type="spellEnd"/>
       <w:r>
         <w:t xml:space="preserve"> property evaluates to </w:t>
       </w:r>
@@ -2934,11 +4570,19 @@
       <w:r>
         <w:t>Restart the web application (</w:t>
       </w:r>
-      <w:r>
-        <w:rPr>
-          <w:rStyle w:val="InlineCode"/>
-        </w:rPr>
-        <w:t>npm start</w:t>
+      <w:proofErr w:type="spellStart"/>
+      <w:r>
+        <w:rPr>
+          <w:rStyle w:val="InlineCode"/>
+        </w:rPr>
+        <w:t>npm</w:t>
+      </w:r>
+      <w:proofErr w:type="spellEnd"/>
+      <w:r>
+        <w:rPr>
+          <w:rStyle w:val="InlineCode"/>
+        </w:rPr>
+        <w:t xml:space="preserve"> start</w:t>
       </w:r>
       <w:r>
         <w:t xml:space="preserve">) and open the URL </w:t>
@@ -2947,10 +4591,32 @@
         <w:rPr>
           <w:rStyle w:val="InlineCode"/>
         </w:rPr>
-        <w:t>http://localhost:8000/csp</w:t>
-      </w:r>
-      <w:r>
-        <w:t xml:space="preserve">, which will render the view that includes jQuery and our own </w:t>
+        <w:t>http://localhost</w:t>
+      </w:r>
+      <w:proofErr w:type="gramStart"/>
+      <w:r>
+        <w:rPr>
+          <w:rStyle w:val="InlineCode"/>
+        </w:rPr>
+        <w:t>:8000</w:t>
+      </w:r>
+      <w:proofErr w:type="gramEnd"/>
+      <w:r>
+        <w:rPr>
+          <w:rStyle w:val="InlineCode"/>
+        </w:rPr>
+        <w:t>/csp</w:t>
+      </w:r>
+      <w:r>
+        <w:t xml:space="preserve">, which will render the view that includes </w:t>
+      </w:r>
+      <w:proofErr w:type="spellStart"/>
+      <w:r>
+        <w:t>jQuery</w:t>
+      </w:r>
+      <w:proofErr w:type="spellEnd"/>
+      <w:r>
+        <w:t xml:space="preserve"> and our own </w:t>
       </w:r>
       <w:r>
         <w:rPr>
@@ -3030,7 +4696,15 @@
     <w:p/>
     <w:p>
       <w:r>
-        <w:t xml:space="preserve">As you can see, the browser successfully loaded the external jQuery script as well as our own </w:t>
+        <w:t xml:space="preserve">As you can see, the browser successfully loaded the external </w:t>
+      </w:r>
+      <w:proofErr w:type="spellStart"/>
+      <w:r>
+        <w:t>jQuery</w:t>
+      </w:r>
+      <w:proofErr w:type="spellEnd"/>
+      <w:r>
+        <w:t xml:space="preserve"> script as well as our own </w:t>
       </w:r>
       <w:r>
         <w:rPr>
@@ -3063,21 +4737,25 @@
       <w:r>
         <w:t xml:space="preserve">Update the </w:t>
       </w:r>
+      <w:proofErr w:type="spellStart"/>
       <w:r>
         <w:rPr>
           <w:rStyle w:val="InlineCode"/>
         </w:rPr>
         <w:t>csp</w:t>
       </w:r>
+      <w:proofErr w:type="spellEnd"/>
       <w:r>
         <w:t xml:space="preserve"> entry of the </w:t>
       </w:r>
+      <w:proofErr w:type="spellStart"/>
       <w:r>
         <w:rPr>
           <w:rStyle w:val="InlineCode"/>
         </w:rPr>
         <w:t>appsec</w:t>
       </w:r>
+      <w:proofErr w:type="spellEnd"/>
       <w:r>
         <w:t xml:space="preserve"> property to contain the following content:</w:t>
       </w:r>
@@ -3085,17 +4763,69 @@
     <w:p>
       <w:pPr>
         <w:pStyle w:val="ExampleCode"/>
-      </w:pPr>
-      <w:r>
-        <w:t>{ "policy": { "default-src": "'self'" } }</w:t>
-      </w:r>
+        <w:rPr>
+          <w:rStyle w:val="InlineCode"/>
+        </w:rPr>
+      </w:pPr>
+      <w:r>
+        <w:rPr>
+          <w:rStyle w:val="InlineCode"/>
+        </w:rPr>
+        <w:t>"</w:t>
+      </w:r>
+      <w:proofErr w:type="spellStart"/>
+      <w:proofErr w:type="gramStart"/>
+      <w:r>
+        <w:rPr>
+          <w:rStyle w:val="InlineCode"/>
+        </w:rPr>
+        <w:t>csp</w:t>
+      </w:r>
+      <w:proofErr w:type="spellEnd"/>
+      <w:proofErr w:type="gramEnd"/>
+      <w:r>
+        <w:rPr>
+          <w:rStyle w:val="InlineCode"/>
+        </w:rPr>
+        <w:t xml:space="preserve">": </w:t>
+      </w:r>
+      <w:r>
+        <w:rPr>
+          <w:rStyle w:val="InlineCode"/>
+        </w:rPr>
+        <w:t>{ "policy": { "default-</w:t>
+      </w:r>
+      <w:proofErr w:type="spellStart"/>
+      <w:r>
+        <w:rPr>
+          <w:rStyle w:val="InlineCode"/>
+        </w:rPr>
+        <w:t>src</w:t>
+      </w:r>
+      <w:proofErr w:type="spellEnd"/>
+      <w:r>
+        <w:rPr>
+          <w:rStyle w:val="InlineCode"/>
+        </w:rPr>
+        <w:t>": "'self'" } }</w:t>
+      </w:r>
+      <w:bookmarkStart w:id="0" w:name="_GoBack"/>
+      <w:bookmarkEnd w:id="0"/>
     </w:p>
     <w:p>
       <w:pPr>
         <w:pStyle w:val="StepPara"/>
       </w:pPr>
       <w:r>
-        <w:t xml:space="preserve">This causes the Lusca middleware to include the following HTTP header in </w:t>
+        <w:t xml:space="preserve">This causes the </w:t>
+      </w:r>
+      <w:proofErr w:type="spellStart"/>
+      <w:r>
+        <w:t>Lusca</w:t>
+      </w:r>
+      <w:proofErr w:type="spellEnd"/>
+      <w:r>
+        <w:t xml:space="preserve"> middleware to include the following HTTP header in </w:t>
       </w:r>
       <w:r>
         <w:t xml:space="preserve">all </w:t>
@@ -3115,7 +4845,15 @@
         <w:pStyle w:val="ExampleCode"/>
       </w:pPr>
       <w:r>
-        <w:t>Content-Security-Policy: default-src 'self';</w:t>
+        <w:t>Content-Security-Policy: default-</w:t>
+      </w:r>
+      <w:proofErr w:type="spellStart"/>
+      <w:r>
+        <w:t>src</w:t>
+      </w:r>
+      <w:proofErr w:type="spellEnd"/>
+      <w:r>
+        <w:t xml:space="preserve"> 'self';</w:t>
       </w:r>
     </w:p>
     <w:p>
@@ -3148,7 +4886,21 @@
         <w:rPr>
           <w:rStyle w:val="InlineCode"/>
         </w:rPr>
-        <w:t>http://localhost:8000/csp</w:t>
+        <w:t>http://localhost</w:t>
+      </w:r>
+      <w:proofErr w:type="gramStart"/>
+      <w:r>
+        <w:rPr>
+          <w:rStyle w:val="InlineCode"/>
+        </w:rPr>
+        <w:t>:8000</w:t>
+      </w:r>
+      <w:proofErr w:type="gramEnd"/>
+      <w:r>
+        <w:rPr>
+          <w:rStyle w:val="InlineCode"/>
+        </w:rPr>
+        <w:t>/csp</w:t>
       </w:r>
       <w:r>
         <w:t xml:space="preserve"> in the browser.  You should see something similar to the following:</w:t>
@@ -3226,7 +4978,15 @@
         <w:t>Content-Security-Policy</w:t>
       </w:r>
       <w:r>
-        <w:t xml:space="preserve"> header caused the browser to skip loading jQuery from the external site!</w:t>
+        <w:t xml:space="preserve"> header caused the browser to skip loading </w:t>
+      </w:r>
+      <w:proofErr w:type="spellStart"/>
+      <w:r>
+        <w:t>jQuery</w:t>
+      </w:r>
+      <w:proofErr w:type="spellEnd"/>
+      <w:r>
+        <w:t xml:space="preserve"> from the external site!</w:t>
       </w:r>
     </w:p>
     <w:p/>
@@ -3316,7 +5076,7 @@
         <w:noProof/>
         <w:sz w:val="22"/>
       </w:rPr>
-      <w:t>1</w:t>
+      <w:t>10</w:t>
     </w:r>
     <w:r>
       <w:rPr>
@@ -3353,7 +5113,7 @@
         <w:noProof/>
         <w:sz w:val="22"/>
       </w:rPr>
-      <w:t>1</w:t>
+      <w:t>10</w:t>
     </w:r>
     <w:r>
       <w:rPr>
@@ -3409,12 +5169,14 @@
         <w:sz w:val="28"/>
       </w:rPr>
     </w:pPr>
+    <w:proofErr w:type="spellStart"/>
     <w:r>
       <w:rPr>
         <w:sz w:val="28"/>
       </w:rPr>
       <w:t>Lusca</w:t>
     </w:r>
+    <w:proofErr w:type="spellEnd"/>
   </w:p>
 </w:hdr>
 </file>
@@ -6680,7 +8442,7 @@
 </file>
 
 <file path=customXml/itemProps1.xml><?xml version="1.0" encoding="utf-8"?>
-<ds:datastoreItem xmlns:ds="http://schemas.openxmlformats.org/officeDocument/2006/customXml" ds:itemID="{CC70496D-8E76-E04F-BEA7-5DFC46A2FDBD}">
+<ds:datastoreItem xmlns:ds="http://schemas.openxmlformats.org/officeDocument/2006/customXml" ds:itemID="{69D93182-FFBE-0B40-B2E5-A694A7CEB761}">
   <ds:schemaRefs>
     <ds:schemaRef ds:uri="http://schemas.openxmlformats.org/officeDocument/2006/bibliography"/>
   </ds:schemaRefs>

</xml_diff>

<commit_message>
added note on Lusca lab instructions
</commit_message>
<xml_diff>
--- a/node/lesson-85-lusca/instructions/lusca.docx
+++ b/node/lesson-85-lusca/instructions/lusca.docx
@@ -554,102 +554,126 @@
       </w:r>
     </w:p>
     <w:p>
-      <w:r>
-        <w:t>At this point, our web application is now no longer susceptible to CSRF attacks.  Let's write some code now to prove it.</w:t>
-      </w:r>
-    </w:p>
-    <w:p>
-      <w:pPr>
-        <w:pStyle w:val="Heading2"/>
-      </w:pPr>
-      <w:r>
-        <w:t>Add a controller to test CSRF prevention</w:t>
-      </w:r>
-    </w:p>
-    <w:p>
-      <w:pPr>
-        <w:pStyle w:val="Step"/>
-      </w:pPr>
-      <w:r>
-        <w:t>Kill the web server (</w:t>
-      </w:r>
-      <w:r>
-        <w:rPr>
-          <w:rStyle w:val="InlineCode"/>
-        </w:rPr>
-        <w:t>Ctrl-C</w:t>
-      </w:r>
-      <w:r>
-        <w:t xml:space="preserve">) and issue the command </w:t>
-      </w:r>
-      <w:r>
-        <w:rPr>
-          <w:rStyle w:val="InlineCode"/>
-        </w:rPr>
-        <w:t>yo kraken:controller csrf</w:t>
-      </w:r>
-      <w:r>
-        <w:t xml:space="preserve">. </w:t>
-      </w:r>
-      <w:r>
-        <w:t xml:space="preserve">This will create a controller at </w:t>
-      </w:r>
-      <w:r>
-        <w:rPr>
-          <w:rStyle w:val="InlineCode"/>
-        </w:rPr>
-        <w:t>lusca-test/controllers/</w:t>
-      </w:r>
-      <w:r>
-        <w:rPr>
-          <w:rStyle w:val="InlineCode"/>
-        </w:rPr>
-        <w:t>csrf/index.js</w:t>
-      </w:r>
-      <w:r>
-        <w:t xml:space="preserve">, a model at </w:t>
-      </w:r>
-      <w:r>
-        <w:rPr>
-          <w:rStyle w:val="InlineCode"/>
-        </w:rPr>
-        <w:t>lusca-test/models/csrf.js</w:t>
-      </w:r>
-      <w:r>
-        <w:t>.  If it does not create</w:t>
-      </w:r>
-      <w:r>
-        <w:t xml:space="preserve"> a Dust.js view template at </w:t>
-      </w:r>
-      <w:r>
-        <w:rPr>
-          <w:rStyle w:val="InlineCode"/>
-        </w:rPr>
-        <w:t>lusca-test/public/templates/</w:t>
-      </w:r>
-      <w:r>
-        <w:rPr>
-          <w:rStyle w:val="InlineCode"/>
-        </w:rPr>
-        <w:t>csrf/index.dust</w:t>
-      </w:r>
-      <w:r>
-        <w:t xml:space="preserve">, then use the command </w:t>
-      </w:r>
-      <w:r>
-        <w:rPr>
-          <w:rStyle w:val="InlineCode"/>
-        </w:rPr>
-        <w:t>yo kraken:</w:t>
-      </w:r>
-      <w:r>
-        <w:rPr>
-          <w:rStyle w:val="InlineCode"/>
-        </w:rPr>
-        <w:t>template</w:t>
+      <w:pPr>
+        <w:pStyle w:val="ExampleCode"/>
+        <w:ind w:left="0"/>
+        <w:rPr>
+          <w:rFonts w:ascii="Gill Sans" w:hAnsi="Gill Sans" w:cs="Gill Sans"/>
+          <w:sz w:val="24"/>
+        </w:rPr>
+      </w:pPr>
+      <w:r>
+        <w:rPr>
+          <w:rFonts w:ascii="Gill Sans" w:hAnsi="Gill Sans" w:cs="Gill Sans"/>
+          <w:sz w:val="24"/>
+        </w:rPr>
+        <w:t>Please note that Lusca is already en</w:t>
       </w:r>
       <w:bookmarkStart w:id="0" w:name="_GoBack"/>
       <w:bookmarkEnd w:id="0"/>
+      <w:r>
+        <w:rPr>
+          <w:rFonts w:ascii="Gill Sans" w:hAnsi="Gill Sans" w:cs="Gill Sans"/>
+          <w:sz w:val="24"/>
+        </w:rPr>
+        <w:t>abled, by default, thru Kraken.  We do the above exercise to demonstrate that you can override middleware configurations.</w:t>
+      </w:r>
+    </w:p>
+    <w:p>
+      <w:r>
+        <w:t>At this point, our web application is now no longer susceptible to CSRF attacks.  Let's write some code now to prove it.</w:t>
+      </w:r>
+    </w:p>
+    <w:p>
+      <w:pPr>
+        <w:pStyle w:val="Heading2"/>
+      </w:pPr>
+      <w:r>
+        <w:t>Add a controller to test CSRF prevention</w:t>
+      </w:r>
+    </w:p>
+    <w:p>
+      <w:pPr>
+        <w:pStyle w:val="Step"/>
+      </w:pPr>
+      <w:r>
+        <w:t>Kill the web server (</w:t>
+      </w:r>
+      <w:r>
+        <w:rPr>
+          <w:rStyle w:val="InlineCode"/>
+        </w:rPr>
+        <w:t>Ctrl-C</w:t>
+      </w:r>
+      <w:r>
+        <w:t xml:space="preserve">) and issue the command </w:t>
+      </w:r>
+      <w:r>
+        <w:rPr>
+          <w:rStyle w:val="InlineCode"/>
+        </w:rPr>
+        <w:t>yo kraken:controller csrf</w:t>
+      </w:r>
+      <w:r>
+        <w:t xml:space="preserve">. </w:t>
+      </w:r>
+      <w:r>
+        <w:t xml:space="preserve">This will create a controller at </w:t>
+      </w:r>
+      <w:r>
+        <w:rPr>
+          <w:rStyle w:val="InlineCode"/>
+        </w:rPr>
+        <w:t>lusca-test/controllers/</w:t>
+      </w:r>
+      <w:r>
+        <w:rPr>
+          <w:rStyle w:val="InlineCode"/>
+        </w:rPr>
+        <w:t>csrf/index.js</w:t>
+      </w:r>
+      <w:r>
+        <w:t xml:space="preserve">, a model at </w:t>
+      </w:r>
+      <w:r>
+        <w:rPr>
+          <w:rStyle w:val="InlineCode"/>
+        </w:rPr>
+        <w:t>lusca-test/models/csrf.js</w:t>
+      </w:r>
+      <w:r>
+        <w:t>.  If it does not create</w:t>
+      </w:r>
+      <w:r>
+        <w:t xml:space="preserve"> a Dust.js view template at </w:t>
+      </w:r>
+      <w:r>
+        <w:rPr>
+          <w:rStyle w:val="InlineCode"/>
+        </w:rPr>
+        <w:t>lusca-test/public/templates/</w:t>
+      </w:r>
+      <w:r>
+        <w:rPr>
+          <w:rStyle w:val="InlineCode"/>
+        </w:rPr>
+        <w:t>csrf/index.dust</w:t>
+      </w:r>
+      <w:r>
+        <w:t xml:space="preserve">, then use the command </w:t>
+      </w:r>
+      <w:r>
+        <w:rPr>
+          <w:rStyle w:val="InlineCode"/>
+        </w:rPr>
+        <w:t>yo kraken:</w:t>
+      </w:r>
+      <w:r>
+        <w:rPr>
+          <w:rStyle w:val="InlineCode"/>
+        </w:rPr>
+        <w:t>template</w:t>
+      </w:r>
       <w:r>
         <w:rPr>
           <w:rStyle w:val="InlineCode"/>
@@ -6680,7 +6704,7 @@
 </file>
 
 <file path=customXml/itemProps1.xml><?xml version="1.0" encoding="utf-8"?>
-<ds:datastoreItem xmlns:ds="http://schemas.openxmlformats.org/officeDocument/2006/customXml" ds:itemID="{CC70496D-8E76-E04F-BEA7-5DFC46A2FDBD}">
+<ds:datastoreItem xmlns:ds="http://schemas.openxmlformats.org/officeDocument/2006/customXml" ds:itemID="{A29D56A8-AC68-DA44-BD9F-BDADA182D32D}">
   <ds:schemaRefs>
     <ds:schemaRef ds:uri="http://schemas.openxmlformats.org/officeDocument/2006/bibliography"/>
   </ds:schemaRefs>

</xml_diff>

<commit_message>
modified lusca lab to reflect new kraken scaffolding
</commit_message>
<xml_diff>
--- a/node/lesson-85-lusca/instructions/lusca.docx
+++ b/node/lesson-85-lusca/instructions/lusca.docx
@@ -7,8 +7,13 @@
         <w:pStyle w:val="Title"/>
       </w:pPr>
       <w:r>
-        <w:t>Security in Kraken with Lusca</w:t>
-      </w:r>
+        <w:t xml:space="preserve">Security in Kraken with </w:t>
+      </w:r>
+      <w:proofErr w:type="spellStart"/>
+      <w:r>
+        <w:t>Lusca</w:t>
+      </w:r>
+      <w:proofErr w:type="spellEnd"/>
     </w:p>
     <w:p>
       <w:r>
@@ -21,8 +26,13 @@
         <w:t xml:space="preserve"> will familiarize yourself with </w:t>
       </w:r>
       <w:r>
-        <w:t>the security features in Kraken, offered by Lusca</w:t>
-      </w:r>
+        <w:t xml:space="preserve">the security features in Kraken, offered by </w:t>
+      </w:r>
+      <w:proofErr w:type="spellStart"/>
+      <w:r>
+        <w:t>Lusca</w:t>
+      </w:r>
+      <w:proofErr w:type="spellEnd"/>
       <w:r>
         <w:t>.</w:t>
       </w:r>
@@ -51,8 +61,13 @@
           <w:numId w:val="18"/>
         </w:numPr>
       </w:pPr>
-      <w:r>
-        <w:t>cross-site request forgeries (CSRF/XSRF)</w:t>
+      <w:proofErr w:type="gramStart"/>
+      <w:r>
+        <w:t>cross</w:t>
+      </w:r>
+      <w:proofErr w:type="gramEnd"/>
+      <w:r>
+        <w:t>-site request forgeries (CSRF/XSRF)</w:t>
       </w:r>
       <w:r>
         <w:t>,</w:t>
@@ -66,8 +81,13 @@
           <w:numId w:val="18"/>
         </w:numPr>
       </w:pPr>
-      <w:r>
-        <w:t>cross-site scripting attacks (XSS),</w:t>
+      <w:proofErr w:type="gramStart"/>
+      <w:r>
+        <w:t>cross</w:t>
+      </w:r>
+      <w:proofErr w:type="gramEnd"/>
+      <w:r>
+        <w:t>-site scripting attacks (XSS),</w:t>
       </w:r>
     </w:p>
     <w:p>
@@ -78,8 +98,13 @@
           <w:numId w:val="18"/>
         </w:numPr>
       </w:pPr>
-      <w:r>
-        <w:t>a browser from downloading unauthorized content via content security policies (CSP).</w:t>
+      <w:proofErr w:type="gramStart"/>
+      <w:r>
+        <w:t>a</w:t>
+      </w:r>
+      <w:proofErr w:type="gramEnd"/>
+      <w:r>
+        <w:t xml:space="preserve"> browser from downloading unauthorized content via content security policies (CSP).</w:t>
       </w:r>
     </w:p>
     <w:p>
@@ -97,12 +122,14 @@
       <w:r>
         <w:t xml:space="preserve">The first thing we have to do is to use Node Package Manager, </w:t>
       </w:r>
+      <w:proofErr w:type="spellStart"/>
       <w:r>
         <w:rPr>
           <w:rStyle w:val="InlineCode"/>
         </w:rPr>
         <w:t>npm</w:t>
       </w:r>
+      <w:proofErr w:type="spellEnd"/>
       <w:r>
         <w:t>, to install</w:t>
       </w:r>
@@ -118,11 +145,19 @@
       <w:r>
         <w:t xml:space="preserve">.  Do this by opening a command prompt in the lesson directory and issuing the command </w:t>
       </w:r>
-      <w:r>
-        <w:rPr>
-          <w:rStyle w:val="InlineCode"/>
-        </w:rPr>
-        <w:t xml:space="preserve">npm install </w:t>
+      <w:proofErr w:type="spellStart"/>
+      <w:r>
+        <w:rPr>
+          <w:rStyle w:val="InlineCode"/>
+        </w:rPr>
+        <w:t>npm</w:t>
+      </w:r>
+      <w:proofErr w:type="spellEnd"/>
+      <w:r>
+        <w:rPr>
+          <w:rStyle w:val="InlineCode"/>
+        </w:rPr>
+        <w:t xml:space="preserve"> install </w:t>
       </w:r>
       <w:r>
         <w:rPr>
@@ -171,7 +206,15 @@
         <w:t xml:space="preserve">web application, then </w:t>
       </w:r>
       <w:r>
-        <w:t xml:space="preserve">use Lusca to </w:t>
+        <w:t xml:space="preserve">use </w:t>
+      </w:r>
+      <w:proofErr w:type="spellStart"/>
+      <w:r>
+        <w:t>Lusca</w:t>
+      </w:r>
+      <w:proofErr w:type="spellEnd"/>
+      <w:r>
+        <w:t xml:space="preserve"> to </w:t>
       </w:r>
       <w:r>
         <w:t xml:space="preserve">add our </w:t>
@@ -196,31 +239,63 @@
         <w:pStyle w:val="Step"/>
       </w:pPr>
       <w:r>
-        <w:t xml:space="preserve">Open a terminal in the lab directory, then issue the command </w:t>
-      </w:r>
-      <w:r>
-        <w:rPr>
-          <w:rStyle w:val="InlineCode"/>
-        </w:rPr>
-        <w:t>yo kraken</w:t>
+        <w:t xml:space="preserve">Open a terminal in the lab directory, </w:t>
+      </w:r>
+      <w:proofErr w:type="gramStart"/>
+      <w:r>
+        <w:t>then</w:t>
+      </w:r>
+      <w:proofErr w:type="gramEnd"/>
+      <w:r>
+        <w:t xml:space="preserve"> issue the command </w:t>
+      </w:r>
+      <w:proofErr w:type="spellStart"/>
+      <w:r>
+        <w:rPr>
+          <w:rStyle w:val="InlineCode"/>
+        </w:rPr>
+        <w:t>yo</w:t>
+      </w:r>
+      <w:proofErr w:type="spellEnd"/>
+      <w:r>
+        <w:rPr>
+          <w:rStyle w:val="InlineCode"/>
+        </w:rPr>
+        <w:t xml:space="preserve"> kraken</w:t>
       </w:r>
       <w:r>
         <w:t xml:space="preserve">.  Enter </w:t>
       </w:r>
-      <w:r>
-        <w:rPr>
-          <w:rStyle w:val="InlineCode"/>
-        </w:rPr>
-        <w:t>lusca-test</w:t>
+      <w:proofErr w:type="spellStart"/>
+      <w:r>
+        <w:rPr>
+          <w:rStyle w:val="InlineCode"/>
+        </w:rPr>
+        <w:t>lusca</w:t>
+      </w:r>
+      <w:proofErr w:type="spellEnd"/>
+      <w:r>
+        <w:rPr>
+          <w:rStyle w:val="InlineCode"/>
+        </w:rPr>
+        <w:t>-test</w:t>
       </w:r>
       <w:r>
         <w:t xml:space="preserve"> for the app name, </w:t>
       </w:r>
-      <w:r>
-        <w:rPr>
-          <w:rStyle w:val="InlineCode"/>
-        </w:rPr>
-        <w:t>Lusca Test Application</w:t>
+      <w:proofErr w:type="spellStart"/>
+      <w:r>
+        <w:rPr>
+          <w:rStyle w:val="InlineCode"/>
+        </w:rPr>
+        <w:t>Lusca</w:t>
+      </w:r>
+      <w:proofErr w:type="spellEnd"/>
+      <w:r>
+        <w:rPr>
+          <w:rStyle w:val="InlineCode"/>
+        </w:rPr>
+        <w:t xml:space="preserve"> Test Application</w:t>
       </w:r>
       <w:r>
         <w:t xml:space="preserve"> for the description, and whatever you want for the author.  Take the defaults for the remaining prompts.</w:t>
@@ -233,11 +308,19 @@
       <w:r>
         <w:t xml:space="preserve">This will scaffold a web application that uses Express and Kraken in the directory </w:t>
       </w:r>
-      <w:r>
-        <w:rPr>
-          <w:rStyle w:val="InlineCode"/>
-        </w:rPr>
-        <w:t>lusca-test</w:t>
+      <w:proofErr w:type="spellStart"/>
+      <w:r>
+        <w:rPr>
+          <w:rStyle w:val="InlineCode"/>
+        </w:rPr>
+        <w:t>lusca</w:t>
+      </w:r>
+      <w:proofErr w:type="spellEnd"/>
+      <w:r>
+        <w:rPr>
+          <w:rStyle w:val="InlineCode"/>
+        </w:rPr>
+        <w:t>-test</w:t>
       </w:r>
       <w:r>
         <w:t>.</w:t>
@@ -258,20 +341,36 @@
       <w:r>
         <w:t xml:space="preserve">Change into the </w:t>
       </w:r>
-      <w:r>
-        <w:rPr>
-          <w:rStyle w:val="InlineCode"/>
-        </w:rPr>
-        <w:t>lusca-test</w:t>
+      <w:proofErr w:type="spellStart"/>
+      <w:r>
+        <w:rPr>
+          <w:rStyle w:val="InlineCode"/>
+        </w:rPr>
+        <w:t>lusca</w:t>
+      </w:r>
+      <w:proofErr w:type="spellEnd"/>
+      <w:r>
+        <w:rPr>
+          <w:rStyle w:val="InlineCode"/>
+        </w:rPr>
+        <w:t>-test</w:t>
       </w:r>
       <w:r>
         <w:t xml:space="preserve"> directory and issue the command </w:t>
       </w:r>
-      <w:r>
-        <w:rPr>
-          <w:rStyle w:val="InlineCode"/>
-        </w:rPr>
-        <w:t>npm start</w:t>
+      <w:proofErr w:type="spellStart"/>
+      <w:r>
+        <w:rPr>
+          <w:rStyle w:val="InlineCode"/>
+        </w:rPr>
+        <w:t>npm</w:t>
+      </w:r>
+      <w:proofErr w:type="spellEnd"/>
+      <w:r>
+        <w:rPr>
+          <w:rStyle w:val="InlineCode"/>
+        </w:rPr>
+        <w:t xml:space="preserve"> start</w:t>
       </w:r>
       <w:r>
         <w:t>; this will start the server process.</w:t>
@@ -288,8 +387,16 @@
         <w:rPr>
           <w:rStyle w:val="InlineCode"/>
         </w:rPr>
-        <w:t>http://localhost:8000</w:t>
-      </w:r>
+        <w:t>http://localhost</w:t>
+      </w:r>
+      <w:proofErr w:type="gramStart"/>
+      <w:r>
+        <w:rPr>
+          <w:rStyle w:val="InlineCode"/>
+        </w:rPr>
+        <w:t>:8000</w:t>
+      </w:r>
+      <w:proofErr w:type="gramEnd"/>
       <w:r>
         <w:t xml:space="preserve"> in a web browser.  You should see something similar to the following:</w:t>
       </w:r>
@@ -383,18 +490,35 @@
       <w:r>
         <w:t xml:space="preserve">Open </w:t>
       </w:r>
-      <w:r>
-        <w:rPr>
-          <w:rStyle w:val="InlineCode"/>
-        </w:rPr>
-        <w:t>lusca-test/</w:t>
-      </w:r>
-      <w:r>
-        <w:rPr>
-          <w:rStyle w:val="InlineCode"/>
-        </w:rPr>
-        <w:t>config/</w:t>
-      </w:r>
+      <w:proofErr w:type="spellStart"/>
+      <w:r>
+        <w:rPr>
+          <w:rStyle w:val="InlineCode"/>
+        </w:rPr>
+        <w:t>lusca</w:t>
+      </w:r>
+      <w:proofErr w:type="spellEnd"/>
+      <w:r>
+        <w:rPr>
+          <w:rStyle w:val="InlineCode"/>
+        </w:rPr>
+        <w:t>-test/</w:t>
+      </w:r>
+      <w:proofErr w:type="spellStart"/>
+      <w:r>
+        <w:rPr>
+          <w:rStyle w:val="InlineCode"/>
+        </w:rPr>
+        <w:t>config</w:t>
+      </w:r>
+      <w:proofErr w:type="spellEnd"/>
+      <w:r>
+        <w:rPr>
+          <w:rStyle w:val="InlineCode"/>
+        </w:rPr>
+        <w:t>/</w:t>
+      </w:r>
+      <w:proofErr w:type="spellStart"/>
       <w:r>
         <w:rPr>
           <w:rFonts w:ascii="Monaco" w:hAnsi="Monaco"/>
@@ -411,6 +535,7 @@
         </w:rPr>
         <w:t>.json</w:t>
       </w:r>
+      <w:proofErr w:type="spellEnd"/>
       <w:r>
         <w:t xml:space="preserve"> </w:t>
       </w:r>
@@ -448,7 +573,17 @@
         <w:ind w:left="720"/>
       </w:pPr>
       <w:r>
-        <w:t>"appsec": {</w:t>
+        <w:t>"</w:t>
+      </w:r>
+      <w:proofErr w:type="spellStart"/>
+      <w:proofErr w:type="gramStart"/>
+      <w:r>
+        <w:t>appsec</w:t>
+      </w:r>
+      <w:proofErr w:type="spellEnd"/>
+      <w:proofErr w:type="gramEnd"/>
+      <w:r>
+        <w:t>": {</w:t>
       </w:r>
       <w:r>
         <w:br/>
@@ -484,7 +619,15 @@
         <w:t xml:space="preserve">    </w:t>
       </w:r>
       <w:r>
-        <w:t xml:space="preserve">    "name": "lusca",</w:t>
+        <w:t xml:space="preserve">    "name": "</w:t>
+      </w:r>
+      <w:proofErr w:type="spellStart"/>
+      <w:r>
+        <w:t>lusca</w:t>
+      </w:r>
+      <w:proofErr w:type="spellEnd"/>
+      <w:r>
+        <w:t>",</w:t>
       </w:r>
       <w:r>
         <w:br/>
@@ -514,14 +657,30 @@
         <w:t xml:space="preserve">        </w:t>
       </w:r>
       <w:r>
-        <w:t>"csrf": true,</w:t>
+        <w:t>"</w:t>
+      </w:r>
+      <w:proofErr w:type="spellStart"/>
+      <w:r>
+        <w:t>csrf</w:t>
+      </w:r>
+      <w:proofErr w:type="spellEnd"/>
+      <w:r>
+        <w:t>": true,</w:t>
       </w:r>
       <w:r>
         <w:br/>
         <w:t xml:space="preserve">                </w:t>
       </w:r>
       <w:r>
-        <w:t>"csp": false</w:t>
+        <w:t>"</w:t>
+      </w:r>
+      <w:proofErr w:type="spellStart"/>
+      <w:r>
+        <w:t>csp</w:t>
+      </w:r>
+      <w:proofErr w:type="spellEnd"/>
+      <w:r>
+        <w:t>": false</w:t>
       </w:r>
       <w:r>
         <w:br/>
@@ -567,16 +726,23 @@
           <w:rFonts w:ascii="Gill Sans" w:hAnsi="Gill Sans" w:cs="Gill Sans"/>
           <w:sz w:val="24"/>
         </w:rPr>
-        <w:t>Please note that Lusca is already en</w:t>
-      </w:r>
-      <w:bookmarkStart w:id="0" w:name="_GoBack"/>
-      <w:bookmarkEnd w:id="0"/>
+        <w:t xml:space="preserve">Please note that </w:t>
+      </w:r>
+      <w:proofErr w:type="spellStart"/>
       <w:r>
         <w:rPr>
           <w:rFonts w:ascii="Gill Sans" w:hAnsi="Gill Sans" w:cs="Gill Sans"/>
           <w:sz w:val="24"/>
         </w:rPr>
-        <w:t>abled, by default, thru Kraken.  We do the above exercise to demonstrate that you can override middleware configurations.</w:t>
+        <w:t>Lusca</w:t>
+      </w:r>
+      <w:proofErr w:type="spellEnd"/>
+      <w:r>
+        <w:rPr>
+          <w:rFonts w:ascii="Gill Sans" w:hAnsi="Gill Sans" w:cs="Gill Sans"/>
+          <w:sz w:val="24"/>
+        </w:rPr>
+        <w:t xml:space="preserve"> is already enabled, by default, thru Kraken.  We do the above exercise to demonstrate that you can override middleware configurations.</w:t>
       </w:r>
     </w:p>
     <w:p>
@@ -608,38 +774,100 @@
       <w:r>
         <w:t xml:space="preserve">) and issue the command </w:t>
       </w:r>
-      <w:r>
-        <w:rPr>
-          <w:rStyle w:val="InlineCode"/>
-        </w:rPr>
-        <w:t>yo kraken:controller csrf</w:t>
-      </w:r>
+      <w:proofErr w:type="spellStart"/>
+      <w:r>
+        <w:rPr>
+          <w:rStyle w:val="InlineCode"/>
+        </w:rPr>
+        <w:t>yo</w:t>
+      </w:r>
+      <w:proofErr w:type="spellEnd"/>
+      <w:r>
+        <w:rPr>
+          <w:rStyle w:val="InlineCode"/>
+        </w:rPr>
+        <w:t xml:space="preserve"> </w:t>
+      </w:r>
+      <w:proofErr w:type="spellStart"/>
+      <w:r>
+        <w:rPr>
+          <w:rStyle w:val="InlineCode"/>
+        </w:rPr>
+        <w:t>kraken</w:t>
+      </w:r>
+      <w:proofErr w:type="gramStart"/>
+      <w:r>
+        <w:rPr>
+          <w:rStyle w:val="InlineCode"/>
+        </w:rPr>
+        <w:t>:controller</w:t>
+      </w:r>
+      <w:proofErr w:type="spellEnd"/>
+      <w:proofErr w:type="gramEnd"/>
+      <w:r>
+        <w:rPr>
+          <w:rStyle w:val="InlineCode"/>
+        </w:rPr>
+        <w:t xml:space="preserve"> </w:t>
+      </w:r>
+      <w:proofErr w:type="spellStart"/>
+      <w:r>
+        <w:rPr>
+          <w:rStyle w:val="InlineCode"/>
+        </w:rPr>
+        <w:t>csrf</w:t>
+      </w:r>
+      <w:proofErr w:type="spellEnd"/>
       <w:r>
         <w:t xml:space="preserve">. </w:t>
       </w:r>
       <w:r>
         <w:t xml:space="preserve">This will create a controller at </w:t>
       </w:r>
-      <w:r>
-        <w:rPr>
-          <w:rStyle w:val="InlineCode"/>
-        </w:rPr>
-        <w:t>lusca-test/controllers/</w:t>
-      </w:r>
-      <w:r>
-        <w:rPr>
-          <w:rStyle w:val="InlineCode"/>
-        </w:rPr>
-        <w:t>csrf/index.js</w:t>
+      <w:proofErr w:type="spellStart"/>
+      <w:r>
+        <w:rPr>
+          <w:rStyle w:val="InlineCode"/>
+        </w:rPr>
+        <w:t>lusca</w:t>
+      </w:r>
+      <w:proofErr w:type="spellEnd"/>
+      <w:r>
+        <w:rPr>
+          <w:rStyle w:val="InlineCode"/>
+        </w:rPr>
+        <w:t>-test/controllers/</w:t>
+      </w:r>
+      <w:proofErr w:type="spellStart"/>
+      <w:r>
+        <w:rPr>
+          <w:rStyle w:val="InlineCode"/>
+        </w:rPr>
+        <w:t>csrf</w:t>
+      </w:r>
+      <w:proofErr w:type="spellEnd"/>
+      <w:r>
+        <w:rPr>
+          <w:rStyle w:val="InlineCode"/>
+        </w:rPr>
+        <w:t>/index.js</w:t>
       </w:r>
       <w:r>
         <w:t xml:space="preserve">, a model at </w:t>
       </w:r>
-      <w:r>
-        <w:rPr>
-          <w:rStyle w:val="InlineCode"/>
-        </w:rPr>
-        <w:t>lusca-test/models/csrf.js</w:t>
+      <w:proofErr w:type="spellStart"/>
+      <w:r>
+        <w:rPr>
+          <w:rStyle w:val="InlineCode"/>
+        </w:rPr>
+        <w:t>lusca</w:t>
+      </w:r>
+      <w:proofErr w:type="spellEnd"/>
+      <w:r>
+        <w:rPr>
+          <w:rStyle w:val="InlineCode"/>
+        </w:rPr>
+        <w:t>-test/models/csrf.js</w:t>
       </w:r>
       <w:r>
         <w:t>.  If it does not create</w:t>
@@ -647,26 +875,72 @@
       <w:r>
         <w:t xml:space="preserve"> a Dust.js view template at </w:t>
       </w:r>
-      <w:r>
-        <w:rPr>
-          <w:rStyle w:val="InlineCode"/>
-        </w:rPr>
-        <w:t>lusca-test/public/templates/</w:t>
-      </w:r>
-      <w:r>
-        <w:rPr>
-          <w:rStyle w:val="InlineCode"/>
-        </w:rPr>
-        <w:t>csrf/index.dust</w:t>
-      </w:r>
+      <w:proofErr w:type="spellStart"/>
+      <w:r>
+        <w:rPr>
+          <w:rStyle w:val="InlineCode"/>
+        </w:rPr>
+        <w:t>lusca</w:t>
+      </w:r>
+      <w:proofErr w:type="spellEnd"/>
+      <w:r>
+        <w:rPr>
+          <w:rStyle w:val="InlineCode"/>
+        </w:rPr>
+        <w:t>-test/public/templates/</w:t>
+      </w:r>
+      <w:proofErr w:type="spellStart"/>
+      <w:r>
+        <w:rPr>
+          <w:rStyle w:val="InlineCode"/>
+        </w:rPr>
+        <w:t>csrf</w:t>
+      </w:r>
+      <w:proofErr w:type="spellEnd"/>
+      <w:r>
+        <w:rPr>
+          <w:rStyle w:val="InlineCode"/>
+        </w:rPr>
+        <w:t>/</w:t>
+      </w:r>
+      <w:proofErr w:type="spellStart"/>
+      <w:r>
+        <w:rPr>
+          <w:rStyle w:val="InlineCode"/>
+        </w:rPr>
+        <w:t>index.dust</w:t>
+      </w:r>
+      <w:proofErr w:type="spellEnd"/>
       <w:r>
         <w:t xml:space="preserve">, then use the command </w:t>
       </w:r>
-      <w:r>
-        <w:rPr>
-          <w:rStyle w:val="InlineCode"/>
-        </w:rPr>
-        <w:t>yo kraken:</w:t>
+      <w:proofErr w:type="spellStart"/>
+      <w:r>
+        <w:rPr>
+          <w:rStyle w:val="InlineCode"/>
+        </w:rPr>
+        <w:t>yo</w:t>
+      </w:r>
+      <w:proofErr w:type="spellEnd"/>
+      <w:r>
+        <w:rPr>
+          <w:rStyle w:val="InlineCode"/>
+        </w:rPr>
+        <w:t xml:space="preserve"> </w:t>
+      </w:r>
+      <w:proofErr w:type="spellStart"/>
+      <w:r>
+        <w:rPr>
+          <w:rStyle w:val="InlineCode"/>
+        </w:rPr>
+        <w:t>kraken</w:t>
+      </w:r>
+      <w:proofErr w:type="gramStart"/>
+      <w:r>
+        <w:rPr>
+          <w:rStyle w:val="InlineCode"/>
+        </w:rPr>
+        <w:t>:</w:t>
       </w:r>
       <w:r>
         <w:rPr>
@@ -674,12 +948,22 @@
         </w:rPr>
         <w:t>template</w:t>
       </w:r>
-      <w:r>
-        <w:rPr>
-          <w:rStyle w:val="InlineCode"/>
-        </w:rPr>
-        <w:t xml:space="preserve"> csrf</w:t>
-      </w:r>
+      <w:proofErr w:type="spellEnd"/>
+      <w:proofErr w:type="gramEnd"/>
+      <w:r>
+        <w:rPr>
+          <w:rStyle w:val="InlineCode"/>
+        </w:rPr>
+        <w:t xml:space="preserve"> </w:t>
+      </w:r>
+      <w:proofErr w:type="spellStart"/>
+      <w:r>
+        <w:rPr>
+          <w:rStyle w:val="InlineCode"/>
+        </w:rPr>
+        <w:t>csrf</w:t>
+      </w:r>
+      <w:proofErr w:type="spellEnd"/>
       <w:r>
         <w:t xml:space="preserve"> to create it.</w:t>
       </w:r>
@@ -699,20 +983,38 @@
       <w:r>
         <w:t xml:space="preserve">Open the Dust template at </w:t>
       </w:r>
-      <w:r>
-        <w:rPr>
-          <w:rStyle w:val="InlineCode"/>
-        </w:rPr>
-        <w:t>lusca-test/public/templates/</w:t>
-      </w:r>
+      <w:proofErr w:type="spellStart"/>
+      <w:r>
+        <w:rPr>
+          <w:rStyle w:val="InlineCode"/>
+        </w:rPr>
+        <w:t>lusca</w:t>
+      </w:r>
+      <w:proofErr w:type="spellEnd"/>
+      <w:r>
+        <w:rPr>
+          <w:rStyle w:val="InlineCode"/>
+        </w:rPr>
+        <w:t>-test/public/templates/</w:t>
+      </w:r>
+      <w:proofErr w:type="spellStart"/>
       <w:r>
         <w:rPr>
           <w:rFonts w:ascii="Monaco" w:hAnsi="Monaco"/>
           <w:sz w:val="20"/>
           <w:szCs w:val="20"/>
         </w:rPr>
-        <w:t>csrf/index.dust</w:t>
-      </w:r>
+        <w:t>csrf</w:t>
+      </w:r>
+      <w:r>
+        <w:rPr>
+          <w:rFonts w:ascii="Monaco" w:hAnsi="Monaco"/>
+          <w:sz w:val="20"/>
+          <w:szCs w:val="20"/>
+        </w:rPr>
+        <w:t>.dust</w:t>
+      </w:r>
+      <w:proofErr w:type="spellEnd"/>
       <w:r>
         <w:t xml:space="preserve"> </w:t>
       </w:r>
@@ -725,7 +1027,15 @@
         <w:pStyle w:val="ExampleCode"/>
       </w:pPr>
       <w:r>
-        <w:t>{&gt;"layouts/master" /}</w:t>
+        <w:t>{&gt;"</w:t>
+      </w:r>
+      <w:proofErr w:type="gramStart"/>
+      <w:r>
+        <w:t>layouts</w:t>
+      </w:r>
+      <w:proofErr w:type="gramEnd"/>
+      <w:r>
+        <w:t>/master" /}</w:t>
       </w:r>
       <w:r>
         <w:br/>
@@ -734,7 +1044,15 @@
         <w:br/>
       </w:r>
       <w:r>
-        <w:t>{&lt;body}</w:t>
+        <w:t>{&lt;</w:t>
+      </w:r>
+      <w:proofErr w:type="gramStart"/>
+      <w:r>
+        <w:t>body</w:t>
+      </w:r>
+      <w:proofErr w:type="gramEnd"/>
+      <w:r>
+        <w:t>}</w:t>
       </w:r>
       <w:r>
         <w:br/>
@@ -774,14 +1092,38 @@
         <w:t xml:space="preserve">      </w:t>
       </w:r>
       <w:r>
-        <w:t>&lt;br/&gt;</w:t>
+        <w:t>&lt;</w:t>
+      </w:r>
+      <w:proofErr w:type="spellStart"/>
+      <w:r>
+        <w:t>br</w:t>
+      </w:r>
+      <w:proofErr w:type="spellEnd"/>
+      <w:r>
+        <w:t>/&gt;</w:t>
       </w:r>
       <w:r>
         <w:br/>
         <w:t xml:space="preserve">      </w:t>
       </w:r>
       <w:r>
-        <w:t>CSRF Token: &lt;input type="text" name="_csrf" value="{_csrf}"</w:t>
+        <w:t>CSRF Token: &lt;input type="text" name="_</w:t>
+      </w:r>
+      <w:proofErr w:type="spellStart"/>
+      <w:r>
+        <w:t>csrf</w:t>
+      </w:r>
+      <w:proofErr w:type="spellEnd"/>
+      <w:r>
+        <w:t>" value="{_</w:t>
+      </w:r>
+      <w:proofErr w:type="spellStart"/>
+      <w:r>
+        <w:t>csrf</w:t>
+      </w:r>
+      <w:proofErr w:type="spellEnd"/>
+      <w:r>
+        <w:t>}"</w:t>
       </w:r>
       <w:r>
         <w:br/>
@@ -797,7 +1139,15 @@
         <w:t xml:space="preserve">      </w:t>
       </w:r>
       <w:r>
-        <w:t>&lt;br/&gt;</w:t>
+        <w:t>&lt;</w:t>
+      </w:r>
+      <w:proofErr w:type="spellStart"/>
+      <w:r>
+        <w:t>br</w:t>
+      </w:r>
+      <w:proofErr w:type="spellEnd"/>
+      <w:r>
+        <w:t>/&gt;</w:t>
       </w:r>
       <w:r>
         <w:br/>
@@ -956,24 +1306,28 @@
       <w:r>
         <w:t xml:space="preserve">Open </w:t>
       </w:r>
-      <w:r>
-        <w:rPr>
-          <w:rStyle w:val="InlineCode"/>
-        </w:rPr>
-        <w:t>lusca-test/locales/US/en/csrf</w:t>
-      </w:r>
-      <w:r>
-        <w:rPr>
-          <w:rStyle w:val="InlineCode"/>
-        </w:rPr>
-        <w:t>/index</w:t>
-      </w:r>
-      <w:r>
-        <w:rPr>
-          <w:rStyle w:val="InlineCode"/>
-        </w:rPr>
-        <w:t>.properties</w:t>
-      </w:r>
+      <w:proofErr w:type="spellStart"/>
+      <w:r>
+        <w:rPr>
+          <w:rStyle w:val="InlineCode"/>
+        </w:rPr>
+        <w:t>lusca</w:t>
+      </w:r>
+      <w:proofErr w:type="spellEnd"/>
+      <w:r>
+        <w:rPr>
+          <w:rStyle w:val="InlineCode"/>
+        </w:rPr>
+        <w:t>-test/locales/US/en/</w:t>
+      </w:r>
+      <w:proofErr w:type="spellStart"/>
+      <w:r>
+        <w:rPr>
+          <w:rStyle w:val="InlineCode"/>
+        </w:rPr>
+        <w:t>csrf.properties</w:t>
+      </w:r>
+      <w:proofErr w:type="spellEnd"/>
       <w:r>
         <w:t xml:space="preserve"> and replace its content with the following:</w:t>
       </w:r>
@@ -982,8 +1336,13 @@
       <w:pPr>
         <w:pStyle w:val="ExampleCode"/>
       </w:pPr>
-      <w:r>
-        <w:t>form=</w:t>
+      <w:proofErr w:type="gramStart"/>
+      <w:r>
+        <w:t>form</w:t>
+      </w:r>
+      <w:proofErr w:type="gramEnd"/>
+      <w:r>
+        <w:t>=</w:t>
       </w:r>
       <w:r>
         <w:t xml:space="preserve">Enter name, then click submit. </w:t>
@@ -994,8 +1353,13 @@
       <w:r>
         <w:br/>
       </w:r>
-      <w:r>
-        <w:t>greetings=Hello, {name}.</w:t>
+      <w:proofErr w:type="gramStart"/>
+      <w:r>
+        <w:t>greetings</w:t>
+      </w:r>
+      <w:proofErr w:type="gramEnd"/>
+      <w:r>
+        <w:t>=Hello, {name}.</w:t>
       </w:r>
     </w:p>
     <w:p>
@@ -1019,20 +1383,36 @@
       <w:r>
         <w:t xml:space="preserve">Open the model file </w:t>
       </w:r>
-      <w:r>
-        <w:rPr>
-          <w:rStyle w:val="InlineCode"/>
-        </w:rPr>
-        <w:t>lusca-test/models/csrf.js</w:t>
+      <w:proofErr w:type="spellStart"/>
+      <w:r>
+        <w:rPr>
+          <w:rStyle w:val="InlineCode"/>
+        </w:rPr>
+        <w:t>lusca</w:t>
+      </w:r>
+      <w:proofErr w:type="spellEnd"/>
+      <w:r>
+        <w:rPr>
+          <w:rStyle w:val="InlineCode"/>
+        </w:rPr>
+        <w:t>-test/models/csrf.js</w:t>
       </w:r>
       <w:r>
         <w:t xml:space="preserve"> and change it to return the literal JavaScript object </w:t>
       </w:r>
-      <w:r>
-        <w:rPr>
-          <w:rStyle w:val="InlineCode"/>
-        </w:rPr>
-        <w:t>{ name: 'Dude' }</w:t>
+      <w:proofErr w:type="gramStart"/>
+      <w:r>
+        <w:rPr>
+          <w:rStyle w:val="InlineCode"/>
+        </w:rPr>
+        <w:t>{ name</w:t>
+      </w:r>
+      <w:proofErr w:type="gramEnd"/>
+      <w:r>
+        <w:rPr>
+          <w:rStyle w:val="InlineCode"/>
+        </w:rPr>
+        <w:t>: 'Dude' }</w:t>
       </w:r>
       <w:r>
         <w:t>, which will be the default model that our controller will have the view render.</w:t>
@@ -1059,11 +1439,19 @@
       <w:r>
         <w:t xml:space="preserve">Open the controller in </w:t>
       </w:r>
-      <w:r>
-        <w:rPr>
-          <w:rStyle w:val="InlineCode"/>
-        </w:rPr>
-        <w:t>lusca-test/controllers/</w:t>
+      <w:proofErr w:type="spellStart"/>
+      <w:r>
+        <w:rPr>
+          <w:rStyle w:val="InlineCode"/>
+        </w:rPr>
+        <w:t>lusca</w:t>
+      </w:r>
+      <w:proofErr w:type="spellEnd"/>
+      <w:r>
+        <w:rPr>
+          <w:rStyle w:val="InlineCode"/>
+        </w:rPr>
+        <w:t>-test/controllers/</w:t>
       </w:r>
       <w:r>
         <w:rPr>
@@ -1071,7 +1459,15 @@
           <w:sz w:val="20"/>
           <w:szCs w:val="20"/>
         </w:rPr>
-        <w:t>index.js</w:t>
+        <w:t>csrf</w:t>
+      </w:r>
+      <w:r>
+        <w:rPr>
+          <w:rFonts w:ascii="Monaco" w:hAnsi="Monaco"/>
+          <w:sz w:val="20"/>
+          <w:szCs w:val="20"/>
+        </w:rPr>
+        <w:t>.js</w:t>
       </w:r>
       <w:r>
         <w:t xml:space="preserve"> </w:t>
@@ -1084,14 +1480,37 @@
       <w:pPr>
         <w:pStyle w:val="ExampleCode"/>
       </w:pPr>
-      <w:r>
-        <w:t>module.exports = function(app) {</w:t>
+      <w:proofErr w:type="spellStart"/>
+      <w:proofErr w:type="gramStart"/>
+      <w:r>
+        <w:t>module.exports</w:t>
+      </w:r>
+      <w:proofErr w:type="spellEnd"/>
+      <w:proofErr w:type="gramEnd"/>
+      <w:r>
+        <w:t xml:space="preserve"> = function(app) {</w:t>
       </w:r>
       <w:r>
         <w:br/>
       </w:r>
       <w:r>
-        <w:t xml:space="preserve">  var model = new CsrfModel();</w:t>
+        <w:t xml:space="preserve">  </w:t>
+      </w:r>
+      <w:proofErr w:type="spellStart"/>
+      <w:r>
+        <w:t>var</w:t>
+      </w:r>
+      <w:proofErr w:type="spellEnd"/>
+      <w:r>
+        <w:t xml:space="preserve"> model = new </w:t>
+      </w:r>
+      <w:proofErr w:type="spellStart"/>
+      <w:r>
+        <w:t>CsrfModel</w:t>
+      </w:r>
+      <w:proofErr w:type="spellEnd"/>
+      <w:r>
+        <w:t>();</w:t>
       </w:r>
       <w:r>
         <w:br/>
@@ -1100,13 +1519,45 @@
         <w:br/>
       </w:r>
       <w:r>
-        <w:t xml:space="preserve">  app.get('/', function(req, res) {</w:t>
+        <w:t xml:space="preserve">  </w:t>
+      </w:r>
+      <w:proofErr w:type="spellStart"/>
+      <w:r>
+        <w:t>app.get</w:t>
+      </w:r>
+      <w:proofErr w:type="spellEnd"/>
+      <w:r>
+        <w:t>('/', function(</w:t>
+      </w:r>
+      <w:proofErr w:type="spellStart"/>
+      <w:r>
+        <w:t>req</w:t>
+      </w:r>
+      <w:proofErr w:type="spellEnd"/>
+      <w:r>
+        <w:t>, res) {</w:t>
       </w:r>
       <w:r>
         <w:br/>
       </w:r>
       <w:r>
-        <w:t xml:space="preserve">    res.render('csrf', model);</w:t>
+        <w:t xml:space="preserve">    </w:t>
+      </w:r>
+      <w:proofErr w:type="spellStart"/>
+      <w:r>
+        <w:t>res.render</w:t>
+      </w:r>
+      <w:proofErr w:type="spellEnd"/>
+      <w:r>
+        <w:t>('</w:t>
+      </w:r>
+      <w:proofErr w:type="spellStart"/>
+      <w:r>
+        <w:t>csrf</w:t>
+      </w:r>
+      <w:proofErr w:type="spellEnd"/>
+      <w:r>
+        <w:t>', model);</w:t>
       </w:r>
       <w:r>
         <w:br/>
@@ -1121,7 +1572,23 @@
         <w:br/>
       </w:r>
       <w:r>
-        <w:t xml:space="preserve">  app.post('/', function(req, res) {</w:t>
+        <w:t xml:space="preserve">  </w:t>
+      </w:r>
+      <w:proofErr w:type="spellStart"/>
+      <w:r>
+        <w:t>app.post</w:t>
+      </w:r>
+      <w:proofErr w:type="spellEnd"/>
+      <w:r>
+        <w:t>('/', function(</w:t>
+      </w:r>
+      <w:proofErr w:type="spellStart"/>
+      <w:r>
+        <w:t>req</w:t>
+      </w:r>
+      <w:proofErr w:type="spellEnd"/>
+      <w:r>
+        <w:t>, res) {</w:t>
       </w:r>
       <w:r>
         <w:br/>
@@ -1133,7 +1600,23 @@
         <w:br/>
       </w:r>
       <w:r>
-        <w:t xml:space="preserve">    res.render('csrf', model);</w:t>
+        <w:t xml:space="preserve">    </w:t>
+      </w:r>
+      <w:proofErr w:type="spellStart"/>
+      <w:r>
+        <w:t>res.render</w:t>
+      </w:r>
+      <w:proofErr w:type="spellEnd"/>
+      <w:r>
+        <w:t>('</w:t>
+      </w:r>
+      <w:proofErr w:type="spellStart"/>
+      <w:r>
+        <w:t>csrf</w:t>
+      </w:r>
+      <w:proofErr w:type="spellEnd"/>
+      <w:r>
+        <w:t>', model);</w:t>
       </w:r>
       <w:r>
         <w:br/>
@@ -1171,7 +1654,23 @@
         <w:t>.</w:t>
       </w:r>
       <w:r>
-        <w:t xml:space="preserve">  So far, so good.  Easy peasy!</w:t>
+        <w:t xml:space="preserve">  </w:t>
+      </w:r>
+      <w:proofErr w:type="gramStart"/>
+      <w:r>
+        <w:t>So far, so good.</w:t>
+      </w:r>
+      <w:proofErr w:type="gramEnd"/>
+      <w:r>
+        <w:t xml:space="preserve">  Easy </w:t>
+      </w:r>
+      <w:proofErr w:type="spellStart"/>
+      <w:r>
+        <w:t>peasy</w:t>
+      </w:r>
+      <w:proofErr w:type="spellEnd"/>
+      <w:r>
+        <w:t>!</w:t>
       </w:r>
     </w:p>
     <w:p>
@@ -1189,11 +1688,19 @@
       <w:r>
         <w:t xml:space="preserve">Start the web application again with </w:t>
       </w:r>
-      <w:r>
-        <w:rPr>
-          <w:rStyle w:val="InlineCode"/>
-        </w:rPr>
-        <w:t>npm start</w:t>
+      <w:proofErr w:type="spellStart"/>
+      <w:r>
+        <w:rPr>
+          <w:rStyle w:val="InlineCode"/>
+        </w:rPr>
+        <w:t>npm</w:t>
+      </w:r>
+      <w:proofErr w:type="spellEnd"/>
+      <w:r>
+        <w:rPr>
+          <w:rStyle w:val="InlineCode"/>
+        </w:rPr>
+        <w:t xml:space="preserve"> start</w:t>
       </w:r>
       <w:r>
         <w:t xml:space="preserve">, return to the browser and view the URL </w:t>
@@ -1202,7 +1709,21 @@
         <w:rPr>
           <w:rStyle w:val="InlineCode"/>
         </w:rPr>
-        <w:t>http://localhost:8000/csrf</w:t>
+        <w:t>http://localhost</w:t>
+      </w:r>
+      <w:proofErr w:type="gramStart"/>
+      <w:r>
+        <w:rPr>
+          <w:rStyle w:val="InlineCode"/>
+        </w:rPr>
+        <w:t>:8000</w:t>
+      </w:r>
+      <w:proofErr w:type="gramEnd"/>
+      <w:r>
+        <w:rPr>
+          <w:rStyle w:val="InlineCode"/>
+        </w:rPr>
+        <w:t>/csrf</w:t>
       </w:r>
       <w:r>
         <w:t xml:space="preserve">. </w:t>
@@ -1487,18 +2008,42 @@
       <w:r>
         <w:t xml:space="preserve">Our CSRF middleware component, configured in </w:t>
       </w:r>
-      <w:r>
-        <w:rPr>
-          <w:rStyle w:val="InlineCode"/>
-        </w:rPr>
-        <w:t>lusca-test/</w:t>
-      </w:r>
-      <w:r>
-        <w:rPr>
-          <w:rStyle w:val="InlineCode"/>
-        </w:rPr>
-        <w:t>config/config.json</w:t>
-      </w:r>
+      <w:proofErr w:type="spellStart"/>
+      <w:r>
+        <w:rPr>
+          <w:rStyle w:val="InlineCode"/>
+        </w:rPr>
+        <w:t>lusca</w:t>
+      </w:r>
+      <w:proofErr w:type="spellEnd"/>
+      <w:r>
+        <w:rPr>
+          <w:rStyle w:val="InlineCode"/>
+        </w:rPr>
+        <w:t>-test/</w:t>
+      </w:r>
+      <w:proofErr w:type="spellStart"/>
+      <w:r>
+        <w:rPr>
+          <w:rStyle w:val="InlineCode"/>
+        </w:rPr>
+        <w:t>config</w:t>
+      </w:r>
+      <w:proofErr w:type="spellEnd"/>
+      <w:r>
+        <w:rPr>
+          <w:rStyle w:val="InlineCode"/>
+        </w:rPr>
+        <w:t>/</w:t>
+      </w:r>
+      <w:proofErr w:type="spellStart"/>
+      <w:r>
+        <w:rPr>
+          <w:rStyle w:val="InlineCode"/>
+        </w:rPr>
+        <w:t>config.json</w:t>
+      </w:r>
+      <w:proofErr w:type="spellEnd"/>
       <w:r>
         <w:t xml:space="preserve">, has detected the unauthorized request and denied </w:t>
       </w:r>
@@ -1509,7 +2054,21 @@
         <w:rPr>
           <w:rStyle w:val="InlineCode"/>
         </w:rPr>
-        <w:t>http://localhost:8000/csrf</w:t>
+        <w:t>http://localhost</w:t>
+      </w:r>
+      <w:proofErr w:type="gramStart"/>
+      <w:r>
+        <w:rPr>
+          <w:rStyle w:val="InlineCode"/>
+        </w:rPr>
+        <w:t>:8000</w:t>
+      </w:r>
+      <w:proofErr w:type="gramEnd"/>
+      <w:r>
+        <w:rPr>
+          <w:rStyle w:val="InlineCode"/>
+        </w:rPr>
+        <w:t>/csrf</w:t>
       </w:r>
       <w:r>
         <w:t xml:space="preserve"> and resubmit the form without changing the CSRF token; you should see a successful result.</w:t>
@@ -1545,11 +2104,41 @@
       <w:r>
         <w:t xml:space="preserve">Stop the web server and issue the command </w:t>
       </w:r>
-      <w:r>
-        <w:rPr>
-          <w:rStyle w:val="InlineCode"/>
-        </w:rPr>
-        <w:t>yo kraken:controller echo</w:t>
+      <w:proofErr w:type="spellStart"/>
+      <w:r>
+        <w:rPr>
+          <w:rStyle w:val="InlineCode"/>
+        </w:rPr>
+        <w:t>yo</w:t>
+      </w:r>
+      <w:proofErr w:type="spellEnd"/>
+      <w:r>
+        <w:rPr>
+          <w:rStyle w:val="InlineCode"/>
+        </w:rPr>
+        <w:t xml:space="preserve"> </w:t>
+      </w:r>
+      <w:proofErr w:type="spellStart"/>
+      <w:r>
+        <w:rPr>
+          <w:rStyle w:val="InlineCode"/>
+        </w:rPr>
+        <w:t>kraken</w:t>
+      </w:r>
+      <w:proofErr w:type="gramStart"/>
+      <w:r>
+        <w:rPr>
+          <w:rStyle w:val="InlineCode"/>
+        </w:rPr>
+        <w:t>:controller</w:t>
+      </w:r>
+      <w:proofErr w:type="spellEnd"/>
+      <w:proofErr w:type="gramEnd"/>
+      <w:r>
+        <w:rPr>
+          <w:rStyle w:val="InlineCode"/>
+        </w:rPr>
+        <w:t xml:space="preserve"> echo</w:t>
       </w:r>
       <w:r>
         <w:t>, which will generate a model, controller view, and i18n bundle in their respective places.  As you might guess by the name, we're going to simply echo a string that the user submits via a web form.</w:t>
@@ -1577,15 +2166,38 @@
         <w:t xml:space="preserve">First, let's modify the generated echo model, by replacing </w:t>
       </w:r>
       <w:r>
-        <w:t>the content of lusca-test/models/echo.js with the following:</w:t>
+        <w:t xml:space="preserve">the content of </w:t>
+      </w:r>
+      <w:proofErr w:type="spellStart"/>
+      <w:r>
+        <w:t>lusca</w:t>
+      </w:r>
+      <w:proofErr w:type="spellEnd"/>
+      <w:r>
+        <w:t>-test/models/echo.js with the following:</w:t>
       </w:r>
     </w:p>
     <w:p>
       <w:pPr>
         <w:pStyle w:val="ExampleCode"/>
       </w:pPr>
-      <w:r>
-        <w:t>module.exports = function EchoModel() {</w:t>
+      <w:proofErr w:type="spellStart"/>
+      <w:proofErr w:type="gramStart"/>
+      <w:r>
+        <w:t>module.exports</w:t>
+      </w:r>
+      <w:proofErr w:type="spellEnd"/>
+      <w:proofErr w:type="gramEnd"/>
+      <w:r>
+        <w:t xml:space="preserve"> = function </w:t>
+      </w:r>
+      <w:proofErr w:type="spellStart"/>
+      <w:r>
+        <w:t>EchoModel</w:t>
+      </w:r>
+      <w:proofErr w:type="spellEnd"/>
+      <w:r>
+        <w:t>() {</w:t>
       </w:r>
       <w:r>
         <w:br/>
@@ -1620,7 +2232,15 @@
         <w:t>Next, update the controller</w:t>
       </w:r>
       <w:r>
-        <w:t>, controllers/echo/index.js</w:t>
+        <w:t>, controllers</w:t>
+      </w:r>
+      <w:r>
+        <w:t>/echo</w:t>
+      </w:r>
+      <w:bookmarkStart w:id="0" w:name="_GoBack"/>
+      <w:bookmarkEnd w:id="0"/>
+      <w:r>
+        <w:t>.js</w:t>
       </w:r>
       <w:r>
         <w:t xml:space="preserve"> to handle HTTP GET &amp; POST requests by simply populating the model with the value of the </w:t>
@@ -1639,8 +2259,15 @@
       <w:pPr>
         <w:pStyle w:val="ExampleCode"/>
       </w:pPr>
-      <w:r>
-        <w:t>module.exports = function (</w:t>
+      <w:proofErr w:type="spellStart"/>
+      <w:proofErr w:type="gramStart"/>
+      <w:r>
+        <w:t>module.exports</w:t>
+      </w:r>
+      <w:proofErr w:type="spellEnd"/>
+      <w:proofErr w:type="gramEnd"/>
+      <w:r>
+        <w:t xml:space="preserve"> = function (</w:t>
       </w:r>
       <w:r>
         <w:t>router</w:t>
@@ -1652,26 +2279,82 @@
         <w:br/>
       </w:r>
       <w:r>
-        <w:t xml:space="preserve">    var model = new EchoModel();</w:t>
+        <w:t xml:space="preserve">    </w:t>
+      </w:r>
+      <w:proofErr w:type="spellStart"/>
+      <w:r>
+        <w:t>var</w:t>
+      </w:r>
+      <w:proofErr w:type="spellEnd"/>
+      <w:r>
+        <w:t xml:space="preserve"> model = new </w:t>
+      </w:r>
+      <w:proofErr w:type="spellStart"/>
+      <w:r>
+        <w:t>EchoModel</w:t>
+      </w:r>
+      <w:proofErr w:type="spellEnd"/>
+      <w:r>
+        <w:t>();</w:t>
       </w:r>
       <w:r>
         <w:br/>
         <w:t xml:space="preserve">    </w:t>
       </w:r>
       <w:r>
-        <w:t>function handle(req, res) {</w:t>
+        <w:t>function handle(</w:t>
+      </w:r>
+      <w:proofErr w:type="spellStart"/>
+      <w:r>
+        <w:t>req</w:t>
+      </w:r>
+      <w:proofErr w:type="spellEnd"/>
+      <w:r>
+        <w:t>, res) {</w:t>
       </w:r>
       <w:r>
         <w:br/>
       </w:r>
       <w:r>
-        <w:t xml:space="preserve">        model.message = req.param('message') || model.message;</w:t>
+        <w:t xml:space="preserve">        </w:t>
+      </w:r>
+      <w:proofErr w:type="spellStart"/>
+      <w:r>
+        <w:t>model.message</w:t>
+      </w:r>
+      <w:proofErr w:type="spellEnd"/>
+      <w:r>
+        <w:t xml:space="preserve"> = </w:t>
+      </w:r>
+      <w:proofErr w:type="spellStart"/>
+      <w:r>
+        <w:t>req.param</w:t>
+      </w:r>
+      <w:proofErr w:type="spellEnd"/>
+      <w:r>
+        <w:t xml:space="preserve">('message') || </w:t>
+      </w:r>
+      <w:proofErr w:type="spellStart"/>
+      <w:r>
+        <w:t>model.message</w:t>
+      </w:r>
+      <w:proofErr w:type="spellEnd"/>
+      <w:r>
+        <w:t>;</w:t>
       </w:r>
       <w:r>
         <w:br/>
       </w:r>
       <w:r>
-        <w:t xml:space="preserve">        res.render('echo', model);</w:t>
+        <w:t xml:space="preserve">        </w:t>
+      </w:r>
+      <w:proofErr w:type="spellStart"/>
+      <w:r>
+        <w:t>res.render</w:t>
+      </w:r>
+      <w:proofErr w:type="spellEnd"/>
+      <w:r>
+        <w:t>('echo', model);</w:t>
       </w:r>
       <w:r>
         <w:br/>
@@ -1688,11 +2371,16 @@
       <w:r>
         <w:t xml:space="preserve">    </w:t>
       </w:r>
+      <w:proofErr w:type="spellStart"/>
       <w:r>
         <w:t>router</w:t>
       </w:r>
       <w:r>
-        <w:t>.get('/', handle);</w:t>
+        <w:t>.get</w:t>
+      </w:r>
+      <w:proofErr w:type="spellEnd"/>
+      <w:r>
+        <w:t>('/', handle);</w:t>
       </w:r>
       <w:r>
         <w:br/>
@@ -1700,11 +2388,16 @@
       <w:r>
         <w:t xml:space="preserve">    </w:t>
       </w:r>
+      <w:proofErr w:type="spellStart"/>
       <w:r>
         <w:t>router</w:t>
       </w:r>
       <w:r>
-        <w:t>.post('/', handle);</w:t>
+        <w:t>.post</w:t>
+      </w:r>
+      <w:proofErr w:type="spellEnd"/>
+      <w:r>
+        <w:t>('/', handle);</w:t>
       </w:r>
       <w:r>
         <w:br/>
@@ -1720,11 +2413,19 @@
       <w:r>
         <w:t xml:space="preserve">Now, update the Dust template </w:t>
       </w:r>
-      <w:r>
-        <w:rPr>
-          <w:rStyle w:val="InlineCode"/>
-        </w:rPr>
-        <w:t>lusca-test/public/templates/</w:t>
+      <w:proofErr w:type="spellStart"/>
+      <w:r>
+        <w:rPr>
+          <w:rStyle w:val="InlineCode"/>
+        </w:rPr>
+        <w:t>lusca</w:t>
+      </w:r>
+      <w:proofErr w:type="spellEnd"/>
+      <w:r>
+        <w:rPr>
+          <w:rStyle w:val="InlineCode"/>
+        </w:rPr>
+        <w:t>-test/public/templates/</w:t>
       </w:r>
       <w:r>
         <w:rPr>
@@ -1732,8 +2433,18 @@
           <w:sz w:val="20"/>
           <w:szCs w:val="20"/>
         </w:rPr>
-        <w:t>echo/index.dust</w:t>
-      </w:r>
+        <w:t>echo/</w:t>
+      </w:r>
+      <w:proofErr w:type="spellStart"/>
+      <w:r>
+        <w:rPr>
+          <w:rFonts w:ascii="Monaco" w:hAnsi="Monaco"/>
+          <w:sz w:val="20"/>
+          <w:szCs w:val="20"/>
+        </w:rPr>
+        <w:t>index.dust</w:t>
+      </w:r>
+      <w:proofErr w:type="spellEnd"/>
       <w:r>
         <w:t xml:space="preserve"> </w:t>
       </w:r>
@@ -1746,7 +2457,15 @@
         <w:pStyle w:val="ExampleCode"/>
       </w:pPr>
       <w:r>
-        <w:t>{&gt;"layouts/master" /}</w:t>
+        <w:t>{&gt;"</w:t>
+      </w:r>
+      <w:proofErr w:type="gramStart"/>
+      <w:r>
+        <w:t>layouts</w:t>
+      </w:r>
+      <w:proofErr w:type="gramEnd"/>
+      <w:r>
+        <w:t>/master" /}</w:t>
       </w:r>
       <w:r>
         <w:br/>
@@ -1755,7 +2474,15 @@
         <w:br/>
       </w:r>
       <w:r>
-        <w:t>{&lt;body}</w:t>
+        <w:t>{&lt;</w:t>
+      </w:r>
+      <w:proofErr w:type="gramStart"/>
+      <w:r>
+        <w:t>body</w:t>
+      </w:r>
+      <w:proofErr w:type="gramEnd"/>
+      <w:r>
+        <w:t>}</w:t>
       </w:r>
       <w:r>
         <w:br/>
@@ -1793,7 +2520,23 @@
         <w:t xml:space="preserve">    </w:t>
       </w:r>
       <w:r>
-        <w:t>&lt;input type="hidden" name="_csrf" value="{_csrf}"/&gt;</w:t>
+        <w:t>&lt;input type="hidden" name="_</w:t>
+      </w:r>
+      <w:proofErr w:type="spellStart"/>
+      <w:r>
+        <w:t>csrf</w:t>
+      </w:r>
+      <w:proofErr w:type="spellEnd"/>
+      <w:r>
+        <w:t>" value="{_</w:t>
+      </w:r>
+      <w:proofErr w:type="spellStart"/>
+      <w:r>
+        <w:t>csrf</w:t>
+      </w:r>
+      <w:proofErr w:type="spellEnd"/>
+      <w:r>
+        <w:t>}"/&gt;</w:t>
       </w:r>
       <w:r>
         <w:br/>
@@ -1845,8 +2588,21 @@
       <w:pPr>
         <w:pStyle w:val="ExampleCode"/>
       </w:pPr>
-      <w:r>
-        <w:t>greeting=You entered: {message|s}</w:t>
+      <w:proofErr w:type="gramStart"/>
+      <w:r>
+        <w:t>greeting</w:t>
+      </w:r>
+      <w:proofErr w:type="gramEnd"/>
+      <w:r>
+        <w:t>=You entered: {</w:t>
+      </w:r>
+      <w:proofErr w:type="spellStart"/>
+      <w:r>
+        <w:t>message|s</w:t>
+      </w:r>
+      <w:proofErr w:type="spellEnd"/>
+      <w:r>
+        <w:t>}</w:t>
       </w:r>
     </w:p>
     <w:p>
@@ -1899,11 +2655,19 @@
       <w:r>
         <w:t xml:space="preserve">Restart the website with </w:t>
       </w:r>
-      <w:r>
-        <w:rPr>
-          <w:rStyle w:val="InlineCode"/>
-        </w:rPr>
-        <w:t>npm start</w:t>
+      <w:proofErr w:type="spellStart"/>
+      <w:r>
+        <w:rPr>
+          <w:rStyle w:val="InlineCode"/>
+        </w:rPr>
+        <w:t>npm</w:t>
+      </w:r>
+      <w:proofErr w:type="spellEnd"/>
+      <w:r>
+        <w:rPr>
+          <w:rStyle w:val="InlineCode"/>
+        </w:rPr>
+        <w:t xml:space="preserve"> start</w:t>
       </w:r>
       <w:r>
         <w:t xml:space="preserve"> and test that the form is behaving properly; that is, that it is echoing the contents of the </w:t>
@@ -1935,20 +2699,58 @@
         <w:rPr>
           <w:rStyle w:val="InlineCode"/>
         </w:rPr>
-        <w:t>Boo &lt;em&gt;H</w:t>
-      </w:r>
-      <w:r>
-        <w:rPr>
-          <w:rStyle w:val="InlineCode"/>
-        </w:rPr>
-        <w:t>oo!&lt;/</w:t>
-      </w:r>
+        <w:t>Boo &lt;</w:t>
+      </w:r>
+      <w:proofErr w:type="spellStart"/>
       <w:r>
         <w:rPr>
           <w:rStyle w:val="InlineCode"/>
         </w:rPr>
         <w:t>em</w:t>
       </w:r>
+      <w:proofErr w:type="spellEnd"/>
+      <w:r>
+        <w:rPr>
+          <w:rStyle w:val="InlineCode"/>
+        </w:rPr>
+        <w:t>&gt;</w:t>
+      </w:r>
+      <w:proofErr w:type="spellStart"/>
+      <w:r>
+        <w:rPr>
+          <w:rStyle w:val="InlineCode"/>
+        </w:rPr>
+        <w:t>H</w:t>
+      </w:r>
+      <w:r>
+        <w:rPr>
+          <w:rStyle w:val="InlineCode"/>
+        </w:rPr>
+        <w:t>oo</w:t>
+      </w:r>
+      <w:proofErr w:type="spellEnd"/>
+      <w:proofErr w:type="gramStart"/>
+      <w:r>
+        <w:rPr>
+          <w:rStyle w:val="InlineCode"/>
+        </w:rPr>
+        <w:t>!&lt;</w:t>
+      </w:r>
+      <w:proofErr w:type="gramEnd"/>
+      <w:r>
+        <w:rPr>
+          <w:rStyle w:val="InlineCode"/>
+        </w:rPr>
+        <w:t>/</w:t>
+      </w:r>
+      <w:proofErr w:type="spellStart"/>
+      <w:r>
+        <w:rPr>
+          <w:rStyle w:val="InlineCode"/>
+        </w:rPr>
+        <w:t>em</w:t>
+      </w:r>
+      <w:proofErr w:type="spellEnd"/>
       <w:r>
         <w:rPr>
           <w:rStyle w:val="InlineCode"/>
@@ -2039,7 +2841,21 @@
         <w:rPr>
           <w:rStyle w:val="InlineCode"/>
         </w:rPr>
-        <w:t>&lt;em&gt;</w:t>
+        <w:t>&lt;</w:t>
+      </w:r>
+      <w:proofErr w:type="spellStart"/>
+      <w:r>
+        <w:rPr>
+          <w:rStyle w:val="InlineCode"/>
+        </w:rPr>
+        <w:t>em</w:t>
+      </w:r>
+      <w:proofErr w:type="spellEnd"/>
+      <w:r>
+        <w:rPr>
+          <w:rStyle w:val="InlineCode"/>
+        </w:rPr>
+        <w:t>&gt;</w:t>
       </w:r>
       <w:r>
         <w:t>, a</w:t>
@@ -2082,7 +2898,21 @@
         <w:rPr>
           <w:rStyle w:val="InlineCode"/>
         </w:rPr>
-        <w:t>http://localhost:8000/echo?message=Hi&amp;lt;script src=&amp;#39;http://localhost:8000/js/evil.js&amp;#39;&amp;gt;&amp;lt;/script&amp;gt;</w:t>
+        <w:t>http://localhost</w:t>
+      </w:r>
+      <w:proofErr w:type="gramStart"/>
+      <w:r>
+        <w:rPr>
+          <w:rStyle w:val="InlineCode"/>
+        </w:rPr>
+        <w:t>:8000</w:t>
+      </w:r>
+      <w:proofErr w:type="gramEnd"/>
+      <w:r>
+        <w:rPr>
+          <w:rStyle w:val="InlineCode"/>
+        </w:rPr>
+        <w:t>/echo?message=Hi&amp;lt;script src=&amp;#39;http://localhost:8000/js/evil.js&amp;#39;&amp;gt;&amp;lt;/script&amp;gt;</w:t>
       </w:r>
       <w:r>
         <w:t>.  As you might expect, once the victim clicks on the link, the browser will see the &lt;script&gt; element, then load and execute the script.</w:t>
@@ -2094,7 +2924,15 @@
         <w:pStyle w:val="Step"/>
       </w:pPr>
       <w:r>
-        <w:t xml:space="preserve">Create a standalone HTML page at lusca-test/puppies.html, demonstrating a way an attacker might </w:t>
+        <w:t xml:space="preserve">Create a standalone HTML page at </w:t>
+      </w:r>
+      <w:proofErr w:type="spellStart"/>
+      <w:r>
+        <w:t>lusca</w:t>
+      </w:r>
+      <w:proofErr w:type="spellEnd"/>
+      <w:r>
+        <w:t xml:space="preserve">-test/puppies.html, demonstrating a way an attacker might </w:t>
       </w:r>
       <w:r>
         <w:t>convince a victim to click on the link.  Make its content the following:</w:t>
@@ -2107,7 +2945,15 @@
         <w:ind w:left="540"/>
       </w:pPr>
       <w:r>
-        <w:t>&lt;html&gt;</w:t>
+        <w:t>&lt;</w:t>
+      </w:r>
+      <w:proofErr w:type="gramStart"/>
+      <w:r>
+        <w:t>html</w:t>
+      </w:r>
+      <w:proofErr w:type="gramEnd"/>
+      <w:r>
+        <w:t>&gt;</w:t>
       </w:r>
       <w:r>
         <w:br/>
@@ -2122,7 +2968,15 @@
         <w:t xml:space="preserve">  </w:t>
       </w:r>
       <w:r>
-        <w:t>&lt;h2&gt;Click &lt;a href="http://localhost:8000/echo?message=Hi&amp;lt;script src=&amp;#39;http://localhost:8000/js/evil.js&amp;#39;&amp;gt;&amp;lt;/script&amp;gt;"&gt;here&lt;/a&gt; if you LOVE PUPPIES!&lt;/h2&gt;</w:t>
+        <w:t xml:space="preserve">&lt;h2&gt;Click &lt;a </w:t>
+      </w:r>
+      <w:proofErr w:type="spellStart"/>
+      <w:r>
+        <w:t>href</w:t>
+      </w:r>
+      <w:proofErr w:type="spellEnd"/>
+      <w:r>
+        <w:t>="http://localhost:8000/echo?message=Hi&amp;lt;script src=&amp;#39;http://localhost:8000/js/evil.js&amp;#39;&amp;gt;&amp;lt;/script&amp;gt;"&gt;here&lt;/a&gt; if you LOVE PUPPIES!&lt;/h2&gt;</w:t>
       </w:r>
       <w:r>
         <w:br/>
@@ -2225,8 +3079,16 @@
         <w:rPr>
           <w:rStyle w:val="InlineCode"/>
         </w:rPr>
-        <w:t>localhost:8000</w:t>
-      </w:r>
+        <w:t>localhost</w:t>
+      </w:r>
+      <w:proofErr w:type="gramStart"/>
+      <w:r>
+        <w:rPr>
+          <w:rStyle w:val="InlineCode"/>
+        </w:rPr>
+        <w:t>:8000</w:t>
+      </w:r>
+      <w:proofErr w:type="gramEnd"/>
       <w:r>
         <w:t xml:space="preserve"> for both the target of the attack and the attacker's JavaScript file, a real example would </w:t>
       </w:r>
@@ -2269,11 +3131,33 @@
       <w:r>
         <w:t xml:space="preserve">Create the file </w:t>
       </w:r>
-      <w:r>
-        <w:rPr>
-          <w:rStyle w:val="InlineCode"/>
-        </w:rPr>
-        <w:t>lusca-test/public/js/evil.js</w:t>
+      <w:proofErr w:type="spellStart"/>
+      <w:r>
+        <w:rPr>
+          <w:rStyle w:val="InlineCode"/>
+        </w:rPr>
+        <w:t>lusca</w:t>
+      </w:r>
+      <w:proofErr w:type="spellEnd"/>
+      <w:r>
+        <w:rPr>
+          <w:rStyle w:val="InlineCode"/>
+        </w:rPr>
+        <w:t>-test/public/</w:t>
+      </w:r>
+      <w:proofErr w:type="spellStart"/>
+      <w:r>
+        <w:rPr>
+          <w:rStyle w:val="InlineCode"/>
+        </w:rPr>
+        <w:t>js</w:t>
+      </w:r>
+      <w:proofErr w:type="spellEnd"/>
+      <w:r>
+        <w:rPr>
+          <w:rStyle w:val="InlineCode"/>
+        </w:rPr>
+        <w:t>/evil.js</w:t>
       </w:r>
       <w:r>
         <w:t xml:space="preserve"> and make its content the following:</w:t>
@@ -2283,8 +3167,13 @@
       <w:pPr>
         <w:pStyle w:val="ExampleCode"/>
       </w:pPr>
-      <w:r>
-        <w:t>alert("You've been duped!");</w:t>
+      <w:proofErr w:type="gramStart"/>
+      <w:r>
+        <w:t>alert</w:t>
+      </w:r>
+      <w:proofErr w:type="gramEnd"/>
+      <w:r>
+        <w:t>("You've been duped!");</w:t>
       </w:r>
     </w:p>
     <w:p>
@@ -2303,13 +3192,29 @@
         <w:pStyle w:val="Step"/>
       </w:pPr>
       <w:r>
-        <w:t xml:space="preserve">Restart the web server, then open the file </w:t>
-      </w:r>
-      <w:r>
-        <w:rPr>
-          <w:rStyle w:val="InlineCode"/>
-        </w:rPr>
-        <w:t>lusca-test/puppies.html</w:t>
+        <w:t xml:space="preserve">Restart the web server, </w:t>
+      </w:r>
+      <w:proofErr w:type="gramStart"/>
+      <w:r>
+        <w:t>then</w:t>
+      </w:r>
+      <w:proofErr w:type="gramEnd"/>
+      <w:r>
+        <w:t xml:space="preserve"> open the file </w:t>
+      </w:r>
+      <w:proofErr w:type="spellStart"/>
+      <w:r>
+        <w:rPr>
+          <w:rStyle w:val="InlineCode"/>
+        </w:rPr>
+        <w:t>lusca</w:t>
+      </w:r>
+      <w:proofErr w:type="spellEnd"/>
+      <w:r>
+        <w:rPr>
+          <w:rStyle w:val="InlineCode"/>
+        </w:rPr>
+        <w:t>-test/puppies.html</w:t>
       </w:r>
       <w:r>
         <w:t xml:space="preserve"> in a browser.  It should look like the following:</w:t>
@@ -2475,18 +3380,31 @@
       <w:r>
         <w:t xml:space="preserve">Change the file </w:t>
       </w:r>
-      <w:r>
-        <w:rPr>
-          <w:rStyle w:val="InlineCode"/>
-        </w:rPr>
-        <w:t>lusca-test/locales/US/en/</w:t>
-      </w:r>
-      <w:r>
-        <w:t>echo/index.</w:t>
+      <w:proofErr w:type="spellStart"/>
+      <w:r>
+        <w:rPr>
+          <w:rStyle w:val="InlineCode"/>
+        </w:rPr>
+        <w:t>lusca</w:t>
+      </w:r>
+      <w:proofErr w:type="spellEnd"/>
+      <w:r>
+        <w:rPr>
+          <w:rStyle w:val="InlineCode"/>
+        </w:rPr>
+        <w:t>-test/locales/US/en/</w:t>
+      </w:r>
+      <w:r>
+        <w:t>echo/</w:t>
+      </w:r>
+      <w:proofErr w:type="spellStart"/>
+      <w:r>
+        <w:t>index.</w:t>
       </w:r>
       <w:r>
         <w:t>properties</w:t>
       </w:r>
+      <w:proofErr w:type="spellEnd"/>
       <w:r>
         <w:t xml:space="preserve"> </w:t>
       </w:r>
@@ -2498,14 +3416,27 @@
       <w:pPr>
         <w:pStyle w:val="ExampleCode"/>
       </w:pPr>
-      <w:r>
-        <w:t>greeting=You entered: {message|</w:t>
+      <w:proofErr w:type="gramStart"/>
+      <w:r>
+        <w:t>greeting</w:t>
+      </w:r>
+      <w:proofErr w:type="gramEnd"/>
+      <w:r>
+        <w:t>=You entered: {</w:t>
+      </w:r>
+      <w:proofErr w:type="spellStart"/>
+      <w:r>
+        <w:t>message|</w:t>
       </w:r>
       <w:r>
         <w:t>s|</w:t>
       </w:r>
       <w:r>
-        <w:t>h}</w:t>
+        <w:t>h</w:t>
+      </w:r>
+      <w:proofErr w:type="spellEnd"/>
+      <w:r>
+        <w:t>}</w:t>
       </w:r>
     </w:p>
     <w:p>
@@ -2521,11 +3452,19 @@
       <w:r>
         <w:t xml:space="preserve">open </w:t>
       </w:r>
-      <w:r>
-        <w:rPr>
-          <w:rStyle w:val="InlineCode"/>
-        </w:rPr>
-        <w:t>lusca-test/puppies.html</w:t>
+      <w:proofErr w:type="spellStart"/>
+      <w:r>
+        <w:rPr>
+          <w:rStyle w:val="InlineCode"/>
+        </w:rPr>
+        <w:t>lusca</w:t>
+      </w:r>
+      <w:proofErr w:type="spellEnd"/>
+      <w:r>
+        <w:rPr>
+          <w:rStyle w:val="InlineCode"/>
+        </w:rPr>
+        <w:t>-test/puppies.html</w:t>
       </w:r>
       <w:r>
         <w:t xml:space="preserve"> in a browser</w:t>
@@ -2643,12 +3582,50 @@
       <w:r>
         <w:t xml:space="preserve">Stop the web server and issue the command </w:t>
       </w:r>
-      <w:r>
-        <w:rPr>
-          <w:rStyle w:val="InlineCode"/>
-        </w:rPr>
-        <w:t>yo kraken:controller csp</w:t>
-      </w:r>
+      <w:proofErr w:type="spellStart"/>
+      <w:r>
+        <w:rPr>
+          <w:rStyle w:val="InlineCode"/>
+        </w:rPr>
+        <w:t>yo</w:t>
+      </w:r>
+      <w:proofErr w:type="spellEnd"/>
+      <w:r>
+        <w:rPr>
+          <w:rStyle w:val="InlineCode"/>
+        </w:rPr>
+        <w:t xml:space="preserve"> </w:t>
+      </w:r>
+      <w:proofErr w:type="spellStart"/>
+      <w:r>
+        <w:rPr>
+          <w:rStyle w:val="InlineCode"/>
+        </w:rPr>
+        <w:t>kraken</w:t>
+      </w:r>
+      <w:proofErr w:type="gramStart"/>
+      <w:r>
+        <w:rPr>
+          <w:rStyle w:val="InlineCode"/>
+        </w:rPr>
+        <w:t>:controller</w:t>
+      </w:r>
+      <w:proofErr w:type="spellEnd"/>
+      <w:proofErr w:type="gramEnd"/>
+      <w:r>
+        <w:rPr>
+          <w:rStyle w:val="InlineCode"/>
+        </w:rPr>
+        <w:t xml:space="preserve"> </w:t>
+      </w:r>
+      <w:proofErr w:type="spellStart"/>
+      <w:r>
+        <w:rPr>
+          <w:rStyle w:val="InlineCode"/>
+        </w:rPr>
+        <w:t>csp</w:t>
+      </w:r>
+      <w:proofErr w:type="spellEnd"/>
       <w:r>
         <w:t>, which will generate a model, controlle</w:t>
       </w:r>
@@ -2674,68 +3651,129 @@
       <w:r>
         <w:t xml:space="preserve">Open the i18n bundle </w:t>
       </w:r>
-      <w:r>
-        <w:rPr>
-          <w:rStyle w:val="InlineCode"/>
-        </w:rPr>
-        <w:t>lusca-test/locales/US/en/</w:t>
-      </w:r>
+      <w:proofErr w:type="spellStart"/>
+      <w:r>
+        <w:rPr>
+          <w:rStyle w:val="InlineCode"/>
+        </w:rPr>
+        <w:t>lusca</w:t>
+      </w:r>
+      <w:proofErr w:type="spellEnd"/>
+      <w:r>
+        <w:rPr>
+          <w:rStyle w:val="InlineCode"/>
+        </w:rPr>
+        <w:t>-test/locales/US/en/</w:t>
+      </w:r>
+      <w:proofErr w:type="spellStart"/>
       <w:r>
         <w:rPr>
           <w:rFonts w:ascii="Monaco" w:hAnsi="Monaco"/>
           <w:sz w:val="20"/>
           <w:szCs w:val="20"/>
         </w:rPr>
-        <w:t>csp/index.properties</w:t>
-      </w:r>
-      <w:r>
-        <w:t xml:space="preserve"> </w:t>
-      </w:r>
-      <w:r>
-        <w:t>and change its content to the following:</w:t>
-      </w:r>
-    </w:p>
-    <w:p>
-      <w:pPr>
-        <w:pStyle w:val="ExampleCode"/>
-      </w:pPr>
-      <w:r>
-        <w:t>greeting=Hello, CSP!</w:t>
-      </w:r>
-    </w:p>
-    <w:p>
-      <w:pPr>
-        <w:pStyle w:val="Heading2"/>
-      </w:pPr>
-      <w:r>
-        <w:t>Update the CSP view</w:t>
-      </w:r>
-    </w:p>
-    <w:p>
-      <w:pPr>
-        <w:pStyle w:val="Step"/>
-      </w:pPr>
-      <w:r>
-        <w:t xml:space="preserve">Open the Dust template </w:t>
-      </w:r>
-      <w:r>
-        <w:rPr>
-          <w:rStyle w:val="InlineCode"/>
-        </w:rPr>
-        <w:t>lusca-test/public/templates/</w:t>
-      </w:r>
+        <w:t>csp</w:t>
+      </w:r>
+      <w:proofErr w:type="spellEnd"/>
       <w:r>
         <w:rPr>
           <w:rFonts w:ascii="Monaco" w:hAnsi="Monaco"/>
           <w:sz w:val="20"/>
           <w:szCs w:val="20"/>
         </w:rPr>
-        <w:t>csp/index.dust</w:t>
-      </w:r>
+        <w:t>/</w:t>
+      </w:r>
+      <w:proofErr w:type="spellStart"/>
+      <w:r>
+        <w:rPr>
+          <w:rFonts w:ascii="Monaco" w:hAnsi="Monaco"/>
+          <w:sz w:val="20"/>
+          <w:szCs w:val="20"/>
+        </w:rPr>
+        <w:t>index.properties</w:t>
+      </w:r>
+      <w:proofErr w:type="spellEnd"/>
       <w:r>
         <w:t xml:space="preserve"> </w:t>
       </w:r>
       <w:r>
+        <w:t>and change its content to the following:</w:t>
+      </w:r>
+    </w:p>
+    <w:p>
+      <w:pPr>
+        <w:pStyle w:val="ExampleCode"/>
+      </w:pPr>
+      <w:proofErr w:type="gramStart"/>
+      <w:r>
+        <w:t>greeting</w:t>
+      </w:r>
+      <w:proofErr w:type="gramEnd"/>
+      <w:r>
+        <w:t>=Hello, CSP!</w:t>
+      </w:r>
+    </w:p>
+    <w:p>
+      <w:pPr>
+        <w:pStyle w:val="Heading2"/>
+      </w:pPr>
+      <w:r>
+        <w:t>Update the CSP view</w:t>
+      </w:r>
+    </w:p>
+    <w:p>
+      <w:pPr>
+        <w:pStyle w:val="Step"/>
+      </w:pPr>
+      <w:r>
+        <w:t xml:space="preserve">Open the Dust template </w:t>
+      </w:r>
+      <w:proofErr w:type="spellStart"/>
+      <w:r>
+        <w:rPr>
+          <w:rStyle w:val="InlineCode"/>
+        </w:rPr>
+        <w:t>lusca</w:t>
+      </w:r>
+      <w:proofErr w:type="spellEnd"/>
+      <w:r>
+        <w:rPr>
+          <w:rStyle w:val="InlineCode"/>
+        </w:rPr>
+        <w:t>-test/public/templates/</w:t>
+      </w:r>
+      <w:proofErr w:type="spellStart"/>
+      <w:r>
+        <w:rPr>
+          <w:rFonts w:ascii="Monaco" w:hAnsi="Monaco"/>
+          <w:sz w:val="20"/>
+          <w:szCs w:val="20"/>
+        </w:rPr>
+        <w:t>csp</w:t>
+      </w:r>
+      <w:proofErr w:type="spellEnd"/>
+      <w:r>
+        <w:rPr>
+          <w:rFonts w:ascii="Monaco" w:hAnsi="Monaco"/>
+          <w:sz w:val="20"/>
+          <w:szCs w:val="20"/>
+        </w:rPr>
+        <w:t>/</w:t>
+      </w:r>
+      <w:proofErr w:type="spellStart"/>
+      <w:r>
+        <w:rPr>
+          <w:rFonts w:ascii="Monaco" w:hAnsi="Monaco"/>
+          <w:sz w:val="20"/>
+          <w:szCs w:val="20"/>
+        </w:rPr>
+        <w:t>index.dust</w:t>
+      </w:r>
+      <w:proofErr w:type="spellEnd"/>
+      <w:r>
+        <w:t xml:space="preserve"> </w:t>
+      </w:r>
+      <w:r>
         <w:t>to contain the following:</w:t>
       </w:r>
     </w:p>
@@ -2744,7 +3782,15 @@
         <w:pStyle w:val="ExampleCode"/>
       </w:pPr>
       <w:r>
-        <w:t>{&gt;"layouts/master" /}</w:t>
+        <w:t>{&gt;"</w:t>
+      </w:r>
+      <w:proofErr w:type="gramStart"/>
+      <w:r>
+        <w:t>layouts</w:t>
+      </w:r>
+      <w:proofErr w:type="gramEnd"/>
+      <w:r>
+        <w:t>/master" /}</w:t>
       </w:r>
       <w:r>
         <w:br/>
@@ -2753,21 +3799,61 @@
         <w:br/>
       </w:r>
       <w:r>
-        <w:t>{&lt;body}</w:t>
+        <w:t>{&lt;</w:t>
+      </w:r>
+      <w:proofErr w:type="gramStart"/>
+      <w:r>
+        <w:t>body</w:t>
+      </w:r>
+      <w:proofErr w:type="gramEnd"/>
+      <w:r>
+        <w:t>}</w:t>
       </w:r>
       <w:r>
         <w:br/>
       </w:r>
       <w:r>
         <w:tab/>
-        <w:t>&lt;script type="text/javascript" src="https://ajax.googleapis.com/ajax/libs/jquery/1.11.0/jquery.min.js"&gt;&lt;/script&gt;</w:t>
+        <w:t>&lt;script type="text/</w:t>
+      </w:r>
+      <w:proofErr w:type="spellStart"/>
+      <w:r>
+        <w:t>javascript</w:t>
+      </w:r>
+      <w:proofErr w:type="spellEnd"/>
+      <w:r>
+        <w:t>" src="https://ajax.googleapis.com/ajax/libs/jquery/1.11.0/jquery.min.js"&gt;&lt;/script&gt;</w:t>
       </w:r>
       <w:r>
         <w:br/>
       </w:r>
       <w:r>
         <w:tab/>
-        <w:t>&lt;script type="text/javascript" src="js/csp-detect.js"&gt;&lt;/script&gt;</w:t>
+        <w:t>&lt;script type="text/</w:t>
+      </w:r>
+      <w:proofErr w:type="spellStart"/>
+      <w:r>
+        <w:t>javascript</w:t>
+      </w:r>
+      <w:proofErr w:type="spellEnd"/>
+      <w:r>
+        <w:t xml:space="preserve">" </w:t>
+      </w:r>
+      <w:proofErr w:type="spellStart"/>
+      <w:r>
+        <w:t>src</w:t>
+      </w:r>
+      <w:proofErr w:type="spellEnd"/>
+      <w:r>
+        <w:t>="</w:t>
+      </w:r>
+      <w:proofErr w:type="spellStart"/>
+      <w:r>
+        <w:t>js</w:t>
+      </w:r>
+      <w:proofErr w:type="spellEnd"/>
+      <w:r>
+        <w:t>/csp-detect.js"&gt;&lt;/script&gt;</w:t>
       </w:r>
       <w:r>
         <w:br/>
@@ -2778,7 +3864,15 @@
     </w:p>
     <w:p>
       <w:r>
-        <w:t xml:space="preserve">Notice that this template is including an external jQuery script and another script from the originating website, </w:t>
+        <w:t xml:space="preserve">Notice that this template is including an external </w:t>
+      </w:r>
+      <w:proofErr w:type="spellStart"/>
+      <w:r>
+        <w:t>jQuery</w:t>
+      </w:r>
+      <w:proofErr w:type="spellEnd"/>
+      <w:r>
+        <w:t xml:space="preserve"> script and another script from the originating website, </w:t>
       </w:r>
       <w:hyperlink r:id="rId18" w:history="1">
         <w:r>
@@ -2807,11 +3901,33 @@
       <w:r>
         <w:t xml:space="preserve">Create a new file called </w:t>
       </w:r>
-      <w:r>
-        <w:rPr>
-          <w:rStyle w:val="InlineCode"/>
-        </w:rPr>
-        <w:t>lusca-test/public/js/csp-detect.js</w:t>
+      <w:proofErr w:type="spellStart"/>
+      <w:r>
+        <w:rPr>
+          <w:rStyle w:val="InlineCode"/>
+        </w:rPr>
+        <w:t>lusca</w:t>
+      </w:r>
+      <w:proofErr w:type="spellEnd"/>
+      <w:r>
+        <w:rPr>
+          <w:rStyle w:val="InlineCode"/>
+        </w:rPr>
+        <w:t>-test/public/</w:t>
+      </w:r>
+      <w:proofErr w:type="spellStart"/>
+      <w:r>
+        <w:rPr>
+          <w:rStyle w:val="InlineCode"/>
+        </w:rPr>
+        <w:t>js</w:t>
+      </w:r>
+      <w:proofErr w:type="spellEnd"/>
+      <w:r>
+        <w:rPr>
+          <w:rStyle w:val="InlineCode"/>
+        </w:rPr>
+        <w:t>/csp-detect.js</w:t>
       </w:r>
       <w:r>
         <w:t xml:space="preserve"> and set its contents to the following:</w:t>
@@ -2823,7 +3939,15 @@
         <w:pStyle w:val="ExampleCode"/>
       </w:pPr>
       <w:r>
-        <w:t>'use strict';</w:t>
+        <w:t>'</w:t>
+      </w:r>
+      <w:proofErr w:type="gramStart"/>
+      <w:r>
+        <w:t>use</w:t>
+      </w:r>
+      <w:proofErr w:type="gramEnd"/>
+      <w:r>
+        <w:t xml:space="preserve"> strict';</w:t>
       </w:r>
       <w:r>
         <w:br/>
@@ -2839,7 +3963,14 @@
       </w:r>
       <w:r>
         <w:tab/>
-        <w:t>var not;</w:t>
+      </w:r>
+      <w:proofErr w:type="spellStart"/>
+      <w:r>
+        <w:t>var</w:t>
+      </w:r>
+      <w:proofErr w:type="spellEnd"/>
+      <w:r>
+        <w:t xml:space="preserve"> not;</w:t>
       </w:r>
       <w:r>
         <w:br/>
@@ -2887,7 +4018,14 @@
       </w:r>
       <w:r>
         <w:tab/>
-        <w:t>document.write('&lt;h1&gt;External script ' + not +  'loaded!&lt;/h1&gt;');</w:t>
+      </w:r>
+      <w:proofErr w:type="spellStart"/>
+      <w:r>
+        <w:t>document.write</w:t>
+      </w:r>
+      <w:proofErr w:type="spellEnd"/>
+      <w:r>
+        <w:t>('&lt;h1&gt;External script ' + not +  'loaded!&lt;/h1&gt;');</w:t>
       </w:r>
       <w:r>
         <w:br/>
@@ -2904,7 +4042,15 @@
     </w:p>
     <w:p>
       <w:r>
-        <w:t>As you can see, this script will detect whether or not the jQuery script was loaded</w:t>
+        <w:t xml:space="preserve">As you can see, this script will detect whether or not the </w:t>
+      </w:r>
+      <w:proofErr w:type="spellStart"/>
+      <w:r>
+        <w:t>jQuery</w:t>
+      </w:r>
+      <w:proofErr w:type="spellEnd"/>
+      <w:r>
+        <w:t xml:space="preserve"> script was loaded</w:t>
       </w:r>
       <w:r>
         <w:t xml:space="preserve"> and render a message saying so.</w:t>
@@ -2922,21 +4068,25 @@
       <w:r>
         <w:t xml:space="preserve">If the </w:t>
       </w:r>
+      <w:proofErr w:type="spellStart"/>
       <w:r>
         <w:rPr>
           <w:rStyle w:val="InlineCode"/>
         </w:rPr>
         <w:t>appsec</w:t>
       </w:r>
+      <w:proofErr w:type="spellEnd"/>
       <w:r>
         <w:t xml:space="preserve"> property's </w:t>
       </w:r>
+      <w:proofErr w:type="spellStart"/>
       <w:r>
         <w:rPr>
           <w:rStyle w:val="InlineCode"/>
         </w:rPr>
         <w:t>csp</w:t>
       </w:r>
+      <w:proofErr w:type="spellEnd"/>
       <w:r>
         <w:t xml:space="preserve"> property evaluates to </w:t>
       </w:r>
@@ -2958,11 +4108,19 @@
       <w:r>
         <w:t>Restart the web application (</w:t>
       </w:r>
-      <w:r>
-        <w:rPr>
-          <w:rStyle w:val="InlineCode"/>
-        </w:rPr>
-        <w:t>npm start</w:t>
+      <w:proofErr w:type="spellStart"/>
+      <w:r>
+        <w:rPr>
+          <w:rStyle w:val="InlineCode"/>
+        </w:rPr>
+        <w:t>npm</w:t>
+      </w:r>
+      <w:proofErr w:type="spellEnd"/>
+      <w:r>
+        <w:rPr>
+          <w:rStyle w:val="InlineCode"/>
+        </w:rPr>
+        <w:t xml:space="preserve"> start</w:t>
       </w:r>
       <w:r>
         <w:t xml:space="preserve">) and open the URL </w:t>
@@ -2971,10 +4129,32 @@
         <w:rPr>
           <w:rStyle w:val="InlineCode"/>
         </w:rPr>
-        <w:t>http://localhost:8000/csp</w:t>
-      </w:r>
-      <w:r>
-        <w:t xml:space="preserve">, which will render the view that includes jQuery and our own </w:t>
+        <w:t>http://localhost</w:t>
+      </w:r>
+      <w:proofErr w:type="gramStart"/>
+      <w:r>
+        <w:rPr>
+          <w:rStyle w:val="InlineCode"/>
+        </w:rPr>
+        <w:t>:8000</w:t>
+      </w:r>
+      <w:proofErr w:type="gramEnd"/>
+      <w:r>
+        <w:rPr>
+          <w:rStyle w:val="InlineCode"/>
+        </w:rPr>
+        <w:t>/csp</w:t>
+      </w:r>
+      <w:r>
+        <w:t xml:space="preserve">, which will render the view that includes </w:t>
+      </w:r>
+      <w:proofErr w:type="spellStart"/>
+      <w:r>
+        <w:t>jQuery</w:t>
+      </w:r>
+      <w:proofErr w:type="spellEnd"/>
+      <w:r>
+        <w:t xml:space="preserve"> and our own </w:t>
       </w:r>
       <w:r>
         <w:rPr>
@@ -3054,7 +4234,15 @@
     <w:p/>
     <w:p>
       <w:r>
-        <w:t xml:space="preserve">As you can see, the browser successfully loaded the external jQuery script as well as our own </w:t>
+        <w:t xml:space="preserve">As you can see, the browser successfully loaded the external </w:t>
+      </w:r>
+      <w:proofErr w:type="spellStart"/>
+      <w:r>
+        <w:t>jQuery</w:t>
+      </w:r>
+      <w:proofErr w:type="spellEnd"/>
+      <w:r>
+        <w:t xml:space="preserve"> script as well as our own </w:t>
       </w:r>
       <w:r>
         <w:rPr>
@@ -3087,21 +4275,25 @@
       <w:r>
         <w:t xml:space="preserve">Update the </w:t>
       </w:r>
+      <w:proofErr w:type="spellStart"/>
       <w:r>
         <w:rPr>
           <w:rStyle w:val="InlineCode"/>
         </w:rPr>
         <w:t>csp</w:t>
       </w:r>
+      <w:proofErr w:type="spellEnd"/>
       <w:r>
         <w:t xml:space="preserve"> entry of the </w:t>
       </w:r>
+      <w:proofErr w:type="spellStart"/>
       <w:r>
         <w:rPr>
           <w:rStyle w:val="InlineCode"/>
         </w:rPr>
         <w:t>appsec</w:t>
       </w:r>
+      <w:proofErr w:type="spellEnd"/>
       <w:r>
         <w:t xml:space="preserve"> property to contain the following content:</w:t>
       </w:r>
@@ -3110,8 +4302,21 @@
       <w:pPr>
         <w:pStyle w:val="ExampleCode"/>
       </w:pPr>
-      <w:r>
-        <w:t>{ "policy": { "default-src": "'self'" } }</w:t>
+      <w:proofErr w:type="gramStart"/>
+      <w:r>
+        <w:t>{ "</w:t>
+      </w:r>
+      <w:proofErr w:type="gramEnd"/>
+      <w:r>
+        <w:t>policy": { "default-</w:t>
+      </w:r>
+      <w:proofErr w:type="spellStart"/>
+      <w:r>
+        <w:t>src</w:t>
+      </w:r>
+      <w:proofErr w:type="spellEnd"/>
+      <w:r>
+        <w:t>": "'self'" } }</w:t>
       </w:r>
     </w:p>
     <w:p>
@@ -3119,7 +4324,15 @@
         <w:pStyle w:val="StepPara"/>
       </w:pPr>
       <w:r>
-        <w:t xml:space="preserve">This causes the Lusca middleware to include the following HTTP header in </w:t>
+        <w:t xml:space="preserve">This causes the </w:t>
+      </w:r>
+      <w:proofErr w:type="spellStart"/>
+      <w:r>
+        <w:t>Lusca</w:t>
+      </w:r>
+      <w:proofErr w:type="spellEnd"/>
+      <w:r>
+        <w:t xml:space="preserve"> middleware to include the following HTTP header in </w:t>
       </w:r>
       <w:r>
         <w:t xml:space="preserve">all </w:t>
@@ -3139,7 +4352,15 @@
         <w:pStyle w:val="ExampleCode"/>
       </w:pPr>
       <w:r>
-        <w:t>Content-Security-Policy: default-src 'self';</w:t>
+        <w:t>Content-Security-Policy: default-</w:t>
+      </w:r>
+      <w:proofErr w:type="spellStart"/>
+      <w:r>
+        <w:t>src</w:t>
+      </w:r>
+      <w:proofErr w:type="spellEnd"/>
+      <w:r>
+        <w:t xml:space="preserve"> 'self';</w:t>
       </w:r>
     </w:p>
     <w:p>
@@ -3172,7 +4393,21 @@
         <w:rPr>
           <w:rStyle w:val="InlineCode"/>
         </w:rPr>
-        <w:t>http://localhost:8000/csp</w:t>
+        <w:t>http://localhost</w:t>
+      </w:r>
+      <w:proofErr w:type="gramStart"/>
+      <w:r>
+        <w:rPr>
+          <w:rStyle w:val="InlineCode"/>
+        </w:rPr>
+        <w:t>:8000</w:t>
+      </w:r>
+      <w:proofErr w:type="gramEnd"/>
+      <w:r>
+        <w:rPr>
+          <w:rStyle w:val="InlineCode"/>
+        </w:rPr>
+        <w:t>/csp</w:t>
       </w:r>
       <w:r>
         <w:t xml:space="preserve"> in the browser.  You should see something similar to the following:</w:t>
@@ -3250,7 +4485,15 @@
         <w:t>Content-Security-Policy</w:t>
       </w:r>
       <w:r>
-        <w:t xml:space="preserve"> header caused the browser to skip loading jQuery from the external site!</w:t>
+        <w:t xml:space="preserve"> header caused the browser to skip loading </w:t>
+      </w:r>
+      <w:proofErr w:type="spellStart"/>
+      <w:r>
+        <w:t>jQuery</w:t>
+      </w:r>
+      <w:proofErr w:type="spellEnd"/>
+      <w:r>
+        <w:t xml:space="preserve"> from the external site!</w:t>
       </w:r>
     </w:p>
     <w:p/>
@@ -3340,7 +4583,7 @@
         <w:noProof/>
         <w:sz w:val="22"/>
       </w:rPr>
-      <w:t>1</w:t>
+      <w:t>5</w:t>
     </w:r>
     <w:r>
       <w:rPr>
@@ -3377,7 +4620,7 @@
         <w:noProof/>
         <w:sz w:val="22"/>
       </w:rPr>
-      <w:t>1</w:t>
+      <w:t>10</w:t>
     </w:r>
     <w:r>
       <w:rPr>
@@ -3433,12 +4676,14 @@
         <w:sz w:val="28"/>
       </w:rPr>
     </w:pPr>
+    <w:proofErr w:type="spellStart"/>
     <w:r>
       <w:rPr>
         <w:sz w:val="28"/>
       </w:rPr>
       <w:t>Lusca</w:t>
     </w:r>
+    <w:proofErr w:type="spellEnd"/>
   </w:p>
 </w:hdr>
 </file>
@@ -6704,7 +7949,7 @@
 </file>
 
 <file path=customXml/itemProps1.xml><?xml version="1.0" encoding="utf-8"?>
-<ds:datastoreItem xmlns:ds="http://schemas.openxmlformats.org/officeDocument/2006/customXml" ds:itemID="{A29D56A8-AC68-DA44-BD9F-BDADA182D32D}">
+<ds:datastoreItem xmlns:ds="http://schemas.openxmlformats.org/officeDocument/2006/customXml" ds:itemID="{3C8DB132-F993-3E4E-B884-0E182F6F1FB2}">
   <ds:schemaRefs>
     <ds:schemaRef ds:uri="http://schemas.openxmlformats.org/officeDocument/2006/bibliography"/>
   </ds:schemaRefs>

</xml_diff>

<commit_message>
Changed the lab to use routes instead of programming the page in the code
</commit_message>
<xml_diff>
--- a/node/lesson-85-lusca/instructions/lusca.docx
+++ b/node/lesson-85-lusca/instructions/lusca.docx
@@ -1,19 +1,14 @@
 
 <file path=word/document.xml><?xml version="1.0" encoding="utf-8"?>
-<w:document xmlns:wpc="http://schemas.microsoft.com/office/word/2010/wordprocessingCanvas" xmlns:mo="http://schemas.microsoft.com/office/mac/office/2008/main" xmlns:mc="http://schemas.openxmlformats.org/markup-compatibility/2006" xmlns:mv="urn:schemas-microsoft-com:mac:vml" xmlns:o="urn:schemas-microsoft-com:office:office" xmlns:r="http://schemas.openxmlformats.org/officeDocument/2006/relationships" xmlns:m="http://schemas.openxmlformats.org/officeDocument/2006/math" xmlns:v="urn:schemas-microsoft-com:vml" xmlns:wp14="http://schemas.microsoft.com/office/word/2010/wordprocessingDrawing" xmlns:wp="http://schemas.openxmlformats.org/drawingml/2006/wordprocessingDrawing" xmlns:w10="urn:schemas-microsoft-com:office:word" xmlns:w="http://schemas.openxmlformats.org/wordprocessingml/2006/main" xmlns:w14="http://schemas.microsoft.com/office/word/2010/wordml" xmlns:wpg="http://schemas.microsoft.com/office/word/2010/wordprocessingGroup" xmlns:wpi="http://schemas.microsoft.com/office/word/2010/wordprocessingInk" xmlns:wne="http://schemas.microsoft.com/office/word/2006/wordml" xmlns:wps="http://schemas.microsoft.com/office/word/2010/wordprocessingShape" mc:Ignorable="w14 wp14">
+<w:document xmlns:wpc="http://schemas.microsoft.com/office/word/2010/wordprocessingCanvas" xmlns:mo="http://schemas.microsoft.com/office/mac/office/2008/main" xmlns:mc="http://schemas.openxmlformats.org/markup-compatibility/2006" xmlns:mv="urn:schemas-microsoft-com:mac:vml" xmlns:o="urn:schemas-microsoft-com:office:office" xmlns:r="http://schemas.openxmlformats.org/officeDocument/2006/relationships" xmlns:m="http://schemas.openxmlformats.org/officeDocument/2006/math" xmlns:v="urn:schemas-microsoft-com:vml" xmlns:wp14="http://schemas.microsoft.com/office/word/2010/wordprocessingDrawing" xmlns:wp="http://schemas.openxmlformats.org/drawingml/2006/wordprocessingDrawing" xmlns:w10="urn:schemas-microsoft-com:office:word" xmlns:w="http://schemas.openxmlformats.org/wordprocessingml/2006/main" xmlns:w14="http://schemas.microsoft.com/office/word/2010/wordml" xmlns:w15="http://schemas.microsoft.com/office/word/2012/wordml" xmlns:wpg="http://schemas.microsoft.com/office/word/2010/wordprocessingGroup" xmlns:wpi="http://schemas.microsoft.com/office/word/2010/wordprocessingInk" xmlns:wne="http://schemas.microsoft.com/office/word/2006/wordml" xmlns:wps="http://schemas.microsoft.com/office/word/2010/wordprocessingShape" mc:Ignorable="w14 w15 wp14">
   <w:body>
     <w:p>
       <w:pPr>
         <w:pStyle w:val="Title"/>
       </w:pPr>
       <w:r>
-        <w:t xml:space="preserve">Security in Kraken with </w:t>
-      </w:r>
-      <w:proofErr w:type="spellStart"/>
-      <w:r>
-        <w:t>Lusca</w:t>
-      </w:r>
-      <w:proofErr w:type="spellEnd"/>
+        <w:t>Security in Kraken with Lusca</w:t>
+      </w:r>
     </w:p>
     <w:p>
       <w:r>
@@ -26,13 +21,8 @@
         <w:t xml:space="preserve"> will familiarize yourself with </w:t>
       </w:r>
       <w:r>
-        <w:t xml:space="preserve">the security features in Kraken, offered by </w:t>
-      </w:r>
-      <w:proofErr w:type="spellStart"/>
-      <w:r>
-        <w:t>Lusca</w:t>
-      </w:r>
-      <w:proofErr w:type="spellEnd"/>
+        <w:t>the security features in Kraken, offered by Lusca</w:t>
+      </w:r>
       <w:r>
         <w:t>.</w:t>
       </w:r>
@@ -61,13 +51,8 @@
           <w:numId w:val="18"/>
         </w:numPr>
       </w:pPr>
-      <w:proofErr w:type="gramStart"/>
-      <w:r>
-        <w:t>cross</w:t>
-      </w:r>
-      <w:proofErr w:type="gramEnd"/>
-      <w:r>
-        <w:t>-site request forgeries (CSRF/XSRF)</w:t>
+      <w:r>
+        <w:t>cross-site request forgeries (CSRF/XSRF)</w:t>
       </w:r>
       <w:r>
         <w:t>,</w:t>
@@ -81,13 +66,8 @@
           <w:numId w:val="18"/>
         </w:numPr>
       </w:pPr>
-      <w:proofErr w:type="gramStart"/>
-      <w:r>
-        <w:t>cross</w:t>
-      </w:r>
-      <w:proofErr w:type="gramEnd"/>
-      <w:r>
-        <w:t>-site scripting attacks (XSS),</w:t>
+      <w:r>
+        <w:t>cross-site scripting attacks (XSS),</w:t>
       </w:r>
     </w:p>
     <w:p>
@@ -98,13 +78,8 @@
           <w:numId w:val="18"/>
         </w:numPr>
       </w:pPr>
-      <w:proofErr w:type="gramStart"/>
-      <w:r>
-        <w:t>a</w:t>
-      </w:r>
-      <w:proofErr w:type="gramEnd"/>
-      <w:r>
-        <w:t xml:space="preserve"> browser from downloading unauthorized content via content security policies (CSP).</w:t>
+      <w:r>
+        <w:t>a browser from downloading unauthorized content via content security policies (CSP).</w:t>
       </w:r>
     </w:p>
     <w:p>
@@ -122,14 +97,12 @@
       <w:r>
         <w:t xml:space="preserve">The first thing we have to do is to use Node Package Manager, </w:t>
       </w:r>
-      <w:proofErr w:type="spellStart"/>
       <w:r>
         <w:rPr>
           <w:rStyle w:val="InlineCode"/>
         </w:rPr>
         <w:t>npm</w:t>
       </w:r>
-      <w:proofErr w:type="spellEnd"/>
       <w:r>
         <w:t>, to install</w:t>
       </w:r>
@@ -145,19 +118,11 @@
       <w:r>
         <w:t xml:space="preserve">.  Do this by opening a command prompt in the lesson directory and issuing the command </w:t>
       </w:r>
-      <w:proofErr w:type="spellStart"/>
-      <w:r>
-        <w:rPr>
-          <w:rStyle w:val="InlineCode"/>
-        </w:rPr>
-        <w:t>npm</w:t>
-      </w:r>
-      <w:proofErr w:type="spellEnd"/>
-      <w:r>
-        <w:rPr>
-          <w:rStyle w:val="InlineCode"/>
-        </w:rPr>
-        <w:t xml:space="preserve"> install </w:t>
+      <w:r>
+        <w:rPr>
+          <w:rStyle w:val="InlineCode"/>
+        </w:rPr>
+        <w:t xml:space="preserve">npm install </w:t>
       </w:r>
       <w:r>
         <w:rPr>
@@ -206,15 +171,7 @@
         <w:t xml:space="preserve">web application, then </w:t>
       </w:r>
       <w:r>
-        <w:t xml:space="preserve">use </w:t>
-      </w:r>
-      <w:proofErr w:type="spellStart"/>
-      <w:r>
-        <w:t>Lusca</w:t>
-      </w:r>
-      <w:proofErr w:type="spellEnd"/>
-      <w:r>
-        <w:t xml:space="preserve"> to </w:t>
+        <w:t xml:space="preserve">use Lusca to </w:t>
       </w:r>
       <w:r>
         <w:t xml:space="preserve">add our </w:t>
@@ -239,63 +196,31 @@
         <w:pStyle w:val="Step"/>
       </w:pPr>
       <w:r>
-        <w:t xml:space="preserve">Open a terminal in the lab directory, </w:t>
-      </w:r>
-      <w:proofErr w:type="gramStart"/>
-      <w:r>
-        <w:t>then</w:t>
-      </w:r>
-      <w:proofErr w:type="gramEnd"/>
-      <w:r>
-        <w:t xml:space="preserve"> issue the command </w:t>
-      </w:r>
-      <w:proofErr w:type="spellStart"/>
-      <w:r>
-        <w:rPr>
-          <w:rStyle w:val="InlineCode"/>
-        </w:rPr>
-        <w:t>yo</w:t>
-      </w:r>
-      <w:proofErr w:type="spellEnd"/>
-      <w:r>
-        <w:rPr>
-          <w:rStyle w:val="InlineCode"/>
-        </w:rPr>
-        <w:t xml:space="preserve"> kraken</w:t>
+        <w:t xml:space="preserve">Open a terminal in the lab directory, then issue the command </w:t>
+      </w:r>
+      <w:r>
+        <w:rPr>
+          <w:rStyle w:val="InlineCode"/>
+        </w:rPr>
+        <w:t>yo kraken</w:t>
       </w:r>
       <w:r>
         <w:t xml:space="preserve">.  Enter </w:t>
       </w:r>
-      <w:proofErr w:type="spellStart"/>
-      <w:r>
-        <w:rPr>
-          <w:rStyle w:val="InlineCode"/>
-        </w:rPr>
-        <w:t>lusca</w:t>
-      </w:r>
-      <w:proofErr w:type="spellEnd"/>
-      <w:r>
-        <w:rPr>
-          <w:rStyle w:val="InlineCode"/>
-        </w:rPr>
-        <w:t>-test</w:t>
+      <w:r>
+        <w:rPr>
+          <w:rStyle w:val="InlineCode"/>
+        </w:rPr>
+        <w:t>lusca-test</w:t>
       </w:r>
       <w:r>
         <w:t xml:space="preserve"> for the app name, </w:t>
       </w:r>
-      <w:proofErr w:type="spellStart"/>
-      <w:r>
-        <w:rPr>
-          <w:rStyle w:val="InlineCode"/>
-        </w:rPr>
-        <w:t>Lusca</w:t>
-      </w:r>
-      <w:proofErr w:type="spellEnd"/>
-      <w:r>
-        <w:rPr>
-          <w:rStyle w:val="InlineCode"/>
-        </w:rPr>
-        <w:t xml:space="preserve"> Test Application</w:t>
+      <w:r>
+        <w:rPr>
+          <w:rStyle w:val="InlineCode"/>
+        </w:rPr>
+        <w:t>Lusca Test Application</w:t>
       </w:r>
       <w:r>
         <w:t xml:space="preserve"> for the description, and whatever you want for the author.  Take the defaults for the remaining prompts.</w:t>
@@ -308,19 +233,11 @@
       <w:r>
         <w:t xml:space="preserve">This will scaffold a web application that uses Express and Kraken in the directory </w:t>
       </w:r>
-      <w:proofErr w:type="spellStart"/>
-      <w:r>
-        <w:rPr>
-          <w:rStyle w:val="InlineCode"/>
-        </w:rPr>
-        <w:t>lusca</w:t>
-      </w:r>
-      <w:proofErr w:type="spellEnd"/>
-      <w:r>
-        <w:rPr>
-          <w:rStyle w:val="InlineCode"/>
-        </w:rPr>
-        <w:t>-test</w:t>
+      <w:r>
+        <w:rPr>
+          <w:rStyle w:val="InlineCode"/>
+        </w:rPr>
+        <w:t>lusca-test</w:t>
       </w:r>
       <w:r>
         <w:t>.</w:t>
@@ -341,36 +258,20 @@
       <w:r>
         <w:t xml:space="preserve">Change into the </w:t>
       </w:r>
-      <w:proofErr w:type="spellStart"/>
-      <w:r>
-        <w:rPr>
-          <w:rStyle w:val="InlineCode"/>
-        </w:rPr>
-        <w:t>lusca</w:t>
-      </w:r>
-      <w:proofErr w:type="spellEnd"/>
-      <w:r>
-        <w:rPr>
-          <w:rStyle w:val="InlineCode"/>
-        </w:rPr>
-        <w:t>-test</w:t>
+      <w:r>
+        <w:rPr>
+          <w:rStyle w:val="InlineCode"/>
+        </w:rPr>
+        <w:t>lusca-test</w:t>
       </w:r>
       <w:r>
         <w:t xml:space="preserve"> directory and issue the command </w:t>
       </w:r>
-      <w:proofErr w:type="spellStart"/>
-      <w:r>
-        <w:rPr>
-          <w:rStyle w:val="InlineCode"/>
-        </w:rPr>
-        <w:t>npm</w:t>
-      </w:r>
-      <w:proofErr w:type="spellEnd"/>
-      <w:r>
-        <w:rPr>
-          <w:rStyle w:val="InlineCode"/>
-        </w:rPr>
-        <w:t xml:space="preserve"> start</w:t>
+      <w:r>
+        <w:rPr>
+          <w:rStyle w:val="InlineCode"/>
+        </w:rPr>
+        <w:t>npm start</w:t>
       </w:r>
       <w:r>
         <w:t>; this will start the server process.</w:t>
@@ -387,16 +288,8 @@
         <w:rPr>
           <w:rStyle w:val="InlineCode"/>
         </w:rPr>
-        <w:t>http://localhost</w:t>
-      </w:r>
-      <w:proofErr w:type="gramStart"/>
-      <w:r>
-        <w:rPr>
-          <w:rStyle w:val="InlineCode"/>
-        </w:rPr>
-        <w:t>:8000</w:t>
-      </w:r>
-      <w:proofErr w:type="gramEnd"/>
+        <w:t>http://localhost:8000</w:t>
+      </w:r>
       <w:r>
         <w:t xml:space="preserve"> in a web browser.  You should see something similar to the following:</w:t>
       </w:r>
@@ -428,7 +321,7 @@
                     </pic:cNvPicPr>
                   </pic:nvPicPr>
                   <pic:blipFill>
-                    <a:blip r:embed="rId9">
+                    <a:blip r:embed="rId8">
                       <a:extLst>
                         <a:ext uri="{28A0092B-C50C-407E-A947-70E740481C1C}">
                           <a14:useLocalDpi xmlns:a14="http://schemas.microsoft.com/office/drawing/2010/main" val="0"/>
@@ -490,35 +383,18 @@
       <w:r>
         <w:t xml:space="preserve">Open </w:t>
       </w:r>
-      <w:proofErr w:type="spellStart"/>
-      <w:r>
-        <w:rPr>
-          <w:rStyle w:val="InlineCode"/>
-        </w:rPr>
-        <w:t>lusca</w:t>
-      </w:r>
-      <w:proofErr w:type="spellEnd"/>
-      <w:r>
-        <w:rPr>
-          <w:rStyle w:val="InlineCode"/>
-        </w:rPr>
-        <w:t>-test/</w:t>
-      </w:r>
-      <w:proofErr w:type="spellStart"/>
-      <w:r>
-        <w:rPr>
-          <w:rStyle w:val="InlineCode"/>
-        </w:rPr>
-        <w:t>config</w:t>
-      </w:r>
-      <w:proofErr w:type="spellEnd"/>
-      <w:r>
-        <w:rPr>
-          <w:rStyle w:val="InlineCode"/>
-        </w:rPr>
-        <w:t>/</w:t>
-      </w:r>
-      <w:proofErr w:type="spellStart"/>
+      <w:r>
+        <w:rPr>
+          <w:rStyle w:val="InlineCode"/>
+        </w:rPr>
+        <w:t>lusca-test/</w:t>
+      </w:r>
+      <w:r>
+        <w:rPr>
+          <w:rStyle w:val="InlineCode"/>
+        </w:rPr>
+        <w:t>config/</w:t>
+      </w:r>
       <w:r>
         <w:rPr>
           <w:rFonts w:ascii="Monaco" w:hAnsi="Monaco"/>
@@ -535,7 +411,6 @@
         </w:rPr>
         <w:t>.json</w:t>
       </w:r>
-      <w:proofErr w:type="spellEnd"/>
       <w:r>
         <w:t xml:space="preserve"> </w:t>
       </w:r>
@@ -573,17 +448,7 @@
         <w:ind w:left="720"/>
       </w:pPr>
       <w:r>
-        <w:t>"</w:t>
-      </w:r>
-      <w:proofErr w:type="spellStart"/>
-      <w:proofErr w:type="gramStart"/>
-      <w:r>
-        <w:t>appsec</w:t>
-      </w:r>
-      <w:proofErr w:type="spellEnd"/>
-      <w:proofErr w:type="gramEnd"/>
-      <w:r>
-        <w:t>": {</w:t>
+        <w:t>"appsec": {</w:t>
       </w:r>
       <w:r>
         <w:br/>
@@ -619,15 +484,7 @@
         <w:t xml:space="preserve">    </w:t>
       </w:r>
       <w:r>
-        <w:t xml:space="preserve">    "name": "</w:t>
-      </w:r>
-      <w:proofErr w:type="spellStart"/>
-      <w:r>
-        <w:t>lusca</w:t>
-      </w:r>
-      <w:proofErr w:type="spellEnd"/>
-      <w:r>
-        <w:t>",</w:t>
+        <w:t xml:space="preserve">    "name": "lusca",</w:t>
       </w:r>
       <w:r>
         <w:br/>
@@ -657,30 +514,14 @@
         <w:t xml:space="preserve">        </w:t>
       </w:r>
       <w:r>
-        <w:t>"</w:t>
-      </w:r>
-      <w:proofErr w:type="spellStart"/>
-      <w:r>
-        <w:t>csrf</w:t>
-      </w:r>
-      <w:proofErr w:type="spellEnd"/>
-      <w:r>
-        <w:t>": true,</w:t>
+        <w:t>"csrf": true,</w:t>
       </w:r>
       <w:r>
         <w:br/>
         <w:t xml:space="preserve">                </w:t>
       </w:r>
       <w:r>
-        <w:t>"</w:t>
-      </w:r>
-      <w:proofErr w:type="spellStart"/>
-      <w:r>
-        <w:t>csp</w:t>
-      </w:r>
-      <w:proofErr w:type="spellEnd"/>
-      <w:r>
-        <w:t>": false</w:t>
+        <w:t>"csp": false</w:t>
       </w:r>
       <w:r>
         <w:br/>
@@ -726,23 +567,7 @@
           <w:rFonts w:ascii="Gill Sans" w:hAnsi="Gill Sans" w:cs="Gill Sans"/>
           <w:sz w:val="24"/>
         </w:rPr>
-        <w:t xml:space="preserve">Please note that </w:t>
-      </w:r>
-      <w:proofErr w:type="spellStart"/>
-      <w:r>
-        <w:rPr>
-          <w:rFonts w:ascii="Gill Sans" w:hAnsi="Gill Sans" w:cs="Gill Sans"/>
-          <w:sz w:val="24"/>
-        </w:rPr>
-        <w:t>Lusca</w:t>
-      </w:r>
-      <w:proofErr w:type="spellEnd"/>
-      <w:r>
-        <w:rPr>
-          <w:rFonts w:ascii="Gill Sans" w:hAnsi="Gill Sans" w:cs="Gill Sans"/>
-          <w:sz w:val="24"/>
-        </w:rPr>
-        <w:t xml:space="preserve"> is already enabled, by default, thru Kraken.  We do the above exercise to demonstrate that you can override middleware configurations.</w:t>
+        <w:t>Please note that Lusca is already enabled, by default, thru Kraken.  We do the above exercise to demonstrate that you can override middleware configurations.</w:t>
       </w:r>
     </w:p>
     <w:p>
@@ -774,100 +599,38 @@
       <w:r>
         <w:t xml:space="preserve">) and issue the command </w:t>
       </w:r>
-      <w:proofErr w:type="spellStart"/>
-      <w:r>
-        <w:rPr>
-          <w:rStyle w:val="InlineCode"/>
-        </w:rPr>
-        <w:t>yo</w:t>
-      </w:r>
-      <w:proofErr w:type="spellEnd"/>
-      <w:r>
-        <w:rPr>
-          <w:rStyle w:val="InlineCode"/>
-        </w:rPr>
-        <w:t xml:space="preserve"> </w:t>
-      </w:r>
-      <w:proofErr w:type="spellStart"/>
-      <w:r>
-        <w:rPr>
-          <w:rStyle w:val="InlineCode"/>
-        </w:rPr>
-        <w:t>kraken</w:t>
-      </w:r>
-      <w:proofErr w:type="gramStart"/>
-      <w:r>
-        <w:rPr>
-          <w:rStyle w:val="InlineCode"/>
-        </w:rPr>
-        <w:t>:controller</w:t>
-      </w:r>
-      <w:proofErr w:type="spellEnd"/>
-      <w:proofErr w:type="gramEnd"/>
-      <w:r>
-        <w:rPr>
-          <w:rStyle w:val="InlineCode"/>
-        </w:rPr>
-        <w:t xml:space="preserve"> </w:t>
-      </w:r>
-      <w:proofErr w:type="spellStart"/>
-      <w:r>
-        <w:rPr>
-          <w:rStyle w:val="InlineCode"/>
-        </w:rPr>
-        <w:t>csrf</w:t>
-      </w:r>
-      <w:proofErr w:type="spellEnd"/>
+      <w:r>
+        <w:rPr>
+          <w:rStyle w:val="InlineCode"/>
+        </w:rPr>
+        <w:t>yo kraken:controller csrf</w:t>
+      </w:r>
       <w:r>
         <w:t xml:space="preserve">. </w:t>
       </w:r>
       <w:r>
         <w:t xml:space="preserve">This will create a controller at </w:t>
       </w:r>
-      <w:proofErr w:type="spellStart"/>
-      <w:r>
-        <w:rPr>
-          <w:rStyle w:val="InlineCode"/>
-        </w:rPr>
-        <w:t>lusca</w:t>
-      </w:r>
-      <w:proofErr w:type="spellEnd"/>
-      <w:r>
-        <w:rPr>
-          <w:rStyle w:val="InlineCode"/>
-        </w:rPr>
-        <w:t>-test/controllers/</w:t>
-      </w:r>
-      <w:proofErr w:type="spellStart"/>
-      <w:r>
-        <w:rPr>
-          <w:rStyle w:val="InlineCode"/>
-        </w:rPr>
-        <w:t>csrf</w:t>
-      </w:r>
-      <w:proofErr w:type="spellEnd"/>
-      <w:r>
-        <w:rPr>
-          <w:rStyle w:val="InlineCode"/>
-        </w:rPr>
-        <w:t>/index.js</w:t>
+      <w:r>
+        <w:rPr>
+          <w:rStyle w:val="InlineCode"/>
+        </w:rPr>
+        <w:t>lusca-test/controllers/</w:t>
+      </w:r>
+      <w:r>
+        <w:rPr>
+          <w:rStyle w:val="InlineCode"/>
+        </w:rPr>
+        <w:t>csrf/index.js</w:t>
       </w:r>
       <w:r>
         <w:t xml:space="preserve">, a model at </w:t>
       </w:r>
-      <w:proofErr w:type="spellStart"/>
-      <w:r>
-        <w:rPr>
-          <w:rStyle w:val="InlineCode"/>
-        </w:rPr>
-        <w:t>lusca</w:t>
-      </w:r>
-      <w:proofErr w:type="spellEnd"/>
-      <w:r>
-        <w:rPr>
-          <w:rStyle w:val="InlineCode"/>
-        </w:rPr>
-        <w:t>-test/models/csrf.js</w:t>
+      <w:r>
+        <w:rPr>
+          <w:rStyle w:val="InlineCode"/>
+        </w:rPr>
+        <w:t>lusca-test/models/csrf.js</w:t>
       </w:r>
       <w:r>
         <w:t>.  If it does not create</w:t>
@@ -875,72 +638,26 @@
       <w:r>
         <w:t xml:space="preserve"> a Dust.js view template at </w:t>
       </w:r>
-      <w:proofErr w:type="spellStart"/>
-      <w:r>
-        <w:rPr>
-          <w:rStyle w:val="InlineCode"/>
-        </w:rPr>
-        <w:t>lusca</w:t>
-      </w:r>
-      <w:proofErr w:type="spellEnd"/>
-      <w:r>
-        <w:rPr>
-          <w:rStyle w:val="InlineCode"/>
-        </w:rPr>
-        <w:t>-test/public/templates/</w:t>
-      </w:r>
-      <w:proofErr w:type="spellStart"/>
-      <w:r>
-        <w:rPr>
-          <w:rStyle w:val="InlineCode"/>
-        </w:rPr>
-        <w:t>csrf</w:t>
-      </w:r>
-      <w:proofErr w:type="spellEnd"/>
-      <w:r>
-        <w:rPr>
-          <w:rStyle w:val="InlineCode"/>
-        </w:rPr>
-        <w:t>/</w:t>
-      </w:r>
-      <w:proofErr w:type="spellStart"/>
-      <w:r>
-        <w:rPr>
-          <w:rStyle w:val="InlineCode"/>
-        </w:rPr>
-        <w:t>index.dust</w:t>
-      </w:r>
-      <w:proofErr w:type="spellEnd"/>
+      <w:r>
+        <w:rPr>
+          <w:rStyle w:val="InlineCode"/>
+        </w:rPr>
+        <w:t>lusca-test/public/templates/</w:t>
+      </w:r>
+      <w:r>
+        <w:rPr>
+          <w:rStyle w:val="InlineCode"/>
+        </w:rPr>
+        <w:t>csrf/index.dust</w:t>
+      </w:r>
       <w:r>
         <w:t xml:space="preserve">, then use the command </w:t>
       </w:r>
-      <w:proofErr w:type="spellStart"/>
-      <w:r>
-        <w:rPr>
-          <w:rStyle w:val="InlineCode"/>
-        </w:rPr>
-        <w:t>yo</w:t>
-      </w:r>
-      <w:proofErr w:type="spellEnd"/>
-      <w:r>
-        <w:rPr>
-          <w:rStyle w:val="InlineCode"/>
-        </w:rPr>
-        <w:t xml:space="preserve"> </w:t>
-      </w:r>
-      <w:proofErr w:type="spellStart"/>
-      <w:r>
-        <w:rPr>
-          <w:rStyle w:val="InlineCode"/>
-        </w:rPr>
-        <w:t>kraken</w:t>
-      </w:r>
-      <w:proofErr w:type="gramStart"/>
-      <w:r>
-        <w:rPr>
-          <w:rStyle w:val="InlineCode"/>
-        </w:rPr>
-        <w:t>:</w:t>
+      <w:r>
+        <w:rPr>
+          <w:rStyle w:val="InlineCode"/>
+        </w:rPr>
+        <w:t>yo kraken:</w:t>
       </w:r>
       <w:r>
         <w:rPr>
@@ -948,22 +665,12 @@
         </w:rPr>
         <w:t>template</w:t>
       </w:r>
-      <w:proofErr w:type="spellEnd"/>
-      <w:proofErr w:type="gramEnd"/>
-      <w:r>
-        <w:rPr>
-          <w:rStyle w:val="InlineCode"/>
-        </w:rPr>
-        <w:t xml:space="preserve"> </w:t>
-      </w:r>
-      <w:proofErr w:type="spellStart"/>
-      <w:r>
-        <w:rPr>
-          <w:rStyle w:val="InlineCode"/>
-        </w:rPr>
-        <w:t>csrf</w:t>
-      </w:r>
-      <w:proofErr w:type="spellEnd"/>
+      <w:r>
+        <w:rPr>
+          <w:rStyle w:val="InlineCode"/>
+        </w:rPr>
+        <w:t xml:space="preserve"> csrf</w:t>
+      </w:r>
       <w:r>
         <w:t xml:space="preserve"> to create it.</w:t>
       </w:r>
@@ -983,21 +690,12 @@
       <w:r>
         <w:t xml:space="preserve">Open the Dust template at </w:t>
       </w:r>
-      <w:proofErr w:type="spellStart"/>
-      <w:r>
-        <w:rPr>
-          <w:rStyle w:val="InlineCode"/>
-        </w:rPr>
-        <w:t>lusca</w:t>
-      </w:r>
-      <w:proofErr w:type="spellEnd"/>
-      <w:r>
-        <w:rPr>
-          <w:rStyle w:val="InlineCode"/>
-        </w:rPr>
-        <w:t>-test/public/templates/</w:t>
-      </w:r>
-      <w:proofErr w:type="spellStart"/>
+      <w:r>
+        <w:rPr>
+          <w:rStyle w:val="InlineCode"/>
+        </w:rPr>
+        <w:t>lusca-test/public/templates/</w:t>
+      </w:r>
       <w:r>
         <w:rPr>
           <w:rFonts w:ascii="Monaco" w:hAnsi="Monaco"/>
@@ -1014,7 +712,6 @@
         </w:rPr>
         <w:t>.dust</w:t>
       </w:r>
-      <w:proofErr w:type="spellEnd"/>
       <w:r>
         <w:t xml:space="preserve"> </w:t>
       </w:r>
@@ -1027,32 +724,16 @@
         <w:pStyle w:val="ExampleCode"/>
       </w:pPr>
       <w:r>
-        <w:t>{&gt;"</w:t>
-      </w:r>
-      <w:proofErr w:type="gramStart"/>
-      <w:r>
-        <w:t>layouts</w:t>
-      </w:r>
-      <w:proofErr w:type="gramEnd"/>
-      <w:r>
-        <w:t>/master" /}</w:t>
-      </w:r>
-      <w:r>
-        <w:br/>
-      </w:r>
-      <w:r>
-        <w:br/>
-      </w:r>
-      <w:r>
-        <w:t>{&lt;</w:t>
-      </w:r>
-      <w:proofErr w:type="gramStart"/>
-      <w:r>
-        <w:t>body</w:t>
-      </w:r>
-      <w:proofErr w:type="gramEnd"/>
-      <w:r>
-        <w:t>}</w:t>
+        <w:t>{&gt;"layouts/master" /}</w:t>
+      </w:r>
+      <w:r>
+        <w:br/>
+      </w:r>
+      <w:r>
+        <w:br/>
+      </w:r>
+      <w:r>
+        <w:t>{&lt;body}</w:t>
       </w:r>
       <w:r>
         <w:br/>
@@ -1092,38 +773,14 @@
         <w:t xml:space="preserve">      </w:t>
       </w:r>
       <w:r>
-        <w:t>&lt;</w:t>
-      </w:r>
-      <w:proofErr w:type="spellStart"/>
-      <w:r>
-        <w:t>br</w:t>
-      </w:r>
-      <w:proofErr w:type="spellEnd"/>
-      <w:r>
-        <w:t>/&gt;</w:t>
+        <w:t>&lt;br/&gt;</w:t>
       </w:r>
       <w:r>
         <w:br/>
         <w:t xml:space="preserve">      </w:t>
       </w:r>
       <w:r>
-        <w:t>CSRF Token: &lt;input type="text" name="_</w:t>
-      </w:r>
-      <w:proofErr w:type="spellStart"/>
-      <w:r>
-        <w:t>csrf</w:t>
-      </w:r>
-      <w:proofErr w:type="spellEnd"/>
-      <w:r>
-        <w:t>" value="{_</w:t>
-      </w:r>
-      <w:proofErr w:type="spellStart"/>
-      <w:r>
-        <w:t>csrf</w:t>
-      </w:r>
-      <w:proofErr w:type="spellEnd"/>
-      <w:r>
-        <w:t>}"</w:t>
+        <w:t>CSRF Token: &lt;input type="text" name="_csrf" value="{_csrf}"</w:t>
       </w:r>
       <w:r>
         <w:br/>
@@ -1139,15 +796,7 @@
         <w:t xml:space="preserve">      </w:t>
       </w:r>
       <w:r>
-        <w:t>&lt;</w:t>
-      </w:r>
-      <w:proofErr w:type="spellStart"/>
-      <w:r>
-        <w:t>br</w:t>
-      </w:r>
-      <w:proofErr w:type="spellEnd"/>
-      <w:r>
-        <w:t>/&gt;</w:t>
+        <w:t>&lt;br/&gt;</w:t>
       </w:r>
       <w:r>
         <w:br/>
@@ -1220,7 +869,7 @@
                     </pic:cNvPicPr>
                   </pic:nvPicPr>
                   <pic:blipFill>
-                    <a:blip r:embed="rId10">
+                    <a:blip r:embed="rId9">
                       <a:extLst>
                         <a:ext uri="{28A0092B-C50C-407E-A947-70E740481C1C}">
                           <a14:useLocalDpi xmlns:a14="http://schemas.microsoft.com/office/drawing/2010/main" val="0"/>
@@ -1306,28 +955,12 @@
       <w:r>
         <w:t xml:space="preserve">Open </w:t>
       </w:r>
-      <w:proofErr w:type="spellStart"/>
-      <w:r>
-        <w:rPr>
-          <w:rStyle w:val="InlineCode"/>
-        </w:rPr>
-        <w:t>lusca</w:t>
-      </w:r>
-      <w:proofErr w:type="spellEnd"/>
-      <w:r>
-        <w:rPr>
-          <w:rStyle w:val="InlineCode"/>
-        </w:rPr>
-        <w:t>-test/locales/US/en/</w:t>
-      </w:r>
-      <w:proofErr w:type="spellStart"/>
-      <w:r>
-        <w:rPr>
-          <w:rStyle w:val="InlineCode"/>
-        </w:rPr>
-        <w:t>csrf.properties</w:t>
-      </w:r>
-      <w:proofErr w:type="spellEnd"/>
+      <w:r>
+        <w:rPr>
+          <w:rStyle w:val="InlineCode"/>
+        </w:rPr>
+        <w:t>lusca-test/locales/US/en/csrf.properties</w:t>
+      </w:r>
       <w:r>
         <w:t xml:space="preserve"> and replace its content with the following:</w:t>
       </w:r>
@@ -1336,13 +969,8 @@
       <w:pPr>
         <w:pStyle w:val="ExampleCode"/>
       </w:pPr>
-      <w:proofErr w:type="gramStart"/>
-      <w:r>
-        <w:t>form</w:t>
-      </w:r>
-      <w:proofErr w:type="gramEnd"/>
-      <w:r>
-        <w:t>=</w:t>
+      <w:r>
+        <w:t>form=</w:t>
       </w:r>
       <w:r>
         <w:t xml:space="preserve">Enter name, then click submit. </w:t>
@@ -1353,13 +981,8 @@
       <w:r>
         <w:br/>
       </w:r>
-      <w:proofErr w:type="gramStart"/>
-      <w:r>
-        <w:t>greetings</w:t>
-      </w:r>
-      <w:proofErr w:type="gramEnd"/>
-      <w:r>
-        <w:t>=Hello, {name}.</w:t>
+      <w:r>
+        <w:t>greetings=Hello, {name}.</w:t>
       </w:r>
     </w:p>
     <w:p>
@@ -1383,36 +1006,20 @@
       <w:r>
         <w:t xml:space="preserve">Open the model file </w:t>
       </w:r>
-      <w:proofErr w:type="spellStart"/>
-      <w:r>
-        <w:rPr>
-          <w:rStyle w:val="InlineCode"/>
-        </w:rPr>
-        <w:t>lusca</w:t>
-      </w:r>
-      <w:proofErr w:type="spellEnd"/>
-      <w:r>
-        <w:rPr>
-          <w:rStyle w:val="InlineCode"/>
-        </w:rPr>
-        <w:t>-test/models/csrf.js</w:t>
+      <w:r>
+        <w:rPr>
+          <w:rStyle w:val="InlineCode"/>
+        </w:rPr>
+        <w:t>lusca-test/models/csrf.js</w:t>
       </w:r>
       <w:r>
         <w:t xml:space="preserve"> and change it to return the literal JavaScript object </w:t>
       </w:r>
-      <w:proofErr w:type="gramStart"/>
-      <w:r>
-        <w:rPr>
-          <w:rStyle w:val="InlineCode"/>
-        </w:rPr>
-        <w:t>{ name</w:t>
-      </w:r>
-      <w:proofErr w:type="gramEnd"/>
-      <w:r>
-        <w:rPr>
-          <w:rStyle w:val="InlineCode"/>
-        </w:rPr>
-        <w:t>: 'Dude' }</w:t>
+      <w:r>
+        <w:rPr>
+          <w:rStyle w:val="InlineCode"/>
+        </w:rPr>
+        <w:t>{ name: 'Dude' }</w:t>
       </w:r>
       <w:r>
         <w:t>, which will be the default model that our controller will have the view render.</w:t>
@@ -1439,19 +1046,11 @@
       <w:r>
         <w:t xml:space="preserve">Open the controller in </w:t>
       </w:r>
-      <w:proofErr w:type="spellStart"/>
-      <w:r>
-        <w:rPr>
-          <w:rStyle w:val="InlineCode"/>
-        </w:rPr>
-        <w:t>lusca</w:t>
-      </w:r>
-      <w:proofErr w:type="spellEnd"/>
-      <w:r>
-        <w:rPr>
-          <w:rStyle w:val="InlineCode"/>
-        </w:rPr>
-        <w:t>-test/controllers/</w:t>
+      <w:r>
+        <w:rPr>
+          <w:rStyle w:val="InlineCode"/>
+        </w:rPr>
+        <w:t>lusca-test/controllers/</w:t>
       </w:r>
       <w:r>
         <w:rPr>
@@ -1480,84 +1079,29 @@
       <w:pPr>
         <w:pStyle w:val="ExampleCode"/>
       </w:pPr>
-      <w:proofErr w:type="spellStart"/>
-      <w:proofErr w:type="gramStart"/>
-      <w:r>
-        <w:t>module.exports</w:t>
-      </w:r>
-      <w:proofErr w:type="spellEnd"/>
-      <w:proofErr w:type="gramEnd"/>
-      <w:r>
-        <w:t xml:space="preserve"> = function(app) {</w:t>
-      </w:r>
-      <w:r>
-        <w:br/>
-      </w:r>
-      <w:r>
-        <w:t xml:space="preserve">  </w:t>
-      </w:r>
-      <w:proofErr w:type="spellStart"/>
-      <w:r>
-        <w:t>var</w:t>
-      </w:r>
-      <w:proofErr w:type="spellEnd"/>
-      <w:r>
-        <w:t xml:space="preserve"> model = new </w:t>
-      </w:r>
-      <w:proofErr w:type="spellStart"/>
-      <w:r>
-        <w:t>CsrfModel</w:t>
-      </w:r>
-      <w:proofErr w:type="spellEnd"/>
-      <w:r>
-        <w:t>();</w:t>
-      </w:r>
-      <w:r>
-        <w:br/>
-      </w:r>
-      <w:r>
-        <w:br/>
-      </w:r>
-      <w:r>
-        <w:t xml:space="preserve">  </w:t>
-      </w:r>
-      <w:proofErr w:type="spellStart"/>
-      <w:r>
-        <w:t>app.get</w:t>
-      </w:r>
-      <w:proofErr w:type="spellEnd"/>
-      <w:r>
-        <w:t>('/', function(</w:t>
-      </w:r>
-      <w:proofErr w:type="spellStart"/>
-      <w:r>
-        <w:t>req</w:t>
-      </w:r>
-      <w:proofErr w:type="spellEnd"/>
-      <w:r>
-        <w:t>, res) {</w:t>
-      </w:r>
-      <w:r>
-        <w:br/>
-      </w:r>
-      <w:r>
-        <w:t xml:space="preserve">    </w:t>
-      </w:r>
-      <w:proofErr w:type="spellStart"/>
-      <w:r>
-        <w:t>res.render</w:t>
-      </w:r>
-      <w:proofErr w:type="spellEnd"/>
-      <w:r>
-        <w:t>('</w:t>
-      </w:r>
-      <w:proofErr w:type="spellStart"/>
-      <w:r>
-        <w:t>csrf</w:t>
-      </w:r>
-      <w:proofErr w:type="spellEnd"/>
-      <w:r>
-        <w:t>', model);</w:t>
+      <w:r>
+        <w:t>module.exports = function(app) {</w:t>
+      </w:r>
+      <w:r>
+        <w:br/>
+      </w:r>
+      <w:r>
+        <w:t xml:space="preserve">  var model = new CsrfModel();</w:t>
+      </w:r>
+      <w:r>
+        <w:br/>
+      </w:r>
+      <w:r>
+        <w:br/>
+      </w:r>
+      <w:r>
+        <w:t xml:space="preserve">  app.get('/', function(req, res) {</w:t>
+      </w:r>
+      <w:r>
+        <w:br/>
+      </w:r>
+      <w:r>
+        <w:t xml:space="preserve">    res.render('csrf', model);</w:t>
       </w:r>
       <w:r>
         <w:br/>
@@ -1572,23 +1116,7 @@
         <w:br/>
       </w:r>
       <w:r>
-        <w:t xml:space="preserve">  </w:t>
-      </w:r>
-      <w:proofErr w:type="spellStart"/>
-      <w:r>
-        <w:t>app.post</w:t>
-      </w:r>
-      <w:proofErr w:type="spellEnd"/>
-      <w:r>
-        <w:t>('/', function(</w:t>
-      </w:r>
-      <w:proofErr w:type="spellStart"/>
-      <w:r>
-        <w:t>req</w:t>
-      </w:r>
-      <w:proofErr w:type="spellEnd"/>
-      <w:r>
-        <w:t>, res) {</w:t>
+        <w:t xml:space="preserve">  app.post('/', function(req, res) {</w:t>
       </w:r>
       <w:r>
         <w:br/>
@@ -1600,23 +1128,7 @@
         <w:br/>
       </w:r>
       <w:r>
-        <w:t xml:space="preserve">    </w:t>
-      </w:r>
-      <w:proofErr w:type="spellStart"/>
-      <w:r>
-        <w:t>res.render</w:t>
-      </w:r>
-      <w:proofErr w:type="spellEnd"/>
-      <w:r>
-        <w:t>('</w:t>
-      </w:r>
-      <w:proofErr w:type="spellStart"/>
-      <w:r>
-        <w:t>csrf</w:t>
-      </w:r>
-      <w:proofErr w:type="spellEnd"/>
-      <w:r>
-        <w:t>', model);</w:t>
+        <w:t xml:space="preserve">    res.render('csrf', model);</w:t>
       </w:r>
       <w:r>
         <w:br/>
@@ -1626,6 +1138,21 @@
       </w:r>
     </w:p>
     <w:p>
+      <w:pPr>
+        <w:pStyle w:val="ExampleCode"/>
+      </w:pPr>
+      <w:r>
+        <w:t>}</w:t>
+      </w:r>
+    </w:p>
+    <w:p>
+      <w:pPr>
+        <w:pStyle w:val="ExampleCode"/>
+      </w:pPr>
+      <w:bookmarkStart w:id="0" w:name="_GoBack"/>
+      <w:bookmarkEnd w:id="0"/>
+    </w:p>
+    <w:p>
       <w:r>
         <w:t xml:space="preserve">As you can see, GETs will cause simply cause the form to be rendered will the default model, and POSTs will update the model with the name given in the </w:t>
       </w:r>
@@ -1654,23 +1181,7 @@
         <w:t>.</w:t>
       </w:r>
       <w:r>
-        <w:t xml:space="preserve">  </w:t>
-      </w:r>
-      <w:proofErr w:type="gramStart"/>
-      <w:r>
-        <w:t>So far, so good.</w:t>
-      </w:r>
-      <w:proofErr w:type="gramEnd"/>
-      <w:r>
-        <w:t xml:space="preserve">  Easy </w:t>
-      </w:r>
-      <w:proofErr w:type="spellStart"/>
-      <w:r>
-        <w:t>peasy</w:t>
-      </w:r>
-      <w:proofErr w:type="spellEnd"/>
-      <w:r>
-        <w:t>!</w:t>
+        <w:t xml:space="preserve">  So far, so good.  Easy peasy!</w:t>
       </w:r>
     </w:p>
     <w:p>
@@ -1688,19 +1199,11 @@
       <w:r>
         <w:t xml:space="preserve">Start the web application again with </w:t>
       </w:r>
-      <w:proofErr w:type="spellStart"/>
-      <w:r>
-        <w:rPr>
-          <w:rStyle w:val="InlineCode"/>
-        </w:rPr>
-        <w:t>npm</w:t>
-      </w:r>
-      <w:proofErr w:type="spellEnd"/>
-      <w:r>
-        <w:rPr>
-          <w:rStyle w:val="InlineCode"/>
-        </w:rPr>
-        <w:t xml:space="preserve"> start</w:t>
+      <w:r>
+        <w:rPr>
+          <w:rStyle w:val="InlineCode"/>
+        </w:rPr>
+        <w:t>npm start</w:t>
       </w:r>
       <w:r>
         <w:t xml:space="preserve">, return to the browser and view the URL </w:t>
@@ -1709,21 +1212,7 @@
         <w:rPr>
           <w:rStyle w:val="InlineCode"/>
         </w:rPr>
-        <w:t>http://localhost</w:t>
-      </w:r>
-      <w:proofErr w:type="gramStart"/>
-      <w:r>
-        <w:rPr>
-          <w:rStyle w:val="InlineCode"/>
-        </w:rPr>
-        <w:t>:8000</w:t>
-      </w:r>
-      <w:proofErr w:type="gramEnd"/>
-      <w:r>
-        <w:rPr>
-          <w:rStyle w:val="InlineCode"/>
-        </w:rPr>
-        <w:t>/csrf</w:t>
+        <w:t>http://localhost:8000/csrf</w:t>
       </w:r>
       <w:r>
         <w:t xml:space="preserve">. </w:t>
@@ -1765,7 +1254,7 @@
                     </pic:cNvPicPr>
                   </pic:nvPicPr>
                   <pic:blipFill>
-                    <a:blip r:embed="rId11">
+                    <a:blip r:embed="rId10">
                       <a:extLst>
                         <a:ext uri="{28A0092B-C50C-407E-A947-70E740481C1C}">
                           <a14:useLocalDpi xmlns:a14="http://schemas.microsoft.com/office/drawing/2010/main" val="0"/>
@@ -1872,7 +1361,7 @@
                     </pic:cNvPicPr>
                   </pic:nvPicPr>
                   <pic:blipFill>
-                    <a:blip r:embed="rId12">
+                    <a:blip r:embed="rId11">
                       <a:extLst>
                         <a:ext uri="{28A0092B-C50C-407E-A947-70E740481C1C}">
                           <a14:useLocalDpi xmlns:a14="http://schemas.microsoft.com/office/drawing/2010/main" val="0"/>
@@ -1972,7 +1461,7 @@
                     </pic:cNvPicPr>
                   </pic:nvPicPr>
                   <pic:blipFill>
-                    <a:blip r:embed="rId13">
+                    <a:blip r:embed="rId12">
                       <a:extLst>
                         <a:ext uri="{28A0092B-C50C-407E-A947-70E740481C1C}">
                           <a14:useLocalDpi xmlns:a14="http://schemas.microsoft.com/office/drawing/2010/main" val="0"/>
@@ -2008,42 +1497,18 @@
       <w:r>
         <w:t xml:space="preserve">Our CSRF middleware component, configured in </w:t>
       </w:r>
-      <w:proofErr w:type="spellStart"/>
-      <w:r>
-        <w:rPr>
-          <w:rStyle w:val="InlineCode"/>
-        </w:rPr>
-        <w:t>lusca</w:t>
-      </w:r>
-      <w:proofErr w:type="spellEnd"/>
-      <w:r>
-        <w:rPr>
-          <w:rStyle w:val="InlineCode"/>
-        </w:rPr>
-        <w:t>-test/</w:t>
-      </w:r>
-      <w:proofErr w:type="spellStart"/>
-      <w:r>
-        <w:rPr>
-          <w:rStyle w:val="InlineCode"/>
-        </w:rPr>
-        <w:t>config</w:t>
-      </w:r>
-      <w:proofErr w:type="spellEnd"/>
-      <w:r>
-        <w:rPr>
-          <w:rStyle w:val="InlineCode"/>
-        </w:rPr>
-        <w:t>/</w:t>
-      </w:r>
-      <w:proofErr w:type="spellStart"/>
-      <w:r>
-        <w:rPr>
-          <w:rStyle w:val="InlineCode"/>
-        </w:rPr>
-        <w:t>config.json</w:t>
-      </w:r>
-      <w:proofErr w:type="spellEnd"/>
+      <w:r>
+        <w:rPr>
+          <w:rStyle w:val="InlineCode"/>
+        </w:rPr>
+        <w:t>lusca-test/</w:t>
+      </w:r>
+      <w:r>
+        <w:rPr>
+          <w:rStyle w:val="InlineCode"/>
+        </w:rPr>
+        <w:t>config/config.json</w:t>
+      </w:r>
       <w:r>
         <w:t xml:space="preserve">, has detected the unauthorized request and denied </w:t>
       </w:r>
@@ -2054,21 +1519,7 @@
         <w:rPr>
           <w:rStyle w:val="InlineCode"/>
         </w:rPr>
-        <w:t>http://localhost</w:t>
-      </w:r>
-      <w:proofErr w:type="gramStart"/>
-      <w:r>
-        <w:rPr>
-          <w:rStyle w:val="InlineCode"/>
-        </w:rPr>
-        <w:t>:8000</w:t>
-      </w:r>
-      <w:proofErr w:type="gramEnd"/>
-      <w:r>
-        <w:rPr>
-          <w:rStyle w:val="InlineCode"/>
-        </w:rPr>
-        <w:t>/csrf</w:t>
+        <w:t>http://localhost:8000/csrf</w:t>
       </w:r>
       <w:r>
         <w:t xml:space="preserve"> and resubmit the form without changing the CSRF token; you should see a successful result.</w:t>
@@ -2104,41 +1555,11 @@
       <w:r>
         <w:t xml:space="preserve">Stop the web server and issue the command </w:t>
       </w:r>
-      <w:proofErr w:type="spellStart"/>
-      <w:r>
-        <w:rPr>
-          <w:rStyle w:val="InlineCode"/>
-        </w:rPr>
-        <w:t>yo</w:t>
-      </w:r>
-      <w:proofErr w:type="spellEnd"/>
-      <w:r>
-        <w:rPr>
-          <w:rStyle w:val="InlineCode"/>
-        </w:rPr>
-        <w:t xml:space="preserve"> </w:t>
-      </w:r>
-      <w:proofErr w:type="spellStart"/>
-      <w:r>
-        <w:rPr>
-          <w:rStyle w:val="InlineCode"/>
-        </w:rPr>
-        <w:t>kraken</w:t>
-      </w:r>
-      <w:proofErr w:type="gramStart"/>
-      <w:r>
-        <w:rPr>
-          <w:rStyle w:val="InlineCode"/>
-        </w:rPr>
-        <w:t>:controller</w:t>
-      </w:r>
-      <w:proofErr w:type="spellEnd"/>
-      <w:proofErr w:type="gramEnd"/>
-      <w:r>
-        <w:rPr>
-          <w:rStyle w:val="InlineCode"/>
-        </w:rPr>
-        <w:t xml:space="preserve"> echo</w:t>
+      <w:r>
+        <w:rPr>
+          <w:rStyle w:val="InlineCode"/>
+        </w:rPr>
+        <w:t>yo kraken:controller echo</w:t>
       </w:r>
       <w:r>
         <w:t>, which will generate a model, controller view, and i18n bundle in their respective places.  As you might guess by the name, we're going to simply echo a string that the user submits via a web form.</w:t>
@@ -2166,38 +1587,15 @@
         <w:t xml:space="preserve">First, let's modify the generated echo model, by replacing </w:t>
       </w:r>
       <w:r>
-        <w:t xml:space="preserve">the content of </w:t>
-      </w:r>
-      <w:proofErr w:type="spellStart"/>
-      <w:r>
-        <w:t>lusca</w:t>
-      </w:r>
-      <w:proofErr w:type="spellEnd"/>
-      <w:r>
-        <w:t>-test/models/echo.js with the following:</w:t>
+        <w:t>the content of lusca-test/models/echo.js with the following:</w:t>
       </w:r>
     </w:p>
     <w:p>
       <w:pPr>
         <w:pStyle w:val="ExampleCode"/>
       </w:pPr>
-      <w:proofErr w:type="spellStart"/>
-      <w:proofErr w:type="gramStart"/>
-      <w:r>
-        <w:t>module.exports</w:t>
-      </w:r>
-      <w:proofErr w:type="spellEnd"/>
-      <w:proofErr w:type="gramEnd"/>
-      <w:r>
-        <w:t xml:space="preserve"> = function </w:t>
-      </w:r>
-      <w:proofErr w:type="spellStart"/>
-      <w:r>
-        <w:t>EchoModel</w:t>
-      </w:r>
-      <w:proofErr w:type="spellEnd"/>
-      <w:r>
-        <w:t>() {</w:t>
+      <w:r>
+        <w:t>module.exports = function EchoModel() {</w:t>
       </w:r>
       <w:r>
         <w:br/>
@@ -2237,8 +1635,6 @@
       <w:r>
         <w:t>/echo</w:t>
       </w:r>
-      <w:bookmarkStart w:id="0" w:name="_GoBack"/>
-      <w:bookmarkEnd w:id="0"/>
       <w:r>
         <w:t>.js</w:t>
       </w:r>
@@ -2259,15 +1655,8 @@
       <w:pPr>
         <w:pStyle w:val="ExampleCode"/>
       </w:pPr>
-      <w:proofErr w:type="spellStart"/>
-      <w:proofErr w:type="gramStart"/>
-      <w:r>
-        <w:t>module.exports</w:t>
-      </w:r>
-      <w:proofErr w:type="spellEnd"/>
-      <w:proofErr w:type="gramEnd"/>
-      <w:r>
-        <w:t xml:space="preserve"> = function (</w:t>
+      <w:r>
+        <w:t>module.exports = function (</w:t>
       </w:r>
       <w:r>
         <w:t>router</w:t>
@@ -2279,91 +1668,47 @@
         <w:br/>
       </w:r>
       <w:r>
+        <w:t xml:space="preserve">    var model = new EchoModel();</w:t>
+      </w:r>
+      <w:r>
+        <w:br/>
         <w:t xml:space="preserve">    </w:t>
       </w:r>
-      <w:proofErr w:type="spellStart"/>
-      <w:r>
-        <w:t>var</w:t>
-      </w:r>
-      <w:proofErr w:type="spellEnd"/>
-      <w:r>
-        <w:t xml:space="preserve"> model = new </w:t>
-      </w:r>
-      <w:proofErr w:type="spellStart"/>
-      <w:r>
-        <w:t>EchoModel</w:t>
-      </w:r>
-      <w:proofErr w:type="spellEnd"/>
-      <w:r>
-        <w:t>();</w:t>
-      </w:r>
-      <w:r>
-        <w:br/>
+      <w:r>
+        <w:t>function handle(req, res) {</w:t>
+      </w:r>
+      <w:r>
+        <w:br/>
+      </w:r>
+      <w:r>
+        <w:t xml:space="preserve">        model.message = req.param('message') || model.message;</w:t>
+      </w:r>
+      <w:r>
+        <w:br/>
+      </w:r>
+      <w:r>
+        <w:t xml:space="preserve">        res.render('echo', model);</w:t>
+      </w:r>
+      <w:r>
+        <w:br/>
+      </w:r>
+      <w:r>
+        <w:t xml:space="preserve">    }</w:t>
+      </w:r>
+      <w:r>
+        <w:br/>
+      </w:r>
+      <w:r>
+        <w:br/>
+      </w:r>
+      <w:r>
         <w:t xml:space="preserve">    </w:t>
       </w:r>
       <w:r>
-        <w:t>function handle(</w:t>
-      </w:r>
-      <w:proofErr w:type="spellStart"/>
-      <w:r>
-        <w:t>req</w:t>
-      </w:r>
-      <w:proofErr w:type="spellEnd"/>
-      <w:r>
-        <w:t>, res) {</w:t>
-      </w:r>
-      <w:r>
-        <w:br/>
-      </w:r>
-      <w:r>
-        <w:t xml:space="preserve">        </w:t>
-      </w:r>
-      <w:proofErr w:type="spellStart"/>
-      <w:r>
-        <w:t>model.message</w:t>
-      </w:r>
-      <w:proofErr w:type="spellEnd"/>
-      <w:r>
-        <w:t xml:space="preserve"> = </w:t>
-      </w:r>
-      <w:proofErr w:type="spellStart"/>
-      <w:r>
-        <w:t>req.param</w:t>
-      </w:r>
-      <w:proofErr w:type="spellEnd"/>
-      <w:r>
-        <w:t xml:space="preserve">('message') || </w:t>
-      </w:r>
-      <w:proofErr w:type="spellStart"/>
-      <w:r>
-        <w:t>model.message</w:t>
-      </w:r>
-      <w:proofErr w:type="spellEnd"/>
-      <w:r>
-        <w:t>;</w:t>
-      </w:r>
-      <w:r>
-        <w:br/>
-      </w:r>
-      <w:r>
-        <w:t xml:space="preserve">        </w:t>
-      </w:r>
-      <w:proofErr w:type="spellStart"/>
-      <w:r>
-        <w:t>res.render</w:t>
-      </w:r>
-      <w:proofErr w:type="spellEnd"/>
-      <w:r>
-        <w:t>('echo', model);</w:t>
-      </w:r>
-      <w:r>
-        <w:br/>
-      </w:r>
-      <w:r>
-        <w:t xml:space="preserve">    }</w:t>
-      </w:r>
-      <w:r>
-        <w:br/>
+        <w:t>router</w:t>
+      </w:r>
+      <w:r>
+        <w:t>.get('/', handle);</w:t>
       </w:r>
       <w:r>
         <w:br/>
@@ -2371,33 +1716,11 @@
       <w:r>
         <w:t xml:space="preserve">    </w:t>
       </w:r>
-      <w:proofErr w:type="spellStart"/>
       <w:r>
         <w:t>router</w:t>
       </w:r>
       <w:r>
-        <w:t>.get</w:t>
-      </w:r>
-      <w:proofErr w:type="spellEnd"/>
-      <w:r>
-        <w:t>('/', handle);</w:t>
-      </w:r>
-      <w:r>
-        <w:br/>
-      </w:r>
-      <w:r>
-        <w:t xml:space="preserve">    </w:t>
-      </w:r>
-      <w:proofErr w:type="spellStart"/>
-      <w:r>
-        <w:t>router</w:t>
-      </w:r>
-      <w:r>
-        <w:t>.post</w:t>
-      </w:r>
-      <w:proofErr w:type="spellEnd"/>
-      <w:r>
-        <w:t>('/', handle);</w:t>
+        <w:t>.post('/', handle);</w:t>
       </w:r>
       <w:r>
         <w:br/>
@@ -2413,19 +1736,11 @@
       <w:r>
         <w:t xml:space="preserve">Now, update the Dust template </w:t>
       </w:r>
-      <w:proofErr w:type="spellStart"/>
-      <w:r>
-        <w:rPr>
-          <w:rStyle w:val="InlineCode"/>
-        </w:rPr>
-        <w:t>lusca</w:t>
-      </w:r>
-      <w:proofErr w:type="spellEnd"/>
-      <w:r>
-        <w:rPr>
-          <w:rStyle w:val="InlineCode"/>
-        </w:rPr>
-        <w:t>-test/public/templates/</w:t>
+      <w:r>
+        <w:rPr>
+          <w:rStyle w:val="InlineCode"/>
+        </w:rPr>
+        <w:t>lusca-test/public/templates/</w:t>
       </w:r>
       <w:r>
         <w:rPr>
@@ -2433,18 +1748,8 @@
           <w:sz w:val="20"/>
           <w:szCs w:val="20"/>
         </w:rPr>
-        <w:t>echo/</w:t>
-      </w:r>
-      <w:proofErr w:type="spellStart"/>
-      <w:r>
-        <w:rPr>
-          <w:rFonts w:ascii="Monaco" w:hAnsi="Monaco"/>
-          <w:sz w:val="20"/>
-          <w:szCs w:val="20"/>
-        </w:rPr>
-        <w:t>index.dust</w:t>
-      </w:r>
-      <w:proofErr w:type="spellEnd"/>
+        <w:t>echo/index.dust</w:t>
+      </w:r>
       <w:r>
         <w:t xml:space="preserve"> </w:t>
       </w:r>
@@ -2457,32 +1762,16 @@
         <w:pStyle w:val="ExampleCode"/>
       </w:pPr>
       <w:r>
-        <w:t>{&gt;"</w:t>
-      </w:r>
-      <w:proofErr w:type="gramStart"/>
-      <w:r>
-        <w:t>layouts</w:t>
-      </w:r>
-      <w:proofErr w:type="gramEnd"/>
-      <w:r>
-        <w:t>/master" /}</w:t>
-      </w:r>
-      <w:r>
-        <w:br/>
-      </w:r>
-      <w:r>
-        <w:br/>
-      </w:r>
-      <w:r>
-        <w:t>{&lt;</w:t>
-      </w:r>
-      <w:proofErr w:type="gramStart"/>
-      <w:r>
-        <w:t>body</w:t>
-      </w:r>
-      <w:proofErr w:type="gramEnd"/>
-      <w:r>
-        <w:t>}</w:t>
+        <w:t>{&gt;"layouts/master" /}</w:t>
+      </w:r>
+      <w:r>
+        <w:br/>
+      </w:r>
+      <w:r>
+        <w:br/>
+      </w:r>
+      <w:r>
+        <w:t>{&lt;body}</w:t>
       </w:r>
       <w:r>
         <w:br/>
@@ -2520,23 +1809,7 @@
         <w:t xml:space="preserve">    </w:t>
       </w:r>
       <w:r>
-        <w:t>&lt;input type="hidden" name="_</w:t>
-      </w:r>
-      <w:proofErr w:type="spellStart"/>
-      <w:r>
-        <w:t>csrf</w:t>
-      </w:r>
-      <w:proofErr w:type="spellEnd"/>
-      <w:r>
-        <w:t>" value="{_</w:t>
-      </w:r>
-      <w:proofErr w:type="spellStart"/>
-      <w:r>
-        <w:t>csrf</w:t>
-      </w:r>
-      <w:proofErr w:type="spellEnd"/>
-      <w:r>
-        <w:t>}"/&gt;</w:t>
+        <w:t>&lt;input type="hidden" name="_csrf" value="{_csrf}"/&gt;</w:t>
       </w:r>
       <w:r>
         <w:br/>
@@ -2588,21 +1861,8 @@
       <w:pPr>
         <w:pStyle w:val="ExampleCode"/>
       </w:pPr>
-      <w:proofErr w:type="gramStart"/>
-      <w:r>
-        <w:t>greeting</w:t>
-      </w:r>
-      <w:proofErr w:type="gramEnd"/>
-      <w:r>
-        <w:t>=You entered: {</w:t>
-      </w:r>
-      <w:proofErr w:type="spellStart"/>
-      <w:r>
-        <w:t>message|s</w:t>
-      </w:r>
-      <w:proofErr w:type="spellEnd"/>
-      <w:r>
-        <w:t>}</w:t>
+      <w:r>
+        <w:t>greeting=You entered: {message|s}</w:t>
       </w:r>
     </w:p>
     <w:p>
@@ -2655,19 +1915,11 @@
       <w:r>
         <w:t xml:space="preserve">Restart the website with </w:t>
       </w:r>
-      <w:proofErr w:type="spellStart"/>
-      <w:r>
-        <w:rPr>
-          <w:rStyle w:val="InlineCode"/>
-        </w:rPr>
-        <w:t>npm</w:t>
-      </w:r>
-      <w:proofErr w:type="spellEnd"/>
-      <w:r>
-        <w:rPr>
-          <w:rStyle w:val="InlineCode"/>
-        </w:rPr>
-        <w:t xml:space="preserve"> start</w:t>
+      <w:r>
+        <w:rPr>
+          <w:rStyle w:val="InlineCode"/>
+        </w:rPr>
+        <w:t>npm start</w:t>
       </w:r>
       <w:r>
         <w:t xml:space="preserve"> and test that the form is behaving properly; that is, that it is echoing the contents of the </w:t>
@@ -2699,58 +1951,20 @@
         <w:rPr>
           <w:rStyle w:val="InlineCode"/>
         </w:rPr>
-        <w:t>Boo &lt;</w:t>
-      </w:r>
-      <w:proofErr w:type="spellStart"/>
+        <w:t>Boo &lt;em&gt;H</w:t>
+      </w:r>
+      <w:r>
+        <w:rPr>
+          <w:rStyle w:val="InlineCode"/>
+        </w:rPr>
+        <w:t>oo!&lt;/</w:t>
+      </w:r>
       <w:r>
         <w:rPr>
           <w:rStyle w:val="InlineCode"/>
         </w:rPr>
         <w:t>em</w:t>
       </w:r>
-      <w:proofErr w:type="spellEnd"/>
-      <w:r>
-        <w:rPr>
-          <w:rStyle w:val="InlineCode"/>
-        </w:rPr>
-        <w:t>&gt;</w:t>
-      </w:r>
-      <w:proofErr w:type="spellStart"/>
-      <w:r>
-        <w:rPr>
-          <w:rStyle w:val="InlineCode"/>
-        </w:rPr>
-        <w:t>H</w:t>
-      </w:r>
-      <w:r>
-        <w:rPr>
-          <w:rStyle w:val="InlineCode"/>
-        </w:rPr>
-        <w:t>oo</w:t>
-      </w:r>
-      <w:proofErr w:type="spellEnd"/>
-      <w:proofErr w:type="gramStart"/>
-      <w:r>
-        <w:rPr>
-          <w:rStyle w:val="InlineCode"/>
-        </w:rPr>
-        <w:t>!&lt;</w:t>
-      </w:r>
-      <w:proofErr w:type="gramEnd"/>
-      <w:r>
-        <w:rPr>
-          <w:rStyle w:val="InlineCode"/>
-        </w:rPr>
-        <w:t>/</w:t>
-      </w:r>
-      <w:proofErr w:type="spellStart"/>
-      <w:r>
-        <w:rPr>
-          <w:rStyle w:val="InlineCode"/>
-        </w:rPr>
-        <w:t>em</w:t>
-      </w:r>
-      <w:proofErr w:type="spellEnd"/>
       <w:r>
         <w:rPr>
           <w:rStyle w:val="InlineCode"/>
@@ -2794,7 +2008,7 @@
                     </pic:cNvPicPr>
                   </pic:nvPicPr>
                   <pic:blipFill>
-                    <a:blip r:embed="rId14">
+                    <a:blip r:embed="rId13">
                       <a:extLst>
                         <a:ext uri="{28A0092B-C50C-407E-A947-70E740481C1C}">
                           <a14:useLocalDpi xmlns:a14="http://schemas.microsoft.com/office/drawing/2010/main" val="0"/>
@@ -2841,21 +2055,7 @@
         <w:rPr>
           <w:rStyle w:val="InlineCode"/>
         </w:rPr>
-        <w:t>&lt;</w:t>
-      </w:r>
-      <w:proofErr w:type="spellStart"/>
-      <w:r>
-        <w:rPr>
-          <w:rStyle w:val="InlineCode"/>
-        </w:rPr>
-        <w:t>em</w:t>
-      </w:r>
-      <w:proofErr w:type="spellEnd"/>
-      <w:r>
-        <w:rPr>
-          <w:rStyle w:val="InlineCode"/>
-        </w:rPr>
-        <w:t>&gt;</w:t>
+        <w:t>&lt;em&gt;</w:t>
       </w:r>
       <w:r>
         <w:t>, a</w:t>
@@ -2898,21 +2098,7 @@
         <w:rPr>
           <w:rStyle w:val="InlineCode"/>
         </w:rPr>
-        <w:t>http://localhost</w:t>
-      </w:r>
-      <w:proofErr w:type="gramStart"/>
-      <w:r>
-        <w:rPr>
-          <w:rStyle w:val="InlineCode"/>
-        </w:rPr>
-        <w:t>:8000</w:t>
-      </w:r>
-      <w:proofErr w:type="gramEnd"/>
-      <w:r>
-        <w:rPr>
-          <w:rStyle w:val="InlineCode"/>
-        </w:rPr>
-        <w:t>/echo?message=Hi&amp;lt;script src=&amp;#39;http://localhost:8000/js/evil.js&amp;#39;&amp;gt;&amp;lt;/script&amp;gt;</w:t>
+        <w:t>http://localhost:8000/echo?message=Hi&amp;lt;script src=&amp;#39;http://localhost:8000/js/evil.js&amp;#39;&amp;gt;&amp;lt;/script&amp;gt;</w:t>
       </w:r>
       <w:r>
         <w:t>.  As you might expect, once the victim clicks on the link, the browser will see the &lt;script&gt; element, then load and execute the script.</w:t>
@@ -2924,15 +2110,7 @@
         <w:pStyle w:val="Step"/>
       </w:pPr>
       <w:r>
-        <w:t xml:space="preserve">Create a standalone HTML page at </w:t>
-      </w:r>
-      <w:proofErr w:type="spellStart"/>
-      <w:r>
-        <w:t>lusca</w:t>
-      </w:r>
-      <w:proofErr w:type="spellEnd"/>
-      <w:r>
-        <w:t xml:space="preserve">-test/puppies.html, demonstrating a way an attacker might </w:t>
+        <w:t xml:space="preserve">Create a standalone HTML page at lusca-test/puppies.html, demonstrating a way an attacker might </w:t>
       </w:r>
       <w:r>
         <w:t>convince a victim to click on the link.  Make its content the following:</w:t>
@@ -2945,15 +2123,7 @@
         <w:ind w:left="540"/>
       </w:pPr>
       <w:r>
-        <w:t>&lt;</w:t>
-      </w:r>
-      <w:proofErr w:type="gramStart"/>
-      <w:r>
-        <w:t>html</w:t>
-      </w:r>
-      <w:proofErr w:type="gramEnd"/>
-      <w:r>
-        <w:t>&gt;</w:t>
+        <w:t>&lt;html&gt;</w:t>
       </w:r>
       <w:r>
         <w:br/>
@@ -2968,15 +2138,7 @@
         <w:t xml:space="preserve">  </w:t>
       </w:r>
       <w:r>
-        <w:t xml:space="preserve">&lt;h2&gt;Click &lt;a </w:t>
-      </w:r>
-      <w:proofErr w:type="spellStart"/>
-      <w:r>
-        <w:t>href</w:t>
-      </w:r>
-      <w:proofErr w:type="spellEnd"/>
-      <w:r>
-        <w:t>="http://localhost:8000/echo?message=Hi&amp;lt;script src=&amp;#39;http://localhost:8000/js/evil.js&amp;#39;&amp;gt;&amp;lt;/script&amp;gt;"&gt;here&lt;/a&gt; if you LOVE PUPPIES!&lt;/h2&gt;</w:t>
+        <w:t>&lt;h2&gt;Click &lt;a href="http://localhost:8000/echo?message=Hi&amp;lt;script src=&amp;#39;http://localhost:8000/js/evil.js&amp;#39;&amp;gt;&amp;lt;/script&amp;gt;"&gt;here&lt;/a&gt; if you LOVE PUPPIES!&lt;/h2&gt;</w:t>
       </w:r>
       <w:r>
         <w:br/>
@@ -3035,7 +2197,7 @@
                     </pic:cNvPicPr>
                   </pic:nvPicPr>
                   <pic:blipFill>
-                    <a:blip r:embed="rId10">
+                    <a:blip r:embed="rId9">
                       <a:extLst>
                         <a:ext uri="{28A0092B-C50C-407E-A947-70E740481C1C}">
                           <a14:useLocalDpi xmlns:a14="http://schemas.microsoft.com/office/drawing/2010/main" val="0"/>
@@ -3079,16 +2241,8 @@
         <w:rPr>
           <w:rStyle w:val="InlineCode"/>
         </w:rPr>
-        <w:t>localhost</w:t>
-      </w:r>
-      <w:proofErr w:type="gramStart"/>
-      <w:r>
-        <w:rPr>
-          <w:rStyle w:val="InlineCode"/>
-        </w:rPr>
-        <w:t>:8000</w:t>
-      </w:r>
-      <w:proofErr w:type="gramEnd"/>
+        <w:t>localhost:8000</w:t>
+      </w:r>
       <w:r>
         <w:t xml:space="preserve"> for both the target of the attack and the attacker's JavaScript file, a real example would </w:t>
       </w:r>
@@ -3131,33 +2285,11 @@
       <w:r>
         <w:t xml:space="preserve">Create the file </w:t>
       </w:r>
-      <w:proofErr w:type="spellStart"/>
-      <w:r>
-        <w:rPr>
-          <w:rStyle w:val="InlineCode"/>
-        </w:rPr>
-        <w:t>lusca</w:t>
-      </w:r>
-      <w:proofErr w:type="spellEnd"/>
-      <w:r>
-        <w:rPr>
-          <w:rStyle w:val="InlineCode"/>
-        </w:rPr>
-        <w:t>-test/public/</w:t>
-      </w:r>
-      <w:proofErr w:type="spellStart"/>
-      <w:r>
-        <w:rPr>
-          <w:rStyle w:val="InlineCode"/>
-        </w:rPr>
-        <w:t>js</w:t>
-      </w:r>
-      <w:proofErr w:type="spellEnd"/>
-      <w:r>
-        <w:rPr>
-          <w:rStyle w:val="InlineCode"/>
-        </w:rPr>
-        <w:t>/evil.js</w:t>
+      <w:r>
+        <w:rPr>
+          <w:rStyle w:val="InlineCode"/>
+        </w:rPr>
+        <w:t>lusca-test/public/js/evil.js</w:t>
       </w:r>
       <w:r>
         <w:t xml:space="preserve"> and make its content the following:</w:t>
@@ -3167,13 +2299,8 @@
       <w:pPr>
         <w:pStyle w:val="ExampleCode"/>
       </w:pPr>
-      <w:proofErr w:type="gramStart"/>
-      <w:r>
-        <w:t>alert</w:t>
-      </w:r>
-      <w:proofErr w:type="gramEnd"/>
-      <w:r>
-        <w:t>("You've been duped!");</w:t>
+      <w:r>
+        <w:t>alert("You've been duped!");</w:t>
       </w:r>
     </w:p>
     <w:p>
@@ -3192,29 +2319,13 @@
         <w:pStyle w:val="Step"/>
       </w:pPr>
       <w:r>
-        <w:t xml:space="preserve">Restart the web server, </w:t>
-      </w:r>
-      <w:proofErr w:type="gramStart"/>
-      <w:r>
-        <w:t>then</w:t>
-      </w:r>
-      <w:proofErr w:type="gramEnd"/>
-      <w:r>
-        <w:t xml:space="preserve"> open the file </w:t>
-      </w:r>
-      <w:proofErr w:type="spellStart"/>
-      <w:r>
-        <w:rPr>
-          <w:rStyle w:val="InlineCode"/>
-        </w:rPr>
-        <w:t>lusca</w:t>
-      </w:r>
-      <w:proofErr w:type="spellEnd"/>
-      <w:r>
-        <w:rPr>
-          <w:rStyle w:val="InlineCode"/>
-        </w:rPr>
-        <w:t>-test/puppies.html</w:t>
+        <w:t xml:space="preserve">Restart the web server, then open the file </w:t>
+      </w:r>
+      <w:r>
+        <w:rPr>
+          <w:rStyle w:val="InlineCode"/>
+        </w:rPr>
+        <w:t>lusca-test/puppies.html</w:t>
       </w:r>
       <w:r>
         <w:t xml:space="preserve"> in a browser.  It should look like the following:</w:t>
@@ -3247,7 +2358,7 @@
                     </pic:cNvPicPr>
                   </pic:nvPicPr>
                   <pic:blipFill>
-                    <a:blip r:embed="rId15">
+                    <a:blip r:embed="rId14">
                       <a:extLst>
                         <a:ext uri="{28A0092B-C50C-407E-A947-70E740481C1C}">
                           <a14:useLocalDpi xmlns:a14="http://schemas.microsoft.com/office/drawing/2010/main" val="0"/>
@@ -3321,7 +2432,7 @@
                     </pic:cNvPicPr>
                   </pic:nvPicPr>
                   <pic:blipFill>
-                    <a:blip r:embed="rId16">
+                    <a:blip r:embed="rId15">
                       <a:extLst>
                         <a:ext uri="{28A0092B-C50C-407E-A947-70E740481C1C}">
                           <a14:useLocalDpi xmlns:a14="http://schemas.microsoft.com/office/drawing/2010/main" val="0"/>
@@ -3380,31 +2491,18 @@
       <w:r>
         <w:t xml:space="preserve">Change the file </w:t>
       </w:r>
-      <w:proofErr w:type="spellStart"/>
-      <w:r>
-        <w:rPr>
-          <w:rStyle w:val="InlineCode"/>
-        </w:rPr>
-        <w:t>lusca</w:t>
-      </w:r>
-      <w:proofErr w:type="spellEnd"/>
-      <w:r>
-        <w:rPr>
-          <w:rStyle w:val="InlineCode"/>
-        </w:rPr>
-        <w:t>-test/locales/US/en/</w:t>
-      </w:r>
-      <w:r>
-        <w:t>echo/</w:t>
-      </w:r>
-      <w:proofErr w:type="spellStart"/>
-      <w:r>
-        <w:t>index.</w:t>
+      <w:r>
+        <w:rPr>
+          <w:rStyle w:val="InlineCode"/>
+        </w:rPr>
+        <w:t>lusca-test/locales/US/en/</w:t>
+      </w:r>
+      <w:r>
+        <w:t>echo/index.</w:t>
       </w:r>
       <w:r>
         <w:t>properties</w:t>
       </w:r>
-      <w:proofErr w:type="spellEnd"/>
       <w:r>
         <w:t xml:space="preserve"> </w:t>
       </w:r>
@@ -3416,27 +2514,14 @@
       <w:pPr>
         <w:pStyle w:val="ExampleCode"/>
       </w:pPr>
-      <w:proofErr w:type="gramStart"/>
-      <w:r>
-        <w:t>greeting</w:t>
-      </w:r>
-      <w:proofErr w:type="gramEnd"/>
-      <w:r>
-        <w:t>=You entered: {</w:t>
-      </w:r>
-      <w:proofErr w:type="spellStart"/>
-      <w:r>
-        <w:t>message|</w:t>
+      <w:r>
+        <w:t>greeting=You entered: {message|</w:t>
       </w:r>
       <w:r>
         <w:t>s|</w:t>
       </w:r>
       <w:r>
-        <w:t>h</w:t>
-      </w:r>
-      <w:proofErr w:type="spellEnd"/>
-      <w:r>
-        <w:t>}</w:t>
+        <w:t>h}</w:t>
       </w:r>
     </w:p>
     <w:p>
@@ -3452,19 +2537,11 @@
       <w:r>
         <w:t xml:space="preserve">open </w:t>
       </w:r>
-      <w:proofErr w:type="spellStart"/>
-      <w:r>
-        <w:rPr>
-          <w:rStyle w:val="InlineCode"/>
-        </w:rPr>
-        <w:t>lusca</w:t>
-      </w:r>
-      <w:proofErr w:type="spellEnd"/>
-      <w:r>
-        <w:rPr>
-          <w:rStyle w:val="InlineCode"/>
-        </w:rPr>
-        <w:t>-test/puppies.html</w:t>
+      <w:r>
+        <w:rPr>
+          <w:rStyle w:val="InlineCode"/>
+        </w:rPr>
+        <w:t>lusca-test/puppies.html</w:t>
       </w:r>
       <w:r>
         <w:t xml:space="preserve"> in a browser</w:t>
@@ -3502,7 +2579,7 @@
                     </pic:cNvPicPr>
                   </pic:nvPicPr>
                   <pic:blipFill>
-                    <a:blip r:embed="rId17">
+                    <a:blip r:embed="rId16">
                       <a:extLst>
                         <a:ext uri="{28A0092B-C50C-407E-A947-70E740481C1C}">
                           <a14:useLocalDpi xmlns:a14="http://schemas.microsoft.com/office/drawing/2010/main" val="0"/>
@@ -3582,50 +2659,12 @@
       <w:r>
         <w:t xml:space="preserve">Stop the web server and issue the command </w:t>
       </w:r>
-      <w:proofErr w:type="spellStart"/>
-      <w:r>
-        <w:rPr>
-          <w:rStyle w:val="InlineCode"/>
-        </w:rPr>
-        <w:t>yo</w:t>
-      </w:r>
-      <w:proofErr w:type="spellEnd"/>
-      <w:r>
-        <w:rPr>
-          <w:rStyle w:val="InlineCode"/>
-        </w:rPr>
-        <w:t xml:space="preserve"> </w:t>
-      </w:r>
-      <w:proofErr w:type="spellStart"/>
-      <w:r>
-        <w:rPr>
-          <w:rStyle w:val="InlineCode"/>
-        </w:rPr>
-        <w:t>kraken</w:t>
-      </w:r>
-      <w:proofErr w:type="gramStart"/>
-      <w:r>
-        <w:rPr>
-          <w:rStyle w:val="InlineCode"/>
-        </w:rPr>
-        <w:t>:controller</w:t>
-      </w:r>
-      <w:proofErr w:type="spellEnd"/>
-      <w:proofErr w:type="gramEnd"/>
-      <w:r>
-        <w:rPr>
-          <w:rStyle w:val="InlineCode"/>
-        </w:rPr>
-        <w:t xml:space="preserve"> </w:t>
-      </w:r>
-      <w:proofErr w:type="spellStart"/>
-      <w:r>
-        <w:rPr>
-          <w:rStyle w:val="InlineCode"/>
-        </w:rPr>
-        <w:t>csp</w:t>
-      </w:r>
-      <w:proofErr w:type="spellEnd"/>
+      <w:r>
+        <w:rPr>
+          <w:rStyle w:val="InlineCode"/>
+        </w:rPr>
+        <w:t>yo kraken:controller csp</w:t>
+      </w:r>
       <w:r>
         <w:t>, which will generate a model, controlle</w:t>
       </w:r>
@@ -3651,209 +2690,100 @@
       <w:r>
         <w:t xml:space="preserve">Open the i18n bundle </w:t>
       </w:r>
-      <w:proofErr w:type="spellStart"/>
-      <w:r>
-        <w:rPr>
-          <w:rStyle w:val="InlineCode"/>
-        </w:rPr>
-        <w:t>lusca</w:t>
-      </w:r>
-      <w:proofErr w:type="spellEnd"/>
-      <w:r>
-        <w:rPr>
-          <w:rStyle w:val="InlineCode"/>
-        </w:rPr>
-        <w:t>-test/locales/US/en/</w:t>
-      </w:r>
-      <w:proofErr w:type="spellStart"/>
+      <w:r>
+        <w:rPr>
+          <w:rStyle w:val="InlineCode"/>
+        </w:rPr>
+        <w:t>lusca-test/locales/US/en/</w:t>
+      </w:r>
       <w:r>
         <w:rPr>
           <w:rFonts w:ascii="Monaco" w:hAnsi="Monaco"/>
           <w:sz w:val="20"/>
           <w:szCs w:val="20"/>
         </w:rPr>
-        <w:t>csp</w:t>
-      </w:r>
-      <w:proofErr w:type="spellEnd"/>
+        <w:t>csp/index.properties</w:t>
+      </w:r>
+      <w:r>
+        <w:t xml:space="preserve"> </w:t>
+      </w:r>
+      <w:r>
+        <w:t>and change its content to the following:</w:t>
+      </w:r>
+    </w:p>
+    <w:p>
+      <w:pPr>
+        <w:pStyle w:val="ExampleCode"/>
+      </w:pPr>
+      <w:r>
+        <w:t>greeting=Hello, CSP!</w:t>
+      </w:r>
+    </w:p>
+    <w:p>
+      <w:pPr>
+        <w:pStyle w:val="Heading2"/>
+      </w:pPr>
+      <w:r>
+        <w:t>Update the CSP view</w:t>
+      </w:r>
+    </w:p>
+    <w:p>
+      <w:pPr>
+        <w:pStyle w:val="Step"/>
+      </w:pPr>
+      <w:r>
+        <w:t xml:space="preserve">Open the Dust template </w:t>
+      </w:r>
+      <w:r>
+        <w:rPr>
+          <w:rStyle w:val="InlineCode"/>
+        </w:rPr>
+        <w:t>lusca-test/public/templates/</w:t>
+      </w:r>
       <w:r>
         <w:rPr>
           <w:rFonts w:ascii="Monaco" w:hAnsi="Monaco"/>
           <w:sz w:val="20"/>
           <w:szCs w:val="20"/>
         </w:rPr>
-        <w:t>/</w:t>
-      </w:r>
-      <w:proofErr w:type="spellStart"/>
-      <w:r>
-        <w:rPr>
-          <w:rFonts w:ascii="Monaco" w:hAnsi="Monaco"/>
-          <w:sz w:val="20"/>
-          <w:szCs w:val="20"/>
-        </w:rPr>
-        <w:t>index.properties</w:t>
-      </w:r>
-      <w:proofErr w:type="spellEnd"/>
+        <w:t>csp/index.dust</w:t>
+      </w:r>
       <w:r>
         <w:t xml:space="preserve"> </w:t>
       </w:r>
       <w:r>
-        <w:t>and change its content to the following:</w:t>
+        <w:t>to contain the following:</w:t>
       </w:r>
     </w:p>
     <w:p>
       <w:pPr>
         <w:pStyle w:val="ExampleCode"/>
       </w:pPr>
-      <w:proofErr w:type="gramStart"/>
-      <w:r>
-        <w:t>greeting</w:t>
-      </w:r>
-      <w:proofErr w:type="gramEnd"/>
-      <w:r>
-        <w:t>=Hello, CSP!</w:t>
-      </w:r>
-    </w:p>
-    <w:p>
-      <w:pPr>
-        <w:pStyle w:val="Heading2"/>
-      </w:pPr>
-      <w:r>
-        <w:t>Update the CSP view</w:t>
-      </w:r>
-    </w:p>
-    <w:p>
-      <w:pPr>
-        <w:pStyle w:val="Step"/>
-      </w:pPr>
-      <w:r>
-        <w:t xml:space="preserve">Open the Dust template </w:t>
-      </w:r>
-      <w:proofErr w:type="spellStart"/>
-      <w:r>
-        <w:rPr>
-          <w:rStyle w:val="InlineCode"/>
-        </w:rPr>
-        <w:t>lusca</w:t>
-      </w:r>
-      <w:proofErr w:type="spellEnd"/>
-      <w:r>
-        <w:rPr>
-          <w:rStyle w:val="InlineCode"/>
-        </w:rPr>
-        <w:t>-test/public/templates/</w:t>
-      </w:r>
-      <w:proofErr w:type="spellStart"/>
-      <w:r>
-        <w:rPr>
-          <w:rFonts w:ascii="Monaco" w:hAnsi="Monaco"/>
-          <w:sz w:val="20"/>
-          <w:szCs w:val="20"/>
-        </w:rPr>
-        <w:t>csp</w:t>
-      </w:r>
-      <w:proofErr w:type="spellEnd"/>
-      <w:r>
-        <w:rPr>
-          <w:rFonts w:ascii="Monaco" w:hAnsi="Monaco"/>
-          <w:sz w:val="20"/>
-          <w:szCs w:val="20"/>
-        </w:rPr>
-        <w:t>/</w:t>
-      </w:r>
-      <w:proofErr w:type="spellStart"/>
-      <w:r>
-        <w:rPr>
-          <w:rFonts w:ascii="Monaco" w:hAnsi="Monaco"/>
-          <w:sz w:val="20"/>
-          <w:szCs w:val="20"/>
-        </w:rPr>
-        <w:t>index.dust</w:t>
-      </w:r>
-      <w:proofErr w:type="spellEnd"/>
-      <w:r>
-        <w:t xml:space="preserve"> </w:t>
-      </w:r>
-      <w:r>
-        <w:t>to contain the following:</w:t>
-      </w:r>
-    </w:p>
-    <w:p>
-      <w:pPr>
-        <w:pStyle w:val="ExampleCode"/>
-      </w:pPr>
-      <w:r>
-        <w:t>{&gt;"</w:t>
-      </w:r>
-      <w:proofErr w:type="gramStart"/>
-      <w:r>
-        <w:t>layouts</w:t>
-      </w:r>
-      <w:proofErr w:type="gramEnd"/>
-      <w:r>
-        <w:t>/master" /}</w:t>
-      </w:r>
-      <w:r>
-        <w:br/>
-      </w:r>
-      <w:r>
-        <w:br/>
-      </w:r>
-      <w:r>
-        <w:t>{&lt;</w:t>
-      </w:r>
-      <w:proofErr w:type="gramStart"/>
-      <w:r>
-        <w:t>body</w:t>
-      </w:r>
-      <w:proofErr w:type="gramEnd"/>
-      <w:r>
-        <w:t>}</w:t>
+      <w:r>
+        <w:t>{&gt;"layouts/master" /}</w:t>
+      </w:r>
+      <w:r>
+        <w:br/>
+      </w:r>
+      <w:r>
+        <w:br/>
+      </w:r>
+      <w:r>
+        <w:t>{&lt;body}</w:t>
       </w:r>
       <w:r>
         <w:br/>
       </w:r>
       <w:r>
         <w:tab/>
-        <w:t>&lt;script type="text/</w:t>
-      </w:r>
-      <w:proofErr w:type="spellStart"/>
-      <w:r>
-        <w:t>javascript</w:t>
-      </w:r>
-      <w:proofErr w:type="spellEnd"/>
-      <w:r>
-        <w:t>" src="https://ajax.googleapis.com/ajax/libs/jquery/1.11.0/jquery.min.js"&gt;&lt;/script&gt;</w:t>
+        <w:t>&lt;script type="text/javascript" src="https://ajax.googleapis.com/ajax/libs/jquery/1.11.0/jquery.min.js"&gt;&lt;/script&gt;</w:t>
       </w:r>
       <w:r>
         <w:br/>
       </w:r>
       <w:r>
         <w:tab/>
-        <w:t>&lt;script type="text/</w:t>
-      </w:r>
-      <w:proofErr w:type="spellStart"/>
-      <w:r>
-        <w:t>javascript</w:t>
-      </w:r>
-      <w:proofErr w:type="spellEnd"/>
-      <w:r>
-        <w:t xml:space="preserve">" </w:t>
-      </w:r>
-      <w:proofErr w:type="spellStart"/>
-      <w:r>
-        <w:t>src</w:t>
-      </w:r>
-      <w:proofErr w:type="spellEnd"/>
-      <w:r>
-        <w:t>="</w:t>
-      </w:r>
-      <w:proofErr w:type="spellStart"/>
-      <w:r>
-        <w:t>js</w:t>
-      </w:r>
-      <w:proofErr w:type="spellEnd"/>
-      <w:r>
-        <w:t>/csp-detect.js"&gt;&lt;/script&gt;</w:t>
+        <w:t>&lt;script type="text/javascript" src="js/csp-detect.js"&gt;&lt;/script&gt;</w:t>
       </w:r>
       <w:r>
         <w:br/>
@@ -3864,17 +2794,9 @@
     </w:p>
     <w:p>
       <w:r>
-        <w:t xml:space="preserve">Notice that this template is including an external </w:t>
-      </w:r>
-      <w:proofErr w:type="spellStart"/>
-      <w:r>
-        <w:t>jQuery</w:t>
-      </w:r>
-      <w:proofErr w:type="spellEnd"/>
-      <w:r>
-        <w:t xml:space="preserve"> script and another script from the originating website, </w:t>
-      </w:r>
-      <w:hyperlink r:id="rId18" w:history="1">
+        <w:t xml:space="preserve">Notice that this template is including an external jQuery script and another script from the originating website, </w:t>
+      </w:r>
+      <w:hyperlink r:id="rId17" w:history="1">
         <w:r>
           <w:rPr>
             <w:rStyle w:val="Hyperlink"/>
@@ -3901,33 +2823,11 @@
       <w:r>
         <w:t xml:space="preserve">Create a new file called </w:t>
       </w:r>
-      <w:proofErr w:type="spellStart"/>
-      <w:r>
-        <w:rPr>
-          <w:rStyle w:val="InlineCode"/>
-        </w:rPr>
-        <w:t>lusca</w:t>
-      </w:r>
-      <w:proofErr w:type="spellEnd"/>
-      <w:r>
-        <w:rPr>
-          <w:rStyle w:val="InlineCode"/>
-        </w:rPr>
-        <w:t>-test/public/</w:t>
-      </w:r>
-      <w:proofErr w:type="spellStart"/>
-      <w:r>
-        <w:rPr>
-          <w:rStyle w:val="InlineCode"/>
-        </w:rPr>
-        <w:t>js</w:t>
-      </w:r>
-      <w:proofErr w:type="spellEnd"/>
-      <w:r>
-        <w:rPr>
-          <w:rStyle w:val="InlineCode"/>
-        </w:rPr>
-        <w:t>/csp-detect.js</w:t>
+      <w:r>
+        <w:rPr>
+          <w:rStyle w:val="InlineCode"/>
+        </w:rPr>
+        <w:t>lusca-test/public/js/csp-detect.js</w:t>
       </w:r>
       <w:r>
         <w:t xml:space="preserve"> and set its contents to the following:</w:t>
@@ -3939,15 +2839,7 @@
         <w:pStyle w:val="ExampleCode"/>
       </w:pPr>
       <w:r>
-        <w:t>'</w:t>
-      </w:r>
-      <w:proofErr w:type="gramStart"/>
-      <w:r>
-        <w:t>use</w:t>
-      </w:r>
-      <w:proofErr w:type="gramEnd"/>
-      <w:r>
-        <w:t xml:space="preserve"> strict';</w:t>
+        <w:t>'use strict';</w:t>
       </w:r>
       <w:r>
         <w:br/>
@@ -3963,14 +2855,7 @@
       </w:r>
       <w:r>
         <w:tab/>
-      </w:r>
-      <w:proofErr w:type="spellStart"/>
-      <w:r>
-        <w:t>var</w:t>
-      </w:r>
-      <w:proofErr w:type="spellEnd"/>
-      <w:r>
-        <w:t xml:space="preserve"> not;</w:t>
+        <w:t>var not;</w:t>
       </w:r>
       <w:r>
         <w:br/>
@@ -4018,14 +2903,7 @@
       </w:r>
       <w:r>
         <w:tab/>
-      </w:r>
-      <w:proofErr w:type="spellStart"/>
-      <w:r>
-        <w:t>document.write</w:t>
-      </w:r>
-      <w:proofErr w:type="spellEnd"/>
-      <w:r>
-        <w:t>('&lt;h1&gt;External script ' + not +  'loaded!&lt;/h1&gt;');</w:t>
+        <w:t>document.write('&lt;h1&gt;External script ' + not +  'loaded!&lt;/h1&gt;');</w:t>
       </w:r>
       <w:r>
         <w:br/>
@@ -4042,15 +2920,7 @@
     </w:p>
     <w:p>
       <w:r>
-        <w:t xml:space="preserve">As you can see, this script will detect whether or not the </w:t>
-      </w:r>
-      <w:proofErr w:type="spellStart"/>
-      <w:r>
-        <w:t>jQuery</w:t>
-      </w:r>
-      <w:proofErr w:type="spellEnd"/>
-      <w:r>
-        <w:t xml:space="preserve"> script was loaded</w:t>
+        <w:t>As you can see, this script will detect whether or not the jQuery script was loaded</w:t>
       </w:r>
       <w:r>
         <w:t xml:space="preserve"> and render a message saying so.</w:t>
@@ -4068,25 +2938,21 @@
       <w:r>
         <w:t xml:space="preserve">If the </w:t>
       </w:r>
-      <w:proofErr w:type="spellStart"/>
       <w:r>
         <w:rPr>
           <w:rStyle w:val="InlineCode"/>
         </w:rPr>
         <w:t>appsec</w:t>
       </w:r>
-      <w:proofErr w:type="spellEnd"/>
       <w:r>
         <w:t xml:space="preserve"> property's </w:t>
       </w:r>
-      <w:proofErr w:type="spellStart"/>
       <w:r>
         <w:rPr>
           <w:rStyle w:val="InlineCode"/>
         </w:rPr>
         <w:t>csp</w:t>
       </w:r>
-      <w:proofErr w:type="spellEnd"/>
       <w:r>
         <w:t xml:space="preserve"> property evaluates to </w:t>
       </w:r>
@@ -4108,19 +2974,11 @@
       <w:r>
         <w:t>Restart the web application (</w:t>
       </w:r>
-      <w:proofErr w:type="spellStart"/>
-      <w:r>
-        <w:rPr>
-          <w:rStyle w:val="InlineCode"/>
-        </w:rPr>
-        <w:t>npm</w:t>
-      </w:r>
-      <w:proofErr w:type="spellEnd"/>
-      <w:r>
-        <w:rPr>
-          <w:rStyle w:val="InlineCode"/>
-        </w:rPr>
-        <w:t xml:space="preserve"> start</w:t>
+      <w:r>
+        <w:rPr>
+          <w:rStyle w:val="InlineCode"/>
+        </w:rPr>
+        <w:t>npm start</w:t>
       </w:r>
       <w:r>
         <w:t xml:space="preserve">) and open the URL </w:t>
@@ -4129,32 +2987,10 @@
         <w:rPr>
           <w:rStyle w:val="InlineCode"/>
         </w:rPr>
-        <w:t>http://localhost</w:t>
-      </w:r>
-      <w:proofErr w:type="gramStart"/>
-      <w:r>
-        <w:rPr>
-          <w:rStyle w:val="InlineCode"/>
-        </w:rPr>
-        <w:t>:8000</w:t>
-      </w:r>
-      <w:proofErr w:type="gramEnd"/>
-      <w:r>
-        <w:rPr>
-          <w:rStyle w:val="InlineCode"/>
-        </w:rPr>
-        <w:t>/csp</w:t>
-      </w:r>
-      <w:r>
-        <w:t xml:space="preserve">, which will render the view that includes </w:t>
-      </w:r>
-      <w:proofErr w:type="spellStart"/>
-      <w:r>
-        <w:t>jQuery</w:t>
-      </w:r>
-      <w:proofErr w:type="spellEnd"/>
-      <w:r>
-        <w:t xml:space="preserve"> and our own </w:t>
+        <w:t>http://localhost:8000/csp</w:t>
+      </w:r>
+      <w:r>
+        <w:t xml:space="preserve">, which will render the view that includes jQuery and our own </w:t>
       </w:r>
       <w:r>
         <w:rPr>
@@ -4199,7 +3035,7 @@
                     </pic:cNvPicPr>
                   </pic:nvPicPr>
                   <pic:blipFill>
-                    <a:blip r:embed="rId19">
+                    <a:blip r:embed="rId18">
                       <a:extLst>
                         <a:ext uri="{28A0092B-C50C-407E-A947-70E740481C1C}">
                           <a14:useLocalDpi xmlns:a14="http://schemas.microsoft.com/office/drawing/2010/main" val="0"/>
@@ -4234,15 +3070,7 @@
     <w:p/>
     <w:p>
       <w:r>
-        <w:t xml:space="preserve">As you can see, the browser successfully loaded the external </w:t>
-      </w:r>
-      <w:proofErr w:type="spellStart"/>
-      <w:r>
-        <w:t>jQuery</w:t>
-      </w:r>
-      <w:proofErr w:type="spellEnd"/>
-      <w:r>
-        <w:t xml:space="preserve"> script as well as our own </w:t>
+        <w:t xml:space="preserve">As you can see, the browser successfully loaded the external jQuery script as well as our own </w:t>
       </w:r>
       <w:r>
         <w:rPr>
@@ -4275,25 +3103,21 @@
       <w:r>
         <w:t xml:space="preserve">Update the </w:t>
       </w:r>
-      <w:proofErr w:type="spellStart"/>
       <w:r>
         <w:rPr>
           <w:rStyle w:val="InlineCode"/>
         </w:rPr>
         <w:t>csp</w:t>
       </w:r>
-      <w:proofErr w:type="spellEnd"/>
       <w:r>
         <w:t xml:space="preserve"> entry of the </w:t>
       </w:r>
-      <w:proofErr w:type="spellStart"/>
       <w:r>
         <w:rPr>
           <w:rStyle w:val="InlineCode"/>
         </w:rPr>
         <w:t>appsec</w:t>
       </w:r>
-      <w:proofErr w:type="spellEnd"/>
       <w:r>
         <w:t xml:space="preserve"> property to contain the following content:</w:t>
       </w:r>
@@ -4302,21 +3126,8 @@
       <w:pPr>
         <w:pStyle w:val="ExampleCode"/>
       </w:pPr>
-      <w:proofErr w:type="gramStart"/>
-      <w:r>
-        <w:t>{ "</w:t>
-      </w:r>
-      <w:proofErr w:type="gramEnd"/>
-      <w:r>
-        <w:t>policy": { "default-</w:t>
-      </w:r>
-      <w:proofErr w:type="spellStart"/>
-      <w:r>
-        <w:t>src</w:t>
-      </w:r>
-      <w:proofErr w:type="spellEnd"/>
-      <w:r>
-        <w:t>": "'self'" } }</w:t>
+      <w:r>
+        <w:t>{ "policy": { "default-src": "'self'" } }</w:t>
       </w:r>
     </w:p>
     <w:p>
@@ -4324,15 +3135,7 @@
         <w:pStyle w:val="StepPara"/>
       </w:pPr>
       <w:r>
-        <w:t xml:space="preserve">This causes the </w:t>
-      </w:r>
-      <w:proofErr w:type="spellStart"/>
-      <w:r>
-        <w:t>Lusca</w:t>
-      </w:r>
-      <w:proofErr w:type="spellEnd"/>
-      <w:r>
-        <w:t xml:space="preserve"> middleware to include the following HTTP header in </w:t>
+        <w:t xml:space="preserve">This causes the Lusca middleware to include the following HTTP header in </w:t>
       </w:r>
       <w:r>
         <w:t xml:space="preserve">all </w:t>
@@ -4352,15 +3155,7 @@
         <w:pStyle w:val="ExampleCode"/>
       </w:pPr>
       <w:r>
-        <w:t>Content-Security-Policy: default-</w:t>
-      </w:r>
-      <w:proofErr w:type="spellStart"/>
-      <w:r>
-        <w:t>src</w:t>
-      </w:r>
-      <w:proofErr w:type="spellEnd"/>
-      <w:r>
-        <w:t xml:space="preserve"> 'self';</w:t>
+        <w:t>Content-Security-Policy: default-src 'self';</w:t>
       </w:r>
     </w:p>
     <w:p>
@@ -4393,21 +3188,7 @@
         <w:rPr>
           <w:rStyle w:val="InlineCode"/>
         </w:rPr>
-        <w:t>http://localhost</w:t>
-      </w:r>
-      <w:proofErr w:type="gramStart"/>
-      <w:r>
-        <w:rPr>
-          <w:rStyle w:val="InlineCode"/>
-        </w:rPr>
-        <w:t>:8000</w:t>
-      </w:r>
-      <w:proofErr w:type="gramEnd"/>
-      <w:r>
-        <w:rPr>
-          <w:rStyle w:val="InlineCode"/>
-        </w:rPr>
-        <w:t>/csp</w:t>
+        <w:t>http://localhost:8000/csp</w:t>
       </w:r>
       <w:r>
         <w:t xml:space="preserve"> in the browser.  You should see something similar to the following:</w:t>
@@ -4439,7 +3220,7 @@
                     </pic:cNvPicPr>
                   </pic:nvPicPr>
                   <pic:blipFill>
-                    <a:blip r:embed="rId20">
+                    <a:blip r:embed="rId19">
                       <a:extLst>
                         <a:ext uri="{28A0092B-C50C-407E-A947-70E740481C1C}">
                           <a14:useLocalDpi xmlns:a14="http://schemas.microsoft.com/office/drawing/2010/main" val="0"/>
@@ -4485,15 +3266,7 @@
         <w:t>Content-Security-Policy</w:t>
       </w:r>
       <w:r>
-        <w:t xml:space="preserve"> header caused the browser to skip loading </w:t>
-      </w:r>
-      <w:proofErr w:type="spellStart"/>
-      <w:r>
-        <w:t>jQuery</w:t>
-      </w:r>
-      <w:proofErr w:type="spellEnd"/>
-      <w:r>
-        <w:t xml:space="preserve"> from the external site!</w:t>
+        <w:t xml:space="preserve"> header caused the browser to skip loading jQuery from the external site!</w:t>
       </w:r>
     </w:p>
     <w:p/>
@@ -4503,8 +3276,8 @@
       </w:r>
     </w:p>
     <w:sectPr>
-      <w:headerReference w:type="default" r:id="rId21"/>
-      <w:footerReference w:type="default" r:id="rId22"/>
+      <w:headerReference w:type="default" r:id="rId20"/>
+      <w:footerReference w:type="default" r:id="rId21"/>
       <w:pgSz w:w="12240" w:h="15840"/>
       <w:pgMar w:top="1440" w:right="1440" w:bottom="1440" w:left="1440" w:header="475" w:footer="475" w:gutter="0"/>
       <w:cols w:space="720"/>
@@ -4515,7 +3288,7 @@
 </file>
 
 <file path=word/endnotes.xml><?xml version="1.0" encoding="utf-8"?>
-<w:endnotes xmlns:wpc="http://schemas.microsoft.com/office/word/2010/wordprocessingCanvas" xmlns:mo="http://schemas.microsoft.com/office/mac/office/2008/main" xmlns:mc="http://schemas.openxmlformats.org/markup-compatibility/2006" xmlns:mv="urn:schemas-microsoft-com:mac:vml" xmlns:o="urn:schemas-microsoft-com:office:office" xmlns:r="http://schemas.openxmlformats.org/officeDocument/2006/relationships" xmlns:m="http://schemas.openxmlformats.org/officeDocument/2006/math" xmlns:v="urn:schemas-microsoft-com:vml" xmlns:wp14="http://schemas.microsoft.com/office/word/2010/wordprocessingDrawing" xmlns:wp="http://schemas.openxmlformats.org/drawingml/2006/wordprocessingDrawing" xmlns:w10="urn:schemas-microsoft-com:office:word" xmlns:w="http://schemas.openxmlformats.org/wordprocessingml/2006/main" xmlns:w14="http://schemas.microsoft.com/office/word/2010/wordml" xmlns:wpg="http://schemas.microsoft.com/office/word/2010/wordprocessingGroup" xmlns:wpi="http://schemas.microsoft.com/office/word/2010/wordprocessingInk" xmlns:wne="http://schemas.microsoft.com/office/word/2006/wordml" xmlns:wps="http://schemas.microsoft.com/office/word/2010/wordprocessingShape" mc:Ignorable="w14 wp14">
+<w:endnotes xmlns:wpc="http://schemas.microsoft.com/office/word/2010/wordprocessingCanvas" xmlns:mo="http://schemas.microsoft.com/office/mac/office/2008/main" xmlns:mc="http://schemas.openxmlformats.org/markup-compatibility/2006" xmlns:mv="urn:schemas-microsoft-com:mac:vml" xmlns:o="urn:schemas-microsoft-com:office:office" xmlns:r="http://schemas.openxmlformats.org/officeDocument/2006/relationships" xmlns:m="http://schemas.openxmlformats.org/officeDocument/2006/math" xmlns:v="urn:schemas-microsoft-com:vml" xmlns:wp14="http://schemas.microsoft.com/office/word/2010/wordprocessingDrawing" xmlns:wp="http://schemas.openxmlformats.org/drawingml/2006/wordprocessingDrawing" xmlns:w10="urn:schemas-microsoft-com:office:word" xmlns:w="http://schemas.openxmlformats.org/wordprocessingml/2006/main" xmlns:w14="http://schemas.microsoft.com/office/word/2010/wordml" xmlns:w15="http://schemas.microsoft.com/office/word/2012/wordml" xmlns:wpg="http://schemas.microsoft.com/office/word/2010/wordprocessingGroup" xmlns:wpi="http://schemas.microsoft.com/office/word/2010/wordprocessingInk" xmlns:wne="http://schemas.microsoft.com/office/word/2006/wordml" xmlns:wps="http://schemas.microsoft.com/office/word/2010/wordprocessingShape" mc:Ignorable="w14 w15 wp14">
   <w:endnote w:type="separator" w:id="-1">
     <w:p>
       <w:r>
@@ -4534,7 +3307,7 @@
 </file>
 
 <file path=word/footer1.xml><?xml version="1.0" encoding="utf-8"?>
-<w:ftr xmlns:wpc="http://schemas.microsoft.com/office/word/2010/wordprocessingCanvas" xmlns:mo="http://schemas.microsoft.com/office/mac/office/2008/main" xmlns:mc="http://schemas.openxmlformats.org/markup-compatibility/2006" xmlns:mv="urn:schemas-microsoft-com:mac:vml" xmlns:o="urn:schemas-microsoft-com:office:office" xmlns:r="http://schemas.openxmlformats.org/officeDocument/2006/relationships" xmlns:m="http://schemas.openxmlformats.org/officeDocument/2006/math" xmlns:v="urn:schemas-microsoft-com:vml" xmlns:wp14="http://schemas.microsoft.com/office/word/2010/wordprocessingDrawing" xmlns:wp="http://schemas.openxmlformats.org/drawingml/2006/wordprocessingDrawing" xmlns:w10="urn:schemas-microsoft-com:office:word" xmlns:w="http://schemas.openxmlformats.org/wordprocessingml/2006/main" xmlns:w14="http://schemas.microsoft.com/office/word/2010/wordml" xmlns:wpg="http://schemas.microsoft.com/office/word/2010/wordprocessingGroup" xmlns:wpi="http://schemas.microsoft.com/office/word/2010/wordprocessingInk" xmlns:wne="http://schemas.microsoft.com/office/word/2006/wordml" xmlns:wps="http://schemas.microsoft.com/office/word/2010/wordprocessingShape" mc:Ignorable="w14 wp14">
+<w:ftr xmlns:wpc="http://schemas.microsoft.com/office/word/2010/wordprocessingCanvas" xmlns:mo="http://schemas.microsoft.com/office/mac/office/2008/main" xmlns:mc="http://schemas.openxmlformats.org/markup-compatibility/2006" xmlns:mv="urn:schemas-microsoft-com:mac:vml" xmlns:o="urn:schemas-microsoft-com:office:office" xmlns:r="http://schemas.openxmlformats.org/officeDocument/2006/relationships" xmlns:m="http://schemas.openxmlformats.org/officeDocument/2006/math" xmlns:v="urn:schemas-microsoft-com:vml" xmlns:wp14="http://schemas.microsoft.com/office/word/2010/wordprocessingDrawing" xmlns:wp="http://schemas.openxmlformats.org/drawingml/2006/wordprocessingDrawing" xmlns:w10="urn:schemas-microsoft-com:office:word" xmlns:w="http://schemas.openxmlformats.org/wordprocessingml/2006/main" xmlns:w14="http://schemas.microsoft.com/office/word/2010/wordml" xmlns:w15="http://schemas.microsoft.com/office/word/2012/wordml" xmlns:wpg="http://schemas.microsoft.com/office/word/2010/wordprocessingGroup" xmlns:wpi="http://schemas.microsoft.com/office/word/2010/wordprocessingInk" xmlns:wne="http://schemas.microsoft.com/office/word/2006/wordml" xmlns:wps="http://schemas.microsoft.com/office/word/2010/wordprocessingShape" mc:Ignorable="w14 w15 wp14">
   <w:p>
     <w:pPr>
       <w:pStyle w:val="Footer"/>
@@ -4583,7 +3356,7 @@
         <w:noProof/>
         <w:sz w:val="22"/>
       </w:rPr>
-      <w:t>5</w:t>
+      <w:t>1</w:t>
     </w:r>
     <w:r>
       <w:rPr>
@@ -4620,7 +3393,7 @@
         <w:noProof/>
         <w:sz w:val="22"/>
       </w:rPr>
-      <w:t>10</w:t>
+      <w:t>1</w:t>
     </w:r>
     <w:r>
       <w:rPr>
@@ -4633,7 +3406,7 @@
 </file>
 
 <file path=word/footnotes.xml><?xml version="1.0" encoding="utf-8"?>
-<w:footnotes xmlns:wpc="http://schemas.microsoft.com/office/word/2010/wordprocessingCanvas" xmlns:mo="http://schemas.microsoft.com/office/mac/office/2008/main" xmlns:mc="http://schemas.openxmlformats.org/markup-compatibility/2006" xmlns:mv="urn:schemas-microsoft-com:mac:vml" xmlns:o="urn:schemas-microsoft-com:office:office" xmlns:r="http://schemas.openxmlformats.org/officeDocument/2006/relationships" xmlns:m="http://schemas.openxmlformats.org/officeDocument/2006/math" xmlns:v="urn:schemas-microsoft-com:vml" xmlns:wp14="http://schemas.microsoft.com/office/word/2010/wordprocessingDrawing" xmlns:wp="http://schemas.openxmlformats.org/drawingml/2006/wordprocessingDrawing" xmlns:w10="urn:schemas-microsoft-com:office:word" xmlns:w="http://schemas.openxmlformats.org/wordprocessingml/2006/main" xmlns:w14="http://schemas.microsoft.com/office/word/2010/wordml" xmlns:wpg="http://schemas.microsoft.com/office/word/2010/wordprocessingGroup" xmlns:wpi="http://schemas.microsoft.com/office/word/2010/wordprocessingInk" xmlns:wne="http://schemas.microsoft.com/office/word/2006/wordml" xmlns:wps="http://schemas.microsoft.com/office/word/2010/wordprocessingShape" mc:Ignorable="w14 wp14">
+<w:footnotes xmlns:wpc="http://schemas.microsoft.com/office/word/2010/wordprocessingCanvas" xmlns:mo="http://schemas.microsoft.com/office/mac/office/2008/main" xmlns:mc="http://schemas.openxmlformats.org/markup-compatibility/2006" xmlns:mv="urn:schemas-microsoft-com:mac:vml" xmlns:o="urn:schemas-microsoft-com:office:office" xmlns:r="http://schemas.openxmlformats.org/officeDocument/2006/relationships" xmlns:m="http://schemas.openxmlformats.org/officeDocument/2006/math" xmlns:v="urn:schemas-microsoft-com:vml" xmlns:wp14="http://schemas.microsoft.com/office/word/2010/wordprocessingDrawing" xmlns:wp="http://schemas.openxmlformats.org/drawingml/2006/wordprocessingDrawing" xmlns:w10="urn:schemas-microsoft-com:office:word" xmlns:w="http://schemas.openxmlformats.org/wordprocessingml/2006/main" xmlns:w14="http://schemas.microsoft.com/office/word/2010/wordml" xmlns:w15="http://schemas.microsoft.com/office/word/2012/wordml" xmlns:wpg="http://schemas.microsoft.com/office/word/2010/wordprocessingGroup" xmlns:wpi="http://schemas.microsoft.com/office/word/2010/wordprocessingInk" xmlns:wne="http://schemas.microsoft.com/office/word/2006/wordml" xmlns:wps="http://schemas.microsoft.com/office/word/2010/wordprocessingShape" mc:Ignorable="w14 w15 wp14">
   <w:footnote w:type="separator" w:id="-1">
     <w:p>
       <w:r>
@@ -4652,7 +3425,7 @@
 </file>
 
 <file path=word/header1.xml><?xml version="1.0" encoding="utf-8"?>
-<w:hdr xmlns:wpc="http://schemas.microsoft.com/office/word/2010/wordprocessingCanvas" xmlns:mo="http://schemas.microsoft.com/office/mac/office/2008/main" xmlns:mc="http://schemas.openxmlformats.org/markup-compatibility/2006" xmlns:mv="urn:schemas-microsoft-com:mac:vml" xmlns:o="urn:schemas-microsoft-com:office:office" xmlns:r="http://schemas.openxmlformats.org/officeDocument/2006/relationships" xmlns:m="http://schemas.openxmlformats.org/officeDocument/2006/math" xmlns:v="urn:schemas-microsoft-com:vml" xmlns:wp14="http://schemas.microsoft.com/office/word/2010/wordprocessingDrawing" xmlns:wp="http://schemas.openxmlformats.org/drawingml/2006/wordprocessingDrawing" xmlns:w10="urn:schemas-microsoft-com:office:word" xmlns:w="http://schemas.openxmlformats.org/wordprocessingml/2006/main" xmlns:w14="http://schemas.microsoft.com/office/word/2010/wordml" xmlns:wpg="http://schemas.microsoft.com/office/word/2010/wordprocessingGroup" xmlns:wpi="http://schemas.microsoft.com/office/word/2010/wordprocessingInk" xmlns:wne="http://schemas.microsoft.com/office/word/2006/wordml" xmlns:wps="http://schemas.microsoft.com/office/word/2010/wordprocessingShape" mc:Ignorable="w14 wp14">
+<w:hdr xmlns:wpc="http://schemas.microsoft.com/office/word/2010/wordprocessingCanvas" xmlns:mo="http://schemas.microsoft.com/office/mac/office/2008/main" xmlns:mc="http://schemas.openxmlformats.org/markup-compatibility/2006" xmlns:mv="urn:schemas-microsoft-com:mac:vml" xmlns:o="urn:schemas-microsoft-com:office:office" xmlns:r="http://schemas.openxmlformats.org/officeDocument/2006/relationships" xmlns:m="http://schemas.openxmlformats.org/officeDocument/2006/math" xmlns:v="urn:schemas-microsoft-com:vml" xmlns:wp14="http://schemas.microsoft.com/office/word/2010/wordprocessingDrawing" xmlns:wp="http://schemas.openxmlformats.org/drawingml/2006/wordprocessingDrawing" xmlns:w10="urn:schemas-microsoft-com:office:word" xmlns:w="http://schemas.openxmlformats.org/wordprocessingml/2006/main" xmlns:w14="http://schemas.microsoft.com/office/word/2010/wordml" xmlns:w15="http://schemas.microsoft.com/office/word/2012/wordml" xmlns:wpg="http://schemas.microsoft.com/office/word/2010/wordprocessingGroup" xmlns:wpi="http://schemas.microsoft.com/office/word/2010/wordprocessingInk" xmlns:wne="http://schemas.microsoft.com/office/word/2006/wordml" xmlns:wps="http://schemas.microsoft.com/office/word/2010/wordprocessingShape" mc:Ignorable="w14 w15 wp14">
   <w:p>
     <w:pPr>
       <w:tabs>
@@ -4676,20 +3449,18 @@
         <w:sz w:val="28"/>
       </w:rPr>
     </w:pPr>
-    <w:proofErr w:type="spellStart"/>
     <w:r>
       <w:rPr>
         <w:sz w:val="28"/>
       </w:rPr>
       <w:t>Lusca</w:t>
     </w:r>
-    <w:proofErr w:type="spellEnd"/>
   </w:p>
 </w:hdr>
 </file>
 
 <file path=word/numbering.xml><?xml version="1.0" encoding="utf-8"?>
-<w:numbering xmlns:wpc="http://schemas.microsoft.com/office/word/2010/wordprocessingCanvas" xmlns:mo="http://schemas.microsoft.com/office/mac/office/2008/main" xmlns:mc="http://schemas.openxmlformats.org/markup-compatibility/2006" xmlns:mv="urn:schemas-microsoft-com:mac:vml" xmlns:o="urn:schemas-microsoft-com:office:office" xmlns:r="http://schemas.openxmlformats.org/officeDocument/2006/relationships" xmlns:m="http://schemas.openxmlformats.org/officeDocument/2006/math" xmlns:v="urn:schemas-microsoft-com:vml" xmlns:wp14="http://schemas.microsoft.com/office/word/2010/wordprocessingDrawing" xmlns:wp="http://schemas.openxmlformats.org/drawingml/2006/wordprocessingDrawing" xmlns:w10="urn:schemas-microsoft-com:office:word" xmlns:w="http://schemas.openxmlformats.org/wordprocessingml/2006/main" xmlns:w14="http://schemas.microsoft.com/office/word/2010/wordml" xmlns:wpg="http://schemas.microsoft.com/office/word/2010/wordprocessingGroup" xmlns:wpi="http://schemas.microsoft.com/office/word/2010/wordprocessingInk" xmlns:wne="http://schemas.microsoft.com/office/word/2006/wordml" xmlns:wps="http://schemas.microsoft.com/office/word/2010/wordprocessingShape" mc:Ignorable="w14 wp14">
+<w:numbering xmlns:wpc="http://schemas.microsoft.com/office/word/2010/wordprocessingCanvas" xmlns:mo="http://schemas.microsoft.com/office/mac/office/2008/main" xmlns:mc="http://schemas.openxmlformats.org/markup-compatibility/2006" xmlns:mv="urn:schemas-microsoft-com:mac:vml" xmlns:o="urn:schemas-microsoft-com:office:office" xmlns:r="http://schemas.openxmlformats.org/officeDocument/2006/relationships" xmlns:m="http://schemas.openxmlformats.org/officeDocument/2006/math" xmlns:v="urn:schemas-microsoft-com:vml" xmlns:wp14="http://schemas.microsoft.com/office/word/2010/wordprocessingDrawing" xmlns:wp="http://schemas.openxmlformats.org/drawingml/2006/wordprocessingDrawing" xmlns:w10="urn:schemas-microsoft-com:office:word" xmlns:w="http://schemas.openxmlformats.org/wordprocessingml/2006/main" xmlns:w14="http://schemas.microsoft.com/office/word/2010/wordml" xmlns:w15="http://schemas.microsoft.com/office/word/2012/wordml" xmlns:wpg="http://schemas.microsoft.com/office/word/2010/wordprocessingGroup" xmlns:wpi="http://schemas.microsoft.com/office/word/2010/wordprocessingInk" xmlns:wne="http://schemas.microsoft.com/office/word/2006/wordml" xmlns:wps="http://schemas.microsoft.com/office/word/2010/wordprocessingShape" mc:Ignorable="w14 w15 wp14">
   <w:abstractNum w:abstractNumId="0">
     <w:nsid w:val="FFFFFF1D"/>
     <w:multiLevelType w:val="multilevel"/>
@@ -5981,7 +4752,7 @@
 </file>
 
 <file path=word/styles.xml><?xml version="1.0" encoding="utf-8"?>
-<w:styles xmlns:mc="http://schemas.openxmlformats.org/markup-compatibility/2006" xmlns:r="http://schemas.openxmlformats.org/officeDocument/2006/relationships" xmlns:w="http://schemas.openxmlformats.org/wordprocessingml/2006/main" xmlns:w14="http://schemas.microsoft.com/office/word/2010/wordml" mc:Ignorable="w14">
+<w:styles xmlns:mc="http://schemas.openxmlformats.org/markup-compatibility/2006" xmlns:r="http://schemas.openxmlformats.org/officeDocument/2006/relationships" xmlns:w="http://schemas.openxmlformats.org/wordprocessingml/2006/main" xmlns:w14="http://schemas.microsoft.com/office/word/2010/wordml" xmlns:w15="http://schemas.microsoft.com/office/word/2012/wordml" mc:Ignorable="w14 w15">
   <w:docDefaults>
     <w:rPrDefault>
       <w:rPr>
@@ -5993,144 +4764,387 @@
     </w:rPrDefault>
     <w:pPrDefault/>
   </w:docDefaults>
-  <w:latentStyles w:defLockedState="0" w:defUIPriority="99" w:defSemiHidden="1" w:defUnhideWhenUsed="1" w:defQFormat="0" w:count="276">
-    <w:lsdException w:name="Normal" w:semiHidden="0" w:uiPriority="0" w:unhideWhenUsed="0" w:qFormat="1"/>
-    <w:lsdException w:name="heading 1" w:semiHidden="0" w:uiPriority="9" w:unhideWhenUsed="0" w:qFormat="1"/>
-    <w:lsdException w:name="heading 2" w:uiPriority="9" w:qFormat="1"/>
-    <w:lsdException w:name="heading 3" w:uiPriority="9" w:qFormat="1"/>
-    <w:lsdException w:name="heading 4" w:uiPriority="9" w:qFormat="1"/>
-    <w:lsdException w:name="heading 5" w:uiPriority="9" w:qFormat="1"/>
-    <w:lsdException w:name="heading 6" w:uiPriority="9" w:qFormat="1"/>
-    <w:lsdException w:name="heading 7" w:uiPriority="9" w:qFormat="1"/>
-    <w:lsdException w:name="heading 8" w:uiPriority="9" w:qFormat="1"/>
-    <w:lsdException w:name="heading 9" w:uiPriority="9" w:qFormat="1"/>
-    <w:lsdException w:name="toc 1" w:uiPriority="39"/>
-    <w:lsdException w:name="toc 2" w:uiPriority="39"/>
-    <w:lsdException w:name="toc 3" w:uiPriority="39"/>
-    <w:lsdException w:name="toc 4" w:uiPriority="39"/>
-    <w:lsdException w:name="toc 5" w:uiPriority="39"/>
-    <w:lsdException w:name="toc 6" w:uiPriority="39"/>
-    <w:lsdException w:name="toc 7" w:uiPriority="39"/>
-    <w:lsdException w:name="toc 8" w:uiPriority="39"/>
-    <w:lsdException w:name="toc 9" w:uiPriority="39"/>
-    <w:lsdException w:name="caption" w:uiPriority="35" w:qFormat="1"/>
-    <w:lsdException w:name="Title" w:semiHidden="0" w:uiPriority="10" w:unhideWhenUsed="0" w:qFormat="1"/>
-    <w:lsdException w:name="Default Paragraph Font" w:uiPriority="1"/>
-    <w:lsdException w:name="Subtitle" w:semiHidden="0" w:uiPriority="11" w:unhideWhenUsed="0" w:qFormat="1"/>
-    <w:lsdException w:name="Strong" w:semiHidden="0" w:uiPriority="22" w:unhideWhenUsed="0" w:qFormat="1"/>
-    <w:lsdException w:name="Emphasis" w:semiHidden="0" w:uiPriority="20" w:unhideWhenUsed="0" w:qFormat="1"/>
-    <w:lsdException w:name="Table Grid" w:semiHidden="0" w:uiPriority="59" w:unhideWhenUsed="0"/>
-    <w:lsdException w:name="Placeholder Text" w:unhideWhenUsed="0"/>
-    <w:lsdException w:name="No Spacing" w:semiHidden="0" w:uiPriority="1" w:unhideWhenUsed="0" w:qFormat="1"/>
-    <w:lsdException w:name="Light Shading" w:semiHidden="0" w:uiPriority="60" w:unhideWhenUsed="0"/>
-    <w:lsdException w:name="Light List" w:semiHidden="0" w:uiPriority="61" w:unhideWhenUsed="0"/>
-    <w:lsdException w:name="Light Grid" w:semiHidden="0" w:uiPriority="62" w:unhideWhenUsed="0"/>
-    <w:lsdException w:name="Medium Shading 1" w:semiHidden="0" w:uiPriority="63" w:unhideWhenUsed="0"/>
-    <w:lsdException w:name="Medium Shading 2" w:semiHidden="0" w:uiPriority="64" w:unhideWhenUsed="0"/>
-    <w:lsdException w:name="Medium List 1" w:semiHidden="0" w:uiPriority="65" w:unhideWhenUsed="0"/>
-    <w:lsdException w:name="Medium List 2" w:semiHidden="0" w:uiPriority="66" w:unhideWhenUsed="0"/>
-    <w:lsdException w:name="Medium Grid 1" w:semiHidden="0" w:uiPriority="67" w:unhideWhenUsed="0"/>
-    <w:lsdException w:name="Medium Grid 2" w:semiHidden="0" w:uiPriority="68" w:unhideWhenUsed="0"/>
-    <w:lsdException w:name="Medium Grid 3" w:semiHidden="0" w:uiPriority="69" w:unhideWhenUsed="0"/>
-    <w:lsdException w:name="Dark List" w:semiHidden="0" w:uiPriority="70" w:unhideWhenUsed="0"/>
-    <w:lsdException w:name="Colorful Shading" w:semiHidden="0" w:uiPriority="71" w:unhideWhenUsed="0"/>
-    <w:lsdException w:name="Colorful List" w:semiHidden="0" w:uiPriority="72" w:unhideWhenUsed="0"/>
-    <w:lsdException w:name="Colorful Grid" w:semiHidden="0" w:uiPriority="73" w:unhideWhenUsed="0"/>
-    <w:lsdException w:name="Light Shading Accent 1" w:semiHidden="0" w:uiPriority="60" w:unhideWhenUsed="0"/>
-    <w:lsdException w:name="Light List Accent 1" w:semiHidden="0" w:uiPriority="61" w:unhideWhenUsed="0"/>
-    <w:lsdException w:name="Light Grid Accent 1" w:semiHidden="0" w:uiPriority="62" w:unhideWhenUsed="0"/>
-    <w:lsdException w:name="Medium Shading 1 Accent 1" w:semiHidden="0" w:uiPriority="63" w:unhideWhenUsed="0"/>
-    <w:lsdException w:name="Medium Shading 2 Accent 1" w:semiHidden="0" w:uiPriority="64" w:unhideWhenUsed="0"/>
-    <w:lsdException w:name="Medium List 1 Accent 1" w:semiHidden="0" w:uiPriority="65" w:unhideWhenUsed="0"/>
-    <w:lsdException w:name="Revision" w:unhideWhenUsed="0"/>
-    <w:lsdException w:name="List Paragraph" w:semiHidden="0" w:uiPriority="34" w:unhideWhenUsed="0" w:qFormat="1"/>
-    <w:lsdException w:name="Quote" w:semiHidden="0" w:uiPriority="29" w:unhideWhenUsed="0" w:qFormat="1"/>
-    <w:lsdException w:name="Intense Quote" w:semiHidden="0" w:uiPriority="30" w:unhideWhenUsed="0" w:qFormat="1"/>
-    <w:lsdException w:name="Medium List 2 Accent 1" w:semiHidden="0" w:uiPriority="66" w:unhideWhenUsed="0"/>
-    <w:lsdException w:name="Medium Grid 1 Accent 1" w:semiHidden="0" w:uiPriority="67" w:unhideWhenUsed="0"/>
-    <w:lsdException w:name="Medium Grid 2 Accent 1" w:semiHidden="0" w:uiPriority="68" w:unhideWhenUsed="0"/>
-    <w:lsdException w:name="Medium Grid 3 Accent 1" w:semiHidden="0" w:uiPriority="69" w:unhideWhenUsed="0"/>
-    <w:lsdException w:name="Dark List Accent 1" w:semiHidden="0" w:uiPriority="70" w:unhideWhenUsed="0"/>
-    <w:lsdException w:name="Colorful Shading Accent 1" w:semiHidden="0" w:uiPriority="71" w:unhideWhenUsed="0"/>
-    <w:lsdException w:name="Colorful List Accent 1" w:semiHidden="0" w:uiPriority="72" w:unhideWhenUsed="0"/>
-    <w:lsdException w:name="Colorful Grid Accent 1" w:semiHidden="0" w:uiPriority="73" w:unhideWhenUsed="0"/>
-    <w:lsdException w:name="Light Shading Accent 2" w:semiHidden="0" w:uiPriority="60" w:unhideWhenUsed="0"/>
-    <w:lsdException w:name="Light List Accent 2" w:semiHidden="0" w:uiPriority="61" w:unhideWhenUsed="0"/>
-    <w:lsdException w:name="Light Grid Accent 2" w:semiHidden="0" w:uiPriority="62" w:unhideWhenUsed="0"/>
-    <w:lsdException w:name="Medium Shading 1 Accent 2" w:semiHidden="0" w:uiPriority="63" w:unhideWhenUsed="0"/>
-    <w:lsdException w:name="Medium Shading 2 Accent 2" w:semiHidden="0" w:uiPriority="64" w:unhideWhenUsed="0"/>
-    <w:lsdException w:name="Medium List 1 Accent 2" w:semiHidden="0" w:uiPriority="65" w:unhideWhenUsed="0"/>
-    <w:lsdException w:name="Medium List 2 Accent 2" w:semiHidden="0" w:uiPriority="66" w:unhideWhenUsed="0"/>
-    <w:lsdException w:name="Medium Grid 1 Accent 2" w:semiHidden="0" w:uiPriority="67" w:unhideWhenUsed="0"/>
-    <w:lsdException w:name="Medium Grid 2 Accent 2" w:semiHidden="0" w:uiPriority="68" w:unhideWhenUsed="0"/>
-    <w:lsdException w:name="Medium Grid 3 Accent 2" w:semiHidden="0" w:uiPriority="69" w:unhideWhenUsed="0"/>
-    <w:lsdException w:name="Dark List Accent 2" w:semiHidden="0" w:uiPriority="70" w:unhideWhenUsed="0"/>
-    <w:lsdException w:name="Colorful Shading Accent 2" w:semiHidden="0" w:uiPriority="71" w:unhideWhenUsed="0"/>
-    <w:lsdException w:name="Colorful List Accent 2" w:semiHidden="0" w:uiPriority="72" w:unhideWhenUsed="0"/>
-    <w:lsdException w:name="Colorful Grid Accent 2" w:semiHidden="0" w:uiPriority="73" w:unhideWhenUsed="0"/>
-    <w:lsdException w:name="Light Shading Accent 3" w:semiHidden="0" w:uiPriority="60" w:unhideWhenUsed="0"/>
-    <w:lsdException w:name="Light List Accent 3" w:semiHidden="0" w:uiPriority="61" w:unhideWhenUsed="0"/>
-    <w:lsdException w:name="Light Grid Accent 3" w:semiHidden="0" w:uiPriority="62" w:unhideWhenUsed="0"/>
-    <w:lsdException w:name="Medium Shading 1 Accent 3" w:semiHidden="0" w:uiPriority="63" w:unhideWhenUsed="0"/>
-    <w:lsdException w:name="Medium Shading 2 Accent 3" w:semiHidden="0" w:uiPriority="64" w:unhideWhenUsed="0"/>
-    <w:lsdException w:name="Medium List 1 Accent 3" w:semiHidden="0" w:uiPriority="65" w:unhideWhenUsed="0"/>
-    <w:lsdException w:name="Medium List 2 Accent 3" w:semiHidden="0" w:uiPriority="66" w:unhideWhenUsed="0"/>
-    <w:lsdException w:name="Medium Grid 1 Accent 3" w:semiHidden="0" w:uiPriority="67" w:unhideWhenUsed="0"/>
-    <w:lsdException w:name="Medium Grid 2 Accent 3" w:semiHidden="0" w:uiPriority="68" w:unhideWhenUsed="0"/>
-    <w:lsdException w:name="Medium Grid 3 Accent 3" w:semiHidden="0" w:uiPriority="69" w:unhideWhenUsed="0"/>
-    <w:lsdException w:name="Dark List Accent 3" w:semiHidden="0" w:uiPriority="70" w:unhideWhenUsed="0"/>
-    <w:lsdException w:name="Colorful Shading Accent 3" w:semiHidden="0" w:uiPriority="71" w:unhideWhenUsed="0"/>
-    <w:lsdException w:name="Colorful List Accent 3" w:semiHidden="0" w:uiPriority="72" w:unhideWhenUsed="0"/>
-    <w:lsdException w:name="Colorful Grid Accent 3" w:semiHidden="0" w:uiPriority="73" w:unhideWhenUsed="0"/>
-    <w:lsdException w:name="Light Shading Accent 4" w:semiHidden="0" w:uiPriority="60" w:unhideWhenUsed="0"/>
-    <w:lsdException w:name="Light List Accent 4" w:semiHidden="0" w:uiPriority="61" w:unhideWhenUsed="0"/>
-    <w:lsdException w:name="Light Grid Accent 4" w:semiHidden="0" w:uiPriority="62" w:unhideWhenUsed="0"/>
-    <w:lsdException w:name="Medium Shading 1 Accent 4" w:semiHidden="0" w:uiPriority="63" w:unhideWhenUsed="0"/>
-    <w:lsdException w:name="Medium Shading 2 Accent 4" w:semiHidden="0" w:uiPriority="64" w:unhideWhenUsed="0"/>
-    <w:lsdException w:name="Medium List 1 Accent 4" w:semiHidden="0" w:uiPriority="65" w:unhideWhenUsed="0"/>
-    <w:lsdException w:name="Medium List 2 Accent 4" w:semiHidden="0" w:uiPriority="66" w:unhideWhenUsed="0"/>
-    <w:lsdException w:name="Medium Grid 1 Accent 4" w:semiHidden="0" w:uiPriority="67" w:unhideWhenUsed="0"/>
-    <w:lsdException w:name="Medium Grid 2 Accent 4" w:semiHidden="0" w:uiPriority="68" w:unhideWhenUsed="0"/>
-    <w:lsdException w:name="Medium Grid 3 Accent 4" w:semiHidden="0" w:uiPriority="69" w:unhideWhenUsed="0"/>
-    <w:lsdException w:name="Dark List Accent 4" w:semiHidden="0" w:uiPriority="70" w:unhideWhenUsed="0"/>
-    <w:lsdException w:name="Colorful Shading Accent 4" w:semiHidden="0" w:uiPriority="71" w:unhideWhenUsed="0"/>
-    <w:lsdException w:name="Colorful List Accent 4" w:semiHidden="0" w:uiPriority="72" w:unhideWhenUsed="0"/>
-    <w:lsdException w:name="Colorful Grid Accent 4" w:semiHidden="0" w:uiPriority="73" w:unhideWhenUsed="0"/>
-    <w:lsdException w:name="Light Shading Accent 5" w:semiHidden="0" w:uiPriority="60" w:unhideWhenUsed="0"/>
-    <w:lsdException w:name="Light List Accent 5" w:semiHidden="0" w:uiPriority="61" w:unhideWhenUsed="0"/>
-    <w:lsdException w:name="Light Grid Accent 5" w:semiHidden="0" w:uiPriority="62" w:unhideWhenUsed="0"/>
-    <w:lsdException w:name="Medium Shading 1 Accent 5" w:semiHidden="0" w:uiPriority="63" w:unhideWhenUsed="0"/>
-    <w:lsdException w:name="Medium Shading 2 Accent 5" w:semiHidden="0" w:uiPriority="64" w:unhideWhenUsed="0"/>
-    <w:lsdException w:name="Medium List 1 Accent 5" w:semiHidden="0" w:uiPriority="65" w:unhideWhenUsed="0"/>
-    <w:lsdException w:name="Medium List 2 Accent 5" w:semiHidden="0" w:uiPriority="66" w:unhideWhenUsed="0"/>
-    <w:lsdException w:name="Medium Grid 1 Accent 5" w:semiHidden="0" w:uiPriority="67" w:unhideWhenUsed="0"/>
-    <w:lsdException w:name="Medium Grid 2 Accent 5" w:semiHidden="0" w:uiPriority="68" w:unhideWhenUsed="0"/>
-    <w:lsdException w:name="Medium Grid 3 Accent 5" w:semiHidden="0" w:uiPriority="69" w:unhideWhenUsed="0"/>
-    <w:lsdException w:name="Dark List Accent 5" w:semiHidden="0" w:uiPriority="70" w:unhideWhenUsed="0"/>
-    <w:lsdException w:name="Colorful Shading Accent 5" w:semiHidden="0" w:uiPriority="71" w:unhideWhenUsed="0"/>
-    <w:lsdException w:name="Colorful List Accent 5" w:semiHidden="0" w:uiPriority="72" w:unhideWhenUsed="0"/>
-    <w:lsdException w:name="Colorful Grid Accent 5" w:semiHidden="0" w:uiPriority="73" w:unhideWhenUsed="0"/>
-    <w:lsdException w:name="Light Shading Accent 6" w:semiHidden="0" w:uiPriority="60" w:unhideWhenUsed="0"/>
-    <w:lsdException w:name="Light List Accent 6" w:semiHidden="0" w:uiPriority="61" w:unhideWhenUsed="0"/>
-    <w:lsdException w:name="Light Grid Accent 6" w:semiHidden="0" w:uiPriority="62" w:unhideWhenUsed="0"/>
-    <w:lsdException w:name="Medium Shading 1 Accent 6" w:semiHidden="0" w:uiPriority="63" w:unhideWhenUsed="0"/>
-    <w:lsdException w:name="Medium Shading 2 Accent 6" w:semiHidden="0" w:uiPriority="64" w:unhideWhenUsed="0"/>
-    <w:lsdException w:name="Medium List 1 Accent 6" w:semiHidden="0" w:uiPriority="65" w:unhideWhenUsed="0"/>
-    <w:lsdException w:name="Medium List 2 Accent 6" w:semiHidden="0" w:uiPriority="66" w:unhideWhenUsed="0"/>
-    <w:lsdException w:name="Medium Grid 1 Accent 6" w:semiHidden="0" w:uiPriority="67" w:unhideWhenUsed="0"/>
-    <w:lsdException w:name="Medium Grid 2 Accent 6" w:semiHidden="0" w:uiPriority="68" w:unhideWhenUsed="0"/>
-    <w:lsdException w:name="Medium Grid 3 Accent 6" w:semiHidden="0" w:uiPriority="69" w:unhideWhenUsed="0"/>
-    <w:lsdException w:name="Dark List Accent 6" w:semiHidden="0" w:uiPriority="70" w:unhideWhenUsed="0"/>
-    <w:lsdException w:name="Colorful Shading Accent 6" w:semiHidden="0" w:uiPriority="71" w:unhideWhenUsed="0"/>
-    <w:lsdException w:name="Colorful List Accent 6" w:semiHidden="0" w:uiPriority="72" w:unhideWhenUsed="0"/>
-    <w:lsdException w:name="Colorful Grid Accent 6" w:semiHidden="0" w:uiPriority="73" w:unhideWhenUsed="0"/>
-    <w:lsdException w:name="Subtle Emphasis" w:semiHidden="0" w:uiPriority="19" w:unhideWhenUsed="0" w:qFormat="1"/>
-    <w:lsdException w:name="Intense Emphasis" w:semiHidden="0" w:uiPriority="21" w:unhideWhenUsed="0" w:qFormat="1"/>
-    <w:lsdException w:name="Subtle Reference" w:semiHidden="0" w:uiPriority="31" w:unhideWhenUsed="0" w:qFormat="1"/>
-    <w:lsdException w:name="Intense Reference" w:semiHidden="0" w:uiPriority="32" w:unhideWhenUsed="0" w:qFormat="1"/>
-    <w:lsdException w:name="Book Title" w:semiHidden="0" w:uiPriority="33" w:unhideWhenUsed="0" w:qFormat="1"/>
-    <w:lsdException w:name="Bibliography" w:uiPriority="37"/>
-    <w:lsdException w:name="TOC Heading" w:uiPriority="39" w:qFormat="1"/>
+  <w:latentStyles w:defLockedState="0" w:defUIPriority="99" w:defSemiHidden="0" w:defUnhideWhenUsed="0" w:defQFormat="0" w:count="380">
+    <w:lsdException w:name="Normal" w:uiPriority="0" w:qFormat="1"/>
+    <w:lsdException w:name="heading 1" w:uiPriority="9" w:qFormat="1"/>
+    <w:lsdException w:name="heading 2" w:semiHidden="1" w:uiPriority="9" w:unhideWhenUsed="1" w:qFormat="1"/>
+    <w:lsdException w:name="heading 3" w:semiHidden="1" w:uiPriority="9" w:unhideWhenUsed="1" w:qFormat="1"/>
+    <w:lsdException w:name="heading 4" w:semiHidden="1" w:uiPriority="9" w:unhideWhenUsed="1" w:qFormat="1"/>
+    <w:lsdException w:name="heading 5" w:semiHidden="1" w:uiPriority="9" w:unhideWhenUsed="1" w:qFormat="1"/>
+    <w:lsdException w:name="heading 6" w:semiHidden="1" w:uiPriority="9" w:unhideWhenUsed="1" w:qFormat="1"/>
+    <w:lsdException w:name="heading 7" w:semiHidden="1" w:uiPriority="9" w:unhideWhenUsed="1" w:qFormat="1"/>
+    <w:lsdException w:name="heading 8" w:semiHidden="1" w:uiPriority="9" w:unhideWhenUsed="1" w:qFormat="1"/>
+    <w:lsdException w:name="heading 9" w:semiHidden="1" w:uiPriority="9" w:unhideWhenUsed="1" w:qFormat="1"/>
+    <w:lsdException w:name="index 1" w:semiHidden="1" w:unhideWhenUsed="1"/>
+    <w:lsdException w:name="index 2" w:semiHidden="1" w:unhideWhenUsed="1"/>
+    <w:lsdException w:name="index 3" w:semiHidden="1" w:unhideWhenUsed="1"/>
+    <w:lsdException w:name="index 4" w:semiHidden="1" w:unhideWhenUsed="1"/>
+    <w:lsdException w:name="index 5" w:semiHidden="1" w:unhideWhenUsed="1"/>
+    <w:lsdException w:name="index 6" w:semiHidden="1" w:unhideWhenUsed="1"/>
+    <w:lsdException w:name="index 7" w:semiHidden="1" w:unhideWhenUsed="1"/>
+    <w:lsdException w:name="index 8" w:semiHidden="1" w:unhideWhenUsed="1"/>
+    <w:lsdException w:name="index 9" w:semiHidden="1" w:unhideWhenUsed="1"/>
+    <w:lsdException w:name="toc 1" w:semiHidden="1" w:uiPriority="39" w:unhideWhenUsed="1"/>
+    <w:lsdException w:name="toc 2" w:semiHidden="1" w:uiPriority="39" w:unhideWhenUsed="1"/>
+    <w:lsdException w:name="toc 3" w:semiHidden="1" w:uiPriority="39" w:unhideWhenUsed="1"/>
+    <w:lsdException w:name="toc 4" w:semiHidden="1" w:uiPriority="39" w:unhideWhenUsed="1"/>
+    <w:lsdException w:name="toc 5" w:semiHidden="1" w:uiPriority="39" w:unhideWhenUsed="1"/>
+    <w:lsdException w:name="toc 6" w:semiHidden="1" w:uiPriority="39" w:unhideWhenUsed="1"/>
+    <w:lsdException w:name="toc 7" w:semiHidden="1" w:uiPriority="39" w:unhideWhenUsed="1"/>
+    <w:lsdException w:name="toc 8" w:semiHidden="1" w:uiPriority="39" w:unhideWhenUsed="1"/>
+    <w:lsdException w:name="toc 9" w:semiHidden="1" w:uiPriority="39" w:unhideWhenUsed="1"/>
+    <w:lsdException w:name="Normal Indent" w:semiHidden="1" w:unhideWhenUsed="1"/>
+    <w:lsdException w:name="footnote text" w:semiHidden="1" w:unhideWhenUsed="1"/>
+    <w:lsdException w:name="annotation text" w:semiHidden="1" w:unhideWhenUsed="1"/>
+    <w:lsdException w:name="header" w:semiHidden="1" w:unhideWhenUsed="1"/>
+    <w:lsdException w:name="footer" w:semiHidden="1" w:unhideWhenUsed="1"/>
+    <w:lsdException w:name="index heading" w:semiHidden="1" w:unhideWhenUsed="1"/>
+    <w:lsdException w:name="caption" w:semiHidden="1" w:uiPriority="35" w:unhideWhenUsed="1" w:qFormat="1"/>
+    <w:lsdException w:name="table of figures" w:semiHidden="1" w:unhideWhenUsed="1"/>
+    <w:lsdException w:name="envelope address" w:semiHidden="1" w:unhideWhenUsed="1"/>
+    <w:lsdException w:name="envelope return" w:semiHidden="1" w:unhideWhenUsed="1"/>
+    <w:lsdException w:name="footnote reference" w:semiHidden="1" w:unhideWhenUsed="1"/>
+    <w:lsdException w:name="annotation reference" w:semiHidden="1" w:unhideWhenUsed="1"/>
+    <w:lsdException w:name="line number" w:semiHidden="1" w:unhideWhenUsed="1"/>
+    <w:lsdException w:name="page number" w:semiHidden="1" w:unhideWhenUsed="1"/>
+    <w:lsdException w:name="endnote reference" w:semiHidden="1" w:unhideWhenUsed="1"/>
+    <w:lsdException w:name="endnote text" w:semiHidden="1" w:unhideWhenUsed="1"/>
+    <w:lsdException w:name="table of authorities" w:semiHidden="1" w:unhideWhenUsed="1"/>
+    <w:lsdException w:name="macro" w:semiHidden="1" w:unhideWhenUsed="1"/>
+    <w:lsdException w:name="toa heading" w:semiHidden="1" w:unhideWhenUsed="1"/>
+    <w:lsdException w:name="List" w:semiHidden="1" w:unhideWhenUsed="1"/>
+    <w:lsdException w:name="List Bullet" w:semiHidden="1" w:unhideWhenUsed="1"/>
+    <w:lsdException w:name="List Number" w:semiHidden="1" w:unhideWhenUsed="1"/>
+    <w:lsdException w:name="List 2" w:semiHidden="1" w:unhideWhenUsed="1"/>
+    <w:lsdException w:name="List 3" w:semiHidden="1" w:unhideWhenUsed="1"/>
+    <w:lsdException w:name="List 4" w:semiHidden="1" w:unhideWhenUsed="1"/>
+    <w:lsdException w:name="List 5" w:semiHidden="1" w:unhideWhenUsed="1"/>
+    <w:lsdException w:name="List Bullet 2" w:semiHidden="1" w:unhideWhenUsed="1"/>
+    <w:lsdException w:name="List Bullet 3" w:semiHidden="1" w:unhideWhenUsed="1"/>
+    <w:lsdException w:name="List Bullet 4" w:semiHidden="1" w:unhideWhenUsed="1"/>
+    <w:lsdException w:name="List Bullet 5" w:semiHidden="1" w:unhideWhenUsed="1"/>
+    <w:lsdException w:name="List Number 2" w:semiHidden="1" w:unhideWhenUsed="1"/>
+    <w:lsdException w:name="List Number 3" w:semiHidden="1" w:unhideWhenUsed="1"/>
+    <w:lsdException w:name="List Number 4" w:semiHidden="1" w:unhideWhenUsed="1"/>
+    <w:lsdException w:name="List Number 5" w:semiHidden="1" w:unhideWhenUsed="1"/>
+    <w:lsdException w:name="Title" w:uiPriority="10" w:qFormat="1"/>
+    <w:lsdException w:name="Closing" w:semiHidden="1" w:unhideWhenUsed="1"/>
+    <w:lsdException w:name="Signature" w:semiHidden="1" w:unhideWhenUsed="1"/>
+    <w:lsdException w:name="Default Paragraph Font" w:semiHidden="1" w:uiPriority="1" w:unhideWhenUsed="1"/>
+    <w:lsdException w:name="Body Text" w:semiHidden="1" w:unhideWhenUsed="1"/>
+    <w:lsdException w:name="Body Text Indent" w:semiHidden="1" w:unhideWhenUsed="1"/>
+    <w:lsdException w:name="List Continue" w:semiHidden="1" w:unhideWhenUsed="1"/>
+    <w:lsdException w:name="List Continue 2" w:semiHidden="1" w:unhideWhenUsed="1"/>
+    <w:lsdException w:name="List Continue 3" w:semiHidden="1" w:unhideWhenUsed="1"/>
+    <w:lsdException w:name="List Continue 4" w:semiHidden="1" w:unhideWhenUsed="1"/>
+    <w:lsdException w:name="List Continue 5" w:semiHidden="1" w:unhideWhenUsed="1"/>
+    <w:lsdException w:name="Message Header" w:semiHidden="1" w:unhideWhenUsed="1"/>
+    <w:lsdException w:name="Subtitle" w:uiPriority="11" w:qFormat="1"/>
+    <w:lsdException w:name="Salutation" w:semiHidden="1" w:unhideWhenUsed="1"/>
+    <w:lsdException w:name="Date" w:semiHidden="1" w:unhideWhenUsed="1"/>
+    <w:lsdException w:name="Body Text First Indent" w:semiHidden="1" w:unhideWhenUsed="1"/>
+    <w:lsdException w:name="Body Text First Indent 2" w:semiHidden="1" w:unhideWhenUsed="1"/>
+    <w:lsdException w:name="Note Heading" w:semiHidden="1" w:unhideWhenUsed="1"/>
+    <w:lsdException w:name="Body Text 2" w:semiHidden="1" w:unhideWhenUsed="1"/>
+    <w:lsdException w:name="Body Text 3" w:semiHidden="1" w:unhideWhenUsed="1"/>
+    <w:lsdException w:name="Body Text Indent 2" w:semiHidden="1" w:unhideWhenUsed="1"/>
+    <w:lsdException w:name="Body Text Indent 3" w:semiHidden="1" w:unhideWhenUsed="1"/>
+    <w:lsdException w:name="Block Text" w:semiHidden="1" w:unhideWhenUsed="1"/>
+    <w:lsdException w:name="Hyperlink" w:semiHidden="1" w:unhideWhenUsed="1"/>
+    <w:lsdException w:name="FollowedHyperlink" w:semiHidden="1" w:unhideWhenUsed="1"/>
+    <w:lsdException w:name="Strong" w:uiPriority="22" w:qFormat="1"/>
+    <w:lsdException w:name="Emphasis" w:uiPriority="20" w:qFormat="1"/>
+    <w:lsdException w:name="Document Map" w:semiHidden="1" w:unhideWhenUsed="1"/>
+    <w:lsdException w:name="Plain Text" w:semiHidden="1" w:unhideWhenUsed="1"/>
+    <w:lsdException w:name="E-mail Signature" w:semiHidden="1" w:unhideWhenUsed="1"/>
+    <w:lsdException w:name="HTML Top of Form" w:semiHidden="1" w:unhideWhenUsed="1"/>
+    <w:lsdException w:name="HTML Bottom of Form" w:semiHidden="1" w:unhideWhenUsed="1"/>
+    <w:lsdException w:name="Normal (Web)" w:semiHidden="1" w:unhideWhenUsed="1"/>
+    <w:lsdException w:name="HTML Acronym" w:semiHidden="1" w:unhideWhenUsed="1"/>
+    <w:lsdException w:name="HTML Address" w:semiHidden="1" w:unhideWhenUsed="1"/>
+    <w:lsdException w:name="HTML Cite" w:semiHidden="1" w:unhideWhenUsed="1"/>
+    <w:lsdException w:name="HTML Code" w:semiHidden="1" w:unhideWhenUsed="1"/>
+    <w:lsdException w:name="HTML Definition" w:semiHidden="1" w:unhideWhenUsed="1"/>
+    <w:lsdException w:name="HTML Keyboard" w:semiHidden="1" w:unhideWhenUsed="1"/>
+    <w:lsdException w:name="HTML Preformatted" w:semiHidden="1" w:unhideWhenUsed="1"/>
+    <w:lsdException w:name="HTML Sample" w:semiHidden="1" w:unhideWhenUsed="1"/>
+    <w:lsdException w:name="HTML Typewriter" w:semiHidden="1" w:unhideWhenUsed="1"/>
+    <w:lsdException w:name="HTML Variable" w:semiHidden="1" w:unhideWhenUsed="1"/>
+    <w:lsdException w:name="Normal Table" w:semiHidden="1" w:unhideWhenUsed="1"/>
+    <w:lsdException w:name="annotation subject" w:semiHidden="1" w:unhideWhenUsed="1"/>
+    <w:lsdException w:name="No List" w:semiHidden="1" w:unhideWhenUsed="1"/>
+    <w:lsdException w:name="Outline List 1" w:semiHidden="1" w:unhideWhenUsed="1"/>
+    <w:lsdException w:name="Outline List 2" w:semiHidden="1" w:unhideWhenUsed="1"/>
+    <w:lsdException w:name="Outline List 3" w:semiHidden="1" w:unhideWhenUsed="1"/>
+    <w:lsdException w:name="Table Simple 1" w:semiHidden="1" w:unhideWhenUsed="1"/>
+    <w:lsdException w:name="Table Simple 2" w:semiHidden="1" w:unhideWhenUsed="1"/>
+    <w:lsdException w:name="Table Simple 3" w:semiHidden="1" w:unhideWhenUsed="1"/>
+    <w:lsdException w:name="Table Classic 1" w:semiHidden="1" w:unhideWhenUsed="1"/>
+    <w:lsdException w:name="Table Classic 2" w:semiHidden="1" w:unhideWhenUsed="1"/>
+    <w:lsdException w:name="Table Classic 3" w:semiHidden="1" w:unhideWhenUsed="1"/>
+    <w:lsdException w:name="Table Classic 4" w:semiHidden="1" w:unhideWhenUsed="1"/>
+    <w:lsdException w:name="Table Colorful 1" w:semiHidden="1" w:unhideWhenUsed="1"/>
+    <w:lsdException w:name="Table Colorful 2" w:semiHidden="1" w:unhideWhenUsed="1"/>
+    <w:lsdException w:name="Table Colorful 3" w:semiHidden="1" w:unhideWhenUsed="1"/>
+    <w:lsdException w:name="Table Columns 1" w:semiHidden="1" w:unhideWhenUsed="1"/>
+    <w:lsdException w:name="Table Columns 2" w:semiHidden="1" w:unhideWhenUsed="1"/>
+    <w:lsdException w:name="Table Columns 3" w:semiHidden="1" w:unhideWhenUsed="1"/>
+    <w:lsdException w:name="Table Columns 4" w:semiHidden="1" w:unhideWhenUsed="1"/>
+    <w:lsdException w:name="Table Columns 5" w:semiHidden="1" w:unhideWhenUsed="1"/>
+    <w:lsdException w:name="Table Grid 1" w:semiHidden="1" w:unhideWhenUsed="1"/>
+    <w:lsdException w:name="Table Grid 2" w:semiHidden="1" w:unhideWhenUsed="1"/>
+    <w:lsdException w:name="Table Grid 3" w:semiHidden="1" w:unhideWhenUsed="1"/>
+    <w:lsdException w:name="Table Grid 4" w:semiHidden="1" w:unhideWhenUsed="1"/>
+    <w:lsdException w:name="Table Grid 5" w:semiHidden="1" w:unhideWhenUsed="1"/>
+    <w:lsdException w:name="Table Grid 6" w:semiHidden="1" w:unhideWhenUsed="1"/>
+    <w:lsdException w:name="Table Grid 7" w:semiHidden="1" w:unhideWhenUsed="1"/>
+    <w:lsdException w:name="Table Grid 8" w:semiHidden="1" w:unhideWhenUsed="1"/>
+    <w:lsdException w:name="Table List 1" w:semiHidden="1" w:unhideWhenUsed="1"/>
+    <w:lsdException w:name="Table List 2" w:semiHidden="1" w:unhideWhenUsed="1"/>
+    <w:lsdException w:name="Table List 3" w:semiHidden="1" w:unhideWhenUsed="1"/>
+    <w:lsdException w:name="Table List 4" w:semiHidden="1" w:unhideWhenUsed="1"/>
+    <w:lsdException w:name="Table List 5" w:semiHidden="1" w:unhideWhenUsed="1"/>
+    <w:lsdException w:name="Table List 6" w:semiHidden="1" w:unhideWhenUsed="1"/>
+    <w:lsdException w:name="Table List 7" w:semiHidden="1" w:unhideWhenUsed="1"/>
+    <w:lsdException w:name="Table List 8" w:semiHidden="1" w:unhideWhenUsed="1"/>
+    <w:lsdException w:name="Table 3D effects 1" w:semiHidden="1" w:unhideWhenUsed="1"/>
+    <w:lsdException w:name="Table 3D effects 2" w:semiHidden="1" w:unhideWhenUsed="1"/>
+    <w:lsdException w:name="Table 3D effects 3" w:semiHidden="1" w:unhideWhenUsed="1"/>
+    <w:lsdException w:name="Table Contemporary" w:semiHidden="1" w:unhideWhenUsed="1"/>
+    <w:lsdException w:name="Table Elegant" w:semiHidden="1" w:unhideWhenUsed="1"/>
+    <w:lsdException w:name="Table Professional" w:semiHidden="1" w:unhideWhenUsed="1"/>
+    <w:lsdException w:name="Table Subtle 1" w:semiHidden="1" w:unhideWhenUsed="1"/>
+    <w:lsdException w:name="Table Subtle 2" w:semiHidden="1" w:unhideWhenUsed="1"/>
+    <w:lsdException w:name="Table Web 1" w:semiHidden="1" w:unhideWhenUsed="1"/>
+    <w:lsdException w:name="Table Web 2" w:semiHidden="1" w:unhideWhenUsed="1"/>
+    <w:lsdException w:name="Table Web 3" w:semiHidden="1" w:unhideWhenUsed="1"/>
+    <w:lsdException w:name="Balloon Text" w:semiHidden="1" w:unhideWhenUsed="1"/>
+    <w:lsdException w:name="Table Grid" w:uiPriority="59"/>
+    <w:lsdException w:name="Table Theme" w:semiHidden="1" w:unhideWhenUsed="1"/>
+    <w:lsdException w:name="Note Level 1" w:semiHidden="1" w:unhideWhenUsed="1"/>
+    <w:lsdException w:name="Note Level 2" w:semiHidden="1" w:unhideWhenUsed="1"/>
+    <w:lsdException w:name="Note Level 3" w:semiHidden="1" w:unhideWhenUsed="1"/>
+    <w:lsdException w:name="Note Level 4" w:semiHidden="1" w:unhideWhenUsed="1"/>
+    <w:lsdException w:name="Note Level 5" w:semiHidden="1" w:unhideWhenUsed="1"/>
+    <w:lsdException w:name="Note Level 6" w:semiHidden="1" w:unhideWhenUsed="1"/>
+    <w:lsdException w:name="Note Level 7" w:semiHidden="1" w:unhideWhenUsed="1"/>
+    <w:lsdException w:name="Note Level 8" w:semiHidden="1" w:unhideWhenUsed="1"/>
+    <w:lsdException w:name="Note Level 9" w:semiHidden="1" w:unhideWhenUsed="1"/>
+    <w:lsdException w:name="Placeholder Text" w:semiHidden="1"/>
+    <w:lsdException w:name="No Spacing" w:uiPriority="1" w:qFormat="1"/>
+    <w:lsdException w:name="Light Shading" w:uiPriority="60"/>
+    <w:lsdException w:name="Light List" w:uiPriority="61"/>
+    <w:lsdException w:name="Light Grid" w:uiPriority="62"/>
+    <w:lsdException w:name="Medium Shading 1" w:uiPriority="63"/>
+    <w:lsdException w:name="Medium Shading 2" w:uiPriority="64"/>
+    <w:lsdException w:name="Medium List 1" w:uiPriority="65"/>
+    <w:lsdException w:name="Medium List 2" w:uiPriority="66"/>
+    <w:lsdException w:name="Medium Grid 1" w:uiPriority="67"/>
+    <w:lsdException w:name="Medium Grid 2" w:uiPriority="68"/>
+    <w:lsdException w:name="Medium Grid 3" w:uiPriority="69"/>
+    <w:lsdException w:name="Dark List" w:uiPriority="70"/>
+    <w:lsdException w:name="Colorful Shading" w:uiPriority="71"/>
+    <w:lsdException w:name="Colorful List" w:uiPriority="72"/>
+    <w:lsdException w:name="Colorful Grid" w:uiPriority="73"/>
+    <w:lsdException w:name="Light Shading Accent 1" w:uiPriority="60"/>
+    <w:lsdException w:name="Light List Accent 1" w:uiPriority="61"/>
+    <w:lsdException w:name="Light Grid Accent 1" w:uiPriority="62"/>
+    <w:lsdException w:name="Medium Shading 1 Accent 1" w:uiPriority="63"/>
+    <w:lsdException w:name="Medium Shading 2 Accent 1" w:uiPriority="64"/>
+    <w:lsdException w:name="Medium List 1 Accent 1" w:uiPriority="65"/>
+    <w:lsdException w:name="Revision" w:semiHidden="1"/>
+    <w:lsdException w:name="List Paragraph" w:uiPriority="34" w:qFormat="1"/>
+    <w:lsdException w:name="Quote" w:uiPriority="29" w:qFormat="1"/>
+    <w:lsdException w:name="Intense Quote" w:uiPriority="30" w:qFormat="1"/>
+    <w:lsdException w:name="Medium List 2 Accent 1" w:uiPriority="66"/>
+    <w:lsdException w:name="Medium Grid 1 Accent 1" w:uiPriority="67"/>
+    <w:lsdException w:name="Medium Grid 2 Accent 1" w:uiPriority="68"/>
+    <w:lsdException w:name="Medium Grid 3 Accent 1" w:uiPriority="69"/>
+    <w:lsdException w:name="Dark List Accent 1" w:uiPriority="70"/>
+    <w:lsdException w:name="Colorful Shading Accent 1" w:uiPriority="71"/>
+    <w:lsdException w:name="Colorful List Accent 1" w:uiPriority="72"/>
+    <w:lsdException w:name="Colorful Grid Accent 1" w:uiPriority="73"/>
+    <w:lsdException w:name="Light Shading Accent 2" w:uiPriority="60"/>
+    <w:lsdException w:name="Light List Accent 2" w:uiPriority="61"/>
+    <w:lsdException w:name="Light Grid Accent 2" w:uiPriority="62"/>
+    <w:lsdException w:name="Medium Shading 1 Accent 2" w:uiPriority="63"/>
+    <w:lsdException w:name="Medium Shading 2 Accent 2" w:uiPriority="64"/>
+    <w:lsdException w:name="Medium List 1 Accent 2" w:uiPriority="65"/>
+    <w:lsdException w:name="Medium List 2 Accent 2" w:uiPriority="66"/>
+    <w:lsdException w:name="Medium Grid 1 Accent 2" w:uiPriority="67"/>
+    <w:lsdException w:name="Medium Grid 2 Accent 2" w:uiPriority="68"/>
+    <w:lsdException w:name="Medium Grid 3 Accent 2" w:uiPriority="69"/>
+    <w:lsdException w:name="Dark List Accent 2" w:uiPriority="70"/>
+    <w:lsdException w:name="Colorful Shading Accent 2" w:uiPriority="71"/>
+    <w:lsdException w:name="Colorful List Accent 2" w:uiPriority="72"/>
+    <w:lsdException w:name="Colorful Grid Accent 2" w:uiPriority="73"/>
+    <w:lsdException w:name="Light Shading Accent 3" w:uiPriority="60"/>
+    <w:lsdException w:name="Light List Accent 3" w:uiPriority="61"/>
+    <w:lsdException w:name="Light Grid Accent 3" w:uiPriority="62"/>
+    <w:lsdException w:name="Medium Shading 1 Accent 3" w:uiPriority="63"/>
+    <w:lsdException w:name="Medium Shading 2 Accent 3" w:uiPriority="64"/>
+    <w:lsdException w:name="Medium List 1 Accent 3" w:uiPriority="65"/>
+    <w:lsdException w:name="Medium List 2 Accent 3" w:uiPriority="66"/>
+    <w:lsdException w:name="Medium Grid 1 Accent 3" w:uiPriority="67"/>
+    <w:lsdException w:name="Medium Grid 2 Accent 3" w:uiPriority="68"/>
+    <w:lsdException w:name="Medium Grid 3 Accent 3" w:uiPriority="69"/>
+    <w:lsdException w:name="Dark List Accent 3" w:uiPriority="70"/>
+    <w:lsdException w:name="Colorful Shading Accent 3" w:uiPriority="71"/>
+    <w:lsdException w:name="Colorful List Accent 3" w:uiPriority="72"/>
+    <w:lsdException w:name="Colorful Grid Accent 3" w:uiPriority="73"/>
+    <w:lsdException w:name="Light Shading Accent 4" w:uiPriority="60"/>
+    <w:lsdException w:name="Light List Accent 4" w:uiPriority="61"/>
+    <w:lsdException w:name="Light Grid Accent 4" w:uiPriority="62"/>
+    <w:lsdException w:name="Medium Shading 1 Accent 4" w:uiPriority="63"/>
+    <w:lsdException w:name="Medium Shading 2 Accent 4" w:uiPriority="64"/>
+    <w:lsdException w:name="Medium List 1 Accent 4" w:uiPriority="65"/>
+    <w:lsdException w:name="Medium List 2 Accent 4" w:uiPriority="66"/>
+    <w:lsdException w:name="Medium Grid 1 Accent 4" w:uiPriority="67"/>
+    <w:lsdException w:name="Medium Grid 2 Accent 4" w:uiPriority="68"/>
+    <w:lsdException w:name="Medium Grid 3 Accent 4" w:uiPriority="69"/>
+    <w:lsdException w:name="Dark List Accent 4" w:uiPriority="70"/>
+    <w:lsdException w:name="Colorful Shading Accent 4" w:uiPriority="71"/>
+    <w:lsdException w:name="Colorful List Accent 4" w:uiPriority="72"/>
+    <w:lsdException w:name="Colorful Grid Accent 4" w:uiPriority="73"/>
+    <w:lsdException w:name="Light Shading Accent 5" w:uiPriority="60"/>
+    <w:lsdException w:name="Light List Accent 5" w:uiPriority="61"/>
+    <w:lsdException w:name="Light Grid Accent 5" w:uiPriority="62"/>
+    <w:lsdException w:name="Medium Shading 1 Accent 5" w:uiPriority="63"/>
+    <w:lsdException w:name="Medium Shading 2 Accent 5" w:uiPriority="64"/>
+    <w:lsdException w:name="Medium List 1 Accent 5" w:uiPriority="65"/>
+    <w:lsdException w:name="Medium List 2 Accent 5" w:uiPriority="66"/>
+    <w:lsdException w:name="Medium Grid 1 Accent 5" w:uiPriority="67"/>
+    <w:lsdException w:name="Medium Grid 2 Accent 5" w:uiPriority="68"/>
+    <w:lsdException w:name="Medium Grid 3 Accent 5" w:uiPriority="69"/>
+    <w:lsdException w:name="Dark List Accent 5" w:uiPriority="70"/>
+    <w:lsdException w:name="Colorful Shading Accent 5" w:uiPriority="71"/>
+    <w:lsdException w:name="Colorful List Accent 5" w:uiPriority="72"/>
+    <w:lsdException w:name="Colorful Grid Accent 5" w:uiPriority="73"/>
+    <w:lsdException w:name="Light Shading Accent 6" w:uiPriority="60"/>
+    <w:lsdException w:name="Light List Accent 6" w:uiPriority="61"/>
+    <w:lsdException w:name="Light Grid Accent 6" w:uiPriority="62"/>
+    <w:lsdException w:name="Medium Shading 1 Accent 6" w:uiPriority="63"/>
+    <w:lsdException w:name="Medium Shading 2 Accent 6" w:uiPriority="64"/>
+    <w:lsdException w:name="Medium List 1 Accent 6" w:uiPriority="65"/>
+    <w:lsdException w:name="Medium List 2 Accent 6" w:uiPriority="66"/>
+    <w:lsdException w:name="Medium Grid 1 Accent 6" w:uiPriority="67"/>
+    <w:lsdException w:name="Medium Grid 2 Accent 6" w:uiPriority="68"/>
+    <w:lsdException w:name="Medium Grid 3 Accent 6" w:uiPriority="69"/>
+    <w:lsdException w:name="Dark List Accent 6" w:uiPriority="70"/>
+    <w:lsdException w:name="Colorful Shading Accent 6" w:uiPriority="71"/>
+    <w:lsdException w:name="Colorful List Accent 6" w:uiPriority="72"/>
+    <w:lsdException w:name="Colorful Grid Accent 6" w:uiPriority="73"/>
+    <w:lsdException w:name="Subtle Emphasis" w:uiPriority="19" w:qFormat="1"/>
+    <w:lsdException w:name="Intense Emphasis" w:uiPriority="21" w:qFormat="1"/>
+    <w:lsdException w:name="Subtle Reference" w:uiPriority="31" w:qFormat="1"/>
+    <w:lsdException w:name="Intense Reference" w:uiPriority="32" w:qFormat="1"/>
+    <w:lsdException w:name="Book Title" w:uiPriority="33" w:qFormat="1"/>
+    <w:lsdException w:name="Bibliography" w:semiHidden="1" w:uiPriority="37" w:unhideWhenUsed="1"/>
+    <w:lsdException w:name="TOC Heading" w:semiHidden="1" w:uiPriority="39" w:unhideWhenUsed="1" w:qFormat="1"/>
+    <w:lsdException w:name="Plain Table 1" w:uiPriority="41"/>
+    <w:lsdException w:name="Plain Table 2" w:uiPriority="42"/>
+    <w:lsdException w:name="Plain Table 3" w:uiPriority="43"/>
+    <w:lsdException w:name="Plain Table 4" w:uiPriority="44"/>
+    <w:lsdException w:name="Plain Table 5" w:uiPriority="45"/>
+    <w:lsdException w:name="Grid Table Light" w:uiPriority="40"/>
+    <w:lsdException w:name="Grid Table 1 Light" w:uiPriority="46"/>
+    <w:lsdException w:name="Grid Table 2" w:uiPriority="47"/>
+    <w:lsdException w:name="Grid Table 3" w:uiPriority="48"/>
+    <w:lsdException w:name="Grid Table 4" w:uiPriority="49"/>
+    <w:lsdException w:name="Grid Table 5 Dark" w:uiPriority="50"/>
+    <w:lsdException w:name="Grid Table 6 Colorful" w:uiPriority="51"/>
+    <w:lsdException w:name="Grid Table 7 Colorful" w:uiPriority="52"/>
+    <w:lsdException w:name="Grid Table 1 Light Accent 1" w:uiPriority="46"/>
+    <w:lsdException w:name="Grid Table 2 Accent 1" w:uiPriority="47"/>
+    <w:lsdException w:name="Grid Table 3 Accent 1" w:uiPriority="48"/>
+    <w:lsdException w:name="Grid Table 4 Accent 1" w:uiPriority="49"/>
+    <w:lsdException w:name="Grid Table 5 Dark Accent 1" w:uiPriority="50"/>
+    <w:lsdException w:name="Grid Table 6 Colorful Accent 1" w:uiPriority="51"/>
+    <w:lsdException w:name="Grid Table 7 Colorful Accent 1" w:uiPriority="52"/>
+    <w:lsdException w:name="Grid Table 1 Light Accent 2" w:uiPriority="46"/>
+    <w:lsdException w:name="Grid Table 2 Accent 2" w:uiPriority="47"/>
+    <w:lsdException w:name="Grid Table 3 Accent 2" w:uiPriority="48"/>
+    <w:lsdException w:name="Grid Table 4 Accent 2" w:uiPriority="49"/>
+    <w:lsdException w:name="Grid Table 5 Dark Accent 2" w:uiPriority="50"/>
+    <w:lsdException w:name="Grid Table 6 Colorful Accent 2" w:uiPriority="51"/>
+    <w:lsdException w:name="Grid Table 7 Colorful Accent 2" w:uiPriority="52"/>
+    <w:lsdException w:name="Grid Table 1 Light Accent 3" w:uiPriority="46"/>
+    <w:lsdException w:name="Grid Table 2 Accent 3" w:uiPriority="47"/>
+    <w:lsdException w:name="Grid Table 3 Accent 3" w:uiPriority="48"/>
+    <w:lsdException w:name="Grid Table 4 Accent 3" w:uiPriority="49"/>
+    <w:lsdException w:name="Grid Table 5 Dark Accent 3" w:uiPriority="50"/>
+    <w:lsdException w:name="Grid Table 6 Colorful Accent 3" w:uiPriority="51"/>
+    <w:lsdException w:name="Grid Table 7 Colorful Accent 3" w:uiPriority="52"/>
+    <w:lsdException w:name="Grid Table 1 Light Accent 4" w:uiPriority="46"/>
+    <w:lsdException w:name="Grid Table 2 Accent 4" w:uiPriority="47"/>
+    <w:lsdException w:name="Grid Table 3 Accent 4" w:uiPriority="48"/>
+    <w:lsdException w:name="Grid Table 4 Accent 4" w:uiPriority="49"/>
+    <w:lsdException w:name="Grid Table 5 Dark Accent 4" w:uiPriority="50"/>
+    <w:lsdException w:name="Grid Table 6 Colorful Accent 4" w:uiPriority="51"/>
+    <w:lsdException w:name="Grid Table 7 Colorful Accent 4" w:uiPriority="52"/>
+    <w:lsdException w:name="Grid Table 1 Light Accent 5" w:uiPriority="46"/>
+    <w:lsdException w:name="Grid Table 2 Accent 5" w:uiPriority="47"/>
+    <w:lsdException w:name="Grid Table 3 Accent 5" w:uiPriority="48"/>
+    <w:lsdException w:name="Grid Table 4 Accent 5" w:uiPriority="49"/>
+    <w:lsdException w:name="Grid Table 5 Dark Accent 5" w:uiPriority="50"/>
+    <w:lsdException w:name="Grid Table 6 Colorful Accent 5" w:uiPriority="51"/>
+    <w:lsdException w:name="Grid Table 7 Colorful Accent 5" w:uiPriority="52"/>
+    <w:lsdException w:name="Grid Table 1 Light Accent 6" w:uiPriority="46"/>
+    <w:lsdException w:name="Grid Table 2 Accent 6" w:uiPriority="47"/>
+    <w:lsdException w:name="Grid Table 3 Accent 6" w:uiPriority="48"/>
+    <w:lsdException w:name="Grid Table 4 Accent 6" w:uiPriority="49"/>
+    <w:lsdException w:name="Grid Table 5 Dark Accent 6" w:uiPriority="50"/>
+    <w:lsdException w:name="Grid Table 6 Colorful Accent 6" w:uiPriority="51"/>
+    <w:lsdException w:name="Grid Table 7 Colorful Accent 6" w:uiPriority="52"/>
+    <w:lsdException w:name="List Table 1 Light" w:uiPriority="46"/>
+    <w:lsdException w:name="List Table 2" w:uiPriority="47"/>
+    <w:lsdException w:name="List Table 3" w:uiPriority="48"/>
+    <w:lsdException w:name="List Table 4" w:uiPriority="49"/>
+    <w:lsdException w:name="List Table 5 Dark" w:uiPriority="50"/>
+    <w:lsdException w:name="List Table 6 Colorful" w:uiPriority="51"/>
+    <w:lsdException w:name="List Table 7 Colorful" w:uiPriority="52"/>
+    <w:lsdException w:name="List Table 1 Light Accent 1" w:uiPriority="46"/>
+    <w:lsdException w:name="List Table 2 Accent 1" w:uiPriority="47"/>
+    <w:lsdException w:name="List Table 3 Accent 1" w:uiPriority="48"/>
+    <w:lsdException w:name="List Table 4 Accent 1" w:uiPriority="49"/>
+    <w:lsdException w:name="List Table 5 Dark Accent 1" w:uiPriority="50"/>
+    <w:lsdException w:name="List Table 6 Colorful Accent 1" w:uiPriority="51"/>
+    <w:lsdException w:name="List Table 7 Colorful Accent 1" w:uiPriority="52"/>
+    <w:lsdException w:name="List Table 1 Light Accent 2" w:uiPriority="46"/>
+    <w:lsdException w:name="List Table 2 Accent 2" w:uiPriority="47"/>
+    <w:lsdException w:name="List Table 3 Accent 2" w:uiPriority="48"/>
+    <w:lsdException w:name="List Table 4 Accent 2" w:uiPriority="49"/>
+    <w:lsdException w:name="List Table 5 Dark Accent 2" w:uiPriority="50"/>
+    <w:lsdException w:name="List Table 6 Colorful Accent 2" w:uiPriority="51"/>
+    <w:lsdException w:name="List Table 7 Colorful Accent 2" w:uiPriority="52"/>
+    <w:lsdException w:name="List Table 1 Light Accent 3" w:uiPriority="46"/>
+    <w:lsdException w:name="List Table 2 Accent 3" w:uiPriority="47"/>
+    <w:lsdException w:name="List Table 3 Accent 3" w:uiPriority="48"/>
+    <w:lsdException w:name="List Table 4 Accent 3" w:uiPriority="49"/>
+    <w:lsdException w:name="List Table 5 Dark Accent 3" w:uiPriority="50"/>
+    <w:lsdException w:name="List Table 6 Colorful Accent 3" w:uiPriority="51"/>
+    <w:lsdException w:name="List Table 7 Colorful Accent 3" w:uiPriority="52"/>
+    <w:lsdException w:name="List Table 1 Light Accent 4" w:uiPriority="46"/>
+    <w:lsdException w:name="List Table 2 Accent 4" w:uiPriority="47"/>
+    <w:lsdException w:name="List Table 3 Accent 4" w:uiPriority="48"/>
+    <w:lsdException w:name="List Table 4 Accent 4" w:uiPriority="49"/>
+    <w:lsdException w:name="List Table 5 Dark Accent 4" w:uiPriority="50"/>
+    <w:lsdException w:name="List Table 6 Colorful Accent 4" w:uiPriority="51"/>
+    <w:lsdException w:name="List Table 7 Colorful Accent 4" w:uiPriority="52"/>
+    <w:lsdException w:name="List Table 1 Light Accent 5" w:uiPriority="46"/>
+    <w:lsdException w:name="List Table 2 Accent 5" w:uiPriority="47"/>
+    <w:lsdException w:name="List Table 3 Accent 5" w:uiPriority="48"/>
+    <w:lsdException w:name="List Table 4 Accent 5" w:uiPriority="49"/>
+    <w:lsdException w:name="List Table 5 Dark Accent 5" w:uiPriority="50"/>
+    <w:lsdException w:name="List Table 6 Colorful Accent 5" w:uiPriority="51"/>
+    <w:lsdException w:name="List Table 7 Colorful Accent 5" w:uiPriority="52"/>
+    <w:lsdException w:name="List Table 1 Light Accent 6" w:uiPriority="46"/>
+    <w:lsdException w:name="List Table 2 Accent 6" w:uiPriority="47"/>
+    <w:lsdException w:name="List Table 3 Accent 6" w:uiPriority="48"/>
+    <w:lsdException w:name="List Table 4 Accent 6" w:uiPriority="49"/>
+    <w:lsdException w:name="List Table 5 Dark Accent 6" w:uiPriority="50"/>
+    <w:lsdException w:name="List Table 6 Colorful Accent 6" w:uiPriority="51"/>
+    <w:lsdException w:name="List Table 7 Colorful Accent 6" w:uiPriority="52"/>
   </w:latentStyles>
   <w:style w:type="paragraph" w:default="1" w:styleId="Normal">
     <w:name w:val="Normal"/>
@@ -6802,828 +5816,6 @@
 </w:styles>
 </file>
 
-<file path=word/stylesWithEffects.xml><?xml version="1.0" encoding="utf-8"?>
-<w:styles xmlns:wpc="http://schemas.microsoft.com/office/word/2010/wordprocessingCanvas" xmlns:mo="http://schemas.microsoft.com/office/mac/office/2008/main" xmlns:mc="http://schemas.openxmlformats.org/markup-compatibility/2006" xmlns:mv="urn:schemas-microsoft-com:mac:vml" xmlns:o="urn:schemas-microsoft-com:office:office" xmlns:r="http://schemas.openxmlformats.org/officeDocument/2006/relationships" xmlns:m="http://schemas.openxmlformats.org/officeDocument/2006/math" xmlns:v="urn:schemas-microsoft-com:vml" xmlns:wp14="http://schemas.microsoft.com/office/word/2010/wordprocessingDrawing" xmlns:wp="http://schemas.openxmlformats.org/drawingml/2006/wordprocessingDrawing" xmlns:w10="urn:schemas-microsoft-com:office:word" xmlns:w="http://schemas.openxmlformats.org/wordprocessingml/2006/main" xmlns:w14="http://schemas.microsoft.com/office/word/2010/wordml" xmlns:wpg="http://schemas.microsoft.com/office/word/2010/wordprocessingGroup" xmlns:wpi="http://schemas.microsoft.com/office/word/2010/wordprocessingInk" xmlns:wne="http://schemas.microsoft.com/office/word/2006/wordml" xmlns:wps="http://schemas.microsoft.com/office/word/2010/wordprocessingShape" mc:Ignorable="w14 wp14">
-  <w:docDefaults>
-    <w:rPrDefault>
-      <w:rPr>
-        <w:rFonts w:asciiTheme="minorHAnsi" w:eastAsiaTheme="minorEastAsia" w:hAnsiTheme="minorHAnsi" w:cstheme="minorBidi"/>
-        <w:sz w:val="24"/>
-        <w:szCs w:val="24"/>
-        <w:lang w:val="en-US" w:eastAsia="en-US" w:bidi="ar-SA"/>
-      </w:rPr>
-    </w:rPrDefault>
-    <w:pPrDefault/>
-  </w:docDefaults>
-  <w:latentStyles w:defLockedState="0" w:defUIPriority="99" w:defSemiHidden="1" w:defUnhideWhenUsed="1" w:defQFormat="0" w:count="276">
-    <w:lsdException w:name="Normal" w:semiHidden="0" w:uiPriority="0" w:unhideWhenUsed="0" w:qFormat="1"/>
-    <w:lsdException w:name="heading 1" w:semiHidden="0" w:uiPriority="9" w:unhideWhenUsed="0" w:qFormat="1"/>
-    <w:lsdException w:name="heading 2" w:uiPriority="9" w:qFormat="1"/>
-    <w:lsdException w:name="heading 3" w:uiPriority="9" w:qFormat="1"/>
-    <w:lsdException w:name="heading 4" w:uiPriority="9" w:qFormat="1"/>
-    <w:lsdException w:name="heading 5" w:uiPriority="9" w:qFormat="1"/>
-    <w:lsdException w:name="heading 6" w:uiPriority="9" w:qFormat="1"/>
-    <w:lsdException w:name="heading 7" w:uiPriority="9" w:qFormat="1"/>
-    <w:lsdException w:name="heading 8" w:uiPriority="9" w:qFormat="1"/>
-    <w:lsdException w:name="heading 9" w:uiPriority="9" w:qFormat="1"/>
-    <w:lsdException w:name="toc 1" w:uiPriority="39"/>
-    <w:lsdException w:name="toc 2" w:uiPriority="39"/>
-    <w:lsdException w:name="toc 3" w:uiPriority="39"/>
-    <w:lsdException w:name="toc 4" w:uiPriority="39"/>
-    <w:lsdException w:name="toc 5" w:uiPriority="39"/>
-    <w:lsdException w:name="toc 6" w:uiPriority="39"/>
-    <w:lsdException w:name="toc 7" w:uiPriority="39"/>
-    <w:lsdException w:name="toc 8" w:uiPriority="39"/>
-    <w:lsdException w:name="toc 9" w:uiPriority="39"/>
-    <w:lsdException w:name="caption" w:uiPriority="35" w:qFormat="1"/>
-    <w:lsdException w:name="Title" w:semiHidden="0" w:uiPriority="10" w:unhideWhenUsed="0" w:qFormat="1"/>
-    <w:lsdException w:name="Default Paragraph Font" w:uiPriority="1"/>
-    <w:lsdException w:name="Subtitle" w:semiHidden="0" w:uiPriority="11" w:unhideWhenUsed="0" w:qFormat="1"/>
-    <w:lsdException w:name="Strong" w:semiHidden="0" w:uiPriority="22" w:unhideWhenUsed="0" w:qFormat="1"/>
-    <w:lsdException w:name="Emphasis" w:semiHidden="0" w:uiPriority="20" w:unhideWhenUsed="0" w:qFormat="1"/>
-    <w:lsdException w:name="Table Grid" w:semiHidden="0" w:uiPriority="59" w:unhideWhenUsed="0"/>
-    <w:lsdException w:name="Placeholder Text" w:unhideWhenUsed="0"/>
-    <w:lsdException w:name="No Spacing" w:semiHidden="0" w:uiPriority="1" w:unhideWhenUsed="0" w:qFormat="1"/>
-    <w:lsdException w:name="Light Shading" w:semiHidden="0" w:uiPriority="60" w:unhideWhenUsed="0"/>
-    <w:lsdException w:name="Light List" w:semiHidden="0" w:uiPriority="61" w:unhideWhenUsed="0"/>
-    <w:lsdException w:name="Light Grid" w:semiHidden="0" w:uiPriority="62" w:unhideWhenUsed="0"/>
-    <w:lsdException w:name="Medium Shading 1" w:semiHidden="0" w:uiPriority="63" w:unhideWhenUsed="0"/>
-    <w:lsdException w:name="Medium Shading 2" w:semiHidden="0" w:uiPriority="64" w:unhideWhenUsed="0"/>
-    <w:lsdException w:name="Medium List 1" w:semiHidden="0" w:uiPriority="65" w:unhideWhenUsed="0"/>
-    <w:lsdException w:name="Medium List 2" w:semiHidden="0" w:uiPriority="66" w:unhideWhenUsed="0"/>
-    <w:lsdException w:name="Medium Grid 1" w:semiHidden="0" w:uiPriority="67" w:unhideWhenUsed="0"/>
-    <w:lsdException w:name="Medium Grid 2" w:semiHidden="0" w:uiPriority="68" w:unhideWhenUsed="0"/>
-    <w:lsdException w:name="Medium Grid 3" w:semiHidden="0" w:uiPriority="69" w:unhideWhenUsed="0"/>
-    <w:lsdException w:name="Dark List" w:semiHidden="0" w:uiPriority="70" w:unhideWhenUsed="0"/>
-    <w:lsdException w:name="Colorful Shading" w:semiHidden="0" w:uiPriority="71" w:unhideWhenUsed="0"/>
-    <w:lsdException w:name="Colorful List" w:semiHidden="0" w:uiPriority="72" w:unhideWhenUsed="0"/>
-    <w:lsdException w:name="Colorful Grid" w:semiHidden="0" w:uiPriority="73" w:unhideWhenUsed="0"/>
-    <w:lsdException w:name="Light Shading Accent 1" w:semiHidden="0" w:uiPriority="60" w:unhideWhenUsed="0"/>
-    <w:lsdException w:name="Light List Accent 1" w:semiHidden="0" w:uiPriority="61" w:unhideWhenUsed="0"/>
-    <w:lsdException w:name="Light Grid Accent 1" w:semiHidden="0" w:uiPriority="62" w:unhideWhenUsed="0"/>
-    <w:lsdException w:name="Medium Shading 1 Accent 1" w:semiHidden="0" w:uiPriority="63" w:unhideWhenUsed="0"/>
-    <w:lsdException w:name="Medium Shading 2 Accent 1" w:semiHidden="0" w:uiPriority="64" w:unhideWhenUsed="0"/>
-    <w:lsdException w:name="Medium List 1 Accent 1" w:semiHidden="0" w:uiPriority="65" w:unhideWhenUsed="0"/>
-    <w:lsdException w:name="Revision" w:unhideWhenUsed="0"/>
-    <w:lsdException w:name="List Paragraph" w:semiHidden="0" w:uiPriority="34" w:unhideWhenUsed="0" w:qFormat="1"/>
-    <w:lsdException w:name="Quote" w:semiHidden="0" w:uiPriority="29" w:unhideWhenUsed="0" w:qFormat="1"/>
-    <w:lsdException w:name="Intense Quote" w:semiHidden="0" w:uiPriority="30" w:unhideWhenUsed="0" w:qFormat="1"/>
-    <w:lsdException w:name="Medium List 2 Accent 1" w:semiHidden="0" w:uiPriority="66" w:unhideWhenUsed="0"/>
-    <w:lsdException w:name="Medium Grid 1 Accent 1" w:semiHidden="0" w:uiPriority="67" w:unhideWhenUsed="0"/>
-    <w:lsdException w:name="Medium Grid 2 Accent 1" w:semiHidden="0" w:uiPriority="68" w:unhideWhenUsed="0"/>
-    <w:lsdException w:name="Medium Grid 3 Accent 1" w:semiHidden="0" w:uiPriority="69" w:unhideWhenUsed="0"/>
-    <w:lsdException w:name="Dark List Accent 1" w:semiHidden="0" w:uiPriority="70" w:unhideWhenUsed="0"/>
-    <w:lsdException w:name="Colorful Shading Accent 1" w:semiHidden="0" w:uiPriority="71" w:unhideWhenUsed="0"/>
-    <w:lsdException w:name="Colorful List Accent 1" w:semiHidden="0" w:uiPriority="72" w:unhideWhenUsed="0"/>
-    <w:lsdException w:name="Colorful Grid Accent 1" w:semiHidden="0" w:uiPriority="73" w:unhideWhenUsed="0"/>
-    <w:lsdException w:name="Light Shading Accent 2" w:semiHidden="0" w:uiPriority="60" w:unhideWhenUsed="0"/>
-    <w:lsdException w:name="Light List Accent 2" w:semiHidden="0" w:uiPriority="61" w:unhideWhenUsed="0"/>
-    <w:lsdException w:name="Light Grid Accent 2" w:semiHidden="0" w:uiPriority="62" w:unhideWhenUsed="0"/>
-    <w:lsdException w:name="Medium Shading 1 Accent 2" w:semiHidden="0" w:uiPriority="63" w:unhideWhenUsed="0"/>
-    <w:lsdException w:name="Medium Shading 2 Accent 2" w:semiHidden="0" w:uiPriority="64" w:unhideWhenUsed="0"/>
-    <w:lsdException w:name="Medium List 1 Accent 2" w:semiHidden="0" w:uiPriority="65" w:unhideWhenUsed="0"/>
-    <w:lsdException w:name="Medium List 2 Accent 2" w:semiHidden="0" w:uiPriority="66" w:unhideWhenUsed="0"/>
-    <w:lsdException w:name="Medium Grid 1 Accent 2" w:semiHidden="0" w:uiPriority="67" w:unhideWhenUsed="0"/>
-    <w:lsdException w:name="Medium Grid 2 Accent 2" w:semiHidden="0" w:uiPriority="68" w:unhideWhenUsed="0"/>
-    <w:lsdException w:name="Medium Grid 3 Accent 2" w:semiHidden="0" w:uiPriority="69" w:unhideWhenUsed="0"/>
-    <w:lsdException w:name="Dark List Accent 2" w:semiHidden="0" w:uiPriority="70" w:unhideWhenUsed="0"/>
-    <w:lsdException w:name="Colorful Shading Accent 2" w:semiHidden="0" w:uiPriority="71" w:unhideWhenUsed="0"/>
-    <w:lsdException w:name="Colorful List Accent 2" w:semiHidden="0" w:uiPriority="72" w:unhideWhenUsed="0"/>
-    <w:lsdException w:name="Colorful Grid Accent 2" w:semiHidden="0" w:uiPriority="73" w:unhideWhenUsed="0"/>
-    <w:lsdException w:name="Light Shading Accent 3" w:semiHidden="0" w:uiPriority="60" w:unhideWhenUsed="0"/>
-    <w:lsdException w:name="Light List Accent 3" w:semiHidden="0" w:uiPriority="61" w:unhideWhenUsed="0"/>
-    <w:lsdException w:name="Light Grid Accent 3" w:semiHidden="0" w:uiPriority="62" w:unhideWhenUsed="0"/>
-    <w:lsdException w:name="Medium Shading 1 Accent 3" w:semiHidden="0" w:uiPriority="63" w:unhideWhenUsed="0"/>
-    <w:lsdException w:name="Medium Shading 2 Accent 3" w:semiHidden="0" w:uiPriority="64" w:unhideWhenUsed="0"/>
-    <w:lsdException w:name="Medium List 1 Accent 3" w:semiHidden="0" w:uiPriority="65" w:unhideWhenUsed="0"/>
-    <w:lsdException w:name="Medium List 2 Accent 3" w:semiHidden="0" w:uiPriority="66" w:unhideWhenUsed="0"/>
-    <w:lsdException w:name="Medium Grid 1 Accent 3" w:semiHidden="0" w:uiPriority="67" w:unhideWhenUsed="0"/>
-    <w:lsdException w:name="Medium Grid 2 Accent 3" w:semiHidden="0" w:uiPriority="68" w:unhideWhenUsed="0"/>
-    <w:lsdException w:name="Medium Grid 3 Accent 3" w:semiHidden="0" w:uiPriority="69" w:unhideWhenUsed="0"/>
-    <w:lsdException w:name="Dark List Accent 3" w:semiHidden="0" w:uiPriority="70" w:unhideWhenUsed="0"/>
-    <w:lsdException w:name="Colorful Shading Accent 3" w:semiHidden="0" w:uiPriority="71" w:unhideWhenUsed="0"/>
-    <w:lsdException w:name="Colorful List Accent 3" w:semiHidden="0" w:uiPriority="72" w:unhideWhenUsed="0"/>
-    <w:lsdException w:name="Colorful Grid Accent 3" w:semiHidden="0" w:uiPriority="73" w:unhideWhenUsed="0"/>
-    <w:lsdException w:name="Light Shading Accent 4" w:semiHidden="0" w:uiPriority="60" w:unhideWhenUsed="0"/>
-    <w:lsdException w:name="Light List Accent 4" w:semiHidden="0" w:uiPriority="61" w:unhideWhenUsed="0"/>
-    <w:lsdException w:name="Light Grid Accent 4" w:semiHidden="0" w:uiPriority="62" w:unhideWhenUsed="0"/>
-    <w:lsdException w:name="Medium Shading 1 Accent 4" w:semiHidden="0" w:uiPriority="63" w:unhideWhenUsed="0"/>
-    <w:lsdException w:name="Medium Shading 2 Accent 4" w:semiHidden="0" w:uiPriority="64" w:unhideWhenUsed="0"/>
-    <w:lsdException w:name="Medium List 1 Accent 4" w:semiHidden="0" w:uiPriority="65" w:unhideWhenUsed="0"/>
-    <w:lsdException w:name="Medium List 2 Accent 4" w:semiHidden="0" w:uiPriority="66" w:unhideWhenUsed="0"/>
-    <w:lsdException w:name="Medium Grid 1 Accent 4" w:semiHidden="0" w:uiPriority="67" w:unhideWhenUsed="0"/>
-    <w:lsdException w:name="Medium Grid 2 Accent 4" w:semiHidden="0" w:uiPriority="68" w:unhideWhenUsed="0"/>
-    <w:lsdException w:name="Medium Grid 3 Accent 4" w:semiHidden="0" w:uiPriority="69" w:unhideWhenUsed="0"/>
-    <w:lsdException w:name="Dark List Accent 4" w:semiHidden="0" w:uiPriority="70" w:unhideWhenUsed="0"/>
-    <w:lsdException w:name="Colorful Shading Accent 4" w:semiHidden="0" w:uiPriority="71" w:unhideWhenUsed="0"/>
-    <w:lsdException w:name="Colorful List Accent 4" w:semiHidden="0" w:uiPriority="72" w:unhideWhenUsed="0"/>
-    <w:lsdException w:name="Colorful Grid Accent 4" w:semiHidden="0" w:uiPriority="73" w:unhideWhenUsed="0"/>
-    <w:lsdException w:name="Light Shading Accent 5" w:semiHidden="0" w:uiPriority="60" w:unhideWhenUsed="0"/>
-    <w:lsdException w:name="Light List Accent 5" w:semiHidden="0" w:uiPriority="61" w:unhideWhenUsed="0"/>
-    <w:lsdException w:name="Light Grid Accent 5" w:semiHidden="0" w:uiPriority="62" w:unhideWhenUsed="0"/>
-    <w:lsdException w:name="Medium Shading 1 Accent 5" w:semiHidden="0" w:uiPriority="63" w:unhideWhenUsed="0"/>
-    <w:lsdException w:name="Medium Shading 2 Accent 5" w:semiHidden="0" w:uiPriority="64" w:unhideWhenUsed="0"/>
-    <w:lsdException w:name="Medium List 1 Accent 5" w:semiHidden="0" w:uiPriority="65" w:unhideWhenUsed="0"/>
-    <w:lsdException w:name="Medium List 2 Accent 5" w:semiHidden="0" w:uiPriority="66" w:unhideWhenUsed="0"/>
-    <w:lsdException w:name="Medium Grid 1 Accent 5" w:semiHidden="0" w:uiPriority="67" w:unhideWhenUsed="0"/>
-    <w:lsdException w:name="Medium Grid 2 Accent 5" w:semiHidden="0" w:uiPriority="68" w:unhideWhenUsed="0"/>
-    <w:lsdException w:name="Medium Grid 3 Accent 5" w:semiHidden="0" w:uiPriority="69" w:unhideWhenUsed="0"/>
-    <w:lsdException w:name="Dark List Accent 5" w:semiHidden="0" w:uiPriority="70" w:unhideWhenUsed="0"/>
-    <w:lsdException w:name="Colorful Shading Accent 5" w:semiHidden="0" w:uiPriority="71" w:unhideWhenUsed="0"/>
-    <w:lsdException w:name="Colorful List Accent 5" w:semiHidden="0" w:uiPriority="72" w:unhideWhenUsed="0"/>
-    <w:lsdException w:name="Colorful Grid Accent 5" w:semiHidden="0" w:uiPriority="73" w:unhideWhenUsed="0"/>
-    <w:lsdException w:name="Light Shading Accent 6" w:semiHidden="0" w:uiPriority="60" w:unhideWhenUsed="0"/>
-    <w:lsdException w:name="Light List Accent 6" w:semiHidden="0" w:uiPriority="61" w:unhideWhenUsed="0"/>
-    <w:lsdException w:name="Light Grid Accent 6" w:semiHidden="0" w:uiPriority="62" w:unhideWhenUsed="0"/>
-    <w:lsdException w:name="Medium Shading 1 Accent 6" w:semiHidden="0" w:uiPriority="63" w:unhideWhenUsed="0"/>
-    <w:lsdException w:name="Medium Shading 2 Accent 6" w:semiHidden="0" w:uiPriority="64" w:unhideWhenUsed="0"/>
-    <w:lsdException w:name="Medium List 1 Accent 6" w:semiHidden="0" w:uiPriority="65" w:unhideWhenUsed="0"/>
-    <w:lsdException w:name="Medium List 2 Accent 6" w:semiHidden="0" w:uiPriority="66" w:unhideWhenUsed="0"/>
-    <w:lsdException w:name="Medium Grid 1 Accent 6" w:semiHidden="0" w:uiPriority="67" w:unhideWhenUsed="0"/>
-    <w:lsdException w:name="Medium Grid 2 Accent 6" w:semiHidden="0" w:uiPriority="68" w:unhideWhenUsed="0"/>
-    <w:lsdException w:name="Medium Grid 3 Accent 6" w:semiHidden="0" w:uiPriority="69" w:unhideWhenUsed="0"/>
-    <w:lsdException w:name="Dark List Accent 6" w:semiHidden="0" w:uiPriority="70" w:unhideWhenUsed="0"/>
-    <w:lsdException w:name="Colorful Shading Accent 6" w:semiHidden="0" w:uiPriority="71" w:unhideWhenUsed="0"/>
-    <w:lsdException w:name="Colorful List Accent 6" w:semiHidden="0" w:uiPriority="72" w:unhideWhenUsed="0"/>
-    <w:lsdException w:name="Colorful Grid Accent 6" w:semiHidden="0" w:uiPriority="73" w:unhideWhenUsed="0"/>
-    <w:lsdException w:name="Subtle Emphasis" w:semiHidden="0" w:uiPriority="19" w:unhideWhenUsed="0" w:qFormat="1"/>
-    <w:lsdException w:name="Intense Emphasis" w:semiHidden="0" w:uiPriority="21" w:unhideWhenUsed="0" w:qFormat="1"/>
-    <w:lsdException w:name="Subtle Reference" w:semiHidden="0" w:uiPriority="31" w:unhideWhenUsed="0" w:qFormat="1"/>
-    <w:lsdException w:name="Intense Reference" w:semiHidden="0" w:uiPriority="32" w:unhideWhenUsed="0" w:qFormat="1"/>
-    <w:lsdException w:name="Book Title" w:semiHidden="0" w:uiPriority="33" w:unhideWhenUsed="0" w:qFormat="1"/>
-    <w:lsdException w:name="Bibliography" w:uiPriority="37"/>
-    <w:lsdException w:name="TOC Heading" w:uiPriority="39" w:qFormat="1"/>
-  </w:latentStyles>
-  <w:style w:type="paragraph" w:default="1" w:styleId="Normal">
-    <w:name w:val="Normal"/>
-    <w:qFormat/>
-    <w:rsid w:val="00E424DE"/>
-    <w:rPr>
-      <w:rFonts w:ascii="Gill Sans" w:hAnsi="Gill Sans"/>
-    </w:rPr>
-  </w:style>
-  <w:style w:type="paragraph" w:styleId="Heading1">
-    <w:name w:val="heading 1"/>
-    <w:basedOn w:val="Normal"/>
-    <w:next w:val="Normal"/>
-    <w:link w:val="Heading1Char"/>
-    <w:uiPriority w:val="9"/>
-    <w:qFormat/>
-    <w:rsid w:val="00DC7DEA"/>
-    <w:pPr>
-      <w:keepNext/>
-      <w:keepLines/>
-      <w:spacing w:before="480"/>
-      <w:outlineLvl w:val="0"/>
-    </w:pPr>
-    <w:rPr>
-      <w:rFonts w:asciiTheme="majorHAnsi" w:eastAsiaTheme="majorEastAsia" w:hAnsiTheme="majorHAnsi" w:cstheme="majorBidi"/>
-      <w:b/>
-      <w:bCs/>
-      <w:color w:val="345A8A" w:themeColor="accent1" w:themeShade="B5"/>
-      <w:sz w:val="32"/>
-      <w:szCs w:val="32"/>
-    </w:rPr>
-  </w:style>
-  <w:style w:type="paragraph" w:styleId="Heading2">
-    <w:name w:val="heading 2"/>
-    <w:basedOn w:val="Normal"/>
-    <w:next w:val="Normal"/>
-    <w:link w:val="Heading2Char"/>
-    <w:uiPriority w:val="9"/>
-    <w:unhideWhenUsed/>
-    <w:qFormat/>
-    <w:rsid w:val="00A77429"/>
-    <w:pPr>
-      <w:keepNext/>
-      <w:keepLines/>
-      <w:spacing w:before="200"/>
-      <w:outlineLvl w:val="1"/>
-    </w:pPr>
-    <w:rPr>
-      <w:rFonts w:asciiTheme="majorHAnsi" w:eastAsiaTheme="majorEastAsia" w:hAnsiTheme="majorHAnsi" w:cstheme="majorBidi"/>
-      <w:b/>
-      <w:bCs/>
-      <w:color w:val="4F81BD" w:themeColor="accent1"/>
-      <w:sz w:val="26"/>
-      <w:szCs w:val="26"/>
-    </w:rPr>
-  </w:style>
-  <w:style w:type="paragraph" w:styleId="Heading3">
-    <w:name w:val="heading 3"/>
-    <w:basedOn w:val="Normal"/>
-    <w:next w:val="Normal"/>
-    <w:link w:val="Heading3Char"/>
-    <w:uiPriority w:val="9"/>
-    <w:unhideWhenUsed/>
-    <w:qFormat/>
-    <w:rsid w:val="00683966"/>
-    <w:pPr>
-      <w:keepNext/>
-      <w:keepLines/>
-      <w:spacing w:before="200"/>
-      <w:outlineLvl w:val="2"/>
-    </w:pPr>
-    <w:rPr>
-      <w:rFonts w:asciiTheme="majorHAnsi" w:eastAsiaTheme="majorEastAsia" w:hAnsiTheme="majorHAnsi" w:cstheme="majorBidi"/>
-      <w:b/>
-      <w:bCs/>
-      <w:color w:val="4F81BD" w:themeColor="accent1"/>
-    </w:rPr>
-  </w:style>
-  <w:style w:type="character" w:default="1" w:styleId="DefaultParagraphFont">
-    <w:name w:val="Default Paragraph Font"/>
-    <w:uiPriority w:val="1"/>
-    <w:semiHidden/>
-    <w:unhideWhenUsed/>
-  </w:style>
-  <w:style w:type="table" w:default="1" w:styleId="TableNormal">
-    <w:name w:val="Normal Table"/>
-    <w:uiPriority w:val="99"/>
-    <w:semiHidden/>
-    <w:unhideWhenUsed/>
-    <w:tblPr>
-      <w:tblInd w:w="0" w:type="dxa"/>
-      <w:tblCellMar>
-        <w:top w:w="0" w:type="dxa"/>
-        <w:left w:w="108" w:type="dxa"/>
-        <w:bottom w:w="0" w:type="dxa"/>
-        <w:right w:w="108" w:type="dxa"/>
-      </w:tblCellMar>
-    </w:tblPr>
-  </w:style>
-  <w:style w:type="numbering" w:default="1" w:styleId="NoList">
-    <w:name w:val="No List"/>
-    <w:uiPriority w:val="99"/>
-    <w:semiHidden/>
-    <w:unhideWhenUsed/>
-  </w:style>
-  <w:style w:type="paragraph" w:styleId="Header">
-    <w:name w:val="header"/>
-    <w:basedOn w:val="Normal"/>
-    <w:link w:val="HeaderChar"/>
-    <w:uiPriority w:val="99"/>
-    <w:unhideWhenUsed/>
-    <w:rsid w:val="006E08E9"/>
-    <w:pPr>
-      <w:tabs>
-        <w:tab w:val="center" w:pos="4320"/>
-        <w:tab w:val="right" w:pos="8640"/>
-      </w:tabs>
-    </w:pPr>
-  </w:style>
-  <w:style w:type="character" w:customStyle="1" w:styleId="HeaderChar">
-    <w:name w:val="Header Char"/>
-    <w:basedOn w:val="DefaultParagraphFont"/>
-    <w:link w:val="Header"/>
-    <w:uiPriority w:val="99"/>
-    <w:rsid w:val="006E08E9"/>
-  </w:style>
-  <w:style w:type="paragraph" w:styleId="Footer">
-    <w:name w:val="footer"/>
-    <w:basedOn w:val="Normal"/>
-    <w:link w:val="FooterChar"/>
-    <w:uiPriority w:val="99"/>
-    <w:unhideWhenUsed/>
-    <w:rsid w:val="006E08E9"/>
-    <w:pPr>
-      <w:tabs>
-        <w:tab w:val="center" w:pos="4320"/>
-        <w:tab w:val="right" w:pos="8640"/>
-      </w:tabs>
-    </w:pPr>
-  </w:style>
-  <w:style w:type="character" w:customStyle="1" w:styleId="FooterChar">
-    <w:name w:val="Footer Char"/>
-    <w:basedOn w:val="DefaultParagraphFont"/>
-    <w:link w:val="Footer"/>
-    <w:uiPriority w:val="99"/>
-    <w:rsid w:val="006E08E9"/>
-  </w:style>
-  <w:style w:type="paragraph" w:styleId="BalloonText">
-    <w:name w:val="Balloon Text"/>
-    <w:basedOn w:val="Normal"/>
-    <w:link w:val="BalloonTextChar"/>
-    <w:uiPriority w:val="99"/>
-    <w:semiHidden/>
-    <w:unhideWhenUsed/>
-    <w:rsid w:val="006E08E9"/>
-    <w:rPr>
-      <w:rFonts w:ascii="Lucida Grande" w:hAnsi="Lucida Grande"/>
-      <w:sz w:val="18"/>
-      <w:szCs w:val="18"/>
-    </w:rPr>
-  </w:style>
-  <w:style w:type="character" w:customStyle="1" w:styleId="BalloonTextChar">
-    <w:name w:val="Balloon Text Char"/>
-    <w:basedOn w:val="DefaultParagraphFont"/>
-    <w:link w:val="BalloonText"/>
-    <w:uiPriority w:val="99"/>
-    <w:semiHidden/>
-    <w:rsid w:val="006E08E9"/>
-    <w:rPr>
-      <w:rFonts w:ascii="Lucida Grande" w:hAnsi="Lucida Grande"/>
-      <w:sz w:val="18"/>
-      <w:szCs w:val="18"/>
-    </w:rPr>
-  </w:style>
-  <w:style w:type="paragraph" w:styleId="Title">
-    <w:name w:val="Title"/>
-    <w:basedOn w:val="Normal"/>
-    <w:next w:val="Normal"/>
-    <w:link w:val="TitleChar"/>
-    <w:uiPriority w:val="10"/>
-    <w:qFormat/>
-    <w:rsid w:val="00045013"/>
-    <w:pPr>
-      <w:pBdr>
-        <w:bottom w:val="single" w:sz="8" w:space="4" w:color="4F81BD" w:themeColor="accent1"/>
-      </w:pBdr>
-      <w:spacing w:after="300"/>
-      <w:contextualSpacing/>
-    </w:pPr>
-    <w:rPr>
-      <w:rFonts w:asciiTheme="majorHAnsi" w:eastAsiaTheme="majorEastAsia" w:hAnsiTheme="majorHAnsi" w:cstheme="majorBidi"/>
-      <w:color w:val="17365D" w:themeColor="text2" w:themeShade="BF"/>
-      <w:spacing w:val="5"/>
-      <w:kern w:val="28"/>
-      <w:sz w:val="52"/>
-      <w:szCs w:val="52"/>
-    </w:rPr>
-  </w:style>
-  <w:style w:type="character" w:customStyle="1" w:styleId="TitleChar">
-    <w:name w:val="Title Char"/>
-    <w:basedOn w:val="DefaultParagraphFont"/>
-    <w:link w:val="Title"/>
-    <w:uiPriority w:val="10"/>
-    <w:rsid w:val="00045013"/>
-    <w:rPr>
-      <w:rFonts w:asciiTheme="majorHAnsi" w:eastAsiaTheme="majorEastAsia" w:hAnsiTheme="majorHAnsi" w:cstheme="majorBidi"/>
-      <w:color w:val="17365D" w:themeColor="text2" w:themeShade="BF"/>
-      <w:spacing w:val="5"/>
-      <w:kern w:val="28"/>
-      <w:sz w:val="52"/>
-      <w:szCs w:val="52"/>
-    </w:rPr>
-  </w:style>
-  <w:style w:type="character" w:customStyle="1" w:styleId="Heading1Char">
-    <w:name w:val="Heading 1 Char"/>
-    <w:basedOn w:val="DefaultParagraphFont"/>
-    <w:link w:val="Heading1"/>
-    <w:uiPriority w:val="9"/>
-    <w:rsid w:val="00DC7DEA"/>
-    <w:rPr>
-      <w:rFonts w:asciiTheme="majorHAnsi" w:eastAsiaTheme="majorEastAsia" w:hAnsiTheme="majorHAnsi" w:cstheme="majorBidi"/>
-      <w:b/>
-      <w:bCs/>
-      <w:color w:val="345A8A" w:themeColor="accent1" w:themeShade="B5"/>
-      <w:sz w:val="32"/>
-      <w:szCs w:val="32"/>
-    </w:rPr>
-  </w:style>
-  <w:style w:type="paragraph" w:styleId="TOCHeading">
-    <w:name w:val="TOC Heading"/>
-    <w:basedOn w:val="Heading1"/>
-    <w:next w:val="Normal"/>
-    <w:uiPriority w:val="39"/>
-    <w:unhideWhenUsed/>
-    <w:qFormat/>
-    <w:rsid w:val="00DC7DEA"/>
-    <w:pPr>
-      <w:spacing w:line="276" w:lineRule="auto"/>
-      <w:outlineLvl w:val="9"/>
-    </w:pPr>
-    <w:rPr>
-      <w:color w:val="365F91" w:themeColor="accent1" w:themeShade="BF"/>
-      <w:sz w:val="28"/>
-      <w:szCs w:val="28"/>
-    </w:rPr>
-  </w:style>
-  <w:style w:type="paragraph" w:styleId="TOC1">
-    <w:name w:val="toc 1"/>
-    <w:basedOn w:val="Normal"/>
-    <w:next w:val="Normal"/>
-    <w:autoRedefine/>
-    <w:uiPriority w:val="39"/>
-    <w:semiHidden/>
-    <w:unhideWhenUsed/>
-    <w:rsid w:val="00DC7DEA"/>
-    <w:pPr>
-      <w:spacing w:before="240" w:after="120"/>
-    </w:pPr>
-    <w:rPr>
-      <w:rFonts w:asciiTheme="minorHAnsi" w:hAnsiTheme="minorHAnsi"/>
-      <w:b/>
-      <w:caps/>
-      <w:sz w:val="22"/>
-      <w:szCs w:val="22"/>
-      <w:u w:val="single"/>
-    </w:rPr>
-  </w:style>
-  <w:style w:type="paragraph" w:styleId="TOC2">
-    <w:name w:val="toc 2"/>
-    <w:basedOn w:val="Normal"/>
-    <w:next w:val="Normal"/>
-    <w:autoRedefine/>
-    <w:uiPriority w:val="39"/>
-    <w:semiHidden/>
-    <w:unhideWhenUsed/>
-    <w:rsid w:val="00DC7DEA"/>
-    <w:rPr>
-      <w:rFonts w:asciiTheme="minorHAnsi" w:hAnsiTheme="minorHAnsi"/>
-      <w:b/>
-      <w:smallCaps/>
-      <w:sz w:val="22"/>
-      <w:szCs w:val="22"/>
-    </w:rPr>
-  </w:style>
-  <w:style w:type="paragraph" w:styleId="TOC3">
-    <w:name w:val="toc 3"/>
-    <w:basedOn w:val="Normal"/>
-    <w:next w:val="Normal"/>
-    <w:autoRedefine/>
-    <w:uiPriority w:val="39"/>
-    <w:semiHidden/>
-    <w:unhideWhenUsed/>
-    <w:rsid w:val="00DC7DEA"/>
-    <w:rPr>
-      <w:rFonts w:asciiTheme="minorHAnsi" w:hAnsiTheme="minorHAnsi"/>
-      <w:smallCaps/>
-      <w:sz w:val="22"/>
-      <w:szCs w:val="22"/>
-    </w:rPr>
-  </w:style>
-  <w:style w:type="paragraph" w:styleId="TOC4">
-    <w:name w:val="toc 4"/>
-    <w:basedOn w:val="Normal"/>
-    <w:next w:val="Normal"/>
-    <w:autoRedefine/>
-    <w:uiPriority w:val="39"/>
-    <w:semiHidden/>
-    <w:unhideWhenUsed/>
-    <w:rsid w:val="00DC7DEA"/>
-    <w:rPr>
-      <w:rFonts w:asciiTheme="minorHAnsi" w:hAnsiTheme="minorHAnsi"/>
-      <w:sz w:val="22"/>
-      <w:szCs w:val="22"/>
-    </w:rPr>
-  </w:style>
-  <w:style w:type="paragraph" w:styleId="TOC5">
-    <w:name w:val="toc 5"/>
-    <w:basedOn w:val="Normal"/>
-    <w:next w:val="Normal"/>
-    <w:autoRedefine/>
-    <w:uiPriority w:val="39"/>
-    <w:semiHidden/>
-    <w:unhideWhenUsed/>
-    <w:rsid w:val="00DC7DEA"/>
-    <w:rPr>
-      <w:rFonts w:asciiTheme="minorHAnsi" w:hAnsiTheme="minorHAnsi"/>
-      <w:sz w:val="22"/>
-      <w:szCs w:val="22"/>
-    </w:rPr>
-  </w:style>
-  <w:style w:type="paragraph" w:styleId="TOC6">
-    <w:name w:val="toc 6"/>
-    <w:basedOn w:val="Normal"/>
-    <w:next w:val="Normal"/>
-    <w:autoRedefine/>
-    <w:uiPriority w:val="39"/>
-    <w:semiHidden/>
-    <w:unhideWhenUsed/>
-    <w:rsid w:val="00DC7DEA"/>
-    <w:rPr>
-      <w:rFonts w:asciiTheme="minorHAnsi" w:hAnsiTheme="minorHAnsi"/>
-      <w:sz w:val="22"/>
-      <w:szCs w:val="22"/>
-    </w:rPr>
-  </w:style>
-  <w:style w:type="paragraph" w:styleId="TOC7">
-    <w:name w:val="toc 7"/>
-    <w:basedOn w:val="Normal"/>
-    <w:next w:val="Normal"/>
-    <w:autoRedefine/>
-    <w:uiPriority w:val="39"/>
-    <w:semiHidden/>
-    <w:unhideWhenUsed/>
-    <w:rsid w:val="00DC7DEA"/>
-    <w:rPr>
-      <w:rFonts w:asciiTheme="minorHAnsi" w:hAnsiTheme="minorHAnsi"/>
-      <w:sz w:val="22"/>
-      <w:szCs w:val="22"/>
-    </w:rPr>
-  </w:style>
-  <w:style w:type="paragraph" w:styleId="TOC8">
-    <w:name w:val="toc 8"/>
-    <w:basedOn w:val="Normal"/>
-    <w:next w:val="Normal"/>
-    <w:autoRedefine/>
-    <w:uiPriority w:val="39"/>
-    <w:semiHidden/>
-    <w:unhideWhenUsed/>
-    <w:rsid w:val="00DC7DEA"/>
-    <w:rPr>
-      <w:rFonts w:asciiTheme="minorHAnsi" w:hAnsiTheme="minorHAnsi"/>
-      <w:sz w:val="22"/>
-      <w:szCs w:val="22"/>
-    </w:rPr>
-  </w:style>
-  <w:style w:type="paragraph" w:styleId="TOC9">
-    <w:name w:val="toc 9"/>
-    <w:basedOn w:val="Normal"/>
-    <w:next w:val="Normal"/>
-    <w:autoRedefine/>
-    <w:uiPriority w:val="39"/>
-    <w:semiHidden/>
-    <w:unhideWhenUsed/>
-    <w:rsid w:val="00DC7DEA"/>
-    <w:rPr>
-      <w:rFonts w:asciiTheme="minorHAnsi" w:hAnsiTheme="minorHAnsi"/>
-      <w:sz w:val="22"/>
-      <w:szCs w:val="22"/>
-    </w:rPr>
-  </w:style>
-  <w:style w:type="character" w:customStyle="1" w:styleId="Heading2Char">
-    <w:name w:val="Heading 2 Char"/>
-    <w:basedOn w:val="DefaultParagraphFont"/>
-    <w:link w:val="Heading2"/>
-    <w:uiPriority w:val="9"/>
-    <w:rsid w:val="00A77429"/>
-    <w:rPr>
-      <w:rFonts w:asciiTheme="majorHAnsi" w:eastAsiaTheme="majorEastAsia" w:hAnsiTheme="majorHAnsi" w:cstheme="majorBidi"/>
-      <w:b/>
-      <w:bCs/>
-      <w:color w:val="4F81BD" w:themeColor="accent1"/>
-      <w:sz w:val="26"/>
-      <w:szCs w:val="26"/>
-    </w:rPr>
-  </w:style>
-  <w:style w:type="paragraph" w:styleId="FootnoteText">
-    <w:name w:val="footnote text"/>
-    <w:basedOn w:val="Normal"/>
-    <w:link w:val="FootnoteTextChar"/>
-    <w:uiPriority w:val="99"/>
-    <w:unhideWhenUsed/>
-    <w:rsid w:val="003D01DC"/>
-    <w:rPr>
-      <w:sz w:val="16"/>
-    </w:rPr>
-  </w:style>
-  <w:style w:type="character" w:customStyle="1" w:styleId="FootnoteTextChar">
-    <w:name w:val="Footnote Text Char"/>
-    <w:basedOn w:val="DefaultParagraphFont"/>
-    <w:link w:val="FootnoteText"/>
-    <w:uiPriority w:val="99"/>
-    <w:rsid w:val="003D01DC"/>
-    <w:rPr>
-      <w:rFonts w:ascii="Gill Sans" w:hAnsi="Gill Sans"/>
-      <w:sz w:val="16"/>
-    </w:rPr>
-  </w:style>
-  <w:style w:type="character" w:styleId="FootnoteReference">
-    <w:name w:val="footnote reference"/>
-    <w:basedOn w:val="DefaultParagraphFont"/>
-    <w:uiPriority w:val="99"/>
-    <w:unhideWhenUsed/>
-    <w:rsid w:val="00054C86"/>
-    <w:rPr>
-      <w:vertAlign w:val="superscript"/>
-    </w:rPr>
-  </w:style>
-  <w:style w:type="character" w:customStyle="1" w:styleId="InlineCode">
-    <w:name w:val="Inline Code"/>
-    <w:basedOn w:val="DefaultParagraphFont"/>
-    <w:uiPriority w:val="1"/>
-    <w:qFormat/>
-    <w:rsid w:val="0034081B"/>
-    <w:rPr>
-      <w:rFonts w:ascii="Monaco" w:hAnsi="Monaco"/>
-      <w:b w:val="0"/>
-      <w:bCs w:val="0"/>
-      <w:i w:val="0"/>
-      <w:iCs w:val="0"/>
-      <w:color w:val="auto"/>
-      <w:sz w:val="20"/>
-      <w:szCs w:val="20"/>
-      <w:bdr w:val="none" w:sz="0" w:space="0" w:color="auto"/>
-      <w:shd w:val="clear" w:color="auto" w:fill="F3F3F3"/>
-    </w:rPr>
-  </w:style>
-  <w:style w:type="paragraph" w:styleId="ListParagraph">
-    <w:name w:val="List Paragraph"/>
-    <w:basedOn w:val="Normal"/>
-    <w:uiPriority w:val="34"/>
-    <w:qFormat/>
-    <w:rsid w:val="004E4B2E"/>
-    <w:pPr>
-      <w:ind w:left="720"/>
-      <w:contextualSpacing/>
-    </w:pPr>
-  </w:style>
-  <w:style w:type="table" w:styleId="TableGrid">
-    <w:name w:val="Table Grid"/>
-    <w:basedOn w:val="TableNormal"/>
-    <w:uiPriority w:val="59"/>
-    <w:rsid w:val="008F08E6"/>
-    <w:tblPr>
-      <w:tblInd w:w="0" w:type="dxa"/>
-      <w:tblBorders>
-        <w:top w:val="single" w:sz="4" w:space="0" w:color="auto"/>
-        <w:left w:val="single" w:sz="4" w:space="0" w:color="auto"/>
-        <w:bottom w:val="single" w:sz="4" w:space="0" w:color="auto"/>
-        <w:right w:val="single" w:sz="4" w:space="0" w:color="auto"/>
-        <w:insideH w:val="single" w:sz="4" w:space="0" w:color="auto"/>
-        <w:insideV w:val="single" w:sz="4" w:space="0" w:color="auto"/>
-      </w:tblBorders>
-      <w:tblCellMar>
-        <w:top w:w="0" w:type="dxa"/>
-        <w:left w:w="108" w:type="dxa"/>
-        <w:bottom w:w="0" w:type="dxa"/>
-        <w:right w:w="108" w:type="dxa"/>
-      </w:tblCellMar>
-    </w:tblPr>
-  </w:style>
-  <w:style w:type="table" w:styleId="LightList">
-    <w:name w:val="Light List"/>
-    <w:basedOn w:val="TableNormal"/>
-    <w:uiPriority w:val="61"/>
-    <w:rsid w:val="008F08E6"/>
-    <w:tblPr>
-      <w:tblStyleRowBandSize w:val="1"/>
-      <w:tblStyleColBandSize w:val="1"/>
-      <w:tblInd w:w="0" w:type="dxa"/>
-      <w:tblBorders>
-        <w:top w:val="single" w:sz="8" w:space="0" w:color="000000" w:themeColor="text1"/>
-        <w:left w:val="single" w:sz="8" w:space="0" w:color="000000" w:themeColor="text1"/>
-        <w:bottom w:val="single" w:sz="8" w:space="0" w:color="000000" w:themeColor="text1"/>
-        <w:right w:val="single" w:sz="8" w:space="0" w:color="000000" w:themeColor="text1"/>
-      </w:tblBorders>
-      <w:tblCellMar>
-        <w:top w:w="0" w:type="dxa"/>
-        <w:left w:w="108" w:type="dxa"/>
-        <w:bottom w:w="0" w:type="dxa"/>
-        <w:right w:w="108" w:type="dxa"/>
-      </w:tblCellMar>
-    </w:tblPr>
-    <w:tblStylePr w:type="firstRow">
-      <w:pPr>
-        <w:spacing w:before="0" w:after="0" w:line="240" w:lineRule="auto"/>
-      </w:pPr>
-      <w:rPr>
-        <w:b/>
-        <w:bCs/>
-        <w:color w:val="FFFFFF" w:themeColor="background1"/>
-      </w:rPr>
-      <w:tblPr/>
-      <w:tcPr>
-        <w:shd w:val="clear" w:color="auto" w:fill="000000" w:themeFill="text1"/>
-      </w:tcPr>
-    </w:tblStylePr>
-    <w:tblStylePr w:type="lastRow">
-      <w:pPr>
-        <w:spacing w:before="0" w:after="0" w:line="240" w:lineRule="auto"/>
-      </w:pPr>
-      <w:rPr>
-        <w:b/>
-        <w:bCs/>
-      </w:rPr>
-      <w:tblPr/>
-      <w:tcPr>
-        <w:tcBorders>
-          <w:top w:val="double" w:sz="6" w:space="0" w:color="000000" w:themeColor="text1"/>
-          <w:left w:val="single" w:sz="8" w:space="0" w:color="000000" w:themeColor="text1"/>
-          <w:bottom w:val="single" w:sz="8" w:space="0" w:color="000000" w:themeColor="text1"/>
-          <w:right w:val="single" w:sz="8" w:space="0" w:color="000000" w:themeColor="text1"/>
-        </w:tcBorders>
-      </w:tcPr>
-    </w:tblStylePr>
-    <w:tblStylePr w:type="firstCol">
-      <w:rPr>
-        <w:b/>
-        <w:bCs/>
-      </w:rPr>
-    </w:tblStylePr>
-    <w:tblStylePr w:type="lastCol">
-      <w:rPr>
-        <w:b/>
-        <w:bCs/>
-      </w:rPr>
-    </w:tblStylePr>
-    <w:tblStylePr w:type="band1Vert">
-      <w:tblPr/>
-      <w:tcPr>
-        <w:tcBorders>
-          <w:top w:val="single" w:sz="8" w:space="0" w:color="000000" w:themeColor="text1"/>
-          <w:left w:val="single" w:sz="8" w:space="0" w:color="000000" w:themeColor="text1"/>
-          <w:bottom w:val="single" w:sz="8" w:space="0" w:color="000000" w:themeColor="text1"/>
-          <w:right w:val="single" w:sz="8" w:space="0" w:color="000000" w:themeColor="text1"/>
-        </w:tcBorders>
-      </w:tcPr>
-    </w:tblStylePr>
-    <w:tblStylePr w:type="band1Horz">
-      <w:tblPr/>
-      <w:tcPr>
-        <w:tcBorders>
-          <w:top w:val="single" w:sz="8" w:space="0" w:color="000000" w:themeColor="text1"/>
-          <w:left w:val="single" w:sz="8" w:space="0" w:color="000000" w:themeColor="text1"/>
-          <w:bottom w:val="single" w:sz="8" w:space="0" w:color="000000" w:themeColor="text1"/>
-          <w:right w:val="single" w:sz="8" w:space="0" w:color="000000" w:themeColor="text1"/>
-        </w:tcBorders>
-      </w:tcPr>
-    </w:tblStylePr>
-  </w:style>
-  <w:style w:type="character" w:customStyle="1" w:styleId="Heading3Char">
-    <w:name w:val="Heading 3 Char"/>
-    <w:basedOn w:val="DefaultParagraphFont"/>
-    <w:link w:val="Heading3"/>
-    <w:uiPriority w:val="9"/>
-    <w:rsid w:val="00683966"/>
-    <w:rPr>
-      <w:rFonts w:asciiTheme="majorHAnsi" w:eastAsiaTheme="majorEastAsia" w:hAnsiTheme="majorHAnsi" w:cstheme="majorBidi"/>
-      <w:b/>
-      <w:bCs/>
-      <w:color w:val="4F81BD" w:themeColor="accent1"/>
-    </w:rPr>
-  </w:style>
-  <w:style w:type="paragraph" w:styleId="NoSpacing">
-    <w:name w:val="No Spacing"/>
-    <w:uiPriority w:val="1"/>
-    <w:qFormat/>
-    <w:rsid w:val="00D208E4"/>
-    <w:rPr>
-      <w:rFonts w:ascii="Gill Sans" w:hAnsi="Gill Sans"/>
-    </w:rPr>
-  </w:style>
-  <w:style w:type="paragraph" w:customStyle="1" w:styleId="Callout">
-    <w:name w:val="Callout"/>
-    <w:basedOn w:val="Normal"/>
-    <w:next w:val="Normal"/>
-    <w:qFormat/>
-    <w:rsid w:val="00784CD5"/>
-    <w:pPr>
-      <w:ind w:left="720"/>
-    </w:pPr>
-    <w:rPr>
-      <w:i/>
-    </w:rPr>
-  </w:style>
-  <w:style w:type="paragraph" w:customStyle="1" w:styleId="iun">
-    <w:name w:val="iun"/>
-    <w:basedOn w:val="Normal"/>
-    <w:rsid w:val="00012E1E"/>
-  </w:style>
-  <w:style w:type="character" w:styleId="Hyperlink">
-    <w:name w:val="Hyperlink"/>
-    <w:basedOn w:val="DefaultParagraphFont"/>
-    <w:uiPriority w:val="99"/>
-    <w:unhideWhenUsed/>
-    <w:rsid w:val="00296D5A"/>
-    <w:rPr>
-      <w:color w:val="0000FF" w:themeColor="hyperlink"/>
-      <w:u w:val="single"/>
-    </w:rPr>
-  </w:style>
-  <w:style w:type="paragraph" w:customStyle="1" w:styleId="Step">
-    <w:name w:val="Step"/>
-    <w:basedOn w:val="Normal"/>
-    <w:qFormat/>
-    <w:rsid w:val="004E2449"/>
-    <w:pPr>
-      <w:numPr>
-        <w:numId w:val="19"/>
-      </w:numPr>
-      <w:spacing w:after="240"/>
-      <w:ind w:left="360"/>
-    </w:pPr>
-  </w:style>
-  <w:style w:type="paragraph" w:customStyle="1" w:styleId="StepPara">
-    <w:name w:val="Step Para"/>
-    <w:basedOn w:val="Normal"/>
-    <w:qFormat/>
-    <w:rsid w:val="004E2449"/>
-    <w:pPr>
-      <w:spacing w:after="240"/>
-      <w:ind w:left="360"/>
-    </w:pPr>
-  </w:style>
-  <w:style w:type="paragraph" w:customStyle="1" w:styleId="ExampleCode">
-    <w:name w:val="Example Code"/>
-    <w:basedOn w:val="Normal"/>
-    <w:qFormat/>
-    <w:rsid w:val="00855CCC"/>
-    <w:pPr>
-      <w:keepLines/>
-      <w:spacing w:after="240"/>
-      <w:ind w:left="547"/>
-    </w:pPr>
-    <w:rPr>
-      <w:rFonts w:ascii="Monaco" w:hAnsi="Monaco"/>
-      <w:sz w:val="20"/>
-    </w:rPr>
-  </w:style>
-</w:styles>
-</file>
-
 <file path=word/theme/theme1.xml><?xml version="1.0" encoding="utf-8"?>
 <a:theme xmlns:a="http://schemas.openxmlformats.org/drawingml/2006/main" name="Office Theme">
   <a:themeElements>
@@ -7949,7 +6141,7 @@
 </file>
 
 <file path=customXml/itemProps1.xml><?xml version="1.0" encoding="utf-8"?>
-<ds:datastoreItem xmlns:ds="http://schemas.openxmlformats.org/officeDocument/2006/customXml" ds:itemID="{3C8DB132-F993-3E4E-B884-0E182F6F1FB2}">
+<ds:datastoreItem xmlns:ds="http://schemas.openxmlformats.org/officeDocument/2006/customXml" ds:itemID="{6AAA65AE-B5DD-EB4B-B919-2572F550DB85}">
   <ds:schemaRefs>
     <ds:schemaRef ds:uri="http://schemas.openxmlformats.org/officeDocument/2006/bibliography"/>
   </ds:schemaRefs>

</xml_diff>